<commit_message>
CHORE: Updated title in the review paper for clarity and consistency
</commit_message>
<xml_diff>
--- a/papers/Review Paper Final.docx
+++ b/papers/Review Paper Final.docx
@@ -1,6 +1,6 @@
 
 <file path=word/document.xml><?xml version="1.0" encoding="utf-8"?>
-<w:document xmlns:wpc="http://schemas.microsoft.com/office/word/2010/wordprocessingCanvas" xmlns:cx="http://schemas.microsoft.com/office/drawing/2014/chartex" xmlns:cx1="http://schemas.microsoft.com/office/drawing/2015/9/8/chartex" xmlns:cx2="http://schemas.microsoft.com/office/drawing/2015/10/21/chartex" xmlns:cx3="http://schemas.microsoft.com/office/drawing/2016/5/9/chartex" xmlns:cx4="http://schemas.microsoft.com/office/drawing/2016/5/10/chartex" xmlns:cx5="http://schemas.microsoft.com/office/drawing/2016/5/11/chartex" xmlns:cx6="http://schemas.microsoft.com/office/drawing/2016/5/12/chartex" xmlns:cx7="http://schemas.microsoft.com/office/drawing/2016/5/13/chartex" xmlns:cx8="http://schemas.microsoft.com/office/drawing/2016/5/14/chartex" xmlns:mc="http://schemas.openxmlformats.org/markup-compatibility/2006" xmlns:aink="http://schemas.microsoft.com/office/drawing/2016/ink" xmlns:am3d="http://schemas.microsoft.com/office/drawing/2017/model3d" xmlns:o="urn:schemas-microsoft-com:office:office" xmlns:oel="http://schemas.microsoft.com/office/2019/extlst" xmlns:r="http://schemas.openxmlformats.org/officeDocument/2006/relationships" xmlns:m="http://schemas.openxmlformats.org/officeDocument/2006/math" xmlns:v="urn:schemas-microsoft-com:vml" xmlns:wp14="http://schemas.microsoft.com/office/word/2010/wordprocessingDrawing" xmlns:wp="http://schemas.openxmlformats.org/drawingml/2006/wordprocessingDrawing" xmlns:w10="urn:schemas-microsoft-com:office:word" xmlns:w="http://schemas.openxmlformats.org/wordprocessingml/2006/main" xmlns:w14="http://schemas.microsoft.com/office/word/2010/wordml" xmlns:w15="http://schemas.microsoft.com/office/word/2012/wordml" xmlns:w16cex="http://schemas.microsoft.com/office/word/2018/wordml/cex" xmlns:w16cid="http://schemas.microsoft.com/office/word/2016/wordml/cid" xmlns:w16="http://schemas.microsoft.com/office/word/2018/wordml" xmlns:w16du="http://schemas.microsoft.com/office/word/2023/wordml/word16du" xmlns:w16sdtdh="http://schemas.microsoft.com/office/word/2020/wordml/sdtdatahash" xmlns:w16se="http://schemas.microsoft.com/office/word/2015/wordml/symex" xmlns:wpg="http://schemas.microsoft.com/office/word/2010/wordprocessingGroup" xmlns:wpi="http://schemas.microsoft.com/office/word/2010/wordprocessingInk" xmlns:wne="http://schemas.microsoft.com/office/word/2006/wordml" xmlns:wps="http://schemas.microsoft.com/office/word/2010/wordprocessingShape" mc:Ignorable="w14 w15 w16se w16cid w16 w16cex w16sdtdh w16du wp14">
+<w:document xmlns:wpc="http://schemas.microsoft.com/office/word/2010/wordprocessingCanvas" xmlns:cx="http://schemas.microsoft.com/office/drawing/2014/chartex" xmlns:cx1="http://schemas.microsoft.com/office/drawing/2015/9/8/chartex" xmlns:cx2="http://schemas.microsoft.com/office/drawing/2015/10/21/chartex" xmlns:cx3="http://schemas.microsoft.com/office/drawing/2016/5/9/chartex" xmlns:cx4="http://schemas.microsoft.com/office/drawing/2016/5/10/chartex" xmlns:cx5="http://schemas.microsoft.com/office/drawing/2016/5/11/chartex" xmlns:cx6="http://schemas.microsoft.com/office/drawing/2016/5/12/chartex" xmlns:cx7="http://schemas.microsoft.com/office/drawing/2016/5/13/chartex" xmlns:cx8="http://schemas.microsoft.com/office/drawing/2016/5/14/chartex" xmlns:mc="http://schemas.openxmlformats.org/markup-compatibility/2006" xmlns:aink="http://schemas.microsoft.com/office/drawing/2016/ink" xmlns:am3d="http://schemas.microsoft.com/office/drawing/2017/model3d" xmlns:o="urn:schemas-microsoft-com:office:office" xmlns:oel="http://schemas.microsoft.com/office/2019/extlst" xmlns:r="http://schemas.openxmlformats.org/officeDocument/2006/relationships" xmlns:m="http://schemas.openxmlformats.org/officeDocument/2006/math" xmlns:v="urn:schemas-microsoft-com:vml" xmlns:wp14="http://schemas.microsoft.com/office/word/2010/wordprocessingDrawing" xmlns:wp="http://schemas.openxmlformats.org/drawingml/2006/wordprocessingDrawing" xmlns:w10="urn:schemas-microsoft-com:office:word" xmlns:w="http://schemas.openxmlformats.org/wordprocessingml/2006/main" xmlns:w14="http://schemas.microsoft.com/office/word/2010/wordml" xmlns:w15="http://schemas.microsoft.com/office/word/2012/wordml" xmlns:w16cex="http://schemas.microsoft.com/office/word/2018/wordml/cex" xmlns:w16cid="http://schemas.microsoft.com/office/word/2016/wordml/cid" xmlns:w16="http://schemas.microsoft.com/office/word/2018/wordml" xmlns:w16sdtdh="http://schemas.microsoft.com/office/word/2020/wordml/sdtdatahash" xmlns:w16se="http://schemas.microsoft.com/office/word/2015/wordml/symex" xmlns:wpg="http://schemas.microsoft.com/office/word/2010/wordprocessingGroup" xmlns:wpi="http://schemas.microsoft.com/office/word/2010/wordprocessingInk" xmlns:wne="http://schemas.microsoft.com/office/word/2006/wordml" xmlns:wps="http://schemas.microsoft.com/office/word/2010/wordprocessingShape" mc:Ignorable="w14 w15 w16se w16cid w16 w16cex w16sdtdh wp14">
   <w:body>
     <w:p>
       <w:pPr>
@@ -19,7 +19,7 @@
           <w:sz w:val="40"/>
           <w:szCs w:val="40"/>
         </w:rPr>
-        <w:t>Automated Generation of Executive Summaries of Online Meeting</w:t>
+        <w:t xml:space="preserve">A review of </w:t>
       </w:r>
       <w:r>
         <w:rPr>
@@ -28,7 +28,7 @@
           <w:sz w:val="40"/>
           <w:szCs w:val="40"/>
         </w:rPr>
-        <w:t xml:space="preserve"> </w:t>
+        <w:t>Automated Generation of Executive Summaries of Online Meeting</w:t>
       </w:r>
       <w:r>
         <w:rPr>
@@ -37,7 +37,34 @@
           <w:sz w:val="40"/>
           <w:szCs w:val="40"/>
         </w:rPr>
-        <w:t>using Natural Language Processing Techniques</w:t>
+        <w:t xml:space="preserve"> </w:t>
+      </w:r>
+      <w:r>
+        <w:rPr>
+          <w:rFonts w:ascii="Times New Roman" w:eastAsia="Times New Roman" w:hAnsi="Times New Roman" w:cs="Times New Roman"/>
+          <w:b/>
+          <w:sz w:val="40"/>
+          <w:szCs w:val="40"/>
+        </w:rPr>
+        <w:t xml:space="preserve">using </w:t>
+      </w:r>
+      <w:r>
+        <w:rPr>
+          <w:rFonts w:ascii="Times New Roman" w:eastAsia="Times New Roman" w:hAnsi="Times New Roman" w:cs="Times New Roman"/>
+          <w:b/>
+          <w:sz w:val="40"/>
+          <w:szCs w:val="40"/>
+        </w:rPr>
+        <w:t>NLP</w:t>
+      </w:r>
+      <w:r>
+        <w:rPr>
+          <w:rFonts w:ascii="Times New Roman" w:eastAsia="Times New Roman" w:hAnsi="Times New Roman" w:cs="Times New Roman"/>
+          <w:b/>
+          <w:sz w:val="40"/>
+          <w:szCs w:val="40"/>
+        </w:rPr>
+        <w:t xml:space="preserve"> Techniques</w:t>
       </w:r>
     </w:p>
     <w:p>
@@ -68,7 +95,23 @@
           <w:rFonts w:ascii="Times New Roman" w:eastAsia="Times New Roman" w:hAnsi="Times New Roman" w:cs="Times New Roman"/>
           <w:bCs/>
         </w:rPr>
-        <w:t>, Mohd Ramzan Shareef</w:t>
+        <w:t xml:space="preserve">, </w:t>
+      </w:r>
+      <w:proofErr w:type="spellStart"/>
+      <w:r>
+        <w:rPr>
+          <w:rFonts w:ascii="Times New Roman" w:eastAsia="Times New Roman" w:hAnsi="Times New Roman" w:cs="Times New Roman"/>
+          <w:bCs/>
+        </w:rPr>
+        <w:t>Mohd</w:t>
+      </w:r>
+      <w:proofErr w:type="spellEnd"/>
+      <w:r>
+        <w:rPr>
+          <w:rFonts w:ascii="Times New Roman" w:eastAsia="Times New Roman" w:hAnsi="Times New Roman" w:cs="Times New Roman"/>
+          <w:bCs/>
+        </w:rPr>
+        <w:t xml:space="preserve"> Ramzan Shareef</w:t>
       </w:r>
       <w:r>
         <w:rPr>
@@ -647,11 +690,19 @@
                 <w:vertAlign w:val="superscript"/>
               </w:rPr>
             </w:pPr>
-            <w:r>
-              <w:rPr>
-                <w:rFonts w:ascii="Times New Roman" w:eastAsia="Times New Roman" w:hAnsi="Times New Roman" w:cs="Times New Roman"/>
-              </w:rPr>
-              <w:t xml:space="preserve">Muppidi et al., 2023 </w:t>
+            <w:proofErr w:type="spellStart"/>
+            <w:r>
+              <w:rPr>
+                <w:rFonts w:ascii="Times New Roman" w:eastAsia="Times New Roman" w:hAnsi="Times New Roman" w:cs="Times New Roman"/>
+              </w:rPr>
+              <w:t>Muppidi</w:t>
+            </w:r>
+            <w:proofErr w:type="spellEnd"/>
+            <w:r>
+              <w:rPr>
+                <w:rFonts w:ascii="Times New Roman" w:eastAsia="Times New Roman" w:hAnsi="Times New Roman" w:cs="Times New Roman"/>
+              </w:rPr>
+              <w:t xml:space="preserve"> et al., 2023 </w:t>
             </w:r>
             <w:r>
               <w:rPr>
@@ -790,11 +841,19 @@
                 <w:vertAlign w:val="superscript"/>
               </w:rPr>
             </w:pPr>
-            <w:r>
-              <w:rPr>
-                <w:rFonts w:ascii="Times New Roman" w:eastAsia="Times New Roman" w:hAnsi="Times New Roman" w:cs="Times New Roman"/>
-              </w:rPr>
-              <w:t xml:space="preserve">Vadlamudi et al., 2022 </w:t>
+            <w:proofErr w:type="spellStart"/>
+            <w:r>
+              <w:rPr>
+                <w:rFonts w:ascii="Times New Roman" w:eastAsia="Times New Roman" w:hAnsi="Times New Roman" w:cs="Times New Roman"/>
+              </w:rPr>
+              <w:t>Vadlamudi</w:t>
+            </w:r>
+            <w:proofErr w:type="spellEnd"/>
+            <w:r>
+              <w:rPr>
+                <w:rFonts w:ascii="Times New Roman" w:eastAsia="Times New Roman" w:hAnsi="Times New Roman" w:cs="Times New Roman"/>
+              </w:rPr>
+              <w:t xml:space="preserve"> et al., 2022 </w:t>
             </w:r>
             <w:r>
               <w:rPr>
@@ -909,11 +968,19 @@
                 <w:vertAlign w:val="superscript"/>
               </w:rPr>
             </w:pPr>
-            <w:r>
-              <w:rPr>
-                <w:rFonts w:ascii="Times New Roman" w:eastAsia="Times New Roman" w:hAnsi="Times New Roman" w:cs="Times New Roman"/>
-              </w:rPr>
-              <w:t xml:space="preserve">Kachhoria et al., 2024 </w:t>
+            <w:proofErr w:type="spellStart"/>
+            <w:r>
+              <w:rPr>
+                <w:rFonts w:ascii="Times New Roman" w:eastAsia="Times New Roman" w:hAnsi="Times New Roman" w:cs="Times New Roman"/>
+              </w:rPr>
+              <w:t>Kachhoria</w:t>
+            </w:r>
+            <w:proofErr w:type="spellEnd"/>
+            <w:r>
+              <w:rPr>
+                <w:rFonts w:ascii="Times New Roman" w:eastAsia="Times New Roman" w:hAnsi="Times New Roman" w:cs="Times New Roman"/>
+              </w:rPr>
+              <w:t xml:space="preserve"> et al., 2024 </w:t>
             </w:r>
             <w:r>
               <w:rPr>
@@ -1030,12 +1097,14 @@
                 <w:rFonts w:ascii="Times New Roman" w:eastAsia="Times New Roman" w:hAnsi="Times New Roman" w:cs="Times New Roman"/>
               </w:rPr>
             </w:pPr>
+            <w:proofErr w:type="spellStart"/>
             <w:r>
               <w:rPr>
                 <w:rFonts w:ascii="Times New Roman" w:eastAsia="Times New Roman" w:hAnsi="Times New Roman" w:cs="Times New Roman"/>
               </w:rPr>
               <w:t>pyAnnote</w:t>
             </w:r>
+            <w:proofErr w:type="spellEnd"/>
           </w:p>
         </w:tc>
         <w:tc>
@@ -1384,7 +1453,21 @@
               <w:rPr>
                 <w:rFonts w:ascii="Times New Roman" w:eastAsia="Times New Roman" w:hAnsi="Times New Roman" w:cs="Times New Roman"/>
               </w:rPr>
-              <w:t>Uses AMI corpus, SimCSE-BERT for sentence coherence</w:t>
+              <w:t xml:space="preserve">Uses AMI corpus, </w:t>
+            </w:r>
+            <w:proofErr w:type="spellStart"/>
+            <w:r>
+              <w:rPr>
+                <w:rFonts w:ascii="Times New Roman" w:eastAsia="Times New Roman" w:hAnsi="Times New Roman" w:cs="Times New Roman"/>
+              </w:rPr>
+              <w:t>SimCSE</w:t>
+            </w:r>
+            <w:proofErr w:type="spellEnd"/>
+            <w:r>
+              <w:rPr>
+                <w:rFonts w:ascii="Times New Roman" w:eastAsia="Times New Roman" w:hAnsi="Times New Roman" w:cs="Times New Roman"/>
+              </w:rPr>
+              <w:t>-BERT for sentence coherence</w:t>
             </w:r>
           </w:p>
         </w:tc>
@@ -2320,11 +2403,19 @@
                 <w:vertAlign w:val="superscript"/>
               </w:rPr>
             </w:pPr>
-            <w:r>
-              <w:rPr>
-                <w:rFonts w:ascii="Times New Roman" w:eastAsia="Times New Roman" w:hAnsi="Times New Roman" w:cs="Times New Roman"/>
-              </w:rPr>
-              <w:t xml:space="preserve">Chaurasia et al., 2024 </w:t>
+            <w:proofErr w:type="spellStart"/>
+            <w:r>
+              <w:rPr>
+                <w:rFonts w:ascii="Times New Roman" w:eastAsia="Times New Roman" w:hAnsi="Times New Roman" w:cs="Times New Roman"/>
+              </w:rPr>
+              <w:t>Chaurasia</w:t>
+            </w:r>
+            <w:proofErr w:type="spellEnd"/>
+            <w:r>
+              <w:rPr>
+                <w:rFonts w:ascii="Times New Roman" w:eastAsia="Times New Roman" w:hAnsi="Times New Roman" w:cs="Times New Roman"/>
+              </w:rPr>
+              <w:t xml:space="preserve"> et al., 2024 </w:t>
             </w:r>
             <w:r>
               <w:rPr>
@@ -2729,11 +2820,19 @@
                 <w:rFonts w:ascii="Times New Roman" w:eastAsia="Times New Roman" w:hAnsi="Times New Roman" w:cs="Times New Roman"/>
               </w:rPr>
             </w:pPr>
-            <w:r>
-              <w:rPr>
-                <w:rFonts w:ascii="Times New Roman" w:eastAsia="Times New Roman" w:hAnsi="Times New Roman" w:cs="Times New Roman"/>
-              </w:rPr>
-              <w:t>GloVe, B-GRU</w:t>
+            <w:proofErr w:type="spellStart"/>
+            <w:r>
+              <w:rPr>
+                <w:rFonts w:ascii="Times New Roman" w:eastAsia="Times New Roman" w:hAnsi="Times New Roman" w:cs="Times New Roman"/>
+              </w:rPr>
+              <w:t>GloVe</w:t>
+            </w:r>
+            <w:proofErr w:type="spellEnd"/>
+            <w:r>
+              <w:rPr>
+                <w:rFonts w:ascii="Times New Roman" w:eastAsia="Times New Roman" w:hAnsi="Times New Roman" w:cs="Times New Roman"/>
+              </w:rPr>
+              <w:t>, B-GRU</w:t>
             </w:r>
           </w:p>
         </w:tc>
@@ -2949,11 +3048,19 @@
                 <w:vertAlign w:val="superscript"/>
               </w:rPr>
             </w:pPr>
-            <w:r>
-              <w:rPr>
-                <w:rFonts w:ascii="Times New Roman" w:eastAsia="Times New Roman" w:hAnsi="Times New Roman" w:cs="Times New Roman"/>
-              </w:rPr>
-              <w:t xml:space="preserve">Alqahtani et al., 2023 </w:t>
+            <w:proofErr w:type="spellStart"/>
+            <w:r>
+              <w:rPr>
+                <w:rFonts w:ascii="Times New Roman" w:eastAsia="Times New Roman" w:hAnsi="Times New Roman" w:cs="Times New Roman"/>
+              </w:rPr>
+              <w:t>Alqahtani</w:t>
+            </w:r>
+            <w:proofErr w:type="spellEnd"/>
+            <w:r>
+              <w:rPr>
+                <w:rFonts w:ascii="Times New Roman" w:eastAsia="Times New Roman" w:hAnsi="Times New Roman" w:cs="Times New Roman"/>
+              </w:rPr>
+              <w:t xml:space="preserve"> et al., 2023 </w:t>
             </w:r>
             <w:r>
               <w:rPr>
@@ -3040,11 +3147,19 @@
                 <w:rFonts w:ascii="Times New Roman" w:eastAsia="Times New Roman" w:hAnsi="Times New Roman" w:cs="Times New Roman"/>
               </w:rPr>
             </w:pPr>
-            <w:r>
-              <w:rPr>
-                <w:rFonts w:ascii="Times New Roman" w:eastAsia="Times New Roman" w:hAnsi="Times New Roman" w:cs="Times New Roman"/>
-              </w:rPr>
-              <w:t>AraBART Transformer Model</w:t>
+            <w:proofErr w:type="spellStart"/>
+            <w:r>
+              <w:rPr>
+                <w:rFonts w:ascii="Times New Roman" w:eastAsia="Times New Roman" w:hAnsi="Times New Roman" w:cs="Times New Roman"/>
+              </w:rPr>
+              <w:t>AraBART</w:t>
+            </w:r>
+            <w:proofErr w:type="spellEnd"/>
+            <w:r>
+              <w:rPr>
+                <w:rFonts w:ascii="Times New Roman" w:eastAsia="Times New Roman" w:hAnsi="Times New Roman" w:cs="Times New Roman"/>
+              </w:rPr>
+              <w:t xml:space="preserve"> Transformer Model</w:t>
             </w:r>
           </w:p>
         </w:tc>
@@ -3099,12 +3214,20 @@
                 <w:rFonts w:ascii="Times New Roman" w:eastAsia="Times New Roman" w:hAnsi="Times New Roman" w:cs="Times New Roman"/>
               </w:rPr>
             </w:pPr>
+            <w:proofErr w:type="spellStart"/>
             <w:r>
               <w:rPr>
                 <w:rFonts w:ascii="Times New Roman" w:eastAsia="Times New Roman" w:hAnsi="Times New Roman" w:cs="Times New Roman"/>
               </w:rPr>
               <w:lastRenderedPageBreak/>
-              <w:t xml:space="preserve">Tummala et al., 2024 </w:t>
+              <w:t>Tummala</w:t>
+            </w:r>
+            <w:proofErr w:type="spellEnd"/>
+            <w:r>
+              <w:rPr>
+                <w:rFonts w:ascii="Times New Roman" w:eastAsia="Times New Roman" w:hAnsi="Times New Roman" w:cs="Times New Roman"/>
+              </w:rPr>
+              <w:t xml:space="preserve"> et al., 2024 </w:t>
             </w:r>
             <w:r>
               <w:rPr>
@@ -3519,11 +3642,19 @@
                 <w:vertAlign w:val="superscript"/>
               </w:rPr>
             </w:pPr>
-            <w:r>
-              <w:rPr>
-                <w:rFonts w:ascii="Times New Roman" w:eastAsia="Times New Roman" w:hAnsi="Times New Roman" w:cs="Times New Roman"/>
-              </w:rPr>
-              <w:t xml:space="preserve">Asmitha et al., 2024 </w:t>
+            <w:proofErr w:type="spellStart"/>
+            <w:r>
+              <w:rPr>
+                <w:rFonts w:ascii="Times New Roman" w:eastAsia="Times New Roman" w:hAnsi="Times New Roman" w:cs="Times New Roman"/>
+              </w:rPr>
+              <w:t>Asmitha</w:t>
+            </w:r>
+            <w:proofErr w:type="spellEnd"/>
+            <w:r>
+              <w:rPr>
+                <w:rFonts w:ascii="Times New Roman" w:eastAsia="Times New Roman" w:hAnsi="Times New Roman" w:cs="Times New Roman"/>
+              </w:rPr>
+              <w:t xml:space="preserve"> et al., 2024 </w:t>
             </w:r>
             <w:r>
               <w:rPr>
@@ -5682,7 +5813,21 @@
         <w:rPr>
           <w:rFonts w:ascii="Times New Roman" w:eastAsia="Times New Roman" w:hAnsi="Times New Roman" w:cs="Times New Roman"/>
         </w:rPr>
-        <w:t>, Xi'an, China, 2022, pp. 678-681, doi: 10.1109/ICSP54964.2022.9778497.</w:t>
+        <w:t xml:space="preserve">, Xi'an, China, 2022, pp. 678-681, </w:t>
+      </w:r>
+      <w:proofErr w:type="spellStart"/>
+      <w:r>
+        <w:rPr>
+          <w:rFonts w:ascii="Times New Roman" w:eastAsia="Times New Roman" w:hAnsi="Times New Roman" w:cs="Times New Roman"/>
+        </w:rPr>
+        <w:t>doi</w:t>
+      </w:r>
+      <w:proofErr w:type="spellEnd"/>
+      <w:r>
+        <w:rPr>
+          <w:rFonts w:ascii="Times New Roman" w:eastAsia="Times New Roman" w:hAnsi="Times New Roman" w:cs="Times New Roman"/>
+        </w:rPr>
+        <w:t>: 10.1109/ICSP54964.2022.9778497.</w:t>
       </w:r>
       <w:hyperlink r:id="rId6"/>
     </w:p>
@@ -5719,13 +5864,21 @@
         <w:rPr>
           <w:rFonts w:ascii="Times New Roman" w:eastAsia="Times New Roman" w:hAnsi="Times New Roman" w:cs="Times New Roman"/>
         </w:rPr>
-        <w:t>, Lima, Peru, 2021, pp. 6-10, doi: 10.1109/CICN51697.2021.9574684.</w:t>
-      </w:r>
-      <w:r>
-        <w:rPr>
-          <w:rFonts w:ascii="Times New Roman" w:eastAsia="Times New Roman" w:hAnsi="Times New Roman" w:cs="Times New Roman"/>
-        </w:rPr>
-        <w:t xml:space="preserve"> </w:t>
+        <w:t xml:space="preserve">, Lima, Peru, 2021, pp. 6-10, </w:t>
+      </w:r>
+      <w:proofErr w:type="spellStart"/>
+      <w:r>
+        <w:rPr>
+          <w:rFonts w:ascii="Times New Roman" w:eastAsia="Times New Roman" w:hAnsi="Times New Roman" w:cs="Times New Roman"/>
+        </w:rPr>
+        <w:t>doi</w:t>
+      </w:r>
+      <w:proofErr w:type="spellEnd"/>
+      <w:r>
+        <w:rPr>
+          <w:rFonts w:ascii="Times New Roman" w:eastAsia="Times New Roman" w:hAnsi="Times New Roman" w:cs="Times New Roman"/>
+        </w:rPr>
+        <w:t xml:space="preserve">: 10.1109/CICN51697.2021.9574684. </w:t>
       </w:r>
     </w:p>
     <w:p>
@@ -5747,7 +5900,63 @@
         <w:rPr>
           <w:rFonts w:ascii="Times New Roman" w:eastAsia="Times New Roman" w:hAnsi="Times New Roman" w:cs="Times New Roman"/>
         </w:rPr>
-        <w:t>S. Muppidi, J. Kandi, B. S. Kondaka, C. Kethireddy and S. E. Kandregula, "Automatic meeting minutes generation using Natural Language processing," </w:t>
+        <w:t xml:space="preserve">S. </w:t>
+      </w:r>
+      <w:proofErr w:type="spellStart"/>
+      <w:r>
+        <w:rPr>
+          <w:rFonts w:ascii="Times New Roman" w:eastAsia="Times New Roman" w:hAnsi="Times New Roman" w:cs="Times New Roman"/>
+        </w:rPr>
+        <w:t>Muppidi</w:t>
+      </w:r>
+      <w:proofErr w:type="spellEnd"/>
+      <w:r>
+        <w:rPr>
+          <w:rFonts w:ascii="Times New Roman" w:eastAsia="Times New Roman" w:hAnsi="Times New Roman" w:cs="Times New Roman"/>
+        </w:rPr>
+        <w:t xml:space="preserve">, J. Kandi, B. S. </w:t>
+      </w:r>
+      <w:proofErr w:type="spellStart"/>
+      <w:r>
+        <w:rPr>
+          <w:rFonts w:ascii="Times New Roman" w:eastAsia="Times New Roman" w:hAnsi="Times New Roman" w:cs="Times New Roman"/>
+        </w:rPr>
+        <w:t>Kondaka</w:t>
+      </w:r>
+      <w:proofErr w:type="spellEnd"/>
+      <w:r>
+        <w:rPr>
+          <w:rFonts w:ascii="Times New Roman" w:eastAsia="Times New Roman" w:hAnsi="Times New Roman" w:cs="Times New Roman"/>
+        </w:rPr>
+        <w:t xml:space="preserve">, C. </w:t>
+      </w:r>
+      <w:proofErr w:type="spellStart"/>
+      <w:r>
+        <w:rPr>
+          <w:rFonts w:ascii="Times New Roman" w:eastAsia="Times New Roman" w:hAnsi="Times New Roman" w:cs="Times New Roman"/>
+        </w:rPr>
+        <w:t>Kethireddy</w:t>
+      </w:r>
+      <w:proofErr w:type="spellEnd"/>
+      <w:r>
+        <w:rPr>
+          <w:rFonts w:ascii="Times New Roman" w:eastAsia="Times New Roman" w:hAnsi="Times New Roman" w:cs="Times New Roman"/>
+        </w:rPr>
+        <w:t xml:space="preserve"> and S. E. </w:t>
+      </w:r>
+      <w:proofErr w:type="spellStart"/>
+      <w:r>
+        <w:rPr>
+          <w:rFonts w:ascii="Times New Roman" w:eastAsia="Times New Roman" w:hAnsi="Times New Roman" w:cs="Times New Roman"/>
+        </w:rPr>
+        <w:t>Kandregula</w:t>
+      </w:r>
+      <w:proofErr w:type="spellEnd"/>
+      <w:r>
+        <w:rPr>
+          <w:rFonts w:ascii="Times New Roman" w:eastAsia="Times New Roman" w:hAnsi="Times New Roman" w:cs="Times New Roman"/>
+        </w:rPr>
+        <w:t>, "Automatic meeting minutes generation using Natural Language processing," </w:t>
       </w:r>
       <w:r>
         <w:rPr>
@@ -5761,13 +5970,21 @@
         <w:rPr>
           <w:rFonts w:ascii="Times New Roman" w:eastAsia="Times New Roman" w:hAnsi="Times New Roman" w:cs="Times New Roman"/>
         </w:rPr>
-        <w:t>, Bengaluru, India, 2023, pp. 1-7, doi: 10.1109/EASCT59475.2023.10393102.</w:t>
-      </w:r>
-      <w:r>
-        <w:rPr>
-          <w:rFonts w:ascii="Times New Roman" w:eastAsia="Times New Roman" w:hAnsi="Times New Roman" w:cs="Times New Roman"/>
-        </w:rPr>
-        <w:t xml:space="preserve"> </w:t>
+        <w:t xml:space="preserve">, Bengaluru, India, 2023, pp. 1-7, </w:t>
+      </w:r>
+      <w:proofErr w:type="spellStart"/>
+      <w:r>
+        <w:rPr>
+          <w:rFonts w:ascii="Times New Roman" w:eastAsia="Times New Roman" w:hAnsi="Times New Roman" w:cs="Times New Roman"/>
+        </w:rPr>
+        <w:t>doi</w:t>
+      </w:r>
+      <w:proofErr w:type="spellEnd"/>
+      <w:r>
+        <w:rPr>
+          <w:rFonts w:ascii="Times New Roman" w:eastAsia="Times New Roman" w:hAnsi="Times New Roman" w:cs="Times New Roman"/>
+        </w:rPr>
+        <w:t xml:space="preserve">: 10.1109/EASCT59475.2023.10393102. </w:t>
       </w:r>
     </w:p>
     <w:p>
@@ -5786,7 +6003,35 @@
         <w:rPr>
           <w:rFonts w:ascii="Times New Roman" w:eastAsia="Times New Roman" w:hAnsi="Times New Roman" w:cs="Times New Roman"/>
         </w:rPr>
-        <w:t>A. M, A. Danda, H. Bysani, R. P. Singh and S. Kanchan, "Automation of Text Summarization Using Hugging Face NLP," </w:t>
+        <w:t xml:space="preserve">A. M, A. </w:t>
+      </w:r>
+      <w:proofErr w:type="spellStart"/>
+      <w:r>
+        <w:rPr>
+          <w:rFonts w:ascii="Times New Roman" w:eastAsia="Times New Roman" w:hAnsi="Times New Roman" w:cs="Times New Roman"/>
+        </w:rPr>
+        <w:t>Danda</w:t>
+      </w:r>
+      <w:proofErr w:type="spellEnd"/>
+      <w:r>
+        <w:rPr>
+          <w:rFonts w:ascii="Times New Roman" w:eastAsia="Times New Roman" w:hAnsi="Times New Roman" w:cs="Times New Roman"/>
+        </w:rPr>
+        <w:t xml:space="preserve">, H. </w:t>
+      </w:r>
+      <w:proofErr w:type="spellStart"/>
+      <w:r>
+        <w:rPr>
+          <w:rFonts w:ascii="Times New Roman" w:eastAsia="Times New Roman" w:hAnsi="Times New Roman" w:cs="Times New Roman"/>
+        </w:rPr>
+        <w:t>Bysani</w:t>
+      </w:r>
+      <w:proofErr w:type="spellEnd"/>
+      <w:r>
+        <w:rPr>
+          <w:rFonts w:ascii="Times New Roman" w:eastAsia="Times New Roman" w:hAnsi="Times New Roman" w:cs="Times New Roman"/>
+        </w:rPr>
+        <w:t>, R. P. Singh and S. Kanchan, "Automation of Text Summarization Using Hugging Face NLP," </w:t>
       </w:r>
       <w:r>
         <w:rPr>
@@ -5800,7 +6045,21 @@
         <w:rPr>
           <w:rFonts w:ascii="Times New Roman" w:eastAsia="Times New Roman" w:hAnsi="Times New Roman" w:cs="Times New Roman"/>
         </w:rPr>
-        <w:t>, Belgaum, India, 2024, pp. 1-7, doi:</w:t>
+        <w:t xml:space="preserve">, Belgaum, India, 2024, pp. 1-7, </w:t>
+      </w:r>
+      <w:proofErr w:type="spellStart"/>
+      <w:r>
+        <w:rPr>
+          <w:rFonts w:ascii="Times New Roman" w:eastAsia="Times New Roman" w:hAnsi="Times New Roman" w:cs="Times New Roman"/>
+        </w:rPr>
+        <w:t>doi</w:t>
+      </w:r>
+      <w:proofErr w:type="spellEnd"/>
+      <w:r>
+        <w:rPr>
+          <w:rFonts w:ascii="Times New Roman" w:eastAsia="Times New Roman" w:hAnsi="Times New Roman" w:cs="Times New Roman"/>
+        </w:rPr>
+        <w:t>:</w:t>
       </w:r>
       <w:r>
         <w:rPr>
@@ -5831,7 +6090,35 @@
         <w:rPr>
           <w:rFonts w:ascii="Times New Roman" w:eastAsia="Times New Roman" w:hAnsi="Times New Roman" w:cs="Times New Roman"/>
         </w:rPr>
-        <w:t>G. Patil, K. Saravanan, B. Sapariya and P. Gotarne, "Chrome Extension for Speech-to-Text Conversion and Text Summarization Using NLP," </w:t>
+        <w:t xml:space="preserve">G. Patil, K. Saravanan, B. </w:t>
+      </w:r>
+      <w:proofErr w:type="spellStart"/>
+      <w:r>
+        <w:rPr>
+          <w:rFonts w:ascii="Times New Roman" w:eastAsia="Times New Roman" w:hAnsi="Times New Roman" w:cs="Times New Roman"/>
+        </w:rPr>
+        <w:t>Sapariya</w:t>
+      </w:r>
+      <w:proofErr w:type="spellEnd"/>
+      <w:r>
+        <w:rPr>
+          <w:rFonts w:ascii="Times New Roman" w:eastAsia="Times New Roman" w:hAnsi="Times New Roman" w:cs="Times New Roman"/>
+        </w:rPr>
+        <w:t xml:space="preserve"> and P. </w:t>
+      </w:r>
+      <w:proofErr w:type="spellStart"/>
+      <w:r>
+        <w:rPr>
+          <w:rFonts w:ascii="Times New Roman" w:eastAsia="Times New Roman" w:hAnsi="Times New Roman" w:cs="Times New Roman"/>
+        </w:rPr>
+        <w:t>Gotarne</w:t>
+      </w:r>
+      <w:proofErr w:type="spellEnd"/>
+      <w:r>
+        <w:rPr>
+          <w:rFonts w:ascii="Times New Roman" w:eastAsia="Times New Roman" w:hAnsi="Times New Roman" w:cs="Times New Roman"/>
+        </w:rPr>
+        <w:t>, "Chrome Extension for Speech-to-Text Conversion and Text Summarization Using NLP," </w:t>
       </w:r>
       <w:r>
         <w:rPr>
@@ -5845,7 +6132,21 @@
         <w:rPr>
           <w:rFonts w:ascii="Times New Roman" w:eastAsia="Times New Roman" w:hAnsi="Times New Roman" w:cs="Times New Roman"/>
         </w:rPr>
-        <w:t>, Bangalore, India, 2024, pp. 1-7, doi: 10.1109/ICITEICS61368.2024.10624940.</w:t>
+        <w:t xml:space="preserve">, Bangalore, India, 2024, pp. 1-7, </w:t>
+      </w:r>
+      <w:proofErr w:type="spellStart"/>
+      <w:r>
+        <w:rPr>
+          <w:rFonts w:ascii="Times New Roman" w:eastAsia="Times New Roman" w:hAnsi="Times New Roman" w:cs="Times New Roman"/>
+        </w:rPr>
+        <w:t>doi</w:t>
+      </w:r>
+      <w:proofErr w:type="spellEnd"/>
+      <w:r>
+        <w:rPr>
+          <w:rFonts w:ascii="Times New Roman" w:eastAsia="Times New Roman" w:hAnsi="Times New Roman" w:cs="Times New Roman"/>
+        </w:rPr>
+        <w:t>: 10.1109/ICITEICS61368.2024.10624940.</w:t>
       </w:r>
     </w:p>
     <w:p>
@@ -5880,7 +6181,23 @@
           <w:rFonts w:ascii="Times New Roman" w:eastAsia="Times New Roman" w:hAnsi="Times New Roman" w:cs="Times New Roman"/>
           <w:color w:val="000000"/>
         </w:rPr>
-        <w:t>T. Islam, M. Hossain and M. F. Arefin, "Comparative Analysis of Different Text Summarization Techniques Using Enhanced Tokenization," </w:t>
+        <w:t xml:space="preserve">T. Islam, M. Hossain and M. F. </w:t>
+      </w:r>
+      <w:proofErr w:type="spellStart"/>
+      <w:r>
+        <w:rPr>
+          <w:rFonts w:ascii="Times New Roman" w:eastAsia="Times New Roman" w:hAnsi="Times New Roman" w:cs="Times New Roman"/>
+          <w:color w:val="000000"/>
+        </w:rPr>
+        <w:t>Arefin</w:t>
+      </w:r>
+      <w:proofErr w:type="spellEnd"/>
+      <w:r>
+        <w:rPr>
+          <w:rFonts w:ascii="Times New Roman" w:eastAsia="Times New Roman" w:hAnsi="Times New Roman" w:cs="Times New Roman"/>
+          <w:color w:val="000000"/>
+        </w:rPr>
+        <w:t>, "Comparative Analysis of Different Text Summarization Techniques Using Enhanced Tokenization," </w:t>
       </w:r>
       <w:r>
         <w:rPr>
@@ -5896,14 +6213,23 @@
           <w:rFonts w:ascii="Times New Roman" w:eastAsia="Times New Roman" w:hAnsi="Times New Roman" w:cs="Times New Roman"/>
           <w:color w:val="000000"/>
         </w:rPr>
-        <w:t>, Dhaka, Bangladesh, 2021, pp. 1-6, doi: 10.1109/STI53101.2021.9732589.</w:t>
-      </w:r>
+        <w:t xml:space="preserve">, Dhaka, Bangladesh, 2021, pp. 1-6, </w:t>
+      </w:r>
+      <w:proofErr w:type="spellStart"/>
       <w:r>
         <w:rPr>
           <w:rFonts w:ascii="Times New Roman" w:eastAsia="Times New Roman" w:hAnsi="Times New Roman" w:cs="Times New Roman"/>
           <w:color w:val="000000"/>
         </w:rPr>
-        <w:t xml:space="preserve"> </w:t>
+        <w:t>doi</w:t>
+      </w:r>
+      <w:proofErr w:type="spellEnd"/>
+      <w:r>
+        <w:rPr>
+          <w:rFonts w:ascii="Times New Roman" w:eastAsia="Times New Roman" w:hAnsi="Times New Roman" w:cs="Times New Roman"/>
+          <w:color w:val="000000"/>
+        </w:rPr>
+        <w:t xml:space="preserve">: 10.1109/STI53101.2021.9732589. </w:t>
       </w:r>
     </w:p>
     <w:p>
@@ -5936,13 +6262,21 @@
         <w:rPr>
           <w:rFonts w:ascii="Times New Roman" w:eastAsia="Times New Roman" w:hAnsi="Times New Roman" w:cs="Times New Roman"/>
         </w:rPr>
-        <w:t>, Thrissur, India, 2023, pp. 1-5, doi: 10.1109/PICC57976.2023.10142314.</w:t>
-      </w:r>
-      <w:r>
-        <w:rPr>
-          <w:rFonts w:ascii="Times New Roman" w:eastAsia="Times New Roman" w:hAnsi="Times New Roman" w:cs="Times New Roman"/>
-        </w:rPr>
-        <w:t xml:space="preserve"> </w:t>
+        <w:t xml:space="preserve">, Thrissur, India, 2023, pp. 1-5, </w:t>
+      </w:r>
+      <w:proofErr w:type="spellStart"/>
+      <w:r>
+        <w:rPr>
+          <w:rFonts w:ascii="Times New Roman" w:eastAsia="Times New Roman" w:hAnsi="Times New Roman" w:cs="Times New Roman"/>
+        </w:rPr>
+        <w:t>doi</w:t>
+      </w:r>
+      <w:proofErr w:type="spellEnd"/>
+      <w:r>
+        <w:rPr>
+          <w:rFonts w:ascii="Times New Roman" w:eastAsia="Times New Roman" w:hAnsi="Times New Roman" w:cs="Times New Roman"/>
+        </w:rPr>
+        <w:t xml:space="preserve">: 10.1109/PICC57976.2023.10142314. </w:t>
       </w:r>
     </w:p>
     <w:p>
@@ -5977,7 +6311,23 @@
           <w:rFonts w:ascii="Times New Roman" w:eastAsia="Times New Roman" w:hAnsi="Times New Roman" w:cs="Times New Roman"/>
           <w:color w:val="000000"/>
         </w:rPr>
-        <w:t>D. Chaurasia, P. V. Devi K and M. Bhatta, "Enhancing Text Summarization through Parallelization: A TF-IDF Algorithm Approach," </w:t>
+        <w:t xml:space="preserve">D. </w:t>
+      </w:r>
+      <w:proofErr w:type="spellStart"/>
+      <w:r>
+        <w:rPr>
+          <w:rFonts w:ascii="Times New Roman" w:eastAsia="Times New Roman" w:hAnsi="Times New Roman" w:cs="Times New Roman"/>
+          <w:color w:val="000000"/>
+        </w:rPr>
+        <w:t>Chaurasia</w:t>
+      </w:r>
+      <w:proofErr w:type="spellEnd"/>
+      <w:r>
+        <w:rPr>
+          <w:rFonts w:ascii="Times New Roman" w:eastAsia="Times New Roman" w:hAnsi="Times New Roman" w:cs="Times New Roman"/>
+          <w:color w:val="000000"/>
+        </w:rPr>
+        <w:t>, P. V. Devi K and M. Bhatta, "Enhancing Text Summarization through Parallelization: A TF-IDF Algorithm Approach," </w:t>
       </w:r>
       <w:r>
         <w:rPr>
@@ -5986,21 +6336,50 @@
           <w:iCs/>
           <w:color w:val="000000"/>
         </w:rPr>
-        <w:t>2024 Second International Conference on Intelligent Cyber Physical Systems and Internet of Things (ICoICI)</w:t>
-      </w:r>
-      <w:r>
-        <w:rPr>
-          <w:rFonts w:ascii="Times New Roman" w:eastAsia="Times New Roman" w:hAnsi="Times New Roman" w:cs="Times New Roman"/>
+        <w:t>2024 Second International Conference on Intelligent Cyber Physical Systems and Internet of Things (</w:t>
+      </w:r>
+      <w:proofErr w:type="spellStart"/>
+      <w:r>
+        <w:rPr>
+          <w:rFonts w:ascii="Times New Roman" w:eastAsia="Times New Roman" w:hAnsi="Times New Roman" w:cs="Times New Roman"/>
+          <w:i/>
+          <w:iCs/>
           <w:color w:val="000000"/>
         </w:rPr>
-        <w:t>, Coimbatore, India, 2024, pp. 1503-1508, doi: 10.1109/ICoICI62503.2024.10696641.</w:t>
-      </w:r>
-      <w:r>
-        <w:rPr>
-          <w:rFonts w:ascii="Times New Roman" w:eastAsia="Times New Roman" w:hAnsi="Times New Roman" w:cs="Times New Roman"/>
+        <w:t>ICoICI</w:t>
+      </w:r>
+      <w:proofErr w:type="spellEnd"/>
+      <w:r>
+        <w:rPr>
+          <w:rFonts w:ascii="Times New Roman" w:eastAsia="Times New Roman" w:hAnsi="Times New Roman" w:cs="Times New Roman"/>
+          <w:i/>
+          <w:iCs/>
           <w:color w:val="000000"/>
         </w:rPr>
-        <w:t xml:space="preserve"> </w:t>
+        <w:t>)</w:t>
+      </w:r>
+      <w:r>
+        <w:rPr>
+          <w:rFonts w:ascii="Times New Roman" w:eastAsia="Times New Roman" w:hAnsi="Times New Roman" w:cs="Times New Roman"/>
+          <w:color w:val="000000"/>
+        </w:rPr>
+        <w:t xml:space="preserve">, Coimbatore, India, 2024, pp. 1503-1508, </w:t>
+      </w:r>
+      <w:proofErr w:type="spellStart"/>
+      <w:r>
+        <w:rPr>
+          <w:rFonts w:ascii="Times New Roman" w:eastAsia="Times New Roman" w:hAnsi="Times New Roman" w:cs="Times New Roman"/>
+          <w:color w:val="000000"/>
+        </w:rPr>
+        <w:t>doi</w:t>
+      </w:r>
+      <w:proofErr w:type="spellEnd"/>
+      <w:r>
+        <w:rPr>
+          <w:rFonts w:ascii="Times New Roman" w:eastAsia="Times New Roman" w:hAnsi="Times New Roman" w:cs="Times New Roman"/>
+          <w:color w:val="000000"/>
+        </w:rPr>
+        <w:t xml:space="preserve">: 10.1109/ICoICI62503.2024.10696641. </w:t>
       </w:r>
     </w:p>
     <w:p>
@@ -6019,7 +6398,21 @@
         <w:rPr>
           <w:rFonts w:ascii="Times New Roman" w:eastAsia="Times New Roman" w:hAnsi="Times New Roman" w:cs="Times New Roman"/>
         </w:rPr>
-        <w:t>D. m. Alsekait </w:t>
+        <w:t xml:space="preserve">D. m. </w:t>
+      </w:r>
+      <w:proofErr w:type="spellStart"/>
+      <w:r>
+        <w:rPr>
+          <w:rFonts w:ascii="Times New Roman" w:eastAsia="Times New Roman" w:hAnsi="Times New Roman" w:cs="Times New Roman"/>
+        </w:rPr>
+        <w:t>Alsekait</w:t>
+      </w:r>
+      <w:proofErr w:type="spellEnd"/>
+      <w:r>
+        <w:rPr>
+          <w:rFonts w:ascii="Times New Roman" w:eastAsia="Times New Roman" w:hAnsi="Times New Roman" w:cs="Times New Roman"/>
+        </w:rPr>
+        <w:t> </w:t>
       </w:r>
       <w:r>
         <w:rPr>
@@ -6047,13 +6440,21 @@
         <w:rPr>
           <w:rFonts w:ascii="Times New Roman" w:eastAsia="Times New Roman" w:hAnsi="Times New Roman" w:cs="Times New Roman"/>
         </w:rPr>
-        <w:t>, Giza, Egypt, 2024, pp. 581-588, doi: 10.1109/IMSA61967.2024.10652647.</w:t>
-      </w:r>
-      <w:r>
-        <w:rPr>
-          <w:rFonts w:ascii="Times New Roman" w:eastAsia="Times New Roman" w:hAnsi="Times New Roman" w:cs="Times New Roman"/>
-        </w:rPr>
-        <w:t xml:space="preserve"> </w:t>
+        <w:t xml:space="preserve">, Giza, Egypt, 2024, pp. 581-588, </w:t>
+      </w:r>
+      <w:proofErr w:type="spellStart"/>
+      <w:r>
+        <w:rPr>
+          <w:rFonts w:ascii="Times New Roman" w:eastAsia="Times New Roman" w:hAnsi="Times New Roman" w:cs="Times New Roman"/>
+        </w:rPr>
+        <w:t>doi</w:t>
+      </w:r>
+      <w:proofErr w:type="spellEnd"/>
+      <w:r>
+        <w:rPr>
+          <w:rFonts w:ascii="Times New Roman" w:eastAsia="Times New Roman" w:hAnsi="Times New Roman" w:cs="Times New Roman"/>
+        </w:rPr>
+        <w:t xml:space="preserve">: 10.1109/IMSA61967.2024.10652647. </w:t>
       </w:r>
     </w:p>
     <w:p>
@@ -6072,7 +6473,21 @@
         <w:rPr>
           <w:rFonts w:ascii="Times New Roman" w:eastAsia="Times New Roman" w:hAnsi="Times New Roman" w:cs="Times New Roman"/>
         </w:rPr>
-        <w:t>D. Ganesh, M. K. Kumar, J. Varsha, K. J. Naik, K. Pranusha and J. Mallika, "Implementation of Novel Test Rank Algorithm for Effective Text Summarization," </w:t>
+        <w:t xml:space="preserve">D. Ganesh, M. K. Kumar, J. Varsha, K. J. Naik, K. </w:t>
+      </w:r>
+      <w:proofErr w:type="spellStart"/>
+      <w:r>
+        <w:rPr>
+          <w:rFonts w:ascii="Times New Roman" w:eastAsia="Times New Roman" w:hAnsi="Times New Roman" w:cs="Times New Roman"/>
+        </w:rPr>
+        <w:t>Pranusha</w:t>
+      </w:r>
+      <w:proofErr w:type="spellEnd"/>
+      <w:r>
+        <w:rPr>
+          <w:rFonts w:ascii="Times New Roman" w:eastAsia="Times New Roman" w:hAnsi="Times New Roman" w:cs="Times New Roman"/>
+        </w:rPr>
+        <w:t xml:space="preserve"> and J. Mallika, "Implementation of Novel Test Rank Algorithm for Effective Text Summarization," </w:t>
       </w:r>
       <w:r>
         <w:rPr>
@@ -6095,7 +6510,21 @@
         <w:rPr>
           <w:rFonts w:ascii="Times New Roman" w:eastAsia="Times New Roman" w:hAnsi="Times New Roman" w:cs="Times New Roman"/>
         </w:rPr>
-        <w:t>, Chennai, India, 2023, pp. 1-6, doi: 10.1109/ACCAI58221.2023.10201008.</w:t>
+        <w:t xml:space="preserve">, Chennai, India, 2023, pp. 1-6, </w:t>
+      </w:r>
+      <w:proofErr w:type="spellStart"/>
+      <w:r>
+        <w:rPr>
+          <w:rFonts w:ascii="Times New Roman" w:eastAsia="Times New Roman" w:hAnsi="Times New Roman" w:cs="Times New Roman"/>
+        </w:rPr>
+        <w:t>doi</w:t>
+      </w:r>
+      <w:proofErr w:type="spellEnd"/>
+      <w:r>
+        <w:rPr>
+          <w:rFonts w:ascii="Times New Roman" w:eastAsia="Times New Roman" w:hAnsi="Times New Roman" w:cs="Times New Roman"/>
+        </w:rPr>
+        <w:t>: 10.1109/ACCAI58221.2023.10201008.</w:t>
       </w:r>
     </w:p>
     <w:p>
@@ -6114,7 +6543,63 @@
         <w:rPr>
           <w:rFonts w:ascii="Times New Roman" w:eastAsia="Times New Roman" w:hAnsi="Times New Roman" w:cs="Times New Roman"/>
         </w:rPr>
-        <w:t>R. Kachhoria, N. Daga, H. Ramteke, Y. Akotkar and S. Ghule, "Minutes of Meeting Generation for Online Meetings Using NLP &amp; ML Techniques," </w:t>
+        <w:t xml:space="preserve">R. </w:t>
+      </w:r>
+      <w:proofErr w:type="spellStart"/>
+      <w:r>
+        <w:rPr>
+          <w:rFonts w:ascii="Times New Roman" w:eastAsia="Times New Roman" w:hAnsi="Times New Roman" w:cs="Times New Roman"/>
+        </w:rPr>
+        <w:t>Kachhoria</w:t>
+      </w:r>
+      <w:proofErr w:type="spellEnd"/>
+      <w:r>
+        <w:rPr>
+          <w:rFonts w:ascii="Times New Roman" w:eastAsia="Times New Roman" w:hAnsi="Times New Roman" w:cs="Times New Roman"/>
+        </w:rPr>
+        <w:t xml:space="preserve">, N. </w:t>
+      </w:r>
+      <w:proofErr w:type="spellStart"/>
+      <w:r>
+        <w:rPr>
+          <w:rFonts w:ascii="Times New Roman" w:eastAsia="Times New Roman" w:hAnsi="Times New Roman" w:cs="Times New Roman"/>
+        </w:rPr>
+        <w:t>Daga</w:t>
+      </w:r>
+      <w:proofErr w:type="spellEnd"/>
+      <w:r>
+        <w:rPr>
+          <w:rFonts w:ascii="Times New Roman" w:eastAsia="Times New Roman" w:hAnsi="Times New Roman" w:cs="Times New Roman"/>
+        </w:rPr>
+        <w:t xml:space="preserve">, H. Ramteke, Y. </w:t>
+      </w:r>
+      <w:proofErr w:type="spellStart"/>
+      <w:r>
+        <w:rPr>
+          <w:rFonts w:ascii="Times New Roman" w:eastAsia="Times New Roman" w:hAnsi="Times New Roman" w:cs="Times New Roman"/>
+        </w:rPr>
+        <w:t>Akotkar</w:t>
+      </w:r>
+      <w:proofErr w:type="spellEnd"/>
+      <w:r>
+        <w:rPr>
+          <w:rFonts w:ascii="Times New Roman" w:eastAsia="Times New Roman" w:hAnsi="Times New Roman" w:cs="Times New Roman"/>
+        </w:rPr>
+        <w:t xml:space="preserve"> and S. </w:t>
+      </w:r>
+      <w:proofErr w:type="spellStart"/>
+      <w:r>
+        <w:rPr>
+          <w:rFonts w:ascii="Times New Roman" w:eastAsia="Times New Roman" w:hAnsi="Times New Roman" w:cs="Times New Roman"/>
+        </w:rPr>
+        <w:t>Ghule</w:t>
+      </w:r>
+      <w:proofErr w:type="spellEnd"/>
+      <w:r>
+        <w:rPr>
+          <w:rFonts w:ascii="Times New Roman" w:eastAsia="Times New Roman" w:hAnsi="Times New Roman" w:cs="Times New Roman"/>
+        </w:rPr>
+        <w:t>, "Minutes of Meeting Generation for Online Meetings Using NLP &amp; ML Techniques," </w:t>
       </w:r>
       <w:r>
         <w:rPr>
@@ -6128,13 +6613,21 @@
         <w:rPr>
           <w:rFonts w:ascii="Times New Roman" w:eastAsia="Times New Roman" w:hAnsi="Times New Roman" w:cs="Times New Roman"/>
         </w:rPr>
-        <w:t>, Pune, India, 2024, pp. 1-6, doi: 10.1109/ESCI59607.2024.10497256.</w:t>
-      </w:r>
-      <w:r>
-        <w:rPr>
-          <w:rFonts w:ascii="Times New Roman" w:eastAsia="Times New Roman" w:hAnsi="Times New Roman" w:cs="Times New Roman"/>
-        </w:rPr>
-        <w:t xml:space="preserve"> </w:t>
+        <w:t xml:space="preserve">, Pune, India, 2024, pp. 1-6, </w:t>
+      </w:r>
+      <w:proofErr w:type="spellStart"/>
+      <w:r>
+        <w:rPr>
+          <w:rFonts w:ascii="Times New Roman" w:eastAsia="Times New Roman" w:hAnsi="Times New Roman" w:cs="Times New Roman"/>
+        </w:rPr>
+        <w:t>doi</w:t>
+      </w:r>
+      <w:proofErr w:type="spellEnd"/>
+      <w:r>
+        <w:rPr>
+          <w:rFonts w:ascii="Times New Roman" w:eastAsia="Times New Roman" w:hAnsi="Times New Roman" w:cs="Times New Roman"/>
+        </w:rPr>
+        <w:t xml:space="preserve">: 10.1109/ESCI59607.2024.10497256. </w:t>
       </w:r>
     </w:p>
     <w:p>
@@ -6159,7 +6652,21 @@
         <w:rPr>
           <w:rFonts w:ascii="Times New Roman" w:eastAsia="Times New Roman" w:hAnsi="Times New Roman" w:cs="Times New Roman"/>
         </w:rPr>
-        <w:t>N. Zade, G. Mate, K. Kishor, N. Rane and M. Jete, "NLP Based Automated Text Summarization and Translation: A Comprehensive Analysis," </w:t>
+        <w:t xml:space="preserve">N. </w:t>
+      </w:r>
+      <w:proofErr w:type="spellStart"/>
+      <w:r>
+        <w:rPr>
+          <w:rFonts w:ascii="Times New Roman" w:eastAsia="Times New Roman" w:hAnsi="Times New Roman" w:cs="Times New Roman"/>
+        </w:rPr>
+        <w:t>Zade</w:t>
+      </w:r>
+      <w:proofErr w:type="spellEnd"/>
+      <w:r>
+        <w:rPr>
+          <w:rFonts w:ascii="Times New Roman" w:eastAsia="Times New Roman" w:hAnsi="Times New Roman" w:cs="Times New Roman"/>
+        </w:rPr>
+        <w:t>, G. Mate, K. Kishor, N. Rane and M. Jete, "NLP Based Automated Text Summarization and Translation: A Comprehensive Analysis," </w:t>
       </w:r>
       <w:r>
         <w:rPr>
@@ -6173,13 +6680,21 @@
         <w:rPr>
           <w:rFonts w:ascii="Times New Roman" w:eastAsia="Times New Roman" w:hAnsi="Times New Roman" w:cs="Times New Roman"/>
         </w:rPr>
-        <w:t>, Coimbatore, India, 2024, pp. 528-531, doi: 10.1109/ICSCSS60660.2024.10624907.</w:t>
-      </w:r>
-      <w:r>
-        <w:rPr>
-          <w:rFonts w:ascii="Times New Roman" w:eastAsia="Times New Roman" w:hAnsi="Times New Roman" w:cs="Times New Roman"/>
-        </w:rPr>
-        <w:t xml:space="preserve"> </w:t>
+        <w:t xml:space="preserve">, Coimbatore, India, 2024, pp. 528-531, </w:t>
+      </w:r>
+      <w:proofErr w:type="spellStart"/>
+      <w:r>
+        <w:rPr>
+          <w:rFonts w:ascii="Times New Roman" w:eastAsia="Times New Roman" w:hAnsi="Times New Roman" w:cs="Times New Roman"/>
+        </w:rPr>
+        <w:t>doi</w:t>
+      </w:r>
+      <w:proofErr w:type="spellEnd"/>
+      <w:r>
+        <w:rPr>
+          <w:rFonts w:ascii="Times New Roman" w:eastAsia="Times New Roman" w:hAnsi="Times New Roman" w:cs="Times New Roman"/>
+        </w:rPr>
+        <w:t xml:space="preserve">: 10.1109/ICSCSS60660.2024.10624907. </w:t>
       </w:r>
     </w:p>
     <w:p>
@@ -6198,7 +6713,63 @@
         <w:rPr>
           <w:rFonts w:ascii="Times New Roman" w:eastAsia="Times New Roman" w:hAnsi="Times New Roman" w:cs="Times New Roman"/>
         </w:rPr>
-        <w:t>R. RoselinKiruba, S. Sowmyayani, S. Anitha, J. Kavitha, R. Preethi and C. S. Jothi, "Text Summarization based on Feature Extraction using GloVe and B-GRU," </w:t>
+        <w:t xml:space="preserve">R. </w:t>
+      </w:r>
+      <w:proofErr w:type="spellStart"/>
+      <w:r>
+        <w:rPr>
+          <w:rFonts w:ascii="Times New Roman" w:eastAsia="Times New Roman" w:hAnsi="Times New Roman" w:cs="Times New Roman"/>
+        </w:rPr>
+        <w:t>RoselinKiruba</w:t>
+      </w:r>
+      <w:proofErr w:type="spellEnd"/>
+      <w:r>
+        <w:rPr>
+          <w:rFonts w:ascii="Times New Roman" w:eastAsia="Times New Roman" w:hAnsi="Times New Roman" w:cs="Times New Roman"/>
+        </w:rPr>
+        <w:t xml:space="preserve">, S. </w:t>
+      </w:r>
+      <w:proofErr w:type="spellStart"/>
+      <w:r>
+        <w:rPr>
+          <w:rFonts w:ascii="Times New Roman" w:eastAsia="Times New Roman" w:hAnsi="Times New Roman" w:cs="Times New Roman"/>
+        </w:rPr>
+        <w:t>Sowmyayani</w:t>
+      </w:r>
+      <w:proofErr w:type="spellEnd"/>
+      <w:r>
+        <w:rPr>
+          <w:rFonts w:ascii="Times New Roman" w:eastAsia="Times New Roman" w:hAnsi="Times New Roman" w:cs="Times New Roman"/>
+        </w:rPr>
+        <w:t xml:space="preserve">, S. </w:t>
+      </w:r>
+      <w:proofErr w:type="spellStart"/>
+      <w:r>
+        <w:rPr>
+          <w:rFonts w:ascii="Times New Roman" w:eastAsia="Times New Roman" w:hAnsi="Times New Roman" w:cs="Times New Roman"/>
+        </w:rPr>
+        <w:t>Anitha</w:t>
+      </w:r>
+      <w:proofErr w:type="spellEnd"/>
+      <w:r>
+        <w:rPr>
+          <w:rFonts w:ascii="Times New Roman" w:eastAsia="Times New Roman" w:hAnsi="Times New Roman" w:cs="Times New Roman"/>
+        </w:rPr>
+        <w:t xml:space="preserve">, J. Kavitha, R. Preethi and C. S. Jothi, "Text Summarization based on Feature Extraction using </w:t>
+      </w:r>
+      <w:proofErr w:type="spellStart"/>
+      <w:r>
+        <w:rPr>
+          <w:rFonts w:ascii="Times New Roman" w:eastAsia="Times New Roman" w:hAnsi="Times New Roman" w:cs="Times New Roman"/>
+        </w:rPr>
+        <w:t>GloVe</w:t>
+      </w:r>
+      <w:proofErr w:type="spellEnd"/>
+      <w:r>
+        <w:rPr>
+          <w:rFonts w:ascii="Times New Roman" w:eastAsia="Times New Roman" w:hAnsi="Times New Roman" w:cs="Times New Roman"/>
+        </w:rPr>
+        <w:t xml:space="preserve"> and B-GRU," </w:t>
       </w:r>
       <w:r>
         <w:rPr>
@@ -6212,13 +6783,21 @@
         <w:rPr>
           <w:rFonts w:ascii="Times New Roman" w:eastAsia="Times New Roman" w:hAnsi="Times New Roman" w:cs="Times New Roman"/>
         </w:rPr>
-        <w:t>, Coimbatore, India, 2024, pp. 517-522, doi: 10.1109/ICSCSS60660.2024.10625311.</w:t>
-      </w:r>
-      <w:r>
-        <w:rPr>
-          <w:rFonts w:ascii="Times New Roman" w:eastAsia="Times New Roman" w:hAnsi="Times New Roman" w:cs="Times New Roman"/>
-        </w:rPr>
-        <w:t xml:space="preserve"> </w:t>
+        <w:t xml:space="preserve">, Coimbatore, India, 2024, pp. 517-522, </w:t>
+      </w:r>
+      <w:proofErr w:type="spellStart"/>
+      <w:r>
+        <w:rPr>
+          <w:rFonts w:ascii="Times New Roman" w:eastAsia="Times New Roman" w:hAnsi="Times New Roman" w:cs="Times New Roman"/>
+        </w:rPr>
+        <w:t>doi</w:t>
+      </w:r>
+      <w:proofErr w:type="spellEnd"/>
+      <w:r>
+        <w:rPr>
+          <w:rFonts w:ascii="Times New Roman" w:eastAsia="Times New Roman" w:hAnsi="Times New Roman" w:cs="Times New Roman"/>
+        </w:rPr>
+        <w:t xml:space="preserve">: 10.1109/ICSCSS60660.2024.10625311. </w:t>
       </w:r>
     </w:p>
     <w:p>
@@ -6251,13 +6830,21 @@
         <w:rPr>
           <w:rFonts w:ascii="Times New Roman" w:eastAsia="Times New Roman" w:hAnsi="Times New Roman" w:cs="Times New Roman"/>
         </w:rPr>
-        <w:t>, Hyderabad, India, 2022, pp. 1-5, doi: 10.1109/ICAITPR51569.2022.9844187.</w:t>
-      </w:r>
-      <w:r>
-        <w:rPr>
-          <w:rFonts w:ascii="Times New Roman" w:eastAsia="Times New Roman" w:hAnsi="Times New Roman" w:cs="Times New Roman"/>
-        </w:rPr>
-        <w:t xml:space="preserve"> </w:t>
+        <w:t xml:space="preserve">, Hyderabad, India, 2022, pp. 1-5, </w:t>
+      </w:r>
+      <w:proofErr w:type="spellStart"/>
+      <w:r>
+        <w:rPr>
+          <w:rFonts w:ascii="Times New Roman" w:eastAsia="Times New Roman" w:hAnsi="Times New Roman" w:cs="Times New Roman"/>
+        </w:rPr>
+        <w:t>doi</w:t>
+      </w:r>
+      <w:proofErr w:type="spellEnd"/>
+      <w:r>
+        <w:rPr>
+          <w:rFonts w:ascii="Times New Roman" w:eastAsia="Times New Roman" w:hAnsi="Times New Roman" w:cs="Times New Roman"/>
+        </w:rPr>
+        <w:t xml:space="preserve">: 10.1109/ICAITPR51569.2022.9844187. </w:t>
       </w:r>
     </w:p>
     <w:p>
@@ -6276,7 +6863,21 @@
         <w:rPr>
           <w:rFonts w:ascii="Times New Roman" w:eastAsia="Times New Roman" w:hAnsi="Times New Roman" w:cs="Times New Roman"/>
         </w:rPr>
-        <w:t>I. P. Tummala, "Text Summarization Based Named Entity Recognition for Certain Application Using BERT," </w:t>
+        <w:t xml:space="preserve">I. P. </w:t>
+      </w:r>
+      <w:proofErr w:type="spellStart"/>
+      <w:r>
+        <w:rPr>
+          <w:rFonts w:ascii="Times New Roman" w:eastAsia="Times New Roman" w:hAnsi="Times New Roman" w:cs="Times New Roman"/>
+        </w:rPr>
+        <w:t>Tummala</w:t>
+      </w:r>
+      <w:proofErr w:type="spellEnd"/>
+      <w:r>
+        <w:rPr>
+          <w:rFonts w:ascii="Times New Roman" w:eastAsia="Times New Roman" w:hAnsi="Times New Roman" w:cs="Times New Roman"/>
+        </w:rPr>
+        <w:t>, "Text Summarization Based Named Entity Recognition for Certain Application Using BERT," </w:t>
       </w:r>
       <w:r>
         <w:rPr>
@@ -6284,13 +6885,45 @@
           <w:i/>
           <w:iCs/>
         </w:rPr>
-        <w:t>2024 Second International Conference on Intelligent Cyber Physical Systems and Internet of Things (ICoICI)</w:t>
-      </w:r>
-      <w:r>
-        <w:rPr>
-          <w:rFonts w:ascii="Times New Roman" w:eastAsia="Times New Roman" w:hAnsi="Times New Roman" w:cs="Times New Roman"/>
-        </w:rPr>
-        <w:t>, Coimbatore, India, 2024, pp. 1136-1141, doi: 10.1109/ICoICI62503.2024.10696673.</w:t>
+        <w:t>2024 Second International Conference on Intelligent Cyber Physical Systems and Internet of Things (</w:t>
+      </w:r>
+      <w:proofErr w:type="spellStart"/>
+      <w:r>
+        <w:rPr>
+          <w:rFonts w:ascii="Times New Roman" w:eastAsia="Times New Roman" w:hAnsi="Times New Roman" w:cs="Times New Roman"/>
+          <w:i/>
+          <w:iCs/>
+        </w:rPr>
+        <w:t>ICoICI</w:t>
+      </w:r>
+      <w:proofErr w:type="spellEnd"/>
+      <w:r>
+        <w:rPr>
+          <w:rFonts w:ascii="Times New Roman" w:eastAsia="Times New Roman" w:hAnsi="Times New Roman" w:cs="Times New Roman"/>
+          <w:i/>
+          <w:iCs/>
+        </w:rPr>
+        <w:t>)</w:t>
+      </w:r>
+      <w:r>
+        <w:rPr>
+          <w:rFonts w:ascii="Times New Roman" w:eastAsia="Times New Roman" w:hAnsi="Times New Roman" w:cs="Times New Roman"/>
+        </w:rPr>
+        <w:t xml:space="preserve">, Coimbatore, India, 2024, pp. 1136-1141, </w:t>
+      </w:r>
+      <w:proofErr w:type="spellStart"/>
+      <w:r>
+        <w:rPr>
+          <w:rFonts w:ascii="Times New Roman" w:eastAsia="Times New Roman" w:hAnsi="Times New Roman" w:cs="Times New Roman"/>
+        </w:rPr>
+        <w:t>doi</w:t>
+      </w:r>
+      <w:proofErr w:type="spellEnd"/>
+      <w:r>
+        <w:rPr>
+          <w:rFonts w:ascii="Times New Roman" w:eastAsia="Times New Roman" w:hAnsi="Times New Roman" w:cs="Times New Roman"/>
+        </w:rPr>
+        <w:t>: 10.1109/ICoICI62503.2024.10696673.</w:t>
       </w:r>
     </w:p>
     <w:p>
@@ -6337,13 +6970,21 @@
         <w:rPr>
           <w:rFonts w:ascii="Times New Roman" w:eastAsia="Times New Roman" w:hAnsi="Times New Roman" w:cs="Times New Roman"/>
         </w:rPr>
-        <w:t>, Rhodes Island, Greece, 2023, pp. 1-5, doi: 10.1109/ICASSP49357.2023.10097149.</w:t>
-      </w:r>
-      <w:r>
-        <w:rPr>
-          <w:rFonts w:ascii="Times New Roman" w:eastAsia="Times New Roman" w:hAnsi="Times New Roman" w:cs="Times New Roman"/>
-        </w:rPr>
-        <w:t xml:space="preserve"> </w:t>
+        <w:t xml:space="preserve">, Rhodes Island, Greece, 2023, pp. 1-5, </w:t>
+      </w:r>
+      <w:proofErr w:type="spellStart"/>
+      <w:r>
+        <w:rPr>
+          <w:rFonts w:ascii="Times New Roman" w:eastAsia="Times New Roman" w:hAnsi="Times New Roman" w:cs="Times New Roman"/>
+        </w:rPr>
+        <w:t>doi</w:t>
+      </w:r>
+      <w:proofErr w:type="spellEnd"/>
+      <w:r>
+        <w:rPr>
+          <w:rFonts w:ascii="Times New Roman" w:eastAsia="Times New Roman" w:hAnsi="Times New Roman" w:cs="Times New Roman"/>
+        </w:rPr>
+        <w:t xml:space="preserve">: 10.1109/ICASSP49357.2023.10097149. </w:t>
       </w:r>
     </w:p>
     <w:p>
@@ -6376,13 +7017,35 @@
         <w:rPr>
           <w:rFonts w:ascii="Times New Roman" w:eastAsia="Times New Roman" w:hAnsi="Times New Roman" w:cs="Times New Roman"/>
         </w:rPr>
-        <w:t>, Huangzhou, China, 2012, pp. 1-4, doi: 10.1109/IASP.2012.6425032.</w:t>
-      </w:r>
-      <w:r>
-        <w:rPr>
-          <w:rFonts w:ascii="Times New Roman" w:eastAsia="Times New Roman" w:hAnsi="Times New Roman" w:cs="Times New Roman"/>
-        </w:rPr>
-        <w:t xml:space="preserve"> </w:t>
+        <w:t xml:space="preserve">, </w:t>
+      </w:r>
+      <w:proofErr w:type="spellStart"/>
+      <w:r>
+        <w:rPr>
+          <w:rFonts w:ascii="Times New Roman" w:eastAsia="Times New Roman" w:hAnsi="Times New Roman" w:cs="Times New Roman"/>
+        </w:rPr>
+        <w:t>Huangzhou</w:t>
+      </w:r>
+      <w:proofErr w:type="spellEnd"/>
+      <w:r>
+        <w:rPr>
+          <w:rFonts w:ascii="Times New Roman" w:eastAsia="Times New Roman" w:hAnsi="Times New Roman" w:cs="Times New Roman"/>
+        </w:rPr>
+        <w:t xml:space="preserve">, China, 2012, pp. 1-4, </w:t>
+      </w:r>
+      <w:proofErr w:type="spellStart"/>
+      <w:r>
+        <w:rPr>
+          <w:rFonts w:ascii="Times New Roman" w:eastAsia="Times New Roman" w:hAnsi="Times New Roman" w:cs="Times New Roman"/>
+        </w:rPr>
+        <w:t>doi</w:t>
+      </w:r>
+      <w:proofErr w:type="spellEnd"/>
+      <w:r>
+        <w:rPr>
+          <w:rFonts w:ascii="Times New Roman" w:eastAsia="Times New Roman" w:hAnsi="Times New Roman" w:cs="Times New Roman"/>
+        </w:rPr>
+        <w:t xml:space="preserve">: 10.1109/IASP.2012.6425032. </w:t>
       </w:r>
     </w:p>
     <w:p>
@@ -6415,7 +7078,21 @@
         <w:rPr>
           <w:rFonts w:ascii="Times New Roman" w:eastAsia="Times New Roman" w:hAnsi="Times New Roman" w:cs="Times New Roman"/>
         </w:rPr>
-        <w:t>, Kuching, Malaysia, 2014, pp. 111-114, doi: 10.1109/IALP.2014.6973497.</w:t>
+        <w:t xml:space="preserve">, Kuching, Malaysia, 2014, pp. 111-114, </w:t>
+      </w:r>
+      <w:proofErr w:type="spellStart"/>
+      <w:r>
+        <w:rPr>
+          <w:rFonts w:ascii="Times New Roman" w:eastAsia="Times New Roman" w:hAnsi="Times New Roman" w:cs="Times New Roman"/>
+        </w:rPr>
+        <w:t>doi</w:t>
+      </w:r>
+      <w:proofErr w:type="spellEnd"/>
+      <w:r>
+        <w:rPr>
+          <w:rFonts w:ascii="Times New Roman" w:eastAsia="Times New Roman" w:hAnsi="Times New Roman" w:cs="Times New Roman"/>
+        </w:rPr>
+        <w:t>: 10.1109/IALP.2014.6973497.</w:t>
       </w:r>
     </w:p>
     <w:p>
@@ -6434,7 +7111,21 @@
         <w:rPr>
           <w:rFonts w:ascii="Times New Roman" w:eastAsia="Times New Roman" w:hAnsi="Times New Roman" w:cs="Times New Roman"/>
         </w:rPr>
-        <w:t>D. Singhal, K. Khatter, T. A and J. R, "Abstractive Summarization of Meeting Conversations," </w:t>
+        <w:t xml:space="preserve">D. Singhal, K. </w:t>
+      </w:r>
+      <w:proofErr w:type="spellStart"/>
+      <w:r>
+        <w:rPr>
+          <w:rFonts w:ascii="Times New Roman" w:eastAsia="Times New Roman" w:hAnsi="Times New Roman" w:cs="Times New Roman"/>
+        </w:rPr>
+        <w:t>Khatter</w:t>
+      </w:r>
+      <w:proofErr w:type="spellEnd"/>
+      <w:r>
+        <w:rPr>
+          <w:rFonts w:ascii="Times New Roman" w:eastAsia="Times New Roman" w:hAnsi="Times New Roman" w:cs="Times New Roman"/>
+        </w:rPr>
+        <w:t>, T. A and J. R, "Abstractive Summarization of Meeting Conversations," </w:t>
       </w:r>
       <w:r>
         <w:rPr>
@@ -6448,13 +7139,35 @@
         <w:rPr>
           <w:rFonts w:ascii="Times New Roman" w:eastAsia="Times New Roman" w:hAnsi="Times New Roman" w:cs="Times New Roman"/>
         </w:rPr>
-        <w:t>, Bangluru, India, 2020, pp. 1-4, doi: 10.1109/INOCON50539.2020.9298305.</w:t>
-      </w:r>
-      <w:r>
-        <w:rPr>
-          <w:rFonts w:ascii="Times New Roman" w:eastAsia="Times New Roman" w:hAnsi="Times New Roman" w:cs="Times New Roman"/>
-        </w:rPr>
-        <w:t xml:space="preserve"> </w:t>
+        <w:t xml:space="preserve">, </w:t>
+      </w:r>
+      <w:proofErr w:type="spellStart"/>
+      <w:r>
+        <w:rPr>
+          <w:rFonts w:ascii="Times New Roman" w:eastAsia="Times New Roman" w:hAnsi="Times New Roman" w:cs="Times New Roman"/>
+        </w:rPr>
+        <w:t>Bangluru</w:t>
+      </w:r>
+      <w:proofErr w:type="spellEnd"/>
+      <w:r>
+        <w:rPr>
+          <w:rFonts w:ascii="Times New Roman" w:eastAsia="Times New Roman" w:hAnsi="Times New Roman" w:cs="Times New Roman"/>
+        </w:rPr>
+        <w:t xml:space="preserve">, India, 2020, pp. 1-4, </w:t>
+      </w:r>
+      <w:proofErr w:type="spellStart"/>
+      <w:r>
+        <w:rPr>
+          <w:rFonts w:ascii="Times New Roman" w:eastAsia="Times New Roman" w:hAnsi="Times New Roman" w:cs="Times New Roman"/>
+        </w:rPr>
+        <w:t>doi</w:t>
+      </w:r>
+      <w:proofErr w:type="spellEnd"/>
+      <w:r>
+        <w:rPr>
+          <w:rFonts w:ascii="Times New Roman" w:eastAsia="Times New Roman" w:hAnsi="Times New Roman" w:cs="Times New Roman"/>
+        </w:rPr>
+        <w:t xml:space="preserve">: 10.1109/INOCON50539.2020.9298305. </w:t>
       </w:r>
     </w:p>
     <w:p>
@@ -6496,13 +7209,21 @@
         <w:rPr>
           <w:rFonts w:ascii="Times New Roman" w:eastAsia="Times New Roman" w:hAnsi="Times New Roman" w:cs="Times New Roman"/>
         </w:rPr>
-        <w:t>, Qingdao, China, 2023, pp. 192-196, doi: 10.1109/ICEICT57916.2023.10245936.</w:t>
-      </w:r>
-      <w:r>
-        <w:rPr>
-          <w:rFonts w:ascii="Times New Roman" w:eastAsia="Times New Roman" w:hAnsi="Times New Roman" w:cs="Times New Roman"/>
-        </w:rPr>
-        <w:t xml:space="preserve"> </w:t>
+        <w:t xml:space="preserve">, Qingdao, China, 2023, pp. 192-196, </w:t>
+      </w:r>
+      <w:proofErr w:type="spellStart"/>
+      <w:r>
+        <w:rPr>
+          <w:rFonts w:ascii="Times New Roman" w:eastAsia="Times New Roman" w:hAnsi="Times New Roman" w:cs="Times New Roman"/>
+        </w:rPr>
+        <w:t>doi</w:t>
+      </w:r>
+      <w:proofErr w:type="spellEnd"/>
+      <w:r>
+        <w:rPr>
+          <w:rFonts w:ascii="Times New Roman" w:eastAsia="Times New Roman" w:hAnsi="Times New Roman" w:cs="Times New Roman"/>
+        </w:rPr>
+        <w:t xml:space="preserve">: 10.1109/ICEICT57916.2023.10245936. </w:t>
       </w:r>
     </w:p>
     <w:p>
@@ -6521,7 +7242,21 @@
         <w:rPr>
           <w:rFonts w:ascii="Times New Roman" w:eastAsia="Times New Roman" w:hAnsi="Times New Roman" w:cs="Times New Roman"/>
         </w:rPr>
-        <w:t>Deng, Z., Yoon, S., Bui, T., Dernoncourt, F., Tran, Q.H., Liu, S., Zhao, W., Zhang, T., Wang, Y., &amp; Yu, P.S. (2023). Aspect-based Meeting Transcript Summarization: A Two-Stage Approach with Weak Supervision on Sentence Classification. </w:t>
+        <w:t xml:space="preserve">Deng, Z., Yoon, S., Bui, T., </w:t>
+      </w:r>
+      <w:proofErr w:type="spellStart"/>
+      <w:r>
+        <w:rPr>
+          <w:rFonts w:ascii="Times New Roman" w:eastAsia="Times New Roman" w:hAnsi="Times New Roman" w:cs="Times New Roman"/>
+        </w:rPr>
+        <w:t>Dernoncourt</w:t>
+      </w:r>
+      <w:proofErr w:type="spellEnd"/>
+      <w:r>
+        <w:rPr>
+          <w:rFonts w:ascii="Times New Roman" w:eastAsia="Times New Roman" w:hAnsi="Times New Roman" w:cs="Times New Roman"/>
+        </w:rPr>
+        <w:t>, F., Tran, Q.H., Liu, S., Zhao, W., Zhang, T., Wang, Y., &amp; Yu, P.S. (2023). Aspect-based Meeting Transcript Summarization: A Two-Stage Approach with Weak Supervision on Sentence Classification. </w:t>
       </w:r>
       <w:r>
         <w:rPr>
@@ -6529,19 +7264,31 @@
           <w:i/>
           <w:iCs/>
         </w:rPr>
-        <w:t>2023 IEEE International Conference on Big Data (BigData)</w:t>
-      </w:r>
-      <w:r>
-        <w:rPr>
-          <w:rFonts w:ascii="Times New Roman" w:eastAsia="Times New Roman" w:hAnsi="Times New Roman" w:cs="Times New Roman"/>
-        </w:rPr>
-        <w:t>, 636-645.</w:t>
-      </w:r>
-      <w:r>
-        <w:rPr>
-          <w:rFonts w:ascii="Times New Roman" w:eastAsia="Times New Roman" w:hAnsi="Times New Roman" w:cs="Times New Roman"/>
-        </w:rPr>
-        <w:t xml:space="preserve"> </w:t>
+        <w:t>2023 IEEE International Conference on Big Data (</w:t>
+      </w:r>
+      <w:proofErr w:type="spellStart"/>
+      <w:r>
+        <w:rPr>
+          <w:rFonts w:ascii="Times New Roman" w:eastAsia="Times New Roman" w:hAnsi="Times New Roman" w:cs="Times New Roman"/>
+          <w:i/>
+          <w:iCs/>
+        </w:rPr>
+        <w:t>BigData</w:t>
+      </w:r>
+      <w:proofErr w:type="spellEnd"/>
+      <w:r>
+        <w:rPr>
+          <w:rFonts w:ascii="Times New Roman" w:eastAsia="Times New Roman" w:hAnsi="Times New Roman" w:cs="Times New Roman"/>
+          <w:i/>
+          <w:iCs/>
+        </w:rPr>
+        <w:t>)</w:t>
+      </w:r>
+      <w:r>
+        <w:rPr>
+          <w:rFonts w:ascii="Times New Roman" w:eastAsia="Times New Roman" w:hAnsi="Times New Roman" w:cs="Times New Roman"/>
+        </w:rPr>
+        <w:t xml:space="preserve">, 636-645. </w:t>
       </w:r>
     </w:p>
     <w:p>
@@ -6563,7 +7310,77 @@
         <w:rPr>
           <w:rFonts w:ascii="Times New Roman" w:eastAsia="Times New Roman" w:hAnsi="Times New Roman" w:cs="Times New Roman"/>
         </w:rPr>
-        <w:t>G. Vadlamudi, N. Vemuru, S. Vangapalli, R. K. Surapaneni and S. Nimmagadda, "Meeting Summarizer using Natural Language Processing," </w:t>
+        <w:t xml:space="preserve">G. </w:t>
+      </w:r>
+      <w:proofErr w:type="spellStart"/>
+      <w:r>
+        <w:rPr>
+          <w:rFonts w:ascii="Times New Roman" w:eastAsia="Times New Roman" w:hAnsi="Times New Roman" w:cs="Times New Roman"/>
+        </w:rPr>
+        <w:t>Vadlamudi</w:t>
+      </w:r>
+      <w:proofErr w:type="spellEnd"/>
+      <w:r>
+        <w:rPr>
+          <w:rFonts w:ascii="Times New Roman" w:eastAsia="Times New Roman" w:hAnsi="Times New Roman" w:cs="Times New Roman"/>
+        </w:rPr>
+        <w:t xml:space="preserve">, N. </w:t>
+      </w:r>
+      <w:proofErr w:type="spellStart"/>
+      <w:r>
+        <w:rPr>
+          <w:rFonts w:ascii="Times New Roman" w:eastAsia="Times New Roman" w:hAnsi="Times New Roman" w:cs="Times New Roman"/>
+        </w:rPr>
+        <w:t>Vemuru</w:t>
+      </w:r>
+      <w:proofErr w:type="spellEnd"/>
+      <w:r>
+        <w:rPr>
+          <w:rFonts w:ascii="Times New Roman" w:eastAsia="Times New Roman" w:hAnsi="Times New Roman" w:cs="Times New Roman"/>
+        </w:rPr>
+        <w:t xml:space="preserve">, S. </w:t>
+      </w:r>
+      <w:proofErr w:type="spellStart"/>
+      <w:r>
+        <w:rPr>
+          <w:rFonts w:ascii="Times New Roman" w:eastAsia="Times New Roman" w:hAnsi="Times New Roman" w:cs="Times New Roman"/>
+        </w:rPr>
+        <w:t>Vangapalli</w:t>
+      </w:r>
+      <w:proofErr w:type="spellEnd"/>
+      <w:r>
+        <w:rPr>
+          <w:rFonts w:ascii="Times New Roman" w:eastAsia="Times New Roman" w:hAnsi="Times New Roman" w:cs="Times New Roman"/>
+        </w:rPr>
+        <w:t xml:space="preserve">, R. K. </w:t>
+      </w:r>
+      <w:proofErr w:type="spellStart"/>
+      <w:r>
+        <w:rPr>
+          <w:rFonts w:ascii="Times New Roman" w:eastAsia="Times New Roman" w:hAnsi="Times New Roman" w:cs="Times New Roman"/>
+        </w:rPr>
+        <w:t>Surapaneni</w:t>
+      </w:r>
+      <w:proofErr w:type="spellEnd"/>
+      <w:r>
+        <w:rPr>
+          <w:rFonts w:ascii="Times New Roman" w:eastAsia="Times New Roman" w:hAnsi="Times New Roman" w:cs="Times New Roman"/>
+        </w:rPr>
+        <w:t xml:space="preserve"> and S. </w:t>
+      </w:r>
+      <w:proofErr w:type="spellStart"/>
+      <w:r>
+        <w:rPr>
+          <w:rFonts w:ascii="Times New Roman" w:eastAsia="Times New Roman" w:hAnsi="Times New Roman" w:cs="Times New Roman"/>
+        </w:rPr>
+        <w:t>Nimmagadda</w:t>
+      </w:r>
+      <w:proofErr w:type="spellEnd"/>
+      <w:r>
+        <w:rPr>
+          <w:rFonts w:ascii="Times New Roman" w:eastAsia="Times New Roman" w:hAnsi="Times New Roman" w:cs="Times New Roman"/>
+        </w:rPr>
+        <w:t>, "Meeting Summarizer using Natural Language Processing," </w:t>
       </w:r>
       <w:r>
         <w:rPr>
@@ -6577,7 +7394,21 @@
         <w:rPr>
           <w:rFonts w:ascii="Times New Roman" w:eastAsia="Times New Roman" w:hAnsi="Times New Roman" w:cs="Times New Roman"/>
         </w:rPr>
-        <w:t>, Tirunelveli, India, 2022, pp. 1610-1614, doi: 10.1109/ICOEI53556.2022.9777155.</w:t>
+        <w:t xml:space="preserve">, Tirunelveli, India, 2022, pp. 1610-1614, </w:t>
+      </w:r>
+      <w:proofErr w:type="spellStart"/>
+      <w:r>
+        <w:rPr>
+          <w:rFonts w:ascii="Times New Roman" w:eastAsia="Times New Roman" w:hAnsi="Times New Roman" w:cs="Times New Roman"/>
+        </w:rPr>
+        <w:t>doi</w:t>
+      </w:r>
+      <w:proofErr w:type="spellEnd"/>
+      <w:r>
+        <w:rPr>
+          <w:rFonts w:ascii="Times New Roman" w:eastAsia="Times New Roman" w:hAnsi="Times New Roman" w:cs="Times New Roman"/>
+        </w:rPr>
+        <w:t>: 10.1109/ICOEI53556.2022.9777155.</w:t>
       </w:r>
     </w:p>
     <w:p>
@@ -6610,13 +7441,35 @@
         <w:rPr>
           <w:rFonts w:ascii="Times New Roman" w:eastAsia="Times New Roman" w:hAnsi="Times New Roman" w:cs="Times New Roman"/>
         </w:rPr>
-        <w:t>, Ballari, India, 2023, pp. 1-6, doi: 10.1109/AIKIIE60097.2023.10390455.</w:t>
-      </w:r>
-      <w:r>
-        <w:rPr>
-          <w:rFonts w:ascii="Times New Roman" w:eastAsia="Times New Roman" w:hAnsi="Times New Roman" w:cs="Times New Roman"/>
-        </w:rPr>
-        <w:t xml:space="preserve"> </w:t>
+        <w:t xml:space="preserve">, </w:t>
+      </w:r>
+      <w:proofErr w:type="spellStart"/>
+      <w:r>
+        <w:rPr>
+          <w:rFonts w:ascii="Times New Roman" w:eastAsia="Times New Roman" w:hAnsi="Times New Roman" w:cs="Times New Roman"/>
+        </w:rPr>
+        <w:t>Ballari</w:t>
+      </w:r>
+      <w:proofErr w:type="spellEnd"/>
+      <w:r>
+        <w:rPr>
+          <w:rFonts w:ascii="Times New Roman" w:eastAsia="Times New Roman" w:hAnsi="Times New Roman" w:cs="Times New Roman"/>
+        </w:rPr>
+        <w:t xml:space="preserve">, India, 2023, pp. 1-6, </w:t>
+      </w:r>
+      <w:proofErr w:type="spellStart"/>
+      <w:r>
+        <w:rPr>
+          <w:rFonts w:ascii="Times New Roman" w:eastAsia="Times New Roman" w:hAnsi="Times New Roman" w:cs="Times New Roman"/>
+        </w:rPr>
+        <w:t>doi</w:t>
+      </w:r>
+      <w:proofErr w:type="spellEnd"/>
+      <w:r>
+        <w:rPr>
+          <w:rFonts w:ascii="Times New Roman" w:eastAsia="Times New Roman" w:hAnsi="Times New Roman" w:cs="Times New Roman"/>
+        </w:rPr>
+        <w:t xml:space="preserve">: 10.1109/AIKIIE60097.2023.10390455. </w:t>
       </w:r>
     </w:p>
     <w:p>
@@ -6652,13 +7505,21 @@
         <w:rPr>
           <w:rFonts w:ascii="Times New Roman" w:eastAsia="Times New Roman" w:hAnsi="Times New Roman" w:cs="Times New Roman"/>
         </w:rPr>
-        <w:t>, Delhi, India, 2023, pp. 1-7, doi: 10.1109/ICCCNT56998.2023.10306385.</w:t>
-      </w:r>
-      <w:r>
-        <w:rPr>
-          <w:rFonts w:ascii="Times New Roman" w:eastAsia="Times New Roman" w:hAnsi="Times New Roman" w:cs="Times New Roman"/>
-        </w:rPr>
-        <w:t xml:space="preserve"> </w:t>
+        <w:t xml:space="preserve">, Delhi, India, 2023, pp. 1-7, </w:t>
+      </w:r>
+      <w:proofErr w:type="spellStart"/>
+      <w:r>
+        <w:rPr>
+          <w:rFonts w:ascii="Times New Roman" w:eastAsia="Times New Roman" w:hAnsi="Times New Roman" w:cs="Times New Roman"/>
+        </w:rPr>
+        <w:t>doi</w:t>
+      </w:r>
+      <w:proofErr w:type="spellEnd"/>
+      <w:r>
+        <w:rPr>
+          <w:rFonts w:ascii="Times New Roman" w:eastAsia="Times New Roman" w:hAnsi="Times New Roman" w:cs="Times New Roman"/>
+        </w:rPr>
+        <w:t xml:space="preserve">: 10.1109/ICCCNT56998.2023.10306385. </w:t>
       </w:r>
     </w:p>
     <w:p>
@@ -6677,7 +7538,21 @@
         <w:rPr>
           <w:rFonts w:ascii="Times New Roman" w:eastAsia="Times New Roman" w:hAnsi="Times New Roman" w:cs="Times New Roman"/>
         </w:rPr>
-        <w:t>D. Alqahtani and M. Al-Yahya, "Exploring Arabic Pre-Trained Language Models for Arabic Abstractive Text Summarization," </w:t>
+        <w:t xml:space="preserve">D. </w:t>
+      </w:r>
+      <w:proofErr w:type="spellStart"/>
+      <w:r>
+        <w:rPr>
+          <w:rFonts w:ascii="Times New Roman" w:eastAsia="Times New Roman" w:hAnsi="Times New Roman" w:cs="Times New Roman"/>
+        </w:rPr>
+        <w:t>Alqahtani</w:t>
+      </w:r>
+      <w:proofErr w:type="spellEnd"/>
+      <w:r>
+        <w:rPr>
+          <w:rFonts w:ascii="Times New Roman" w:eastAsia="Times New Roman" w:hAnsi="Times New Roman" w:cs="Times New Roman"/>
+        </w:rPr>
+        <w:t xml:space="preserve"> and M. Al-Yahya, "Exploring Arabic Pre-Trained Language Models for Arabic Abstractive Text Summarization," </w:t>
       </w:r>
       <w:r>
         <w:rPr>
@@ -6691,13 +7566,21 @@
         <w:rPr>
           <w:rFonts w:ascii="Times New Roman" w:eastAsia="Times New Roman" w:hAnsi="Times New Roman" w:cs="Times New Roman"/>
         </w:rPr>
-        <w:t>, Abu Dhabi, United Arab Emirates, 2023, pp. 1-7, doi: 10.1109/SNAMS60348.2023.10375464.</w:t>
-      </w:r>
-      <w:r>
-        <w:rPr>
-          <w:rFonts w:ascii="Times New Roman" w:eastAsia="Times New Roman" w:hAnsi="Times New Roman" w:cs="Times New Roman"/>
-        </w:rPr>
-        <w:t xml:space="preserve"> </w:t>
+        <w:t xml:space="preserve">, Abu Dhabi, United Arab Emirates, 2023, pp. 1-7, </w:t>
+      </w:r>
+      <w:proofErr w:type="spellStart"/>
+      <w:r>
+        <w:rPr>
+          <w:rFonts w:ascii="Times New Roman" w:eastAsia="Times New Roman" w:hAnsi="Times New Roman" w:cs="Times New Roman"/>
+        </w:rPr>
+        <w:t>doi</w:t>
+      </w:r>
+      <w:proofErr w:type="spellEnd"/>
+      <w:r>
+        <w:rPr>
+          <w:rFonts w:ascii="Times New Roman" w:eastAsia="Times New Roman" w:hAnsi="Times New Roman" w:cs="Times New Roman"/>
+        </w:rPr>
+        <w:t xml:space="preserve">: 10.1109/SNAMS60348.2023.10375464. </w:t>
       </w:r>
     </w:p>
     <w:p>
@@ -6744,13 +7627,21 @@
         <w:rPr>
           <w:rFonts w:ascii="Times New Roman" w:eastAsia="Times New Roman" w:hAnsi="Times New Roman" w:cs="Times New Roman"/>
         </w:rPr>
-        <w:t>, vol. 9, pp. 123660-123671, 2021, doi: 10.1109/ACCESS.2021.3110143. </w:t>
-      </w:r>
-      <w:r>
-        <w:rPr>
-          <w:rFonts w:ascii="Times New Roman" w:eastAsia="Times New Roman" w:hAnsi="Times New Roman" w:cs="Times New Roman"/>
-        </w:rPr>
-        <w:t xml:space="preserve"> </w:t>
+        <w:t xml:space="preserve">, vol. 9, pp. 123660-123671, 2021, </w:t>
+      </w:r>
+      <w:proofErr w:type="spellStart"/>
+      <w:r>
+        <w:rPr>
+          <w:rFonts w:ascii="Times New Roman" w:eastAsia="Times New Roman" w:hAnsi="Times New Roman" w:cs="Times New Roman"/>
+        </w:rPr>
+        <w:t>doi</w:t>
+      </w:r>
+      <w:proofErr w:type="spellEnd"/>
+      <w:r>
+        <w:rPr>
+          <w:rFonts w:ascii="Times New Roman" w:eastAsia="Times New Roman" w:hAnsi="Times New Roman" w:cs="Times New Roman"/>
+        </w:rPr>
+        <w:t xml:space="preserve">: 10.1109/ACCESS.2021.3110143.  </w:t>
       </w:r>
     </w:p>
     <w:p>
@@ -6789,7 +7680,21 @@
         <w:rPr>
           <w:rFonts w:ascii="Times New Roman" w:eastAsia="Times New Roman" w:hAnsi="Times New Roman" w:cs="Times New Roman"/>
         </w:rPr>
-        <w:t>, vol. 32, pp. 1406-1415, 2024, doi: 10.1109/TASLP.2024.3357040.</w:t>
+        <w:t xml:space="preserve">, vol. 32, pp. 1406-1415, 2024, </w:t>
+      </w:r>
+      <w:proofErr w:type="spellStart"/>
+      <w:r>
+        <w:rPr>
+          <w:rFonts w:ascii="Times New Roman" w:eastAsia="Times New Roman" w:hAnsi="Times New Roman" w:cs="Times New Roman"/>
+        </w:rPr>
+        <w:t>doi</w:t>
+      </w:r>
+      <w:proofErr w:type="spellEnd"/>
+      <w:r>
+        <w:rPr>
+          <w:rFonts w:ascii="Times New Roman" w:eastAsia="Times New Roman" w:hAnsi="Times New Roman" w:cs="Times New Roman"/>
+        </w:rPr>
+        <w:t>: 10.1109/TASLP.2024.3357040.</w:t>
       </w:r>
     </w:p>
     <w:p>
@@ -6808,7 +7713,21 @@
         <w:rPr>
           <w:rFonts w:ascii="Times New Roman" w:eastAsia="Times New Roman" w:hAnsi="Times New Roman" w:cs="Times New Roman"/>
         </w:rPr>
-        <w:t>K. Kulkarni and R. Padaki, "Video Based Transcript Summarizer for Online Courses using Natural Language Processing," </w:t>
+        <w:t xml:space="preserve">K. Kulkarni and R. </w:t>
+      </w:r>
+      <w:proofErr w:type="spellStart"/>
+      <w:r>
+        <w:rPr>
+          <w:rFonts w:ascii="Times New Roman" w:eastAsia="Times New Roman" w:hAnsi="Times New Roman" w:cs="Times New Roman"/>
+        </w:rPr>
+        <w:t>Padaki</w:t>
+      </w:r>
+      <w:proofErr w:type="spellEnd"/>
+      <w:r>
+        <w:rPr>
+          <w:rFonts w:ascii="Times New Roman" w:eastAsia="Times New Roman" w:hAnsi="Times New Roman" w:cs="Times New Roman"/>
+        </w:rPr>
+        <w:t>, "Video Based Transcript Summarizer for Online Courses using Natural Language Processing," </w:t>
       </w:r>
       <w:r>
         <w:rPr>
@@ -6822,13 +7741,21 @@
         <w:rPr>
           <w:rFonts w:ascii="Times New Roman" w:eastAsia="Times New Roman" w:hAnsi="Times New Roman" w:cs="Times New Roman"/>
         </w:rPr>
-        <w:t>, Bangalore, India, 2021, pp. 1-5, doi: 10.1109/CSITSS54238.2021.9683609.</w:t>
-      </w:r>
-      <w:r>
-        <w:rPr>
-          <w:rFonts w:ascii="Times New Roman" w:eastAsia="Times New Roman" w:hAnsi="Times New Roman" w:cs="Times New Roman"/>
-        </w:rPr>
-        <w:t xml:space="preserve"> </w:t>
+        <w:t xml:space="preserve">, Bangalore, India, 2021, pp. 1-5, </w:t>
+      </w:r>
+      <w:proofErr w:type="spellStart"/>
+      <w:r>
+        <w:rPr>
+          <w:rFonts w:ascii="Times New Roman" w:eastAsia="Times New Roman" w:hAnsi="Times New Roman" w:cs="Times New Roman"/>
+        </w:rPr>
+        <w:t>doi</w:t>
+      </w:r>
+      <w:proofErr w:type="spellEnd"/>
+      <w:r>
+        <w:rPr>
+          <w:rFonts w:ascii="Times New Roman" w:eastAsia="Times New Roman" w:hAnsi="Times New Roman" w:cs="Times New Roman"/>
+        </w:rPr>
+        <w:t xml:space="preserve">: 10.1109/CSITSS54238.2021.9683609. </w:t>
       </w:r>
     </w:p>
     <w:p>
@@ -6847,13 +7774,63 @@
         <w:rPr>
           <w:rFonts w:ascii="Times New Roman" w:eastAsia="Times New Roman" w:hAnsi="Times New Roman" w:cs="Times New Roman"/>
         </w:rPr>
-        <w:t>V. Marklynn, A. Sebastian, Y. L. Tan, W. D. Bae, S. Alkobaisi and S. Narayanappa, "A Framework for Abstractive Summarization of Conversational Meetings," 2024 IEEE 14th Annual Computing and Communication Workshop and Conference (CCWC), Las Vegas, NV, USA, 2024, pp. 0507-0512, doi: 10.1109/CCWC60891.2024.10427755</w:t>
-      </w:r>
-      <w:r>
-        <w:rPr>
-          <w:rFonts w:ascii="Times New Roman" w:eastAsia="Times New Roman" w:hAnsi="Times New Roman" w:cs="Times New Roman"/>
-        </w:rPr>
-        <w:t xml:space="preserve"> </w:t>
+        <w:t xml:space="preserve">V. </w:t>
+      </w:r>
+      <w:proofErr w:type="spellStart"/>
+      <w:r>
+        <w:rPr>
+          <w:rFonts w:ascii="Times New Roman" w:eastAsia="Times New Roman" w:hAnsi="Times New Roman" w:cs="Times New Roman"/>
+        </w:rPr>
+        <w:t>Marklynn</w:t>
+      </w:r>
+      <w:proofErr w:type="spellEnd"/>
+      <w:r>
+        <w:rPr>
+          <w:rFonts w:ascii="Times New Roman" w:eastAsia="Times New Roman" w:hAnsi="Times New Roman" w:cs="Times New Roman"/>
+        </w:rPr>
+        <w:t xml:space="preserve">, A. Sebastian, Y. L. Tan, W. D. Bae, S. </w:t>
+      </w:r>
+      <w:proofErr w:type="spellStart"/>
+      <w:r>
+        <w:rPr>
+          <w:rFonts w:ascii="Times New Roman" w:eastAsia="Times New Roman" w:hAnsi="Times New Roman" w:cs="Times New Roman"/>
+        </w:rPr>
+        <w:t>Alkobaisi</w:t>
+      </w:r>
+      <w:proofErr w:type="spellEnd"/>
+      <w:r>
+        <w:rPr>
+          <w:rFonts w:ascii="Times New Roman" w:eastAsia="Times New Roman" w:hAnsi="Times New Roman" w:cs="Times New Roman"/>
+        </w:rPr>
+        <w:t xml:space="preserve"> and S. </w:t>
+      </w:r>
+      <w:proofErr w:type="spellStart"/>
+      <w:r>
+        <w:rPr>
+          <w:rFonts w:ascii="Times New Roman" w:eastAsia="Times New Roman" w:hAnsi="Times New Roman" w:cs="Times New Roman"/>
+        </w:rPr>
+        <w:t>Narayanappa</w:t>
+      </w:r>
+      <w:proofErr w:type="spellEnd"/>
+      <w:r>
+        <w:rPr>
+          <w:rFonts w:ascii="Times New Roman" w:eastAsia="Times New Roman" w:hAnsi="Times New Roman" w:cs="Times New Roman"/>
+        </w:rPr>
+        <w:t xml:space="preserve">, "A Framework for Abstractive Summarization of Conversational Meetings," 2024 IEEE 14th Annual Computing and Communication Workshop and Conference (CCWC), Las Vegas, NV, USA, 2024, pp. 0507-0512, </w:t>
+      </w:r>
+      <w:proofErr w:type="spellStart"/>
+      <w:r>
+        <w:rPr>
+          <w:rFonts w:ascii="Times New Roman" w:eastAsia="Times New Roman" w:hAnsi="Times New Roman" w:cs="Times New Roman"/>
+        </w:rPr>
+        <w:t>doi</w:t>
+      </w:r>
+      <w:proofErr w:type="spellEnd"/>
+      <w:r>
+        <w:rPr>
+          <w:rFonts w:ascii="Times New Roman" w:eastAsia="Times New Roman" w:hAnsi="Times New Roman" w:cs="Times New Roman"/>
+        </w:rPr>
+        <w:t xml:space="preserve">: 10.1109/CCWC60891.2024.10427755 </w:t>
       </w:r>
     </w:p>
     <w:p>
@@ -6875,7 +7852,23 @@
           <w:rFonts w:ascii="Times New Roman" w:eastAsia="Times New Roman" w:hAnsi="Times New Roman" w:cs="Times New Roman"/>
           <w:lang w:val="en-IN"/>
         </w:rPr>
-        <w:t>Vikas Yadav and Steven Bethard. 2018. A Survey on Recent Advances in Named Entity Recognition from Deep Learning models. In </w:t>
+        <w:t xml:space="preserve">Vikas Yadav and Steven </w:t>
+      </w:r>
+      <w:proofErr w:type="spellStart"/>
+      <w:r>
+        <w:rPr>
+          <w:rFonts w:ascii="Times New Roman" w:eastAsia="Times New Roman" w:hAnsi="Times New Roman" w:cs="Times New Roman"/>
+          <w:lang w:val="en-IN"/>
+        </w:rPr>
+        <w:t>Bethard</w:t>
+      </w:r>
+      <w:proofErr w:type="spellEnd"/>
+      <w:r>
+        <w:rPr>
+          <w:rFonts w:ascii="Times New Roman" w:eastAsia="Times New Roman" w:hAnsi="Times New Roman" w:cs="Times New Roman"/>
+          <w:lang w:val="en-IN"/>
+        </w:rPr>
+        <w:t>. 2018. A Survey on Recent Advances in Named Entity Recognition from Deep Learning models. In </w:t>
       </w:r>
       <w:r>
         <w:rPr>
@@ -6908,12 +7901,53 @@
         </w:rPr>
         <w:t xml:space="preserve">[31] </w:t>
       </w:r>
+      <w:proofErr w:type="spellStart"/>
       <w:r>
         <w:rPr>
           <w:rFonts w:ascii="Times New Roman" w:eastAsia="Times New Roman" w:hAnsi="Times New Roman" w:cs="Times New Roman"/>
           <w:lang w:val="en-IN"/>
         </w:rPr>
-        <w:t>Mingyang Song, Yi Feng, and Liping Jing. 2023. A Survey on Recent Advances in Keyphrase Extraction from Pre-trained Language Models. In </w:t>
+        <w:t>Mingyang</w:t>
+      </w:r>
+      <w:proofErr w:type="spellEnd"/>
+      <w:r>
+        <w:rPr>
+          <w:rFonts w:ascii="Times New Roman" w:eastAsia="Times New Roman" w:hAnsi="Times New Roman" w:cs="Times New Roman"/>
+          <w:lang w:val="en-IN"/>
+        </w:rPr>
+        <w:t xml:space="preserve"> Song, Yi Feng, and </w:t>
+      </w:r>
+      <w:proofErr w:type="spellStart"/>
+      <w:r>
+        <w:rPr>
+          <w:rFonts w:ascii="Times New Roman" w:eastAsia="Times New Roman" w:hAnsi="Times New Roman" w:cs="Times New Roman"/>
+          <w:lang w:val="en-IN"/>
+        </w:rPr>
+        <w:t>Liping</w:t>
+      </w:r>
+      <w:proofErr w:type="spellEnd"/>
+      <w:r>
+        <w:rPr>
+          <w:rFonts w:ascii="Times New Roman" w:eastAsia="Times New Roman" w:hAnsi="Times New Roman" w:cs="Times New Roman"/>
+          <w:lang w:val="en-IN"/>
+        </w:rPr>
+        <w:t xml:space="preserve"> Jing. 2023. A Survey on Recent Advances in </w:t>
+      </w:r>
+      <w:proofErr w:type="spellStart"/>
+      <w:r>
+        <w:rPr>
+          <w:rFonts w:ascii="Times New Roman" w:eastAsia="Times New Roman" w:hAnsi="Times New Roman" w:cs="Times New Roman"/>
+          <w:lang w:val="en-IN"/>
+        </w:rPr>
+        <w:t>Keyphrase</w:t>
+      </w:r>
+      <w:proofErr w:type="spellEnd"/>
+      <w:r>
+        <w:rPr>
+          <w:rFonts w:ascii="Times New Roman" w:eastAsia="Times New Roman" w:hAnsi="Times New Roman" w:cs="Times New Roman"/>
+          <w:lang w:val="en-IN"/>
+        </w:rPr>
+        <w:t xml:space="preserve"> Extraction from Pre-trained Language Models. In </w:t>
       </w:r>
       <w:r>
         <w:rPr>
@@ -6948,7 +7982,21 @@
         <w:rPr>
           <w:rFonts w:ascii="Times New Roman" w:eastAsia="Times New Roman" w:hAnsi="Times New Roman" w:cs="Times New Roman"/>
         </w:rPr>
-        <w:t>Shreve, Gregory M.. “Integration of translation and summarization processes in summary translation.” </w:t>
+        <w:t xml:space="preserve">Shreve, Gregory </w:t>
+      </w:r>
+      <w:proofErr w:type="gramStart"/>
+      <w:r>
+        <w:rPr>
+          <w:rFonts w:ascii="Times New Roman" w:eastAsia="Times New Roman" w:hAnsi="Times New Roman" w:cs="Times New Roman"/>
+        </w:rPr>
+        <w:t>M..</w:t>
+      </w:r>
+      <w:proofErr w:type="gramEnd"/>
+      <w:r>
+        <w:rPr>
+          <w:rFonts w:ascii="Times New Roman" w:eastAsia="Times New Roman" w:hAnsi="Times New Roman" w:cs="Times New Roman"/>
+        </w:rPr>
+        <w:t xml:space="preserve"> “Integration of translation and summarization processes in summary translation.” </w:t>
       </w:r>
       <w:r>
         <w:rPr>
@@ -6981,7 +8029,77 @@
         <w:rPr>
           <w:rFonts w:ascii="Times New Roman" w:eastAsia="Times New Roman" w:hAnsi="Times New Roman" w:cs="Times New Roman"/>
         </w:rPr>
-        <w:t>R. RoselinKiruba, S. Sowmyayani, S. Anitha, J. Kavitha, R. Preethi and C. S. Jothi, "Text Summarization based on Feature Extraction using GloVe and B-GRU," 2024 2nd International Conference on Sustainable Computing and Smart Systems (ICSCSS), Coimbatore, India, 2024, pp. 517-522, doi: 10.1109/ICSCSS60660.2024.10625311</w:t>
+        <w:t xml:space="preserve">R. </w:t>
+      </w:r>
+      <w:proofErr w:type="spellStart"/>
+      <w:r>
+        <w:rPr>
+          <w:rFonts w:ascii="Times New Roman" w:eastAsia="Times New Roman" w:hAnsi="Times New Roman" w:cs="Times New Roman"/>
+        </w:rPr>
+        <w:t>RoselinKiruba</w:t>
+      </w:r>
+      <w:proofErr w:type="spellEnd"/>
+      <w:r>
+        <w:rPr>
+          <w:rFonts w:ascii="Times New Roman" w:eastAsia="Times New Roman" w:hAnsi="Times New Roman" w:cs="Times New Roman"/>
+        </w:rPr>
+        <w:t xml:space="preserve">, S. </w:t>
+      </w:r>
+      <w:proofErr w:type="spellStart"/>
+      <w:r>
+        <w:rPr>
+          <w:rFonts w:ascii="Times New Roman" w:eastAsia="Times New Roman" w:hAnsi="Times New Roman" w:cs="Times New Roman"/>
+        </w:rPr>
+        <w:t>Sowmyayani</w:t>
+      </w:r>
+      <w:proofErr w:type="spellEnd"/>
+      <w:r>
+        <w:rPr>
+          <w:rFonts w:ascii="Times New Roman" w:eastAsia="Times New Roman" w:hAnsi="Times New Roman" w:cs="Times New Roman"/>
+        </w:rPr>
+        <w:t xml:space="preserve">, S. </w:t>
+      </w:r>
+      <w:proofErr w:type="spellStart"/>
+      <w:r>
+        <w:rPr>
+          <w:rFonts w:ascii="Times New Roman" w:eastAsia="Times New Roman" w:hAnsi="Times New Roman" w:cs="Times New Roman"/>
+        </w:rPr>
+        <w:t>Anitha</w:t>
+      </w:r>
+      <w:proofErr w:type="spellEnd"/>
+      <w:r>
+        <w:rPr>
+          <w:rFonts w:ascii="Times New Roman" w:eastAsia="Times New Roman" w:hAnsi="Times New Roman" w:cs="Times New Roman"/>
+        </w:rPr>
+        <w:t xml:space="preserve">, J. Kavitha, R. Preethi and C. S. Jothi, "Text Summarization based on Feature Extraction using </w:t>
+      </w:r>
+      <w:proofErr w:type="spellStart"/>
+      <w:r>
+        <w:rPr>
+          <w:rFonts w:ascii="Times New Roman" w:eastAsia="Times New Roman" w:hAnsi="Times New Roman" w:cs="Times New Roman"/>
+        </w:rPr>
+        <w:t>GloVe</w:t>
+      </w:r>
+      <w:proofErr w:type="spellEnd"/>
+      <w:r>
+        <w:rPr>
+          <w:rFonts w:ascii="Times New Roman" w:eastAsia="Times New Roman" w:hAnsi="Times New Roman" w:cs="Times New Roman"/>
+        </w:rPr>
+        <w:t xml:space="preserve"> and B-GRU," 2024 2nd International Conference on Sustainable Computing and Smart Systems (ICSCSS), Coimbatore, India, 2024, pp. 517-522, </w:t>
+      </w:r>
+      <w:proofErr w:type="spellStart"/>
+      <w:r>
+        <w:rPr>
+          <w:rFonts w:ascii="Times New Roman" w:eastAsia="Times New Roman" w:hAnsi="Times New Roman" w:cs="Times New Roman"/>
+        </w:rPr>
+        <w:t>doi</w:t>
+      </w:r>
+      <w:proofErr w:type="spellEnd"/>
+      <w:r>
+        <w:rPr>
+          <w:rFonts w:ascii="Times New Roman" w:eastAsia="Times New Roman" w:hAnsi="Times New Roman" w:cs="Times New Roman"/>
+        </w:rPr>
+        <w:t>: 10.1109/ICSCSS60660.2024.10625311</w:t>
       </w:r>
     </w:p>
     <w:p>
@@ -7045,7 +8163,21 @@
         <w:rPr>
           <w:rFonts w:ascii="Times New Roman" w:eastAsia="Times New Roman" w:hAnsi="Times New Roman" w:cs="Times New Roman"/>
         </w:rPr>
-        <w:t>Ranking-Enhanced Unsupervised Sentence Representation Learning(https://aclanthology.org/2023.acl-long.879) (Seonwoo et al., ACL 2023)</w:t>
+        <w:t>Ranking-Enhanced Unsupervised Sentence Representation Learning(https://aclanthology.org/2023.acl-long.879) (</w:t>
+      </w:r>
+      <w:proofErr w:type="spellStart"/>
+      <w:r>
+        <w:rPr>
+          <w:rFonts w:ascii="Times New Roman" w:eastAsia="Times New Roman" w:hAnsi="Times New Roman" w:cs="Times New Roman"/>
+        </w:rPr>
+        <w:t>Seonwoo</w:t>
+      </w:r>
+      <w:proofErr w:type="spellEnd"/>
+      <w:r>
+        <w:rPr>
+          <w:rFonts w:ascii="Times New Roman" w:eastAsia="Times New Roman" w:hAnsi="Times New Roman" w:cs="Times New Roman"/>
+        </w:rPr>
+        <w:t xml:space="preserve"> et al., ACL 2023)</w:t>
       </w:r>
     </w:p>
     <w:p>
@@ -7064,7 +8196,49 @@
         <w:rPr>
           <w:rFonts w:ascii="Times New Roman" w:eastAsia="Times New Roman" w:hAnsi="Times New Roman" w:cs="Times New Roman"/>
         </w:rPr>
-        <w:t>Marwa E. Saleh, Yaser M. Wazery, and Abdelmgeid A. Ali. 2024. A systematic literature review of deep learning-based text summarization: Techniques, input representation, training strategies, mechanisms, datasets, evaluation, and challenges. Expert Syst. Appl. 252, PA (Oct 2024). https://doi.org/10.1016/j.eswa.2024.124153</w:t>
+        <w:t xml:space="preserve">Marwa E. Saleh, </w:t>
+      </w:r>
+      <w:proofErr w:type="spellStart"/>
+      <w:r>
+        <w:rPr>
+          <w:rFonts w:ascii="Times New Roman" w:eastAsia="Times New Roman" w:hAnsi="Times New Roman" w:cs="Times New Roman"/>
+        </w:rPr>
+        <w:t>Yaser</w:t>
+      </w:r>
+      <w:proofErr w:type="spellEnd"/>
+      <w:r>
+        <w:rPr>
+          <w:rFonts w:ascii="Times New Roman" w:eastAsia="Times New Roman" w:hAnsi="Times New Roman" w:cs="Times New Roman"/>
+        </w:rPr>
+        <w:t xml:space="preserve"> M. </w:t>
+      </w:r>
+      <w:proofErr w:type="spellStart"/>
+      <w:r>
+        <w:rPr>
+          <w:rFonts w:ascii="Times New Roman" w:eastAsia="Times New Roman" w:hAnsi="Times New Roman" w:cs="Times New Roman"/>
+        </w:rPr>
+        <w:t>Wazery</w:t>
+      </w:r>
+      <w:proofErr w:type="spellEnd"/>
+      <w:r>
+        <w:rPr>
+          <w:rFonts w:ascii="Times New Roman" w:eastAsia="Times New Roman" w:hAnsi="Times New Roman" w:cs="Times New Roman"/>
+        </w:rPr>
+        <w:t xml:space="preserve">, and </w:t>
+      </w:r>
+      <w:proofErr w:type="spellStart"/>
+      <w:r>
+        <w:rPr>
+          <w:rFonts w:ascii="Times New Roman" w:eastAsia="Times New Roman" w:hAnsi="Times New Roman" w:cs="Times New Roman"/>
+        </w:rPr>
+        <w:t>Abdelmgeid</w:t>
+      </w:r>
+      <w:proofErr w:type="spellEnd"/>
+      <w:r>
+        <w:rPr>
+          <w:rFonts w:ascii="Times New Roman" w:eastAsia="Times New Roman" w:hAnsi="Times New Roman" w:cs="Times New Roman"/>
+        </w:rPr>
+        <w:t xml:space="preserve"> A. Ali. 2024. A systematic literature review of deep learning-based text summarization: Techniques, input representation, training strategies, mechanisms, datasets, evaluation, and challenges. Expert Syst. Appl. 252, PA (Oct 2024). https://doi.org/10.1016/j.eswa.2024.124153</w:t>
       </w:r>
     </w:p>
     <w:p>
@@ -7083,7 +8257,77 @@
         <w:rPr>
           <w:rFonts w:ascii="Times New Roman" w:eastAsia="Times New Roman" w:hAnsi="Times New Roman" w:cs="Times New Roman"/>
         </w:rPr>
-        <w:t>Wang, Yiming, Jindong Zhang, Zhiyao Yang, Bing Wang, Jin Ji Jin and Yitong Liu. “Improving extractive summarization with semantic enhancement through topic-injection based BERT model.” </w:t>
+        <w:t xml:space="preserve">Wang, </w:t>
+      </w:r>
+      <w:proofErr w:type="spellStart"/>
+      <w:r>
+        <w:rPr>
+          <w:rFonts w:ascii="Times New Roman" w:eastAsia="Times New Roman" w:hAnsi="Times New Roman" w:cs="Times New Roman"/>
+        </w:rPr>
+        <w:t>Yiming</w:t>
+      </w:r>
+      <w:proofErr w:type="spellEnd"/>
+      <w:r>
+        <w:rPr>
+          <w:rFonts w:ascii="Times New Roman" w:eastAsia="Times New Roman" w:hAnsi="Times New Roman" w:cs="Times New Roman"/>
+        </w:rPr>
+        <w:t xml:space="preserve">, Jindong Zhang, </w:t>
+      </w:r>
+      <w:proofErr w:type="spellStart"/>
+      <w:r>
+        <w:rPr>
+          <w:rFonts w:ascii="Times New Roman" w:eastAsia="Times New Roman" w:hAnsi="Times New Roman" w:cs="Times New Roman"/>
+        </w:rPr>
+        <w:t>Zhiyao</w:t>
+      </w:r>
+      <w:proofErr w:type="spellEnd"/>
+      <w:r>
+        <w:rPr>
+          <w:rFonts w:ascii="Times New Roman" w:eastAsia="Times New Roman" w:hAnsi="Times New Roman" w:cs="Times New Roman"/>
+        </w:rPr>
+        <w:t xml:space="preserve"> Yang, Bing Wang, </w:t>
+      </w:r>
+      <w:proofErr w:type="spellStart"/>
+      <w:r>
+        <w:rPr>
+          <w:rFonts w:ascii="Times New Roman" w:eastAsia="Times New Roman" w:hAnsi="Times New Roman" w:cs="Times New Roman"/>
+        </w:rPr>
+        <w:t>Jin</w:t>
+      </w:r>
+      <w:proofErr w:type="spellEnd"/>
+      <w:r>
+        <w:rPr>
+          <w:rFonts w:ascii="Times New Roman" w:eastAsia="Times New Roman" w:hAnsi="Times New Roman" w:cs="Times New Roman"/>
+        </w:rPr>
+        <w:t xml:space="preserve"> Ji </w:t>
+      </w:r>
+      <w:proofErr w:type="spellStart"/>
+      <w:r>
+        <w:rPr>
+          <w:rFonts w:ascii="Times New Roman" w:eastAsia="Times New Roman" w:hAnsi="Times New Roman" w:cs="Times New Roman"/>
+        </w:rPr>
+        <w:t>Jin</w:t>
+      </w:r>
+      <w:proofErr w:type="spellEnd"/>
+      <w:r>
+        <w:rPr>
+          <w:rFonts w:ascii="Times New Roman" w:eastAsia="Times New Roman" w:hAnsi="Times New Roman" w:cs="Times New Roman"/>
+        </w:rPr>
+        <w:t xml:space="preserve"> and </w:t>
+      </w:r>
+      <w:proofErr w:type="spellStart"/>
+      <w:r>
+        <w:rPr>
+          <w:rFonts w:ascii="Times New Roman" w:eastAsia="Times New Roman" w:hAnsi="Times New Roman" w:cs="Times New Roman"/>
+        </w:rPr>
+        <w:t>Yitong</w:t>
+      </w:r>
+      <w:proofErr w:type="spellEnd"/>
+      <w:r>
+        <w:rPr>
+          <w:rFonts w:ascii="Times New Roman" w:eastAsia="Times New Roman" w:hAnsi="Times New Roman" w:cs="Times New Roman"/>
+        </w:rPr>
+        <w:t xml:space="preserve"> Liu. “Improving extractive summarization with semantic enhancement through topic-injection based BERT model.” </w:t>
       </w:r>
       <w:r>
         <w:rPr>
@@ -7091,7 +8335,25 @@
           <w:i/>
           <w:iCs/>
         </w:rPr>
-        <w:t>Inf. Process. Manag.</w:t>
+        <w:t xml:space="preserve">Inf. Process. </w:t>
+      </w:r>
+      <w:proofErr w:type="spellStart"/>
+      <w:r>
+        <w:rPr>
+          <w:rFonts w:ascii="Times New Roman" w:eastAsia="Times New Roman" w:hAnsi="Times New Roman" w:cs="Times New Roman"/>
+          <w:i/>
+          <w:iCs/>
+        </w:rPr>
+        <w:t>Manag</w:t>
+      </w:r>
+      <w:proofErr w:type="spellEnd"/>
+      <w:r>
+        <w:rPr>
+          <w:rFonts w:ascii="Times New Roman" w:eastAsia="Times New Roman" w:hAnsi="Times New Roman" w:cs="Times New Roman"/>
+          <w:i/>
+          <w:iCs/>
+        </w:rPr>
+        <w:t>.</w:t>
       </w:r>
       <w:r>
         <w:rPr>
@@ -7116,8 +8378,79 @@
         <w:rPr>
           <w:rFonts w:ascii="Times New Roman" w:eastAsia="Times New Roman" w:hAnsi="Times New Roman" w:cs="Times New Roman"/>
         </w:rPr>
-        <w:t>Hwang, Taeho, Soyeong Jeong, Sukmin Cho, SeungYoon Han and Jong C. Park. “DSLR: Document Refinement with Sentence-Level Re-ranking and Reconstruction to Enhance Retrieval-Augmented Generation.” </w:t>
-      </w:r>
+        <w:t xml:space="preserve">Hwang, </w:t>
+      </w:r>
+      <w:proofErr w:type="spellStart"/>
+      <w:r>
+        <w:rPr>
+          <w:rFonts w:ascii="Times New Roman" w:eastAsia="Times New Roman" w:hAnsi="Times New Roman" w:cs="Times New Roman"/>
+        </w:rPr>
+        <w:t>Taeho</w:t>
+      </w:r>
+      <w:proofErr w:type="spellEnd"/>
+      <w:r>
+        <w:rPr>
+          <w:rFonts w:ascii="Times New Roman" w:eastAsia="Times New Roman" w:hAnsi="Times New Roman" w:cs="Times New Roman"/>
+        </w:rPr>
+        <w:t xml:space="preserve">, </w:t>
+      </w:r>
+      <w:proofErr w:type="spellStart"/>
+      <w:r>
+        <w:rPr>
+          <w:rFonts w:ascii="Times New Roman" w:eastAsia="Times New Roman" w:hAnsi="Times New Roman" w:cs="Times New Roman"/>
+        </w:rPr>
+        <w:t>Soyeong</w:t>
+      </w:r>
+      <w:proofErr w:type="spellEnd"/>
+      <w:r>
+        <w:rPr>
+          <w:rFonts w:ascii="Times New Roman" w:eastAsia="Times New Roman" w:hAnsi="Times New Roman" w:cs="Times New Roman"/>
+        </w:rPr>
+        <w:t xml:space="preserve"> </w:t>
+      </w:r>
+      <w:proofErr w:type="spellStart"/>
+      <w:r>
+        <w:rPr>
+          <w:rFonts w:ascii="Times New Roman" w:eastAsia="Times New Roman" w:hAnsi="Times New Roman" w:cs="Times New Roman"/>
+        </w:rPr>
+        <w:t>Jeong</w:t>
+      </w:r>
+      <w:proofErr w:type="spellEnd"/>
+      <w:r>
+        <w:rPr>
+          <w:rFonts w:ascii="Times New Roman" w:eastAsia="Times New Roman" w:hAnsi="Times New Roman" w:cs="Times New Roman"/>
+        </w:rPr>
+        <w:t xml:space="preserve">, </w:t>
+      </w:r>
+      <w:proofErr w:type="spellStart"/>
+      <w:r>
+        <w:rPr>
+          <w:rFonts w:ascii="Times New Roman" w:eastAsia="Times New Roman" w:hAnsi="Times New Roman" w:cs="Times New Roman"/>
+        </w:rPr>
+        <w:t>Sukmin</w:t>
+      </w:r>
+      <w:proofErr w:type="spellEnd"/>
+      <w:r>
+        <w:rPr>
+          <w:rFonts w:ascii="Times New Roman" w:eastAsia="Times New Roman" w:hAnsi="Times New Roman" w:cs="Times New Roman"/>
+        </w:rPr>
+        <w:t xml:space="preserve"> Cho, </w:t>
+      </w:r>
+      <w:proofErr w:type="spellStart"/>
+      <w:r>
+        <w:rPr>
+          <w:rFonts w:ascii="Times New Roman" w:eastAsia="Times New Roman" w:hAnsi="Times New Roman" w:cs="Times New Roman"/>
+        </w:rPr>
+        <w:t>SeungYoon</w:t>
+      </w:r>
+      <w:proofErr w:type="spellEnd"/>
+      <w:r>
+        <w:rPr>
+          <w:rFonts w:ascii="Times New Roman" w:eastAsia="Times New Roman" w:hAnsi="Times New Roman" w:cs="Times New Roman"/>
+        </w:rPr>
+        <w:t xml:space="preserve"> Han and Jong C. Park. “DSLR: Document Refinement with Sentence-Level Re-ranking and Reconstruction to Enhance Retrieval-Augmented Generation.” </w:t>
+      </w:r>
+      <w:proofErr w:type="spellStart"/>
       <w:r>
         <w:rPr>
           <w:rFonts w:ascii="Times New Roman" w:eastAsia="Times New Roman" w:hAnsi="Times New Roman" w:cs="Times New Roman"/>
@@ -7126,11 +8459,26 @@
         </w:rPr>
         <w:t>ArXiv</w:t>
       </w:r>
-      <w:r>
-        <w:rPr>
-          <w:rFonts w:ascii="Times New Roman" w:eastAsia="Times New Roman" w:hAnsi="Times New Roman" w:cs="Times New Roman"/>
-        </w:rPr>
-        <w:t> abs/2407.03627 (2024): n. pag.</w:t>
+      <w:proofErr w:type="spellEnd"/>
+      <w:r>
+        <w:rPr>
+          <w:rFonts w:ascii="Times New Roman" w:eastAsia="Times New Roman" w:hAnsi="Times New Roman" w:cs="Times New Roman"/>
+        </w:rPr>
+        <w:t xml:space="preserve"> abs/2407.03627 (2024): n. </w:t>
+      </w:r>
+      <w:proofErr w:type="spellStart"/>
+      <w:r>
+        <w:rPr>
+          <w:rFonts w:ascii="Times New Roman" w:eastAsia="Times New Roman" w:hAnsi="Times New Roman" w:cs="Times New Roman"/>
+        </w:rPr>
+        <w:t>pag</w:t>
+      </w:r>
+      <w:proofErr w:type="spellEnd"/>
+      <w:r>
+        <w:rPr>
+          <w:rFonts w:ascii="Times New Roman" w:eastAsia="Times New Roman" w:hAnsi="Times New Roman" w:cs="Times New Roman"/>
+        </w:rPr>
+        <w:t>.</w:t>
       </w:r>
     </w:p>
     <w:p>
@@ -7149,7 +8497,49 @@
         <w:rPr>
           <w:rFonts w:ascii="Times New Roman" w:eastAsia="Times New Roman" w:hAnsi="Times New Roman" w:cs="Times New Roman"/>
         </w:rPr>
-        <w:t>Saleh, Marwa E., Yaser Maher Wazery and Abdelmgeid Ameen Ali. “A systematic literature review of deep learning-based text summarization: Techniques, input representation, training strategies, mechanisms, datasets, evaluation, and challenges.” </w:t>
+        <w:t xml:space="preserve">Saleh, Marwa E., </w:t>
+      </w:r>
+      <w:proofErr w:type="spellStart"/>
+      <w:r>
+        <w:rPr>
+          <w:rFonts w:ascii="Times New Roman" w:eastAsia="Times New Roman" w:hAnsi="Times New Roman" w:cs="Times New Roman"/>
+        </w:rPr>
+        <w:t>Yaser</w:t>
+      </w:r>
+      <w:proofErr w:type="spellEnd"/>
+      <w:r>
+        <w:rPr>
+          <w:rFonts w:ascii="Times New Roman" w:eastAsia="Times New Roman" w:hAnsi="Times New Roman" w:cs="Times New Roman"/>
+        </w:rPr>
+        <w:t xml:space="preserve"> Maher </w:t>
+      </w:r>
+      <w:proofErr w:type="spellStart"/>
+      <w:r>
+        <w:rPr>
+          <w:rFonts w:ascii="Times New Roman" w:eastAsia="Times New Roman" w:hAnsi="Times New Roman" w:cs="Times New Roman"/>
+        </w:rPr>
+        <w:t>Wazery</w:t>
+      </w:r>
+      <w:proofErr w:type="spellEnd"/>
+      <w:r>
+        <w:rPr>
+          <w:rFonts w:ascii="Times New Roman" w:eastAsia="Times New Roman" w:hAnsi="Times New Roman" w:cs="Times New Roman"/>
+        </w:rPr>
+        <w:t xml:space="preserve"> and </w:t>
+      </w:r>
+      <w:proofErr w:type="spellStart"/>
+      <w:r>
+        <w:rPr>
+          <w:rFonts w:ascii="Times New Roman" w:eastAsia="Times New Roman" w:hAnsi="Times New Roman" w:cs="Times New Roman"/>
+        </w:rPr>
+        <w:t>Abdelmgeid</w:t>
+      </w:r>
+      <w:proofErr w:type="spellEnd"/>
+      <w:r>
+        <w:rPr>
+          <w:rFonts w:ascii="Times New Roman" w:eastAsia="Times New Roman" w:hAnsi="Times New Roman" w:cs="Times New Roman"/>
+        </w:rPr>
+        <w:t xml:space="preserve"> Ameen Ali. “A systematic literature review of deep learning-based text summarization: Techniques, input representation, training strategies, mechanisms, datasets, evaluation, and challenges.” </w:t>
       </w:r>
       <w:r>
         <w:rPr>
@@ -7210,7 +8600,7 @@
 </file>
 
 <file path=word/numbering.xml><?xml version="1.0" encoding="utf-8"?>
-<w:numbering xmlns:wpc="http://schemas.microsoft.com/office/word/2010/wordprocessingCanvas" xmlns:cx="http://schemas.microsoft.com/office/drawing/2014/chartex" xmlns:cx1="http://schemas.microsoft.com/office/drawing/2015/9/8/chartex" xmlns:cx2="http://schemas.microsoft.com/office/drawing/2015/10/21/chartex" xmlns:cx3="http://schemas.microsoft.com/office/drawing/2016/5/9/chartex" xmlns:cx4="http://schemas.microsoft.com/office/drawing/2016/5/10/chartex" xmlns:cx5="http://schemas.microsoft.com/office/drawing/2016/5/11/chartex" xmlns:cx6="http://schemas.microsoft.com/office/drawing/2016/5/12/chartex" xmlns:cx7="http://schemas.microsoft.com/office/drawing/2016/5/13/chartex" xmlns:cx8="http://schemas.microsoft.com/office/drawing/2016/5/14/chartex" xmlns:mc="http://schemas.openxmlformats.org/markup-compatibility/2006" xmlns:aink="http://schemas.microsoft.com/office/drawing/2016/ink" xmlns:am3d="http://schemas.microsoft.com/office/drawing/2017/model3d" xmlns:o="urn:schemas-microsoft-com:office:office" xmlns:oel="http://schemas.microsoft.com/office/2019/extlst" xmlns:r="http://schemas.openxmlformats.org/officeDocument/2006/relationships" xmlns:m="http://schemas.openxmlformats.org/officeDocument/2006/math" xmlns:v="urn:schemas-microsoft-com:vml" xmlns:wp14="http://schemas.microsoft.com/office/word/2010/wordprocessingDrawing" xmlns:wp="http://schemas.openxmlformats.org/drawingml/2006/wordprocessingDrawing" xmlns:w10="urn:schemas-microsoft-com:office:word" xmlns:w="http://schemas.openxmlformats.org/wordprocessingml/2006/main" xmlns:w14="http://schemas.microsoft.com/office/word/2010/wordml" xmlns:w15="http://schemas.microsoft.com/office/word/2012/wordml" xmlns:w16cex="http://schemas.microsoft.com/office/word/2018/wordml/cex" xmlns:w16cid="http://schemas.microsoft.com/office/word/2016/wordml/cid" xmlns:w16="http://schemas.microsoft.com/office/word/2018/wordml" xmlns:w16du="http://schemas.microsoft.com/office/word/2023/wordml/word16du" xmlns:w16sdtdh="http://schemas.microsoft.com/office/word/2020/wordml/sdtdatahash" xmlns:w16se="http://schemas.microsoft.com/office/word/2015/wordml/symex" xmlns:wpg="http://schemas.microsoft.com/office/word/2010/wordprocessingGroup" xmlns:wpi="http://schemas.microsoft.com/office/word/2010/wordprocessingInk" xmlns:wne="http://schemas.microsoft.com/office/word/2006/wordml" xmlns:wps="http://schemas.microsoft.com/office/word/2010/wordprocessingShape" mc:Ignorable="w14 w15 w16se w16cid w16 w16cex w16sdtdh w16du wp14">
+<w:numbering xmlns:wpc="http://schemas.microsoft.com/office/word/2010/wordprocessingCanvas" xmlns:cx="http://schemas.microsoft.com/office/drawing/2014/chartex" xmlns:cx1="http://schemas.microsoft.com/office/drawing/2015/9/8/chartex" xmlns:cx2="http://schemas.microsoft.com/office/drawing/2015/10/21/chartex" xmlns:cx3="http://schemas.microsoft.com/office/drawing/2016/5/9/chartex" xmlns:cx4="http://schemas.microsoft.com/office/drawing/2016/5/10/chartex" xmlns:cx5="http://schemas.microsoft.com/office/drawing/2016/5/11/chartex" xmlns:cx6="http://schemas.microsoft.com/office/drawing/2016/5/12/chartex" xmlns:cx7="http://schemas.microsoft.com/office/drawing/2016/5/13/chartex" xmlns:cx8="http://schemas.microsoft.com/office/drawing/2016/5/14/chartex" xmlns:mc="http://schemas.openxmlformats.org/markup-compatibility/2006" xmlns:aink="http://schemas.microsoft.com/office/drawing/2016/ink" xmlns:am3d="http://schemas.microsoft.com/office/drawing/2017/model3d" xmlns:o="urn:schemas-microsoft-com:office:office" xmlns:oel="http://schemas.microsoft.com/office/2019/extlst" xmlns:r="http://schemas.openxmlformats.org/officeDocument/2006/relationships" xmlns:m="http://schemas.openxmlformats.org/officeDocument/2006/math" xmlns:v="urn:schemas-microsoft-com:vml" xmlns:wp14="http://schemas.microsoft.com/office/word/2010/wordprocessingDrawing" xmlns:wp="http://schemas.openxmlformats.org/drawingml/2006/wordprocessingDrawing" xmlns:w10="urn:schemas-microsoft-com:office:word" xmlns:w="http://schemas.openxmlformats.org/wordprocessingml/2006/main" xmlns:w14="http://schemas.microsoft.com/office/word/2010/wordml" xmlns:w15="http://schemas.microsoft.com/office/word/2012/wordml" xmlns:w16cex="http://schemas.microsoft.com/office/word/2018/wordml/cex" xmlns:w16cid="http://schemas.microsoft.com/office/word/2016/wordml/cid" xmlns:w16="http://schemas.microsoft.com/office/word/2018/wordml" xmlns:w16sdtdh="http://schemas.microsoft.com/office/word/2020/wordml/sdtdatahash" xmlns:w16se="http://schemas.microsoft.com/office/word/2015/wordml/symex" xmlns:wpg="http://schemas.microsoft.com/office/word/2010/wordprocessingGroup" xmlns:wpi="http://schemas.microsoft.com/office/word/2010/wordprocessingInk" xmlns:wne="http://schemas.microsoft.com/office/word/2006/wordml" xmlns:wps="http://schemas.microsoft.com/office/word/2010/wordprocessingShape" mc:Ignorable="w14 w15 w16se w16cid w16 w16cex w16sdtdh wp14">
   <w:abstractNum w:abstractNumId="0" w15:restartNumberingAfterBreak="0">
     <w:nsid w:val="0FE87027"/>
     <w:multiLevelType w:val="hybridMultilevel"/>
@@ -8003,7 +9393,7 @@
 </file>
 
 <file path=word/styles.xml><?xml version="1.0" encoding="utf-8"?>
-<w:styles xmlns:mc="http://schemas.openxmlformats.org/markup-compatibility/2006" xmlns:r="http://schemas.openxmlformats.org/officeDocument/2006/relationships" xmlns:w="http://schemas.openxmlformats.org/wordprocessingml/2006/main" xmlns:w14="http://schemas.microsoft.com/office/word/2010/wordml" xmlns:w15="http://schemas.microsoft.com/office/word/2012/wordml" xmlns:w16cex="http://schemas.microsoft.com/office/word/2018/wordml/cex" xmlns:w16cid="http://schemas.microsoft.com/office/word/2016/wordml/cid" xmlns:w16="http://schemas.microsoft.com/office/word/2018/wordml" xmlns:w16du="http://schemas.microsoft.com/office/word/2023/wordml/word16du" xmlns:w16sdtdh="http://schemas.microsoft.com/office/word/2020/wordml/sdtdatahash" xmlns:w16se="http://schemas.microsoft.com/office/word/2015/wordml/symex" mc:Ignorable="w14 w15 w16se w16cid w16 w16cex w16sdtdh w16du">
+<w:styles xmlns:mc="http://schemas.openxmlformats.org/markup-compatibility/2006" xmlns:r="http://schemas.openxmlformats.org/officeDocument/2006/relationships" xmlns:w="http://schemas.openxmlformats.org/wordprocessingml/2006/main" xmlns:w14="http://schemas.microsoft.com/office/word/2010/wordml" xmlns:w15="http://schemas.microsoft.com/office/word/2012/wordml" xmlns:w16cex="http://schemas.microsoft.com/office/word/2018/wordml/cex" xmlns:w16cid="http://schemas.microsoft.com/office/word/2016/wordml/cid" xmlns:w16="http://schemas.microsoft.com/office/word/2018/wordml" xmlns:w16sdtdh="http://schemas.microsoft.com/office/word/2020/wordml/sdtdatahash" xmlns:w16se="http://schemas.microsoft.com/office/word/2015/wordml/symex" mc:Ignorable="w14 w15 w16se w16cid w16 w16cex w16sdtdh">
   <w:docDefaults>
     <w:rPrDefault>
       <w:rPr>
@@ -8520,6 +9910,7 @@
   <w:style w:type="character" w:default="1" w:styleId="DefaultParagraphFont">
     <w:name w:val="Default Paragraph Font"/>
     <w:uiPriority w:val="1"/>
+    <w:semiHidden/>
     <w:unhideWhenUsed/>
   </w:style>
   <w:style w:type="table" w:default="1" w:styleId="TableNormal">

</xml_diff>

<commit_message>
CHORE: Revised author affiliations and refined conclusion in the review paper
</commit_message>
<xml_diff>
--- a/papers/Review Paper Final.docx
+++ b/papers/Review Paper Final.docx
@@ -95,23 +95,7 @@
           <w:rFonts w:ascii="Times New Roman" w:eastAsia="Times New Roman" w:hAnsi="Times New Roman" w:cs="Times New Roman"/>
           <w:bCs/>
         </w:rPr>
-        <w:t xml:space="preserve">, </w:t>
-      </w:r>
-      <w:proofErr w:type="spellStart"/>
-      <w:r>
-        <w:rPr>
-          <w:rFonts w:ascii="Times New Roman" w:eastAsia="Times New Roman" w:hAnsi="Times New Roman" w:cs="Times New Roman"/>
-          <w:bCs/>
-        </w:rPr>
-        <w:t>Mohd</w:t>
-      </w:r>
-      <w:proofErr w:type="spellEnd"/>
-      <w:r>
-        <w:rPr>
-          <w:rFonts w:ascii="Times New Roman" w:eastAsia="Times New Roman" w:hAnsi="Times New Roman" w:cs="Times New Roman"/>
-          <w:bCs/>
-        </w:rPr>
-        <w:t xml:space="preserve"> Ramzan Shareef</w:t>
+        <w:t>, Mohd Ramzan Shareef</w:t>
       </w:r>
       <w:r>
         <w:rPr>
@@ -173,7 +157,7 @@
         <w:rPr>
           <w:rFonts w:ascii="Times New Roman" w:hAnsi="Times New Roman" w:cs="Times New Roman"/>
         </w:rPr>
-        <w:t>Final Year Students of IT department</w:t>
+        <w:t>Students of IT department</w:t>
       </w:r>
       <w:r>
         <w:rPr>
@@ -811,7 +795,6 @@
                 <w:between w:val="nil"/>
               </w:pBdr>
               <w:spacing w:after="160" w:line="278" w:lineRule="auto"/>
-              <w:jc w:val="both"/>
               <w:rPr>
                 <w:rFonts w:ascii="Times New Roman" w:eastAsia="Times New Roman" w:hAnsi="Times New Roman" w:cs="Times New Roman"/>
               </w:rPr>
@@ -937,7 +920,6 @@
                 <w:between w:val="nil"/>
               </w:pBdr>
               <w:spacing w:after="160" w:line="278" w:lineRule="auto"/>
-              <w:jc w:val="both"/>
               <w:rPr>
                 <w:rFonts w:ascii="Times New Roman" w:eastAsia="Times New Roman" w:hAnsi="Times New Roman" w:cs="Times New Roman"/>
                 <w:color w:val="000000"/>
@@ -954,7 +936,7 @@
       </w:tr>
       <w:tr>
         <w:trPr>
-          <w:trHeight w:val="1860"/>
+          <w:trHeight w:val="2096"/>
         </w:trPr>
         <w:tc>
           <w:tcPr>
@@ -1122,7 +1104,6 @@
               </w:pBdr>
               <w:spacing w:line="278" w:lineRule="auto"/>
               <w:ind w:left="32" w:hanging="120"/>
-              <w:jc w:val="both"/>
               <w:rPr>
                 <w:rFonts w:ascii="Times New Roman" w:eastAsia="Times New Roman" w:hAnsi="Times New Roman" w:cs="Times New Roman"/>
                 <w:color w:val="000000"/>
@@ -1145,7 +1126,7 @@
       </w:tr>
       <w:tr>
         <w:trPr>
-          <w:trHeight w:val="2137"/>
+          <w:trHeight w:val="1880"/>
         </w:trPr>
         <w:tc>
           <w:tcPr>
@@ -1194,7 +1175,6 @@
           </w:tcPr>
           <w:p>
             <w:pPr>
-              <w:jc w:val="both"/>
               <w:rPr>
                 <w:rFonts w:ascii="Times New Roman" w:eastAsia="Times New Roman" w:hAnsi="Times New Roman" w:cs="Times New Roman"/>
               </w:rPr>
@@ -1221,7 +1201,6 @@
                 <w:between w:val="nil"/>
               </w:pBdr>
               <w:spacing w:line="278" w:lineRule="auto"/>
-              <w:jc w:val="both"/>
               <w:rPr>
                 <w:rFonts w:ascii="Times New Roman" w:eastAsia="Times New Roman" w:hAnsi="Times New Roman" w:cs="Times New Roman"/>
                 <w:color w:val="000000"/>
@@ -1249,7 +1228,6 @@
                 <w:between w:val="nil"/>
               </w:pBdr>
               <w:spacing w:after="160" w:line="278" w:lineRule="auto"/>
-              <w:jc w:val="both"/>
               <w:rPr>
                 <w:rFonts w:ascii="Times New Roman" w:eastAsia="Times New Roman" w:hAnsi="Times New Roman" w:cs="Times New Roman"/>
               </w:rPr>
@@ -1320,7 +1298,6 @@
           </w:tcPr>
           <w:p>
             <w:pPr>
-              <w:jc w:val="both"/>
               <w:rPr>
                 <w:rFonts w:ascii="Times New Roman" w:eastAsia="Times New Roman" w:hAnsi="Times New Roman" w:cs="Times New Roman"/>
               </w:rPr>
@@ -1348,7 +1325,6 @@
               </w:pBdr>
               <w:spacing w:after="160" w:line="278" w:lineRule="auto"/>
               <w:ind w:left="32"/>
-              <w:jc w:val="both"/>
               <w:rPr>
                 <w:rFonts w:ascii="Times New Roman" w:eastAsia="Times New Roman" w:hAnsi="Times New Roman" w:cs="Times New Roman"/>
                 <w:color w:val="000000"/>
@@ -1377,7 +1353,6 @@
               </w:pBdr>
               <w:spacing w:after="160" w:line="278" w:lineRule="auto"/>
               <w:ind w:left="32"/>
-              <w:jc w:val="both"/>
               <w:rPr>
                 <w:rFonts w:ascii="Times New Roman" w:eastAsia="Times New Roman" w:hAnsi="Times New Roman" w:cs="Times New Roman"/>
               </w:rPr>
@@ -1444,7 +1419,6 @@
           </w:tcPr>
           <w:p>
             <w:pPr>
-              <w:jc w:val="both"/>
               <w:rPr>
                 <w:rFonts w:ascii="Times New Roman" w:eastAsia="Times New Roman" w:hAnsi="Times New Roman" w:cs="Times New Roman"/>
               </w:rPr>
@@ -1486,7 +1460,6 @@
               </w:pBdr>
               <w:spacing w:after="160" w:line="278" w:lineRule="auto"/>
               <w:ind w:left="32"/>
-              <w:jc w:val="both"/>
               <w:rPr>
                 <w:rFonts w:ascii="Times New Roman" w:eastAsia="Times New Roman" w:hAnsi="Times New Roman" w:cs="Times New Roman"/>
                 <w:color w:val="000000"/>
@@ -1514,7 +1487,6 @@
                 <w:between w:val="nil"/>
               </w:pBdr>
               <w:spacing w:after="160" w:line="278" w:lineRule="auto"/>
-              <w:jc w:val="both"/>
               <w:rPr>
                 <w:rFonts w:ascii="Times New Roman" w:eastAsia="Times New Roman" w:hAnsi="Times New Roman" w:cs="Times New Roman"/>
               </w:rPr>
@@ -1580,7 +1552,6 @@
           </w:tcPr>
           <w:p>
             <w:pPr>
-              <w:jc w:val="both"/>
               <w:rPr>
                 <w:rFonts w:ascii="Times New Roman" w:eastAsia="Times New Roman" w:hAnsi="Times New Roman" w:cs="Times New Roman"/>
               </w:rPr>
@@ -1608,7 +1579,6 @@
               </w:pBdr>
               <w:spacing w:after="160" w:line="278" w:lineRule="auto"/>
               <w:ind w:left="32"/>
-              <w:jc w:val="both"/>
               <w:rPr>
                 <w:rFonts w:ascii="Times New Roman" w:eastAsia="Times New Roman" w:hAnsi="Times New Roman" w:cs="Times New Roman"/>
                 <w:color w:val="000000"/>
@@ -1636,7 +1606,6 @@
                 <w:between w:val="nil"/>
               </w:pBdr>
               <w:spacing w:after="160" w:line="278" w:lineRule="auto"/>
-              <w:jc w:val="both"/>
               <w:rPr>
                 <w:rFonts w:ascii="Times New Roman" w:eastAsia="Times New Roman" w:hAnsi="Times New Roman" w:cs="Times New Roman"/>
                 <w:color w:val="000000"/>
@@ -1702,7 +1671,6 @@
           </w:tcPr>
           <w:p>
             <w:pPr>
-              <w:jc w:val="both"/>
               <w:rPr>
                 <w:rFonts w:ascii="Times New Roman" w:eastAsia="Times New Roman" w:hAnsi="Times New Roman" w:cs="Times New Roman"/>
               </w:rPr>
@@ -1730,7 +1698,6 @@
               </w:pBdr>
               <w:spacing w:after="160" w:line="278" w:lineRule="auto"/>
               <w:ind w:left="56"/>
-              <w:jc w:val="both"/>
               <w:rPr>
                 <w:rFonts w:ascii="Times New Roman" w:eastAsia="Times New Roman" w:hAnsi="Times New Roman" w:cs="Times New Roman"/>
                 <w:color w:val="000000"/>
@@ -1759,7 +1726,6 @@
               </w:pBdr>
               <w:spacing w:after="160" w:line="278" w:lineRule="auto"/>
               <w:ind w:left="56"/>
-              <w:jc w:val="both"/>
               <w:rPr>
                 <w:rFonts w:ascii="Times New Roman" w:eastAsia="Times New Roman" w:hAnsi="Times New Roman" w:cs="Times New Roman"/>
               </w:rPr>
@@ -1824,7 +1790,6 @@
           </w:tcPr>
           <w:p>
             <w:pPr>
-              <w:jc w:val="both"/>
               <w:rPr>
                 <w:rFonts w:ascii="Times New Roman" w:eastAsia="Times New Roman" w:hAnsi="Times New Roman" w:cs="Times New Roman"/>
               </w:rPr>
@@ -1852,7 +1817,6 @@
               </w:pBdr>
               <w:spacing w:after="160" w:line="278" w:lineRule="auto"/>
               <w:ind w:left="56"/>
-              <w:jc w:val="both"/>
               <w:rPr>
                 <w:rFonts w:ascii="Times New Roman" w:eastAsia="Times New Roman" w:hAnsi="Times New Roman" w:cs="Times New Roman"/>
                 <w:color w:val="000000"/>
@@ -1880,7 +1844,6 @@
                 <w:between w:val="nil"/>
               </w:pBdr>
               <w:spacing w:after="160" w:line="278" w:lineRule="auto"/>
-              <w:jc w:val="both"/>
               <w:rPr>
                 <w:rFonts w:ascii="Times New Roman" w:eastAsia="Times New Roman" w:hAnsi="Times New Roman" w:cs="Times New Roman"/>
                 <w:color w:val="000000"/>
@@ -1946,7 +1909,6 @@
           </w:tcPr>
           <w:p>
             <w:pPr>
-              <w:jc w:val="both"/>
               <w:rPr>
                 <w:rFonts w:ascii="Times New Roman" w:eastAsia="Times New Roman" w:hAnsi="Times New Roman" w:cs="Times New Roman"/>
               </w:rPr>
@@ -1973,7 +1935,6 @@
                 <w:between w:val="nil"/>
               </w:pBdr>
               <w:ind w:left="56"/>
-              <w:jc w:val="both"/>
               <w:rPr>
                 <w:rFonts w:ascii="Times New Roman" w:eastAsia="Times New Roman" w:hAnsi="Times New Roman" w:cs="Times New Roman"/>
               </w:rPr>
@@ -1999,7 +1960,6 @@
                 <w:right w:val="nil"/>
                 <w:between w:val="nil"/>
               </w:pBdr>
-              <w:jc w:val="both"/>
               <w:rPr>
                 <w:rFonts w:ascii="Times New Roman" w:eastAsia="Times New Roman" w:hAnsi="Times New Roman" w:cs="Times New Roman"/>
                 <w:lang w:val="en-US"/>
@@ -2065,7 +2025,6 @@
           </w:tcPr>
           <w:p>
             <w:pPr>
-              <w:jc w:val="both"/>
               <w:rPr>
                 <w:rFonts w:ascii="Times New Roman" w:eastAsia="Times New Roman" w:hAnsi="Times New Roman" w:cs="Times New Roman"/>
               </w:rPr>
@@ -2092,7 +2051,6 @@
                 <w:between w:val="nil"/>
               </w:pBdr>
               <w:ind w:left="56"/>
-              <w:jc w:val="both"/>
               <w:rPr>
                 <w:rFonts w:ascii="Times New Roman" w:eastAsia="Times New Roman" w:hAnsi="Times New Roman" w:cs="Times New Roman"/>
               </w:rPr>
@@ -2118,7 +2076,6 @@
                 <w:right w:val="nil"/>
                 <w:between w:val="nil"/>
               </w:pBdr>
-              <w:jc w:val="both"/>
               <w:rPr>
                 <w:rFonts w:ascii="Times New Roman" w:eastAsia="Times New Roman" w:hAnsi="Times New Roman" w:cs="Times New Roman"/>
                 <w:lang w:val="en-US"/>
@@ -2462,7 +2419,6 @@
                 <w:between w:val="nil"/>
               </w:pBdr>
               <w:spacing w:after="0" w:line="240" w:lineRule="auto"/>
-              <w:jc w:val="both"/>
               <w:rPr>
                 <w:rFonts w:ascii="Times New Roman" w:eastAsia="Times New Roman" w:hAnsi="Times New Roman" w:cs="Times New Roman"/>
               </w:rPr>
@@ -2497,7 +2453,6 @@
                 <w:between w:val="nil"/>
               </w:pBdr>
               <w:spacing w:after="0" w:line="240" w:lineRule="auto"/>
-              <w:jc w:val="both"/>
               <w:rPr>
                 <w:rFonts w:ascii="Times New Roman" w:eastAsia="Times New Roman" w:hAnsi="Times New Roman" w:cs="Times New Roman"/>
               </w:rPr>
@@ -2532,7 +2487,6 @@
                 <w:between w:val="nil"/>
               </w:pBdr>
               <w:spacing w:after="0" w:line="240" w:lineRule="auto"/>
-              <w:jc w:val="both"/>
               <w:rPr>
                 <w:rFonts w:ascii="Times New Roman" w:eastAsia="Times New Roman" w:hAnsi="Times New Roman" w:cs="Times New Roman"/>
               </w:rPr>
@@ -2627,7 +2581,6 @@
                 <w:between w:val="nil"/>
               </w:pBdr>
               <w:spacing w:after="0" w:line="240" w:lineRule="auto"/>
-              <w:jc w:val="both"/>
               <w:rPr>
                 <w:rFonts w:ascii="Times New Roman" w:eastAsia="Times New Roman" w:hAnsi="Times New Roman" w:cs="Times New Roman"/>
               </w:rPr>
@@ -2662,7 +2615,6 @@
                 <w:between w:val="nil"/>
               </w:pBdr>
               <w:spacing w:after="0" w:line="240" w:lineRule="auto"/>
-              <w:jc w:val="both"/>
               <w:rPr>
                 <w:rFonts w:ascii="Times New Roman" w:eastAsia="Times New Roman" w:hAnsi="Times New Roman" w:cs="Times New Roman"/>
               </w:rPr>
@@ -2697,7 +2649,6 @@
                 <w:between w:val="nil"/>
               </w:pBdr>
               <w:spacing w:after="0" w:line="240" w:lineRule="auto"/>
-              <w:jc w:val="both"/>
               <w:rPr>
                 <w:rFonts w:ascii="Times New Roman" w:eastAsia="Times New Roman" w:hAnsi="Times New Roman" w:cs="Times New Roman"/>
               </w:rPr>
@@ -2780,7 +2731,6 @@
             <w:pPr>
               <w:widowControl w:val="0"/>
               <w:spacing w:before="240" w:after="240" w:line="240" w:lineRule="auto"/>
-              <w:jc w:val="both"/>
               <w:rPr>
                 <w:rFonts w:ascii="Times New Roman" w:eastAsia="Times New Roman" w:hAnsi="Times New Roman" w:cs="Times New Roman"/>
               </w:rPr>
@@ -2815,7 +2765,6 @@
                 <w:between w:val="nil"/>
               </w:pBdr>
               <w:spacing w:after="0" w:line="240" w:lineRule="auto"/>
-              <w:jc w:val="both"/>
               <w:rPr>
                 <w:rFonts w:ascii="Times New Roman" w:eastAsia="Times New Roman" w:hAnsi="Times New Roman" w:cs="Times New Roman"/>
               </w:rPr>
@@ -2858,7 +2807,6 @@
                 <w:between w:val="nil"/>
               </w:pBdr>
               <w:spacing w:after="0" w:line="240" w:lineRule="auto"/>
-              <w:jc w:val="both"/>
               <w:rPr>
                 <w:rFonts w:ascii="Times New Roman" w:eastAsia="Times New Roman" w:hAnsi="Times New Roman" w:cs="Times New Roman"/>
               </w:rPr>
@@ -2948,7 +2896,6 @@
                 <w:between w:val="nil"/>
               </w:pBdr>
               <w:spacing w:after="0" w:line="240" w:lineRule="auto"/>
-              <w:jc w:val="both"/>
               <w:rPr>
                 <w:rFonts w:ascii="Times New Roman" w:eastAsia="Times New Roman" w:hAnsi="Times New Roman" w:cs="Times New Roman"/>
               </w:rPr>
@@ -2983,7 +2930,6 @@
                 <w:between w:val="nil"/>
               </w:pBdr>
               <w:spacing w:after="0" w:line="240" w:lineRule="auto"/>
-              <w:jc w:val="both"/>
               <w:rPr>
                 <w:rFonts w:ascii="Times New Roman" w:eastAsia="Times New Roman" w:hAnsi="Times New Roman" w:cs="Times New Roman"/>
               </w:rPr>
@@ -3009,7 +2955,6 @@
           </w:tcPr>
           <w:p>
             <w:pPr>
-              <w:jc w:val="both"/>
               <w:rPr>
                 <w:rFonts w:ascii="Times New Roman" w:eastAsia="Times New Roman" w:hAnsi="Times New Roman" w:cs="Times New Roman"/>
                 <w:b/>
@@ -3107,7 +3052,6 @@
                 <w:between w:val="nil"/>
               </w:pBdr>
               <w:spacing w:after="0" w:line="240" w:lineRule="auto"/>
-              <w:jc w:val="both"/>
               <w:rPr>
                 <w:rFonts w:ascii="Times New Roman" w:eastAsia="Times New Roman" w:hAnsi="Times New Roman" w:cs="Times New Roman"/>
               </w:rPr>
@@ -3142,7 +3086,6 @@
                 <w:between w:val="nil"/>
               </w:pBdr>
               <w:spacing w:after="0" w:line="240" w:lineRule="auto"/>
-              <w:jc w:val="both"/>
               <w:rPr>
                 <w:rFonts w:ascii="Times New Roman" w:eastAsia="Times New Roman" w:hAnsi="Times New Roman" w:cs="Times New Roman"/>
               </w:rPr>
@@ -3177,7 +3120,6 @@
           <w:p>
             <w:pPr>
               <w:spacing w:before="240" w:after="240"/>
-              <w:jc w:val="both"/>
               <w:rPr>
                 <w:rFonts w:ascii="Times New Roman" w:eastAsia="Times New Roman" w:hAnsi="Times New Roman" w:cs="Times New Roman"/>
               </w:rPr>
@@ -3274,7 +3216,6 @@
                 <w:between w:val="nil"/>
               </w:pBdr>
               <w:spacing w:after="0" w:line="240" w:lineRule="auto"/>
-              <w:jc w:val="both"/>
               <w:rPr>
                 <w:rFonts w:ascii="Times New Roman" w:eastAsia="Times New Roman" w:hAnsi="Times New Roman" w:cs="Times New Roman"/>
               </w:rPr>
@@ -3309,7 +3250,6 @@
                 <w:between w:val="nil"/>
               </w:pBdr>
               <w:spacing w:after="0" w:line="240" w:lineRule="auto"/>
-              <w:jc w:val="both"/>
               <w:rPr>
                 <w:rFonts w:ascii="Times New Roman" w:eastAsia="Times New Roman" w:hAnsi="Times New Roman" w:cs="Times New Roman"/>
               </w:rPr>
@@ -3336,7 +3276,6 @@
           <w:p>
             <w:pPr>
               <w:spacing w:before="240" w:after="240"/>
-              <w:jc w:val="both"/>
               <w:rPr>
                 <w:rFonts w:ascii="Times New Roman" w:eastAsia="Times New Roman" w:hAnsi="Times New Roman" w:cs="Times New Roman"/>
               </w:rPr>
@@ -3701,7 +3640,6 @@
                 <w:between w:val="nil"/>
               </w:pBdr>
               <w:spacing w:after="0" w:line="240" w:lineRule="auto"/>
-              <w:jc w:val="both"/>
               <w:rPr>
                 <w:rFonts w:ascii="Times New Roman" w:eastAsia="Times New Roman" w:hAnsi="Times New Roman" w:cs="Times New Roman"/>
               </w:rPr>
@@ -3736,7 +3674,6 @@
                 <w:between w:val="nil"/>
               </w:pBdr>
               <w:spacing w:after="0" w:line="240" w:lineRule="auto"/>
-              <w:jc w:val="both"/>
               <w:rPr>
                 <w:rFonts w:ascii="Times New Roman" w:eastAsia="Times New Roman" w:hAnsi="Times New Roman" w:cs="Times New Roman"/>
               </w:rPr>
@@ -3770,7 +3707,6 @@
             <w:pPr>
               <w:widowControl w:val="0"/>
               <w:spacing w:after="0" w:line="240" w:lineRule="auto"/>
-              <w:jc w:val="both"/>
               <w:rPr>
                 <w:rFonts w:ascii="Times New Roman" w:eastAsia="Times New Roman" w:hAnsi="Times New Roman" w:cs="Times New Roman"/>
                 <w:b/>
@@ -3850,7 +3786,6 @@
           <w:p>
             <w:pPr>
               <w:spacing w:after="0" w:line="240" w:lineRule="auto"/>
-              <w:jc w:val="both"/>
               <w:rPr>
                 <w:rFonts w:ascii="Times New Roman" w:eastAsia="Times New Roman" w:hAnsi="Times New Roman" w:cs="Times New Roman"/>
                 <w:b/>
@@ -3886,7 +3821,6 @@
                 <w:between w:val="nil"/>
               </w:pBdr>
               <w:spacing w:after="0" w:line="240" w:lineRule="auto"/>
-              <w:jc w:val="both"/>
               <w:rPr>
                 <w:rFonts w:ascii="Times New Roman" w:eastAsia="Times New Roman" w:hAnsi="Times New Roman" w:cs="Times New Roman"/>
               </w:rPr>
@@ -3921,7 +3855,6 @@
                 <w:between w:val="nil"/>
               </w:pBdr>
               <w:spacing w:after="0" w:line="240" w:lineRule="auto"/>
-              <w:jc w:val="both"/>
               <w:rPr>
                 <w:rFonts w:ascii="Times New Roman" w:eastAsia="Times New Roman" w:hAnsi="Times New Roman" w:cs="Times New Roman"/>
               </w:rPr>
@@ -3998,7 +3931,6 @@
           <w:p>
             <w:pPr>
               <w:spacing w:after="0" w:line="240" w:lineRule="auto"/>
-              <w:jc w:val="both"/>
               <w:rPr>
                 <w:rFonts w:ascii="Times New Roman" w:eastAsia="Times New Roman" w:hAnsi="Times New Roman" w:cs="Times New Roman"/>
               </w:rPr>
@@ -4033,7 +3965,6 @@
                 <w:between w:val="nil"/>
               </w:pBdr>
               <w:spacing w:after="0" w:line="240" w:lineRule="auto"/>
-              <w:jc w:val="both"/>
               <w:rPr>
                 <w:rFonts w:ascii="Times New Roman" w:eastAsia="Times New Roman" w:hAnsi="Times New Roman" w:cs="Times New Roman"/>
               </w:rPr>
@@ -4080,7 +4011,6 @@
                 <w:between w:val="nil"/>
               </w:pBdr>
               <w:spacing w:after="0" w:line="240" w:lineRule="auto"/>
-              <w:jc w:val="both"/>
               <w:rPr>
                 <w:rFonts w:ascii="Times New Roman" w:eastAsia="Times New Roman" w:hAnsi="Times New Roman" w:cs="Times New Roman"/>
               </w:rPr>
@@ -4157,7 +4087,6 @@
           <w:p>
             <w:pPr>
               <w:spacing w:after="0" w:line="240" w:lineRule="auto"/>
-              <w:jc w:val="both"/>
               <w:rPr>
                 <w:rFonts w:ascii="Times New Roman" w:eastAsia="Times New Roman" w:hAnsi="Times New Roman" w:cs="Times New Roman"/>
               </w:rPr>
@@ -4192,16 +4121,22 @@
                 <w:between w:val="nil"/>
               </w:pBdr>
               <w:spacing w:after="0" w:line="240" w:lineRule="auto"/>
-              <w:jc w:val="both"/>
-              <w:rPr>
-                <w:rFonts w:ascii="Times New Roman" w:eastAsia="Times New Roman" w:hAnsi="Times New Roman" w:cs="Times New Roman"/>
-              </w:rPr>
-            </w:pPr>
-            <w:r>
-              <w:rPr>
-                <w:rFonts w:ascii="Times New Roman" w:eastAsia="Times New Roman" w:hAnsi="Times New Roman" w:cs="Times New Roman"/>
-              </w:rPr>
-              <w:t>Deep Learning Extractive Summarization</w:t>
+              <w:rPr>
+                <w:rFonts w:ascii="Times New Roman" w:eastAsia="Times New Roman" w:hAnsi="Times New Roman" w:cs="Times New Roman"/>
+              </w:rPr>
+            </w:pPr>
+            <w:r>
+              <w:rPr>
+                <w:rFonts w:ascii="Times New Roman" w:eastAsia="Times New Roman" w:hAnsi="Times New Roman" w:cs="Times New Roman"/>
+              </w:rPr>
+              <w:t xml:space="preserve">Deep Learning Extractive </w:t>
+            </w:r>
+            <w:r>
+              <w:rPr>
+                <w:rFonts w:ascii="Times New Roman" w:eastAsia="Times New Roman" w:hAnsi="Times New Roman" w:cs="Times New Roman"/>
+              </w:rPr>
+              <w:lastRenderedPageBreak/>
+              <w:t>Summarization</w:t>
             </w:r>
           </w:p>
         </w:tc>
@@ -4227,16 +4162,23 @@
                 <w:between w:val="nil"/>
               </w:pBdr>
               <w:spacing w:after="0" w:line="240" w:lineRule="auto"/>
-              <w:jc w:val="both"/>
-              <w:rPr>
-                <w:rFonts w:ascii="Times New Roman" w:eastAsia="Times New Roman" w:hAnsi="Times New Roman" w:cs="Times New Roman"/>
-              </w:rPr>
-            </w:pPr>
-            <w:r>
-              <w:rPr>
-                <w:rFonts w:ascii="Times New Roman" w:eastAsia="Times New Roman" w:hAnsi="Times New Roman" w:cs="Times New Roman"/>
-              </w:rPr>
-              <w:t>Computationally intensive for large documents, limiting scalability.</w:t>
+              <w:rPr>
+                <w:rFonts w:ascii="Times New Roman" w:eastAsia="Times New Roman" w:hAnsi="Times New Roman" w:cs="Times New Roman"/>
+              </w:rPr>
+            </w:pPr>
+            <w:r>
+              <w:rPr>
+                <w:rFonts w:ascii="Times New Roman" w:eastAsia="Times New Roman" w:hAnsi="Times New Roman" w:cs="Times New Roman"/>
+              </w:rPr>
+              <w:lastRenderedPageBreak/>
+              <w:t xml:space="preserve">Computationally intensive for large </w:t>
+            </w:r>
+            <w:r>
+              <w:rPr>
+                <w:rFonts w:ascii="Times New Roman" w:eastAsia="Times New Roman" w:hAnsi="Times New Roman" w:cs="Times New Roman"/>
+              </w:rPr>
+              <w:lastRenderedPageBreak/>
+              <w:t>documents, limiting scalability.</w:t>
             </w:r>
           </w:p>
         </w:tc>
@@ -4305,7 +4247,6 @@
           <w:p>
             <w:pPr>
               <w:spacing w:after="0" w:line="240" w:lineRule="auto"/>
-              <w:jc w:val="both"/>
               <w:rPr>
                 <w:rFonts w:ascii="Times New Roman" w:eastAsia="Times New Roman" w:hAnsi="Times New Roman" w:cs="Times New Roman"/>
               </w:rPr>
@@ -4340,7 +4281,6 @@
                 <w:between w:val="nil"/>
               </w:pBdr>
               <w:spacing w:after="0" w:line="240" w:lineRule="auto"/>
-              <w:jc w:val="both"/>
               <w:rPr>
                 <w:rFonts w:ascii="Times New Roman" w:eastAsia="Times New Roman" w:hAnsi="Times New Roman" w:cs="Times New Roman"/>
               </w:rPr>
@@ -4375,7 +4315,6 @@
                 <w:between w:val="nil"/>
               </w:pBdr>
               <w:spacing w:after="0" w:line="240" w:lineRule="auto"/>
-              <w:jc w:val="both"/>
               <w:rPr>
                 <w:rFonts w:ascii="Times New Roman" w:eastAsia="Times New Roman" w:hAnsi="Times New Roman" w:cs="Times New Roman"/>
               </w:rPr>
@@ -4717,7 +4656,6 @@
                 <w:between w:val="nil"/>
               </w:pBdr>
               <w:spacing w:after="0" w:line="240" w:lineRule="auto"/>
-              <w:jc w:val="both"/>
               <w:rPr>
                 <w:rFonts w:ascii="Times New Roman" w:eastAsia="Times New Roman" w:hAnsi="Times New Roman" w:cs="Times New Roman"/>
               </w:rPr>
@@ -4743,7 +4681,6 @@
           </w:tcPr>
           <w:p>
             <w:pPr>
-              <w:jc w:val="both"/>
               <w:rPr>
                 <w:rFonts w:ascii="Times New Roman" w:eastAsia="Times New Roman" w:hAnsi="Times New Roman" w:cs="Times New Roman"/>
               </w:rPr>
@@ -4778,7 +4715,6 @@
                 <w:between w:val="nil"/>
               </w:pBdr>
               <w:spacing w:after="0" w:line="240" w:lineRule="auto"/>
-              <w:jc w:val="both"/>
               <w:rPr>
                 <w:rFonts w:ascii="Times New Roman" w:eastAsia="Times New Roman" w:hAnsi="Times New Roman" w:cs="Times New Roman"/>
               </w:rPr>
@@ -4864,7 +4800,6 @@
                 <w:between w:val="nil"/>
               </w:pBdr>
               <w:spacing w:after="0" w:line="240" w:lineRule="auto"/>
-              <w:jc w:val="both"/>
               <w:rPr>
                 <w:rFonts w:ascii="Times New Roman" w:eastAsia="Times New Roman" w:hAnsi="Times New Roman" w:cs="Times New Roman"/>
               </w:rPr>
@@ -4890,7 +4825,6 @@
           </w:tcPr>
           <w:p>
             <w:pPr>
-              <w:jc w:val="both"/>
               <w:rPr>
                 <w:rFonts w:ascii="Times New Roman" w:eastAsia="Times New Roman" w:hAnsi="Times New Roman" w:cs="Times New Roman"/>
               </w:rPr>
@@ -4917,7 +4851,6 @@
           <w:p>
             <w:pPr>
               <w:ind w:left="56"/>
-              <w:jc w:val="both"/>
               <w:rPr>
                 <w:rFonts w:ascii="Times New Roman" w:eastAsia="Times New Roman" w:hAnsi="Times New Roman" w:cs="Times New Roman"/>
               </w:rPr>
@@ -5002,7 +4935,6 @@
                 <w:between w:val="nil"/>
               </w:pBdr>
               <w:spacing w:after="0" w:line="240" w:lineRule="auto"/>
-              <w:jc w:val="both"/>
               <w:rPr>
                 <w:rFonts w:ascii="Times New Roman" w:eastAsia="Times New Roman" w:hAnsi="Times New Roman" w:cs="Times New Roman"/>
               </w:rPr>
@@ -5028,7 +4960,6 @@
           </w:tcPr>
           <w:p>
             <w:pPr>
-              <w:jc w:val="both"/>
               <w:rPr>
                 <w:rFonts w:ascii="Times New Roman" w:eastAsia="Times New Roman" w:hAnsi="Times New Roman" w:cs="Times New Roman"/>
               </w:rPr>
@@ -5055,7 +4986,6 @@
           <w:p>
             <w:pPr>
               <w:ind w:left="56"/>
-              <w:jc w:val="both"/>
               <w:rPr>
                 <w:rFonts w:ascii="Times New Roman" w:eastAsia="Times New Roman" w:hAnsi="Times New Roman" w:cs="Times New Roman"/>
               </w:rPr>
@@ -5118,7 +5048,6 @@
           <w:sz w:val="28"/>
           <w:szCs w:val="28"/>
         </w:rPr>
-        <w:lastRenderedPageBreak/>
         <w:t xml:space="preserve">E. </w:t>
       </w:r>
       <w:r>
@@ -5426,7 +5355,6 @@
                 <w:between w:val="nil"/>
               </w:pBdr>
               <w:spacing w:after="0" w:line="240" w:lineRule="auto"/>
-              <w:jc w:val="both"/>
               <w:rPr>
                 <w:rFonts w:ascii="Times New Roman" w:eastAsia="Times New Roman" w:hAnsi="Times New Roman" w:cs="Times New Roman"/>
               </w:rPr>
@@ -5461,7 +5389,6 @@
                 <w:between w:val="nil"/>
               </w:pBdr>
               <w:spacing w:after="0" w:line="240" w:lineRule="auto"/>
-              <w:jc w:val="both"/>
               <w:rPr>
                 <w:rFonts w:ascii="Times New Roman" w:eastAsia="Times New Roman" w:hAnsi="Times New Roman" w:cs="Times New Roman"/>
               </w:rPr>
@@ -5489,7 +5416,6 @@
             <w:pPr>
               <w:widowControl w:val="0"/>
               <w:spacing w:after="0" w:line="240" w:lineRule="auto"/>
-              <w:jc w:val="both"/>
               <w:rPr>
                 <w:rFonts w:ascii="Times New Roman" w:eastAsia="Times New Roman" w:hAnsi="Times New Roman" w:cs="Times New Roman"/>
                 <w:b/>
@@ -5575,7 +5501,6 @@
                 <w:between w:val="nil"/>
               </w:pBdr>
               <w:spacing w:after="0" w:line="240" w:lineRule="auto"/>
-              <w:jc w:val="both"/>
               <w:rPr>
                 <w:rFonts w:ascii="Times New Roman" w:eastAsia="Times New Roman" w:hAnsi="Times New Roman" w:cs="Times New Roman"/>
               </w:rPr>
@@ -5610,7 +5535,6 @@
                 <w:between w:val="nil"/>
               </w:pBdr>
               <w:spacing w:after="0" w:line="240" w:lineRule="auto"/>
-              <w:jc w:val="both"/>
               <w:rPr>
                 <w:rFonts w:ascii="Times New Roman" w:eastAsia="Times New Roman" w:hAnsi="Times New Roman" w:cs="Times New Roman"/>
               </w:rPr>
@@ -5638,7 +5562,6 @@
             <w:pPr>
               <w:widowControl w:val="0"/>
               <w:spacing w:after="0" w:line="240" w:lineRule="auto"/>
-              <w:jc w:val="both"/>
               <w:rPr>
                 <w:rFonts w:ascii="Times New Roman" w:eastAsia="Times New Roman" w:hAnsi="Times New Roman" w:cs="Times New Roman"/>
               </w:rPr>
@@ -5657,14 +5580,6 @@
       <w:pPr>
         <w:rPr>
           <w:rFonts w:ascii="Times New Roman" w:eastAsia="Times New Roman" w:hAnsi="Times New Roman" w:cs="Times New Roman"/>
-          <w:b/>
-        </w:rPr>
-      </w:pPr>
-    </w:p>
-    <w:p>
-      <w:pPr>
-        <w:rPr>
-          <w:rFonts w:ascii="Times New Roman" w:eastAsia="Times New Roman" w:hAnsi="Times New Roman" w:cs="Times New Roman"/>
         </w:rPr>
       </w:pPr>
     </w:p>
@@ -5733,15 +5648,6 @@
         </w:rPr>
         <w:t>Empirical evaluations demonstrate that the model performs well, achieving high ROUGE scores and receiving positive feedback from users who report that the summaries accurately capture key discussion points. The system employs a chunk-based pipeline to manage extensive transcripts effectively, segmenting content by themes before generating focused summaries, which aligns with the strengths of transformer models. Future enhancements could include adapting the system to accommodate industry-specific lexicons, expanding multilingual support, and exploring real-time summarization during live meetings. As NLP and AI evolve, integrating more sophisticated contextual understanding and cross-linguistic capabilities could further improve the system's effectiveness and broaden its applicability in diverse environments.</w:t>
       </w:r>
-    </w:p>
-    <w:p>
-      <w:pPr>
-        <w:jc w:val="both"/>
-        <w:rPr>
-          <w:rFonts w:ascii="Times New Roman" w:eastAsia="Times New Roman" w:hAnsi="Times New Roman" w:cs="Times New Roman"/>
-          <w:lang w:val="en-IN"/>
-        </w:rPr>
-      </w:pPr>
     </w:p>
     <w:p>
       <w:pPr>

</xml_diff>

<commit_message>
CHORE: Enhanced methodology section and clarified findings in the research paper
</commit_message>
<xml_diff>
--- a/papers/Review Paper Final.docx
+++ b/papers/Review Paper Final.docx
@@ -1,6 +1,6 @@
 
 <file path=word/document.xml><?xml version="1.0" encoding="utf-8"?>
-<w:document xmlns:wpc="http://schemas.microsoft.com/office/word/2010/wordprocessingCanvas" xmlns:cx="http://schemas.microsoft.com/office/drawing/2014/chartex" xmlns:cx1="http://schemas.microsoft.com/office/drawing/2015/9/8/chartex" xmlns:cx2="http://schemas.microsoft.com/office/drawing/2015/10/21/chartex" xmlns:cx3="http://schemas.microsoft.com/office/drawing/2016/5/9/chartex" xmlns:cx4="http://schemas.microsoft.com/office/drawing/2016/5/10/chartex" xmlns:cx5="http://schemas.microsoft.com/office/drawing/2016/5/11/chartex" xmlns:cx6="http://schemas.microsoft.com/office/drawing/2016/5/12/chartex" xmlns:cx7="http://schemas.microsoft.com/office/drawing/2016/5/13/chartex" xmlns:cx8="http://schemas.microsoft.com/office/drawing/2016/5/14/chartex" xmlns:mc="http://schemas.openxmlformats.org/markup-compatibility/2006" xmlns:aink="http://schemas.microsoft.com/office/drawing/2016/ink" xmlns:am3d="http://schemas.microsoft.com/office/drawing/2017/model3d" xmlns:o="urn:schemas-microsoft-com:office:office" xmlns:oel="http://schemas.microsoft.com/office/2019/extlst" xmlns:r="http://schemas.openxmlformats.org/officeDocument/2006/relationships" xmlns:m="http://schemas.openxmlformats.org/officeDocument/2006/math" xmlns:v="urn:schemas-microsoft-com:vml" xmlns:wp14="http://schemas.microsoft.com/office/word/2010/wordprocessingDrawing" xmlns:wp="http://schemas.openxmlformats.org/drawingml/2006/wordprocessingDrawing" xmlns:w10="urn:schemas-microsoft-com:office:word" xmlns:w="http://schemas.openxmlformats.org/wordprocessingml/2006/main" xmlns:w14="http://schemas.microsoft.com/office/word/2010/wordml" xmlns:w15="http://schemas.microsoft.com/office/word/2012/wordml" xmlns:w16cex="http://schemas.microsoft.com/office/word/2018/wordml/cex" xmlns:w16cid="http://schemas.microsoft.com/office/word/2016/wordml/cid" xmlns:w16="http://schemas.microsoft.com/office/word/2018/wordml" xmlns:w16sdtdh="http://schemas.microsoft.com/office/word/2020/wordml/sdtdatahash" xmlns:w16se="http://schemas.microsoft.com/office/word/2015/wordml/symex" xmlns:wpg="http://schemas.microsoft.com/office/word/2010/wordprocessingGroup" xmlns:wpi="http://schemas.microsoft.com/office/word/2010/wordprocessingInk" xmlns:wne="http://schemas.microsoft.com/office/word/2006/wordml" xmlns:wps="http://schemas.microsoft.com/office/word/2010/wordprocessingShape" mc:Ignorable="w14 w15 w16se w16cid w16 w16cex w16sdtdh wp14">
+<w:document xmlns:wpc="http://schemas.microsoft.com/office/word/2010/wordprocessingCanvas" xmlns:cx="http://schemas.microsoft.com/office/drawing/2014/chartex" xmlns:cx1="http://schemas.microsoft.com/office/drawing/2015/9/8/chartex" xmlns:cx2="http://schemas.microsoft.com/office/drawing/2015/10/21/chartex" xmlns:cx3="http://schemas.microsoft.com/office/drawing/2016/5/9/chartex" xmlns:cx4="http://schemas.microsoft.com/office/drawing/2016/5/10/chartex" xmlns:cx5="http://schemas.microsoft.com/office/drawing/2016/5/11/chartex" xmlns:cx6="http://schemas.microsoft.com/office/drawing/2016/5/12/chartex" xmlns:cx7="http://schemas.microsoft.com/office/drawing/2016/5/13/chartex" xmlns:cx8="http://schemas.microsoft.com/office/drawing/2016/5/14/chartex" xmlns:mc="http://schemas.openxmlformats.org/markup-compatibility/2006" xmlns:aink="http://schemas.microsoft.com/office/drawing/2016/ink" xmlns:am3d="http://schemas.microsoft.com/office/drawing/2017/model3d" xmlns:o="urn:schemas-microsoft-com:office:office" xmlns:oel="http://schemas.microsoft.com/office/2019/extlst" xmlns:r="http://schemas.openxmlformats.org/officeDocument/2006/relationships" xmlns:m="http://schemas.openxmlformats.org/officeDocument/2006/math" xmlns:v="urn:schemas-microsoft-com:vml" xmlns:wp14="http://schemas.microsoft.com/office/word/2010/wordprocessingDrawing" xmlns:wp="http://schemas.openxmlformats.org/drawingml/2006/wordprocessingDrawing" xmlns:w10="urn:schemas-microsoft-com:office:word" xmlns:w="http://schemas.openxmlformats.org/wordprocessingml/2006/main" xmlns:w14="http://schemas.microsoft.com/office/word/2010/wordml" xmlns:w15="http://schemas.microsoft.com/office/word/2012/wordml" xmlns:w16cex="http://schemas.microsoft.com/office/word/2018/wordml/cex" xmlns:w16cid="http://schemas.microsoft.com/office/word/2016/wordml/cid" xmlns:w16="http://schemas.microsoft.com/office/word/2018/wordml" xmlns:w16du="http://schemas.microsoft.com/office/word/2023/wordml/word16du" xmlns:w16sdtdh="http://schemas.microsoft.com/office/word/2020/wordml/sdtdatahash" xmlns:w16se="http://schemas.microsoft.com/office/word/2015/wordml/symex" xmlns:wpg="http://schemas.microsoft.com/office/word/2010/wordprocessingGroup" xmlns:wpi="http://schemas.microsoft.com/office/word/2010/wordprocessingInk" xmlns:wne="http://schemas.microsoft.com/office/word/2006/wordml" xmlns:wps="http://schemas.microsoft.com/office/word/2010/wordprocessingShape" mc:Ignorable="w14 w15 w16se w16cid w16 w16cex w16sdtdh w16du wp14">
   <w:body>
     <w:p>
       <w:pPr>
@@ -132,7 +132,21 @@
           <w:rFonts w:ascii="Times New Roman" w:eastAsia="Times New Roman" w:hAnsi="Times New Roman" w:cs="Times New Roman"/>
           <w:bCs/>
         </w:rPr>
-        <w:t>, Swathi Sowmya</w:t>
+        <w:t xml:space="preserve">, </w:t>
+      </w:r>
+      <w:r>
+        <w:rPr>
+          <w:rFonts w:ascii="Times New Roman" w:eastAsia="Times New Roman" w:hAnsi="Times New Roman" w:cs="Times New Roman"/>
+          <w:bCs/>
+        </w:rPr>
+        <w:t xml:space="preserve">B. </w:t>
+      </w:r>
+      <w:r>
+        <w:rPr>
+          <w:rFonts w:ascii="Times New Roman" w:eastAsia="Times New Roman" w:hAnsi="Times New Roman" w:cs="Times New Roman"/>
+          <w:bCs/>
+        </w:rPr>
+        <w:t>Swathi Sowmya</w:t>
       </w:r>
       <w:r>
         <w:rPr>
@@ -157,7 +171,7 @@
         <w:rPr>
           <w:rFonts w:ascii="Times New Roman" w:hAnsi="Times New Roman" w:cs="Times New Roman"/>
         </w:rPr>
-        <w:t>Students of IT department</w:t>
+        <w:t>Final Year Students of IT department</w:t>
       </w:r>
       <w:r>
         <w:rPr>
@@ -204,6 +218,7 @@
     </w:p>
     <w:p>
       <w:pPr>
+        <w:ind w:firstLine="720"/>
         <w:jc w:val="both"/>
         <w:rPr>
           <w:rFonts w:ascii="Times New Roman" w:eastAsia="Times New Roman" w:hAnsi="Times New Roman" w:cs="Times New Roman"/>
@@ -215,262 +230,224 @@
           <w:rFonts w:ascii="Times New Roman" w:eastAsia="Times New Roman" w:hAnsi="Times New Roman" w:cs="Times New Roman"/>
           <w:bCs/>
         </w:rPr>
-        <w:t xml:space="preserve">Meetings play a critical role in business decision-making, but manually capturing and summarizing discussions is time-consuming and prone to errors. This project introduces an automated system that leverages Natural Language Processing (NLP) to generate concise and actionable summaries from meeting transcripts. While previous research has focused on manual or platform specific solutions, our approach processes transcripts from multiple online meeting platforms, integrating both extractive and abstractive summarization techniques. We utilize TF-IDF and Text Rank for extracting key information, alongside advanced transformer models such as BERT for generating coherent summaries. </w:t>
+        <w:t>Meetings are essential for effective decision-making in business, but manually capturing and condensing their content can be inefficient and error-prone. This project presents an automated solution that utilizes Natural Language Processing (NLP) to generate accurate, actionable summaries from meeting transcripts. Unlike existing methods, which are often manual or specific to certain platforms, our approach is versatile and can handle transcripts from various online meeting sources. The system combines both extractive and abstractive summarization methods, using TF-IDF and TextRank to highlight key points, while also employing advanced transformer models, such as BERT, to produce coherent summaries.</w:t>
       </w:r>
     </w:p>
     <w:p>
       <w:pPr>
+        <w:ind w:firstLine="720"/>
         <w:jc w:val="both"/>
+        <w:rPr>
+          <w:rFonts w:ascii="Times New Roman" w:eastAsia="Times New Roman" w:hAnsi="Times New Roman" w:cs="Times New Roman"/>
+          <w:bCs/>
+        </w:rPr>
+      </w:pPr>
+      <w:r>
+        <w:rPr>
+          <w:rFonts w:ascii="Times New Roman" w:eastAsia="Times New Roman" w:hAnsi="Times New Roman" w:cs="Times New Roman"/>
+          <w:bCs/>
+        </w:rPr>
+        <w:t>To enrich the summaries, Named Entity Recognition (NER) and Part-of-Speech (POS) tagging are employed, capturing critical information such as decisions made and assigned responsibilities. By automating the summarization process, this system aims to enhance both the efficiency and reliability of capturing meeting outcomes. We will assess the system’s effectiveness through ROUGE scores and feedback from users, ensuring it delivers practical and high-quality summaries for stakeholders.</w:t>
+      </w:r>
+    </w:p>
+    <w:p>
+      <w:pPr>
+        <w:jc w:val="both"/>
+        <w:rPr>
+          <w:rFonts w:ascii="Times New Roman" w:eastAsia="Times New Roman" w:hAnsi="Times New Roman" w:cs="Times New Roman"/>
+          <w:b/>
+          <w:lang w:val="en-US"/>
+        </w:rPr>
+      </w:pPr>
+      <w:r>
+        <w:rPr>
+          <w:rFonts w:ascii="Times New Roman" w:eastAsia="Times New Roman" w:hAnsi="Times New Roman" w:cs="Times New Roman"/>
+          <w:b/>
+          <w:lang w:val="en-US"/>
+        </w:rPr>
+        <w:t xml:space="preserve">Keywords: </w:t>
+      </w:r>
+      <w:r>
         <w:rPr>
           <w:rFonts w:ascii="Times New Roman" w:eastAsia="Times New Roman" w:hAnsi="Times New Roman" w:cs="Times New Roman"/>
           <w:bCs/>
           <w:lang w:val="en-US"/>
         </w:rPr>
-      </w:pPr>
-      <w:r>
-        <w:rPr>
-          <w:rFonts w:ascii="Times New Roman" w:eastAsia="Times New Roman" w:hAnsi="Times New Roman" w:cs="Times New Roman"/>
-          <w:bCs/>
-        </w:rPr>
-        <w:t>Additionally, Named Entity Recognition (NER) and Part-of-Speech (POS) tagging are incorporated to identify crucial details, including decisions made and responsibilities assigned. By automating the summarization process, our system improves meeting efficiency and accuracy. The system’s performance will be evaluated using ROUGE scores and stakeholder feedback to ensure practical, high-quality summaries.</w:t>
+        <w:t>Natural Language Processing, Summarization, TF-IDF, TextRank, BERT, Named Entity Recognition, ROUGE</w:t>
       </w:r>
     </w:p>
     <w:p>
       <w:pPr>
-        <w:jc w:val="both"/>
+        <w:jc w:val="center"/>
+        <w:rPr>
+          <w:rFonts w:ascii="Times New Roman" w:eastAsia="Times New Roman" w:hAnsi="Times New Roman" w:cs="Times New Roman"/>
+          <w:sz w:val="28"/>
+          <w:szCs w:val="28"/>
+        </w:rPr>
+      </w:pPr>
+      <w:r>
         <w:rPr>
           <w:rFonts w:ascii="Times New Roman" w:eastAsia="Times New Roman" w:hAnsi="Times New Roman" w:cs="Times New Roman"/>
           <w:b/>
           <w:sz w:val="28"/>
           <w:szCs w:val="28"/>
         </w:rPr>
-      </w:pPr>
-      <w:r>
-        <w:rPr>
-          <w:rFonts w:ascii="Times New Roman" w:eastAsia="Times New Roman" w:hAnsi="Times New Roman" w:cs="Times New Roman"/>
-          <w:b/>
-          <w:lang w:val="en-US"/>
-        </w:rPr>
-        <w:t>Keywords</w:t>
-      </w:r>
-      <w:r>
-        <w:rPr>
-          <w:rFonts w:ascii="Times New Roman" w:eastAsia="Times New Roman" w:hAnsi="Times New Roman" w:cs="Times New Roman"/>
-          <w:bCs/>
-          <w:lang w:val="en-US"/>
-        </w:rPr>
-        <w:t xml:space="preserve">: </w:t>
-      </w:r>
-      <w:r>
-        <w:rPr>
-          <w:rFonts w:ascii="Times New Roman" w:eastAsia="Times New Roman" w:hAnsi="Times New Roman" w:cs="Times New Roman"/>
-          <w:bCs/>
-        </w:rPr>
-        <w:t>Natural Language Processing, Su</w:t>
-      </w:r>
-      <w:r>
-        <w:rPr>
-          <w:rFonts w:ascii="Times New Roman" w:eastAsia="Times New Roman" w:hAnsi="Times New Roman" w:cs="Times New Roman"/>
-          <w:bCs/>
-        </w:rPr>
-        <w:t>m</w:t>
-      </w:r>
-      <w:r>
-        <w:rPr>
-          <w:rFonts w:ascii="Times New Roman" w:eastAsia="Times New Roman" w:hAnsi="Times New Roman" w:cs="Times New Roman"/>
-          <w:bCs/>
-        </w:rPr>
-        <w:t>marization, TF-IDF, Text</w:t>
-      </w:r>
-      <w:r>
-        <w:rPr>
-          <w:rFonts w:ascii="Times New Roman" w:eastAsia="Times New Roman" w:hAnsi="Times New Roman" w:cs="Times New Roman"/>
-          <w:bCs/>
-        </w:rPr>
-        <w:t xml:space="preserve"> </w:t>
-      </w:r>
-      <w:r>
-        <w:rPr>
-          <w:rFonts w:ascii="Times New Roman" w:eastAsia="Times New Roman" w:hAnsi="Times New Roman" w:cs="Times New Roman"/>
-          <w:bCs/>
-        </w:rPr>
-        <w:t>Rank, BERT, NER, ROUGE Scores</w:t>
+        <w:t>I. Introduction</w:t>
       </w:r>
     </w:p>
     <w:p>
       <w:pPr>
+        <w:ind w:firstLine="720"/>
+        <w:jc w:val="both"/>
+        <w:rPr>
+          <w:rFonts w:ascii="Times New Roman" w:eastAsia="Times New Roman" w:hAnsi="Times New Roman" w:cs="Times New Roman"/>
+        </w:rPr>
+      </w:pPr>
+      <w:r>
+        <w:rPr>
+          <w:rFonts w:ascii="Times New Roman" w:eastAsia="Times New Roman" w:hAnsi="Times New Roman" w:cs="Times New Roman"/>
+        </w:rPr>
+        <w:t>The shift to remote work and digital collaboration has made online meetings an essential communication method for businesses and organizations globally. Platforms such as Google Meet, Zoom, and Microsoft Teams are instrumental in facilitating important discussions, decision-making processes, and task assignments. However, the growing frequency of these meetings can result in information overload, making it challenging for participants to remember key points and outcomes. This issue is exacerbated by the lack of a streamlined, automated system for capturing and summarizing discussions, leaving professionals feeling overwhelmed and struggling to quickly access actionable insights.</w:t>
+      </w:r>
+    </w:p>
+    <w:p>
+      <w:pPr>
+        <w:ind w:firstLine="720"/>
+        <w:jc w:val="both"/>
+        <w:rPr>
+          <w:rFonts w:ascii="Times New Roman" w:eastAsia="Times New Roman" w:hAnsi="Times New Roman" w:cs="Times New Roman"/>
+        </w:rPr>
+      </w:pPr>
+      <w:r>
+        <w:rPr>
+          <w:rFonts w:ascii="Times New Roman" w:eastAsia="Times New Roman" w:hAnsi="Times New Roman" w:cs="Times New Roman"/>
+        </w:rPr>
+        <w:t xml:space="preserve">Effective documentation of meetings is crucial as it allows participants to revisit significant decisions, responsibilities, and action items after the meeting concludes. Traditionally, note-taking has been employed to </w:t>
+      </w:r>
+      <w:r>
+        <w:rPr>
+          <w:rFonts w:ascii="Times New Roman" w:eastAsia="Times New Roman" w:hAnsi="Times New Roman" w:cs="Times New Roman"/>
+        </w:rPr>
+        <w:t>fulfil</w:t>
+      </w:r>
+      <w:r>
+        <w:rPr>
+          <w:rFonts w:ascii="Times New Roman" w:eastAsia="Times New Roman" w:hAnsi="Times New Roman" w:cs="Times New Roman"/>
+        </w:rPr>
+        <w:t>l</w:t>
+      </w:r>
+      <w:r>
+        <w:rPr>
+          <w:rFonts w:ascii="Times New Roman" w:eastAsia="Times New Roman" w:hAnsi="Times New Roman" w:cs="Times New Roman"/>
+        </w:rPr>
+        <w:t xml:space="preserve"> this requirement; however, manual methods often lead to inconsistencies and human errors. The inefficiency associated with reviewing lengthy recordings or transcripts further complicates matters, particularly when </w:t>
+      </w:r>
+      <w:r>
+        <w:rPr>
+          <w:rFonts w:ascii="Times New Roman" w:eastAsia="Times New Roman" w:hAnsi="Times New Roman" w:cs="Times New Roman"/>
+        </w:rPr>
+        <w:lastRenderedPageBreak/>
+        <w:t>rapid decision-making is necessary. This project aims to tackle these challenges by introducing an automated summarization system that generates concise and coherent executive summaries of online meetings.</w:t>
+      </w:r>
+    </w:p>
+    <w:p>
+      <w:pPr>
+        <w:ind w:firstLine="720"/>
+        <w:jc w:val="both"/>
+        <w:rPr>
+          <w:rFonts w:ascii="Times New Roman" w:eastAsia="Times New Roman" w:hAnsi="Times New Roman" w:cs="Times New Roman"/>
+        </w:rPr>
+      </w:pPr>
+      <w:r>
+        <w:rPr>
+          <w:rFonts w:ascii="Times New Roman" w:eastAsia="Times New Roman" w:hAnsi="Times New Roman" w:cs="Times New Roman"/>
+        </w:rPr>
+        <w:t>Our approach utilizes advanced Natural Language Processing (NLP) techniques to capture audio from meetings, convert it into text, and process it using both extractive and abstractive summarization methods. Extractive techniques like Term Frequency-Inverse Document Frequency (TF-IDF) and TextRank are employed to identify the most pertinent content by ranking significant words and sentences. In parallel, abstractive methods utilizing transformer models such as BERT generate more natural summaries by crafting new sentences that encapsulate the essence of the meeting, even when key points are dispersed throughout the conversation.</w:t>
+      </w:r>
+    </w:p>
+    <w:p>
+      <w:pPr>
+        <w:ind w:firstLine="720"/>
+        <w:jc w:val="both"/>
+        <w:rPr>
+          <w:rFonts w:ascii="Times New Roman" w:eastAsia="Times New Roman" w:hAnsi="Times New Roman" w:cs="Times New Roman"/>
+        </w:rPr>
+      </w:pPr>
+      <w:r>
+        <w:rPr>
+          <w:rFonts w:ascii="Times New Roman" w:eastAsia="Times New Roman" w:hAnsi="Times New Roman" w:cs="Times New Roman"/>
+        </w:rPr>
+        <w:t>To enhance the summarization process further, our system integrates Named Entity Recognition (NER) and Part-of-Speech (POS) tagging. These techniques enable the model to identify and emphasize specific entities such as names, dates, and actions, thereby improving the relevance and clarity of the summaries. By pinpointing crucial details like decisions made and responsibilities assigned, the system produces informative and actionable summaries that enhance the overall quality of meeting documentation.</w:t>
+      </w:r>
+    </w:p>
+    <w:p>
+      <w:pPr>
+        <w:ind w:firstLine="720"/>
+        <w:jc w:val="both"/>
+        <w:rPr>
+          <w:rFonts w:ascii="Times New Roman" w:eastAsia="Times New Roman" w:hAnsi="Times New Roman" w:cs="Times New Roman"/>
+        </w:rPr>
+      </w:pPr>
+      <w:r>
+        <w:rPr>
+          <w:rFonts w:ascii="Times New Roman" w:eastAsia="Times New Roman" w:hAnsi="Times New Roman" w:cs="Times New Roman"/>
+        </w:rPr>
+        <w:t>Assessing the performance of this system is vital to ensure its effectiveness in real-world applications. We will utilize ROUGE scores as a primary evaluation metric to measure precision, recall, and accuracy of the generated summaries against reference summaries. Additionally, feedback from stakeholders will provide qualitative insights into the system's effectiveness, allowing for iterative enhancements based on practical needs and preferences.</w:t>
+      </w:r>
+    </w:p>
+    <w:p>
+      <w:pPr>
+        <w:ind w:firstLine="720"/>
+        <w:jc w:val="both"/>
+        <w:rPr>
+          <w:rFonts w:ascii="Times New Roman" w:eastAsia="Times New Roman" w:hAnsi="Times New Roman" w:cs="Times New Roman"/>
+        </w:rPr>
+      </w:pPr>
+      <w:r>
+        <w:rPr>
+          <w:rFonts w:ascii="Times New Roman" w:eastAsia="Times New Roman" w:hAnsi="Times New Roman" w:cs="Times New Roman"/>
+        </w:rPr>
+        <w:t>In summary, our automated summarization system represents a powerful tool for improving meeting efficiency by ensuring that essential information is readily accessible and accurately documented. By reducing the burden of manual note-taking and facilitating quick access to meeting highlights, this project seeks to streamline communication workflows, thereby supporting better decision-making and increased productivity in today’s dynamic work environments.</w:t>
+      </w:r>
+    </w:p>
+    <w:p>
+      <w:pPr>
         <w:jc w:val="center"/>
-        <w:rPr>
-          <w:rFonts w:ascii="Times New Roman" w:eastAsia="Times New Roman" w:hAnsi="Times New Roman" w:cs="Times New Roman"/>
-          <w:sz w:val="28"/>
-          <w:szCs w:val="28"/>
-        </w:rPr>
-      </w:pPr>
-      <w:r>
         <w:rPr>
           <w:rFonts w:ascii="Times New Roman" w:eastAsia="Times New Roman" w:hAnsi="Times New Roman" w:cs="Times New Roman"/>
           <w:b/>
           <w:sz w:val="28"/>
           <w:szCs w:val="28"/>
         </w:rPr>
-        <w:t>I. Introduction</w:t>
-      </w:r>
-    </w:p>
-    <w:p>
-      <w:pPr>
-        <w:ind w:firstLine="720"/>
-        <w:jc w:val="both"/>
-        <w:rPr>
-          <w:rFonts w:ascii="Times New Roman" w:eastAsia="Times New Roman" w:hAnsi="Times New Roman" w:cs="Times New Roman"/>
-        </w:rPr>
-      </w:pPr>
-      <w:r>
-        <w:rPr>
-          <w:rFonts w:ascii="Times New Roman" w:eastAsia="Times New Roman" w:hAnsi="Times New Roman" w:cs="Times New Roman"/>
-        </w:rPr>
-        <w:t>The rise of remote work and digital collaboration has transformed online meetings into a vital communication tool for businesses and organizations worldwide. Plat forms like Google Meet, Zoom, and Microsoft Teams facilitate essential discussions, decision-making, and task assignments. However, the increased frequency of meetings can lead to information overload, making it difficult for participants to recall key points and outcomes. This challenge is compounded by the absence of a stream lined, automated system for capturing and summarizing these discussions, which often leaves professionals overwhelmed and unable to quickly access actionable in sights.</w:t>
-      </w:r>
-    </w:p>
-    <w:p>
-      <w:pPr>
-        <w:ind w:firstLine="720"/>
-        <w:jc w:val="both"/>
-        <w:rPr>
-          <w:rFonts w:ascii="Times New Roman" w:eastAsia="Times New Roman" w:hAnsi="Times New Roman" w:cs="Times New Roman"/>
-        </w:rPr>
-      </w:pPr>
-      <w:r>
-        <w:rPr>
-          <w:rFonts w:ascii="Times New Roman" w:eastAsia="Times New Roman" w:hAnsi="Times New Roman" w:cs="Times New Roman"/>
-        </w:rPr>
-        <w:t xml:space="preserve">Effective meeting documentation is critical, as it enables participants to review important decisions, responsibilities, and action items post-meeting. Traditionally, note-taking has been used to address this need, but manual methods are inconsistent and prone to human error. The inefficiency of reviewing lengthy meeting recordings or transcriptions adds to the challenge, especially when swift decision-making is required. This project addresses these </w:t>
-      </w:r>
-      <w:r>
-        <w:rPr>
-          <w:rFonts w:ascii="Times New Roman" w:eastAsia="Times New Roman" w:hAnsi="Times New Roman" w:cs="Times New Roman"/>
-        </w:rPr>
-        <w:lastRenderedPageBreak/>
-        <w:t>issues by introducing an automated summarization system, designed to generate concise and coherent executive summaries of online meetings.</w:t>
-      </w:r>
-    </w:p>
-    <w:p>
-      <w:pPr>
-        <w:ind w:firstLine="720"/>
-        <w:rPr>
-          <w:rFonts w:ascii="Times New Roman" w:eastAsia="Times New Roman" w:hAnsi="Times New Roman" w:cs="Times New Roman"/>
-        </w:rPr>
-      </w:pPr>
-      <w:r>
-        <w:rPr>
-          <w:rFonts w:ascii="Times New Roman" w:eastAsia="Times New Roman" w:hAnsi="Times New Roman" w:cs="Times New Roman"/>
-        </w:rPr>
-        <w:t>Our solution uses advanced Natural Language Pro cessing (NLP) techniques to capture audio content from meetings, transcribe it into text, and process it using both extractive and abstractive summarization methods. Extractive methods, such as Term Frequency-Inverse Document Frequency (TF-IDF) and Text Rank, identify the most relevant content by ranking important words and sentences. Simultaneously, abstractive methods like transformer models (e.g., BERT) create more natural and coherent summaries by generating new sentences that capture the essence of the meeting, even when key points are scattered across different sections of the con versation.</w:t>
-      </w:r>
-    </w:p>
-    <w:p>
-      <w:pPr>
-        <w:ind w:firstLine="720"/>
-        <w:jc w:val="both"/>
-        <w:rPr>
-          <w:rFonts w:ascii="Times New Roman" w:eastAsia="Times New Roman" w:hAnsi="Times New Roman" w:cs="Times New Roman"/>
-        </w:rPr>
-      </w:pPr>
-      <w:r>
-        <w:rPr>
-          <w:rFonts w:ascii="Times New Roman" w:eastAsia="Times New Roman" w:hAnsi="Times New Roman" w:cs="Times New Roman"/>
-        </w:rPr>
-        <w:t>To further refine the summarization process, the system integrates Named Entity Recognition (NER) and Part-of-Speech (POS) tagging. These techniques allow the model to identify and highlight specific entities such as names, dates, and actions, enhancing the relevance and clarity of the summaries. By identifying crucial de tails like decisions made and responsibilities assigned, the system produces summaries that are both informative and actionable, improving the overall quality and usability of meeting documentation.</w:t>
-      </w:r>
-    </w:p>
-    <w:p>
-      <w:pPr>
-        <w:ind w:firstLine="720"/>
-        <w:jc w:val="both"/>
-        <w:rPr>
-          <w:rFonts w:ascii="Times New Roman" w:eastAsia="Times New Roman" w:hAnsi="Times New Roman" w:cs="Times New Roman"/>
-        </w:rPr>
-      </w:pPr>
-      <w:r>
-        <w:rPr>
-          <w:rFonts w:ascii="Times New Roman" w:eastAsia="Times New Roman" w:hAnsi="Times New Roman" w:cs="Times New Roman"/>
-        </w:rPr>
-        <w:t>Evaluating the performance of this system is essential to ensure its practicality in real-world applications. ROUGE</w:t>
-      </w:r>
-      <w:r>
-        <w:rPr>
-          <w:rFonts w:ascii="Times New Roman" w:eastAsia="Times New Roman" w:hAnsi="Times New Roman" w:cs="Times New Roman"/>
-        </w:rPr>
-        <w:t xml:space="preserve"> </w:t>
-      </w:r>
-      <w:r>
-        <w:rPr>
-          <w:rFonts w:ascii="Times New Roman" w:eastAsia="Times New Roman" w:hAnsi="Times New Roman" w:cs="Times New Roman"/>
-        </w:rPr>
-        <w:t>scores, which measure the precision, recall, and accuracy of generated summaries against reference summaries, will be used as a primary evaluation metric.</w:t>
-      </w:r>
-      <w:r>
-        <w:rPr>
-          <w:rFonts w:ascii="Times New Roman" w:eastAsia="Times New Roman" w:hAnsi="Times New Roman" w:cs="Times New Roman"/>
-        </w:rPr>
-        <w:t xml:space="preserve"> Additionally, </w:t>
-      </w:r>
-      <w:r>
-        <w:rPr>
-          <w:rFonts w:ascii="Times New Roman" w:eastAsia="Times New Roman" w:hAnsi="Times New Roman" w:cs="Times New Roman"/>
-        </w:rPr>
-        <w:t>stakeholder feedback from potential users will provide qualitative insights into the system’s effective ness, allowing for iterative improvements based on real world needs and preferences.</w:t>
-      </w:r>
-    </w:p>
-    <w:p>
-      <w:pPr>
-        <w:ind w:firstLine="720"/>
-        <w:jc w:val="both"/>
-        <w:rPr>
-          <w:rFonts w:ascii="Times New Roman" w:eastAsia="Times New Roman" w:hAnsi="Times New Roman" w:cs="Times New Roman"/>
-        </w:rPr>
-      </w:pPr>
-      <w:r>
-        <w:rPr>
-          <w:rFonts w:ascii="Times New Roman" w:eastAsia="Times New Roman" w:hAnsi="Times New Roman" w:cs="Times New Roman"/>
-        </w:rPr>
-        <w:t>In conclusion, our automated summarization system offers a powerful tool to enhance meeting efficiency by ensuring that vital information is easily accessible and accurately documented. By alleviating the burden of manual note-taking and facilitating quick access to meeting highlights, this project aims to streamline communication workflows, supporting better decision-making and increased productivity in today’s dynamic work environments</w:t>
-      </w:r>
-      <w:r>
-        <w:rPr>
-          <w:rFonts w:ascii="Times New Roman" w:eastAsia="Times New Roman" w:hAnsi="Times New Roman" w:cs="Times New Roman"/>
-        </w:rPr>
-        <w:t>.</w:t>
-      </w:r>
-    </w:p>
-    <w:p>
-      <w:pPr>
-        <w:jc w:val="center"/>
+      </w:pPr>
+      <w:r>
         <w:rPr>
           <w:rFonts w:ascii="Times New Roman" w:eastAsia="Times New Roman" w:hAnsi="Times New Roman" w:cs="Times New Roman"/>
           <w:b/>
           <w:sz w:val="28"/>
           <w:szCs w:val="28"/>
         </w:rPr>
-      </w:pPr>
-      <w:r>
+        <w:t>II. Previous Research</w:t>
+      </w:r>
+    </w:p>
+    <w:p>
+      <w:pPr>
         <w:rPr>
           <w:rFonts w:ascii="Times New Roman" w:eastAsia="Times New Roman" w:hAnsi="Times New Roman" w:cs="Times New Roman"/>
           <w:b/>
           <w:sz w:val="28"/>
           <w:szCs w:val="28"/>
         </w:rPr>
-        <w:t>II. Previous Research</w:t>
-      </w:r>
-    </w:p>
-    <w:p>
-      <w:pPr>
+      </w:pPr>
+      <w:r>
         <w:rPr>
           <w:rFonts w:ascii="Times New Roman" w:eastAsia="Times New Roman" w:hAnsi="Times New Roman" w:cs="Times New Roman"/>
           <w:b/>
           <w:sz w:val="28"/>
           <w:szCs w:val="28"/>
         </w:rPr>
-      </w:pPr>
+        <w:t xml:space="preserve">A. </w:t>
+      </w:r>
       <w:r>
         <w:rPr>
           <w:rFonts w:ascii="Times New Roman" w:eastAsia="Times New Roman" w:hAnsi="Times New Roman" w:cs="Times New Roman"/>
@@ -478,56 +455,44 @@
           <w:sz w:val="28"/>
           <w:szCs w:val="28"/>
         </w:rPr>
-        <w:t xml:space="preserve">A. </w:t>
-      </w:r>
-      <w:r>
-        <w:rPr>
-          <w:rFonts w:ascii="Times New Roman" w:eastAsia="Times New Roman" w:hAnsi="Times New Roman" w:cs="Times New Roman"/>
-          <w:b/>
-          <w:sz w:val="28"/>
-          <w:szCs w:val="28"/>
-        </w:rPr>
         <w:t>Automated Meeting Summarization Techniques</w:t>
       </w:r>
     </w:p>
     <w:p>
       <w:pPr>
-        <w:rPr>
-          <w:rFonts w:ascii="Times New Roman" w:eastAsia="Times New Roman" w:hAnsi="Times New Roman" w:cs="Times New Roman"/>
-        </w:rPr>
-      </w:pPr>
-      <w:r>
-        <w:rPr>
-          <w:rFonts w:ascii="Times New Roman" w:eastAsia="Times New Roman" w:hAnsi="Times New Roman" w:cs="Times New Roman"/>
-        </w:rPr>
-        <w:t>Automated meeting summarization addresses the challenge of generating concise, coherent summaries of meeting discussions, which is critical for improving efficiency in business settings. Key challenges in this area include accurately capturing the context of discussions, differentiating important points from less relevant details, and ensuring that generated summaries are easy to comprehend. Additionally, handling interruptions, overlapping speech, and speaker variation in online meetings complicates the summarization process.</w:t>
+        <w:ind w:firstLine="720"/>
+        <w:jc w:val="both"/>
+        <w:rPr>
+          <w:rFonts w:ascii="Times New Roman" w:eastAsia="Times New Roman" w:hAnsi="Times New Roman" w:cs="Times New Roman"/>
+        </w:rPr>
+      </w:pPr>
+      <w:r>
+        <w:rPr>
+          <w:rFonts w:ascii="Times New Roman" w:eastAsia="Times New Roman" w:hAnsi="Times New Roman" w:cs="Times New Roman"/>
+        </w:rPr>
+        <w:t>Automated meeting summarization tackles the challenge of creating clear and concise summaries of meeting conversations, which is essential for enhancing efficiency in business environments. Key obstacles in this field include capturing the context of discussions accurately, distinguishing critical information from less important details, and producing summaries that are easy to understand. The process becomes even more complex in online meetings due to interruptions, overlapping speech, and changes in speakers.</w:t>
       </w:r>
     </w:p>
     <w:p>
       <w:pPr>
-        <w:rPr>
-          <w:rFonts w:ascii="Times New Roman" w:eastAsia="Times New Roman" w:hAnsi="Times New Roman" w:cs="Times New Roman"/>
-        </w:rPr>
-      </w:pPr>
-    </w:p>
-    <w:p>
-      <w:pPr>
-        <w:rPr>
-          <w:rFonts w:ascii="Times New Roman" w:eastAsia="Times New Roman" w:hAnsi="Times New Roman" w:cs="Times New Roman"/>
-        </w:rPr>
-      </w:pPr>
-      <w:r>
-        <w:rPr>
-          <w:rFonts w:ascii="Times New Roman" w:eastAsia="Times New Roman" w:hAnsi="Times New Roman" w:cs="Times New Roman"/>
-        </w:rPr>
-        <w:lastRenderedPageBreak/>
-        <w:t>These studies apply various NLP models like BART, PEGASUS, and TF-IDF algorithms to condense meeting transcripts effectively, focusing on both extractive and abstractive methods.</w:t>
+        <w:ind w:firstLine="720"/>
+        <w:jc w:val="both"/>
+        <w:rPr>
+          <w:rFonts w:ascii="Times New Roman" w:eastAsia="Times New Roman" w:hAnsi="Times New Roman" w:cs="Times New Roman"/>
+        </w:rPr>
+      </w:pPr>
+      <w:r>
+        <w:rPr>
+          <w:rFonts w:ascii="Times New Roman" w:eastAsia="Times New Roman" w:hAnsi="Times New Roman" w:cs="Times New Roman"/>
+        </w:rPr>
+        <w:t>To address these issues, various NLP models, such as BART, PEGASUS, and TF-IDF, are employed to condense meeting transcripts effectively. These studies explore both extractive and abstractive summarization techniques to deliver accurate and coherent summaries.</w:t>
       </w:r>
     </w:p>
     <w:tbl>
       <w:tblPr>
         <w:tblStyle w:val="a"/>
         <w:tblW w:w="8871" w:type="dxa"/>
+        <w:jc w:val="center"/>
         <w:tblBorders>
           <w:top w:val="single" w:sz="4" w:space="0" w:color="000000"/>
           <w:left w:val="single" w:sz="4" w:space="0" w:color="000000"/>
@@ -548,6 +513,7 @@
       <w:tr>
         <w:trPr>
           <w:trHeight w:val="667"/>
+          <w:jc w:val="center"/>
         </w:trPr>
         <w:tc>
           <w:tcPr>
@@ -570,6 +536,7 @@
                 <w:sz w:val="28"/>
                 <w:szCs w:val="28"/>
               </w:rPr>
+              <w:lastRenderedPageBreak/>
               <w:t>Study</w:t>
             </w:r>
           </w:p>
@@ -653,6 +620,7 @@
       <w:tr>
         <w:trPr>
           <w:trHeight w:val="1733"/>
+          <w:jc w:val="center"/>
         </w:trPr>
         <w:tc>
           <w:tcPr>
@@ -674,19 +642,11 @@
                 <w:vertAlign w:val="superscript"/>
               </w:rPr>
             </w:pPr>
-            <w:proofErr w:type="spellStart"/>
-            <w:r>
-              <w:rPr>
-                <w:rFonts w:ascii="Times New Roman" w:eastAsia="Times New Roman" w:hAnsi="Times New Roman" w:cs="Times New Roman"/>
-              </w:rPr>
-              <w:t>Muppidi</w:t>
-            </w:r>
-            <w:proofErr w:type="spellEnd"/>
-            <w:r>
-              <w:rPr>
-                <w:rFonts w:ascii="Times New Roman" w:eastAsia="Times New Roman" w:hAnsi="Times New Roman" w:cs="Times New Roman"/>
-              </w:rPr>
-              <w:t xml:space="preserve"> et al., 2023 </w:t>
+            <w:r>
+              <w:rPr>
+                <w:rFonts w:ascii="Times New Roman" w:eastAsia="Times New Roman" w:hAnsi="Times New Roman" w:cs="Times New Roman"/>
+              </w:rPr>
+              <w:t xml:space="preserve">Muppidi et al., 2023 </w:t>
             </w:r>
             <w:r>
               <w:rPr>
@@ -750,7 +710,7 @@
               <w:rPr>
                 <w:rFonts w:ascii="Times New Roman" w:eastAsia="Times New Roman" w:hAnsi="Times New Roman" w:cs="Times New Roman"/>
               </w:rPr>
-              <w:t>Extracts key points, action items, and decisions</w:t>
+              <w:t>Highlights key insights, decisions, and tasks</w:t>
             </w:r>
           </w:p>
         </w:tc>
@@ -777,7 +737,7 @@
               <w:rPr>
                 <w:rFonts w:ascii="Times New Roman" w:eastAsia="Times New Roman" w:hAnsi="Times New Roman" w:cs="Times New Roman"/>
               </w:rPr>
-              <w:t>BART, T5, Summarization Pipeline</w:t>
+              <w:t>BART, T5, Summarization Models</w:t>
             </w:r>
           </w:p>
         </w:tc>
@@ -803,14 +763,15 @@
               <w:rPr>
                 <w:rFonts w:ascii="Times New Roman" w:eastAsia="Times New Roman" w:hAnsi="Times New Roman" w:cs="Times New Roman"/>
               </w:rPr>
-              <w:t>Explores summarization coherence and ROUGE validation, addressing the challenge of maintaining context in automated summaries.</w:t>
+              <w:t>Investigates coherence in summarization, using ROUGE for validation, and tackles contextual integrity.</w:t>
             </w:r>
           </w:p>
         </w:tc>
       </w:tr>
       <w:tr>
         <w:trPr>
-          <w:trHeight w:val="1805"/>
+          <w:trHeight w:val="1961"/>
+          <w:jc w:val="center"/>
         </w:trPr>
         <w:tc>
           <w:tcPr>
@@ -824,19 +785,11 @@
                 <w:vertAlign w:val="superscript"/>
               </w:rPr>
             </w:pPr>
-            <w:proofErr w:type="spellStart"/>
-            <w:r>
-              <w:rPr>
-                <w:rFonts w:ascii="Times New Roman" w:eastAsia="Times New Roman" w:hAnsi="Times New Roman" w:cs="Times New Roman"/>
-              </w:rPr>
-              <w:t>Vadlamudi</w:t>
-            </w:r>
-            <w:proofErr w:type="spellEnd"/>
-            <w:r>
-              <w:rPr>
-                <w:rFonts w:ascii="Times New Roman" w:eastAsia="Times New Roman" w:hAnsi="Times New Roman" w:cs="Times New Roman"/>
-              </w:rPr>
-              <w:t xml:space="preserve"> et al., 2022 </w:t>
+            <w:r>
+              <w:rPr>
+                <w:rFonts w:ascii="Times New Roman" w:eastAsia="Times New Roman" w:hAnsi="Times New Roman" w:cs="Times New Roman"/>
+              </w:rPr>
+              <w:t xml:space="preserve">Vadlamudi et al., 2022 </w:t>
             </w:r>
             <w:r>
               <w:rPr>
@@ -875,7 +828,7 @@
               <w:rPr>
                 <w:rFonts w:ascii="Times New Roman" w:eastAsia="Times New Roman" w:hAnsi="Times New Roman" w:cs="Times New Roman"/>
               </w:rPr>
-              <w:t>Extractive summarization of meeting transcripts</w:t>
+              <w:t>Summarizes meeting transcripts concisely</w:t>
             </w:r>
           </w:p>
         </w:tc>
@@ -929,14 +882,15 @@
               <w:rPr>
                 <w:rFonts w:ascii="Times New Roman" w:eastAsia="Times New Roman" w:hAnsi="Times New Roman" w:cs="Times New Roman"/>
               </w:rPr>
-              <w:t>Focuses on readability, as manual transcripts are lengthy; addresses need for compressed, accurate summaries for faster comprehension.</w:t>
+              <w:t>Aims to improve readability for lengthy transcripts, emphasizing compressed and clear summaries.</w:t>
             </w:r>
           </w:p>
         </w:tc>
       </w:tr>
       <w:tr>
         <w:trPr>
-          <w:trHeight w:val="2096"/>
+          <w:trHeight w:val="2015"/>
+          <w:jc w:val="center"/>
         </w:trPr>
         <w:tc>
           <w:tcPr>
@@ -1001,7 +955,7 @@
               <w:rPr>
                 <w:rFonts w:ascii="Times New Roman" w:eastAsia="Times New Roman" w:hAnsi="Times New Roman" w:cs="Times New Roman"/>
               </w:rPr>
-              <w:t>Integrates speaker identification in summaries</w:t>
+              <w:t>Speaker identification in summaries</w:t>
             </w:r>
           </w:p>
         </w:tc>
@@ -1119,14 +1073,15 @@
               <w:rPr>
                 <w:rFonts w:ascii="Times New Roman" w:eastAsia="Times New Roman" w:hAnsi="Times New Roman" w:cs="Times New Roman"/>
               </w:rPr>
-              <w:t>Improves clarity by identifying speakers; addresses overlapping speech and assigns clear attribution in multi-speaker settings.</w:t>
+              <w:t>Enhances clarity by identifying speakers, solving overlapping speech, and improving attribution in discussions.</w:t>
             </w:r>
           </w:p>
         </w:tc>
       </w:tr>
       <w:tr>
         <w:trPr>
-          <w:trHeight w:val="1880"/>
+          <w:trHeight w:val="1700"/>
+          <w:jc w:val="center"/>
         </w:trPr>
         <w:tc>
           <w:tcPr>
@@ -1236,7 +1191,7 @@
               <w:rPr>
                 <w:rFonts w:ascii="Times New Roman" w:eastAsia="Times New Roman" w:hAnsi="Times New Roman" w:cs="Times New Roman"/>
               </w:rPr>
-              <w:t>Lacks flexibility to adapt to diverse meeting formats, limiting generalizability.</w:t>
+              <w:t>Faces limitations with varied meeting structures, reducing adaptability.</w:t>
             </w:r>
           </w:p>
         </w:tc>
@@ -1244,6 +1199,7 @@
       <w:tr>
         <w:trPr>
           <w:trHeight w:val="2365"/>
+          <w:jc w:val="center"/>
         </w:trPr>
         <w:tc>
           <w:tcPr>
@@ -1361,7 +1317,7 @@
               <w:rPr>
                 <w:rFonts w:ascii="Times New Roman" w:eastAsia="Times New Roman" w:hAnsi="Times New Roman" w:cs="Times New Roman"/>
               </w:rPr>
-              <w:t>Emphasizes transcription and summarization of live online meetings; investigates handling of interruptions and poor audio quality.</w:t>
+              <w:t>Emphasizes live online meeting transcription, considering interruptions and audio quality challenges.</w:t>
             </w:r>
           </w:p>
         </w:tc>
@@ -1369,6 +1325,7 @@
       <w:tr>
         <w:trPr>
           <w:trHeight w:val="2313"/>
+          <w:jc w:val="center"/>
         </w:trPr>
         <w:tc>
           <w:tcPr>
@@ -1387,7 +1344,6 @@
               <w:rPr>
                 <w:rFonts w:ascii="Times New Roman" w:eastAsia="Times New Roman" w:hAnsi="Times New Roman" w:cs="Times New Roman"/>
               </w:rPr>
-              <w:lastRenderedPageBreak/>
               <w:t xml:space="preserve">Deng et al., 2023 </w:t>
             </w:r>
             <w:r>
@@ -1495,14 +1451,15 @@
               <w:rPr>
                 <w:rFonts w:ascii="Times New Roman" w:eastAsia="Times New Roman" w:hAnsi="Times New Roman" w:cs="Times New Roman"/>
               </w:rPr>
-              <w:t>Weak supervision limits model’s accuracy and might miss nuanced meeting aspects.</w:t>
+              <w:t>Weak supervision limits the model’s detail capture and may miss nuanced points in meetings.</w:t>
             </w:r>
           </w:p>
         </w:tc>
       </w:tr>
       <w:tr>
         <w:trPr>
-          <w:trHeight w:val="2313"/>
+          <w:trHeight w:val="1520"/>
+          <w:jc w:val="center"/>
         </w:trPr>
         <w:tc>
           <w:tcPr>
@@ -1521,6 +1478,7 @@
               <w:rPr>
                 <w:rFonts w:ascii="Times New Roman" w:eastAsia="Times New Roman" w:hAnsi="Times New Roman" w:cs="Times New Roman"/>
               </w:rPr>
+              <w:lastRenderedPageBreak/>
               <w:t xml:space="preserve">Bhat et al., 2023 </w:t>
             </w:r>
             <w:r>
@@ -1615,7 +1573,7 @@
               <w:rPr>
                 <w:rFonts w:ascii="Times New Roman" w:eastAsia="Times New Roman" w:hAnsi="Times New Roman" w:cs="Times New Roman"/>
               </w:rPr>
-              <w:t>Struggles with accurate summarization in noisy or multi-speaker environments.</w:t>
+              <w:t>Encounters issues in noisy or multi-speaker settings, impacting summary accuracy.</w:t>
             </w:r>
           </w:p>
         </w:tc>
@@ -1623,6 +1581,7 @@
       <w:tr>
         <w:trPr>
           <w:trHeight w:val="2313"/>
+          <w:jc w:val="center"/>
         </w:trPr>
         <w:tc>
           <w:tcPr>
@@ -1734,7 +1693,7 @@
               <w:rPr>
                 <w:rFonts w:ascii="Times New Roman" w:eastAsia="Times New Roman" w:hAnsi="Times New Roman" w:cs="Times New Roman"/>
               </w:rPr>
-              <w:t>Entity tagging occasionally misidentifies key points, reducing summary relevance.</w:t>
+              <w:t>Entity tagging errors occasionally detract from the relevance and focus of summaries.</w:t>
             </w:r>
           </w:p>
         </w:tc>
@@ -1742,6 +1701,7 @@
       <w:tr>
         <w:trPr>
           <w:trHeight w:val="1887"/>
+          <w:jc w:val="center"/>
         </w:trPr>
         <w:tc>
           <w:tcPr>
@@ -1854,7 +1814,7 @@
                 <w:rFonts w:ascii="Times New Roman" w:eastAsia="Times New Roman" w:hAnsi="Times New Roman" w:cs="Times New Roman"/>
                 <w:lang w:val="en-US"/>
               </w:rPr>
-              <w:t>Abstractive approach sometimes introduces inaccuracies by deviating from source text.</w:t>
+              <w:t>Abstractive summaries sometimes deviate from the source content, introducing inaccuracies.</w:t>
             </w:r>
           </w:p>
         </w:tc>
@@ -1862,6 +1822,7 @@
       <w:tr>
         <w:trPr>
           <w:trHeight w:val="2313"/>
+          <w:jc w:val="center"/>
         </w:trPr>
         <w:tc>
           <w:tcPr>
@@ -1970,7 +1931,7 @@
                 <w:rFonts w:ascii="Times New Roman" w:eastAsia="Times New Roman" w:hAnsi="Times New Roman" w:cs="Times New Roman"/>
                 <w:lang w:val="en-US"/>
               </w:rPr>
-              <w:t>Limited language diversity; primarily Mandarin, which restricts generalization to other languages.</w:t>
+              <w:t>Limited to Mandarin, which affects language diversity and restricts application to other languages.</w:t>
             </w:r>
           </w:p>
         </w:tc>
@@ -1978,6 +1939,7 @@
       <w:tr>
         <w:trPr>
           <w:trHeight w:val="2313"/>
+          <w:jc w:val="center"/>
         </w:trPr>
         <w:tc>
           <w:tcPr>
@@ -2086,7 +2048,7 @@
                 <w:rFonts w:ascii="Times New Roman" w:eastAsia="Times New Roman" w:hAnsi="Times New Roman" w:cs="Times New Roman"/>
                 <w:lang w:val="en-US"/>
               </w:rPr>
-              <w:t>Tends to lose specific details in complex, multi-party discussions.</w:t>
+              <w:t>Struggles with detailed tracking in complex, multi-party interactions.</w:t>
             </w:r>
           </w:p>
         </w:tc>
@@ -2115,7 +2077,6 @@
           <w:sz w:val="28"/>
           <w:szCs w:val="28"/>
         </w:rPr>
-        <w:lastRenderedPageBreak/>
         <w:t xml:space="preserve">B. </w:t>
       </w:r>
       <w:r>
@@ -2130,35 +2091,63 @@
     </w:p>
     <w:p>
       <w:pPr>
-        <w:rPr>
-          <w:rFonts w:ascii="Times New Roman" w:eastAsia="Times New Roman" w:hAnsi="Times New Roman" w:cs="Times New Roman"/>
-        </w:rPr>
-      </w:pPr>
-      <w:r>
-        <w:rPr>
-          <w:rFonts w:ascii="Times New Roman" w:eastAsia="Times New Roman" w:hAnsi="Times New Roman" w:cs="Times New Roman"/>
-        </w:rPr>
-        <w:t>The focus in this topic is on optimizing summarization processes for high-volume data, such as large meeting transcripts or lecture notes. Key challenges include the computational cost associated with large-scale data processing and the difficulty in ensuring that summaries remain both concise and contextually relevant. Studies here use models like TF-IDF with parallel processing to speed up computation, emphasizing scalability and efficiency.</w:t>
+        <w:ind w:firstLine="720"/>
+        <w:jc w:val="both"/>
+        <w:rPr>
+          <w:rFonts w:ascii="Times New Roman" w:eastAsia="Times New Roman" w:hAnsi="Times New Roman" w:cs="Times New Roman"/>
+        </w:rPr>
+      </w:pPr>
+      <w:r>
+        <w:rPr>
+          <w:rFonts w:ascii="Times New Roman" w:eastAsia="Times New Roman" w:hAnsi="Times New Roman" w:cs="Times New Roman"/>
+        </w:rPr>
+        <w:t xml:space="preserve">This area </w:t>
+      </w:r>
+      <w:proofErr w:type="spellStart"/>
+      <w:r>
+        <w:rPr>
+          <w:rFonts w:ascii="Times New Roman" w:eastAsia="Times New Roman" w:hAnsi="Times New Roman" w:cs="Times New Roman"/>
+        </w:rPr>
+        <w:t>centers</w:t>
+      </w:r>
+      <w:proofErr w:type="spellEnd"/>
+      <w:r>
+        <w:rPr>
+          <w:rFonts w:ascii="Times New Roman" w:eastAsia="Times New Roman" w:hAnsi="Times New Roman" w:cs="Times New Roman"/>
+        </w:rPr>
+        <w:t xml:space="preserve"> on enhancing summarization techniques to efficiently handle high-volume data, such as lengthy meeting transcripts or extensive lecture notes. Major challenges involve managing the computational demands of processing large datasets while ensuring that the summaries produced are concise and maintain contextual relevance. Research in this domain often employs models like TF-IDF with parallel processing to boost computational speed, with an emphasis on scalability and efficiency.</w:t>
       </w:r>
     </w:p>
     <w:p>
       <w:pPr>
-        <w:rPr>
-          <w:rFonts w:ascii="Times New Roman" w:eastAsia="Times New Roman" w:hAnsi="Times New Roman" w:cs="Times New Roman"/>
-        </w:rPr>
-      </w:pPr>
-      <w:r>
-        <w:rPr>
-          <w:rFonts w:ascii="Times New Roman" w:eastAsia="Times New Roman" w:hAnsi="Times New Roman" w:cs="Times New Roman"/>
-        </w:rPr>
-        <w:t>The primary gaps include improving scalability for real-time processing, especially in multi-threaded environments, and balancing summarization speed with summary quality.</w:t>
-      </w:r>
+        <w:ind w:firstLine="720"/>
+        <w:jc w:val="both"/>
+        <w:rPr>
+          <w:rFonts w:ascii="Times New Roman" w:eastAsia="Times New Roman" w:hAnsi="Times New Roman" w:cs="Times New Roman"/>
+        </w:rPr>
+      </w:pPr>
+      <w:r>
+        <w:rPr>
+          <w:rFonts w:ascii="Times New Roman" w:eastAsia="Times New Roman" w:hAnsi="Times New Roman" w:cs="Times New Roman"/>
+        </w:rPr>
+        <w:lastRenderedPageBreak/>
+        <w:t>Key areas for improvement include scaling solutions for real-time processing, especially within multi-threaded environments, and finding an optimal balance between the speed of summarization and the quality of the summaries generated.</w:t>
+      </w:r>
+    </w:p>
+    <w:p>
+      <w:pPr>
+        <w:ind w:firstLine="720"/>
+        <w:jc w:val="both"/>
+        <w:rPr>
+          <w:rFonts w:ascii="Times New Roman" w:eastAsia="Times New Roman" w:hAnsi="Times New Roman" w:cs="Times New Roman"/>
+        </w:rPr>
+      </w:pPr>
     </w:p>
     <w:tbl>
       <w:tblPr>
         <w:tblStyle w:val="a0"/>
         <w:tblW w:w="9060" w:type="dxa"/>
-        <w:tblInd w:w="-281" w:type="dxa"/>
+        <w:jc w:val="center"/>
         <w:tblBorders>
           <w:top w:val="single" w:sz="8" w:space="0" w:color="000000"/>
           <w:left w:val="single" w:sz="8" w:space="0" w:color="000000"/>
@@ -2177,6 +2166,9 @@
         <w:gridCol w:w="2580"/>
       </w:tblGrid>
       <w:tr>
+        <w:trPr>
+          <w:jc w:val="center"/>
+        </w:trPr>
         <w:tc>
           <w:tcPr>
             <w:tcW w:w="1710" w:type="dxa"/>
@@ -2339,6 +2331,9 @@
         </w:tc>
       </w:tr>
       <w:tr>
+        <w:trPr>
+          <w:jc w:val="center"/>
+        </w:trPr>
         <w:tc>
           <w:tcPr>
             <w:tcW w:w="1710" w:type="dxa"/>
@@ -2360,19 +2355,11 @@
                 <w:vertAlign w:val="superscript"/>
               </w:rPr>
             </w:pPr>
-            <w:proofErr w:type="spellStart"/>
-            <w:r>
-              <w:rPr>
-                <w:rFonts w:ascii="Times New Roman" w:eastAsia="Times New Roman" w:hAnsi="Times New Roman" w:cs="Times New Roman"/>
-              </w:rPr>
-              <w:t>Chaurasia</w:t>
-            </w:r>
-            <w:proofErr w:type="spellEnd"/>
-            <w:r>
-              <w:rPr>
-                <w:rFonts w:ascii="Times New Roman" w:eastAsia="Times New Roman" w:hAnsi="Times New Roman" w:cs="Times New Roman"/>
-              </w:rPr>
-              <w:t xml:space="preserve"> et al., 2024 </w:t>
+            <w:r>
+              <w:rPr>
+                <w:rFonts w:ascii="Times New Roman" w:eastAsia="Times New Roman" w:hAnsi="Times New Roman" w:cs="Times New Roman"/>
+              </w:rPr>
+              <w:t xml:space="preserve">Chaurasia et al., 2024 </w:t>
             </w:r>
             <w:r>
               <w:rPr>
@@ -2495,7 +2482,7 @@
               <w:rPr>
                 <w:rFonts w:ascii="Times New Roman" w:eastAsia="Times New Roman" w:hAnsi="Times New Roman" w:cs="Times New Roman"/>
               </w:rPr>
-              <w:t>Focuses on accelerating processing for large text datasets; addresses real-time scalability and balancing quality of summaries with processing efficiency.</w:t>
+              <w:t>Aims to enhance real-time scalability for large datasets, balancing summary quality with efficiency.</w:t>
             </w:r>
           </w:p>
         </w:tc>
@@ -2503,6 +2490,7 @@
       <w:tr>
         <w:trPr>
           <w:trHeight w:val="918"/>
+          <w:jc w:val="center"/>
         </w:trPr>
         <w:tc>
           <w:tcPr>
@@ -2657,7 +2645,7 @@
               <w:rPr>
                 <w:rFonts w:ascii="Times New Roman" w:eastAsia="Times New Roman" w:hAnsi="Times New Roman" w:cs="Times New Roman"/>
               </w:rPr>
-              <w:t>Translation process occasionally results in incoherent summaries, particularly with multi-topic content.</w:t>
+              <w:t>Multi-topic content can lead to incoherent summaries, showing limitations in the translation process.</w:t>
             </w:r>
           </w:p>
         </w:tc>
@@ -2665,6 +2653,7 @@
       <w:tr>
         <w:trPr>
           <w:trHeight w:val="1583"/>
+          <w:jc w:val="center"/>
         </w:trPr>
         <w:tc>
           <w:tcPr>
@@ -2815,7 +2804,7 @@
               <w:rPr>
                 <w:rFonts w:ascii="Times New Roman" w:eastAsia="Times New Roman" w:hAnsi="Times New Roman" w:cs="Times New Roman"/>
               </w:rPr>
-              <w:t>Inefficiencies in processing longer documents, leading to truncated summaries in complex texts.</w:t>
+              <w:t>Struggles with efficiency in processing lengthy documents, sometimes truncating complex content.</w:t>
             </w:r>
           </w:p>
         </w:tc>
@@ -2823,6 +2812,7 @@
       <w:tr>
         <w:trPr>
           <w:trHeight w:val="1219"/>
+          <w:jc w:val="center"/>
         </w:trPr>
         <w:tc>
           <w:tcPr>
@@ -2964,14 +2954,15 @@
               <w:rPr>
                 <w:rFonts w:ascii="Times New Roman" w:eastAsia="Times New Roman" w:hAnsi="Times New Roman" w:cs="Times New Roman"/>
               </w:rPr>
-              <w:t>Long-distance dependencies are still not fully resolved, impacting coherence in extensive documents.</w:t>
+              <w:t>Challenges remain in maintaining coherence over longer text dependencies, affecting summary quality.</w:t>
             </w:r>
           </w:p>
         </w:tc>
       </w:tr>
       <w:tr>
         <w:trPr>
-          <w:trHeight w:val="950"/>
+          <w:trHeight w:val="1977"/>
+          <w:jc w:val="center"/>
         </w:trPr>
         <w:tc>
           <w:tcPr>
@@ -2993,19 +2984,11 @@
                 <w:vertAlign w:val="superscript"/>
               </w:rPr>
             </w:pPr>
-            <w:proofErr w:type="spellStart"/>
-            <w:r>
-              <w:rPr>
-                <w:rFonts w:ascii="Times New Roman" w:eastAsia="Times New Roman" w:hAnsi="Times New Roman" w:cs="Times New Roman"/>
-              </w:rPr>
-              <w:t>Alqahtani</w:t>
-            </w:r>
-            <w:proofErr w:type="spellEnd"/>
-            <w:r>
-              <w:rPr>
-                <w:rFonts w:ascii="Times New Roman" w:eastAsia="Times New Roman" w:hAnsi="Times New Roman" w:cs="Times New Roman"/>
-              </w:rPr>
-              <w:t xml:space="preserve"> et al., 2023 </w:t>
+            <w:r>
+              <w:rPr>
+                <w:rFonts w:ascii="Times New Roman" w:eastAsia="Times New Roman" w:hAnsi="Times New Roman" w:cs="Times New Roman"/>
+              </w:rPr>
+              <w:t xml:space="preserve">Alqahtani et al., 2023 </w:t>
             </w:r>
             <w:r>
               <w:rPr>
@@ -3128,7 +3111,7 @@
               <w:rPr>
                 <w:rFonts w:ascii="Times New Roman" w:eastAsia="Times New Roman" w:hAnsi="Times New Roman" w:cs="Times New Roman"/>
               </w:rPr>
-              <w:t>Lacks effectiveness in handling informal or colloquial Arabic text, limiting broader applicability.</w:t>
+              <w:t>Less effective with informal Arabic, limiting the model’s adaptability for broader linguistic variety.</w:t>
             </w:r>
           </w:p>
         </w:tc>
@@ -3136,6 +3119,7 @@
       <w:tr>
         <w:trPr>
           <w:trHeight w:val="950"/>
+          <w:jc w:val="center"/>
         </w:trPr>
         <w:tc>
           <w:tcPr>
@@ -3156,20 +3140,11 @@
                 <w:rFonts w:ascii="Times New Roman" w:eastAsia="Times New Roman" w:hAnsi="Times New Roman" w:cs="Times New Roman"/>
               </w:rPr>
             </w:pPr>
-            <w:proofErr w:type="spellStart"/>
-            <w:r>
-              <w:rPr>
-                <w:rFonts w:ascii="Times New Roman" w:eastAsia="Times New Roman" w:hAnsi="Times New Roman" w:cs="Times New Roman"/>
-              </w:rPr>
-              <w:lastRenderedPageBreak/>
-              <w:t>Tummala</w:t>
-            </w:r>
-            <w:proofErr w:type="spellEnd"/>
-            <w:r>
-              <w:rPr>
-                <w:rFonts w:ascii="Times New Roman" w:eastAsia="Times New Roman" w:hAnsi="Times New Roman" w:cs="Times New Roman"/>
-              </w:rPr>
-              <w:t xml:space="preserve"> et al., 2024 </w:t>
+            <w:r>
+              <w:rPr>
+                <w:rFonts w:ascii="Times New Roman" w:eastAsia="Times New Roman" w:hAnsi="Times New Roman" w:cs="Times New Roman"/>
+              </w:rPr>
+              <w:t xml:space="preserve">Tummala et al., 2024 </w:t>
             </w:r>
             <w:r>
               <w:rPr>
@@ -3284,7 +3259,7 @@
               <w:rPr>
                 <w:rFonts w:ascii="Times New Roman" w:eastAsia="Times New Roman" w:hAnsi="Times New Roman" w:cs="Times New Roman"/>
               </w:rPr>
-              <w:t>Performance declines on documents with minimal named entities, limiting summary coherence.</w:t>
+              <w:t>Performance drops with documents lacking named entities, affecting the clarity and cohesion of summaries.</w:t>
             </w:r>
           </w:p>
         </w:tc>
@@ -3295,18 +3270,20 @@
         <w:rPr>
           <w:rFonts w:ascii="Times New Roman" w:eastAsia="Times New Roman" w:hAnsi="Times New Roman" w:cs="Times New Roman"/>
           <w:b/>
-        </w:rPr>
-      </w:pPr>
-    </w:p>
-    <w:p>
-      <w:pPr>
+          <w:sz w:val="28"/>
+          <w:szCs w:val="28"/>
+        </w:rPr>
+      </w:pPr>
+      <w:r>
         <w:rPr>
           <w:rFonts w:ascii="Times New Roman" w:eastAsia="Times New Roman" w:hAnsi="Times New Roman" w:cs="Times New Roman"/>
           <w:b/>
           <w:sz w:val="28"/>
           <w:szCs w:val="28"/>
         </w:rPr>
-      </w:pPr>
+        <w:lastRenderedPageBreak/>
+        <w:t xml:space="preserve">C. </w:t>
+      </w:r>
       <w:r>
         <w:rPr>
           <w:rFonts w:ascii="Times New Roman" w:eastAsia="Times New Roman" w:hAnsi="Times New Roman" w:cs="Times New Roman"/>
@@ -3314,21 +3291,13 @@
           <w:sz w:val="28"/>
           <w:szCs w:val="28"/>
         </w:rPr>
-        <w:t xml:space="preserve">C. </w:t>
-      </w:r>
-      <w:r>
-        <w:rPr>
-          <w:rFonts w:ascii="Times New Roman" w:eastAsia="Times New Roman" w:hAnsi="Times New Roman" w:cs="Times New Roman"/>
-          <w:b/>
-          <w:sz w:val="28"/>
-          <w:szCs w:val="28"/>
-        </w:rPr>
         <w:t>Comparative Analysis of Summarization Models</w:t>
       </w:r>
     </w:p>
     <w:p>
       <w:pPr>
         <w:spacing w:after="0"/>
+        <w:ind w:firstLine="720"/>
         <w:jc w:val="both"/>
         <w:rPr>
           <w:rFonts w:ascii="Times New Roman" w:eastAsia="Times New Roman" w:hAnsi="Times New Roman" w:cs="Times New Roman"/>
@@ -3338,36 +3307,45 @@
         <w:rPr>
           <w:rFonts w:ascii="Times New Roman" w:eastAsia="Times New Roman" w:hAnsi="Times New Roman" w:cs="Times New Roman"/>
         </w:rPr>
-        <w:t>Comparative studies are vital in understanding the effectiveness of different summarization models for various contexts, such as news articles, meetings, or general text data. Challenges in this area involve assessing model adaptability across contexts and ensuring that summaries are coherent and contextually accurate. Transformer-based models like BERT and GPT are commonly used, as they provide robust handling of natural language nuances.</w:t>
+        <w:t>Comparative studies play a crucial role in evaluating how different summarization models perform across diverse contexts, such as news articles, meeting transcripts, and general text. Key challenges in this research include evaluating how well models adapt to different types of content while ensuring that summaries are both coherent and contextually accurate. Transformer-based models like BERT and GPT are frequently utilized for their strong capability to handle the subtleties of natural language.</w:t>
+      </w:r>
+      <w:r>
+        <w:rPr>
+          <w:rFonts w:ascii="Times New Roman" w:eastAsia="Times New Roman" w:hAnsi="Times New Roman" w:cs="Times New Roman"/>
+        </w:rPr>
+        <w:tab/>
       </w:r>
     </w:p>
     <w:p>
       <w:pPr>
         <w:spacing w:after="0"/>
+        <w:ind w:firstLine="720"/>
         <w:jc w:val="both"/>
         <w:rPr>
           <w:rFonts w:ascii="Times New Roman" w:eastAsia="Times New Roman" w:hAnsi="Times New Roman" w:cs="Times New Roman"/>
         </w:rPr>
       </w:pPr>
+      <w:r>
+        <w:rPr>
+          <w:rFonts w:ascii="Times New Roman" w:eastAsia="Times New Roman" w:hAnsi="Times New Roman" w:cs="Times New Roman"/>
+        </w:rPr>
+        <w:t>One significant gap is the lack of standardized evaluation metrics across domains, as model effectiveness can vary significantly depending on dataset structure and the specific language used in each domain. Establishing consistent metrics is essential to assess model performance comprehensively across various applications.</w:t>
+      </w:r>
     </w:p>
     <w:p>
       <w:pPr>
         <w:spacing w:after="0"/>
+        <w:ind w:firstLine="720"/>
         <w:jc w:val="both"/>
         <w:rPr>
           <w:rFonts w:ascii="Times New Roman" w:eastAsia="Times New Roman" w:hAnsi="Times New Roman" w:cs="Times New Roman"/>
         </w:rPr>
       </w:pPr>
-      <w:r>
-        <w:rPr>
-          <w:rFonts w:ascii="Times New Roman" w:eastAsia="Times New Roman" w:hAnsi="Times New Roman" w:cs="Times New Roman"/>
-        </w:rPr>
-        <w:t>A major gap is the need for standardized evaluation metrics across different domains, as the effectiveness of models varies based on dataset structure and domain-specific language.</w:t>
-      </w:r>
     </w:p>
     <w:p>
       <w:pPr>
         <w:spacing w:after="0"/>
+        <w:ind w:firstLine="720"/>
         <w:jc w:val="both"/>
         <w:rPr>
           <w:rFonts w:ascii="Times New Roman" w:eastAsia="Times New Roman" w:hAnsi="Times New Roman" w:cs="Times New Roman"/>
@@ -3379,7 +3357,7 @@
       <w:tblPr>
         <w:tblStyle w:val="a1"/>
         <w:tblW w:w="8955" w:type="dxa"/>
-        <w:tblInd w:w="-285" w:type="dxa"/>
+        <w:jc w:val="center"/>
         <w:tblBorders>
           <w:top w:val="single" w:sz="8" w:space="0" w:color="000000"/>
           <w:left w:val="single" w:sz="8" w:space="0" w:color="000000"/>
@@ -3398,6 +3376,9 @@
         <w:gridCol w:w="2475"/>
       </w:tblGrid>
       <w:tr>
+        <w:trPr>
+          <w:jc w:val="center"/>
+        </w:trPr>
         <w:tc>
           <w:tcPr>
             <w:tcW w:w="1725" w:type="dxa"/>
@@ -3560,6 +3541,9 @@
         </w:tc>
       </w:tr>
       <w:tr>
+        <w:trPr>
+          <w:jc w:val="center"/>
+        </w:trPr>
         <w:tc>
           <w:tcPr>
             <w:tcW w:w="1725" w:type="dxa"/>
@@ -3581,19 +3565,11 @@
                 <w:vertAlign w:val="superscript"/>
               </w:rPr>
             </w:pPr>
-            <w:proofErr w:type="spellStart"/>
-            <w:r>
-              <w:rPr>
-                <w:rFonts w:ascii="Times New Roman" w:eastAsia="Times New Roman" w:hAnsi="Times New Roman" w:cs="Times New Roman"/>
-              </w:rPr>
-              <w:t>Asmitha</w:t>
-            </w:r>
-            <w:proofErr w:type="spellEnd"/>
-            <w:r>
-              <w:rPr>
-                <w:rFonts w:ascii="Times New Roman" w:eastAsia="Times New Roman" w:hAnsi="Times New Roman" w:cs="Times New Roman"/>
-              </w:rPr>
-              <w:t xml:space="preserve"> et al., 2024 </w:t>
+            <w:r>
+              <w:rPr>
+                <w:rFonts w:ascii="Times New Roman" w:eastAsia="Times New Roman" w:hAnsi="Times New Roman" w:cs="Times New Roman"/>
+              </w:rPr>
+              <w:t xml:space="preserve">Asmitha et al., 2024 </w:t>
             </w:r>
             <w:r>
               <w:rPr>
@@ -3674,6 +3650,7 @@
                 <w:between w:val="nil"/>
               </w:pBdr>
               <w:spacing w:after="0" w:line="240" w:lineRule="auto"/>
+              <w:jc w:val="both"/>
               <w:rPr>
                 <w:rFonts w:ascii="Times New Roman" w:eastAsia="Times New Roman" w:hAnsi="Times New Roman" w:cs="Times New Roman"/>
               </w:rPr>
@@ -3707,21 +3684,33 @@
             <w:pPr>
               <w:widowControl w:val="0"/>
               <w:spacing w:after="0" w:line="240" w:lineRule="auto"/>
+              <w:jc w:val="both"/>
               <w:rPr>
                 <w:rFonts w:ascii="Times New Roman" w:eastAsia="Times New Roman" w:hAnsi="Times New Roman" w:cs="Times New Roman"/>
                 <w:b/>
               </w:rPr>
             </w:pPr>
-            <w:r>
-              <w:rPr>
-                <w:rFonts w:ascii="Times New Roman" w:eastAsia="Times New Roman" w:hAnsi="Times New Roman" w:cs="Times New Roman"/>
-              </w:rPr>
-              <w:t>Evaluates model adaptability, particularly with transformer models, focusing on scalability and applicability to domain-specific data (e.g., news vs. meeting transcripts).</w:t>
+            <w:proofErr w:type="spellStart"/>
+            <w:r>
+              <w:rPr>
+                <w:rFonts w:ascii="Times New Roman" w:eastAsia="Times New Roman" w:hAnsi="Times New Roman" w:cs="Times New Roman"/>
+              </w:rPr>
+              <w:t>Analyzes</w:t>
+            </w:r>
+            <w:proofErr w:type="spellEnd"/>
+            <w:r>
+              <w:rPr>
+                <w:rFonts w:ascii="Times New Roman" w:eastAsia="Times New Roman" w:hAnsi="Times New Roman" w:cs="Times New Roman"/>
+              </w:rPr>
+              <w:t xml:space="preserve"> model adaptability, especially transformer models, focusing on scalability for specific data types like news and meeting transcripts.</w:t>
             </w:r>
           </w:p>
         </w:tc>
       </w:tr>
       <w:tr>
+        <w:trPr>
+          <w:jc w:val="center"/>
+        </w:trPr>
         <w:tc>
           <w:tcPr>
             <w:tcW w:w="1725" w:type="dxa"/>
@@ -3821,6 +3810,7 @@
                 <w:between w:val="nil"/>
               </w:pBdr>
               <w:spacing w:after="0" w:line="240" w:lineRule="auto"/>
+              <w:jc w:val="both"/>
               <w:rPr>
                 <w:rFonts w:ascii="Times New Roman" w:eastAsia="Times New Roman" w:hAnsi="Times New Roman" w:cs="Times New Roman"/>
               </w:rPr>
@@ -3855,20 +3845,24 @@
                 <w:between w:val="nil"/>
               </w:pBdr>
               <w:spacing w:after="0" w:line="240" w:lineRule="auto"/>
-              <w:rPr>
-                <w:rFonts w:ascii="Times New Roman" w:eastAsia="Times New Roman" w:hAnsi="Times New Roman" w:cs="Times New Roman"/>
-              </w:rPr>
-            </w:pPr>
-            <w:r>
-              <w:rPr>
-                <w:rFonts w:ascii="Times New Roman" w:eastAsia="Times New Roman" w:hAnsi="Times New Roman" w:cs="Times New Roman"/>
-              </w:rPr>
-              <w:t>Performs inconsistently with more complex text structures, limiting generalizability beyond short content.</w:t>
+              <w:jc w:val="both"/>
+              <w:rPr>
+                <w:rFonts w:ascii="Times New Roman" w:eastAsia="Times New Roman" w:hAnsi="Times New Roman" w:cs="Times New Roman"/>
+              </w:rPr>
+            </w:pPr>
+            <w:r>
+              <w:rPr>
+                <w:rFonts w:ascii="Times New Roman" w:eastAsia="Times New Roman" w:hAnsi="Times New Roman" w:cs="Times New Roman"/>
+              </w:rPr>
+              <w:t>Struggles with more complex structures, limiting its generalizability for longer or intricate content.</w:t>
             </w:r>
           </w:p>
         </w:tc>
       </w:tr>
       <w:tr>
+        <w:trPr>
+          <w:jc w:val="center"/>
+        </w:trPr>
         <w:tc>
           <w:tcPr>
             <w:tcW w:w="1725" w:type="dxa"/>
@@ -3965,6 +3959,7 @@
                 <w:between w:val="nil"/>
               </w:pBdr>
               <w:spacing w:after="0" w:line="240" w:lineRule="auto"/>
+              <w:jc w:val="both"/>
               <w:rPr>
                 <w:rFonts w:ascii="Times New Roman" w:eastAsia="Times New Roman" w:hAnsi="Times New Roman" w:cs="Times New Roman"/>
               </w:rPr>
@@ -4011,20 +4006,24 @@
                 <w:between w:val="nil"/>
               </w:pBdr>
               <w:spacing w:after="0" w:line="240" w:lineRule="auto"/>
-              <w:rPr>
-                <w:rFonts w:ascii="Times New Roman" w:eastAsia="Times New Roman" w:hAnsi="Times New Roman" w:cs="Times New Roman"/>
-              </w:rPr>
-            </w:pPr>
-            <w:r>
-              <w:rPr>
-                <w:rFonts w:ascii="Times New Roman" w:eastAsia="Times New Roman" w:hAnsi="Times New Roman" w:cs="Times New Roman"/>
-              </w:rPr>
-              <w:t>Limited adaptability in varying content structures, such as highly abstract or narrative-heavy documents.</w:t>
+              <w:jc w:val="both"/>
+              <w:rPr>
+                <w:rFonts w:ascii="Times New Roman" w:eastAsia="Times New Roman" w:hAnsi="Times New Roman" w:cs="Times New Roman"/>
+              </w:rPr>
+            </w:pPr>
+            <w:r>
+              <w:rPr>
+                <w:rFonts w:ascii="Times New Roman" w:eastAsia="Times New Roman" w:hAnsi="Times New Roman" w:cs="Times New Roman"/>
+              </w:rPr>
+              <w:t>Experiences limitations with content that is abstract or narrative-driven, affecting adaptability.</w:t>
             </w:r>
           </w:p>
         </w:tc>
       </w:tr>
       <w:tr>
+        <w:trPr>
+          <w:jc w:val="center"/>
+        </w:trPr>
         <w:tc>
           <w:tcPr>
             <w:tcW w:w="1725" w:type="dxa"/>
@@ -4121,22 +4120,16 @@
                 <w:between w:val="nil"/>
               </w:pBdr>
               <w:spacing w:after="0" w:line="240" w:lineRule="auto"/>
-              <w:rPr>
-                <w:rFonts w:ascii="Times New Roman" w:eastAsia="Times New Roman" w:hAnsi="Times New Roman" w:cs="Times New Roman"/>
-              </w:rPr>
-            </w:pPr>
-            <w:r>
-              <w:rPr>
-                <w:rFonts w:ascii="Times New Roman" w:eastAsia="Times New Roman" w:hAnsi="Times New Roman" w:cs="Times New Roman"/>
-              </w:rPr>
-              <w:t xml:space="preserve">Deep Learning Extractive </w:t>
-            </w:r>
-            <w:r>
-              <w:rPr>
-                <w:rFonts w:ascii="Times New Roman" w:eastAsia="Times New Roman" w:hAnsi="Times New Roman" w:cs="Times New Roman"/>
-              </w:rPr>
-              <w:lastRenderedPageBreak/>
-              <w:t>Summarization</w:t>
+              <w:jc w:val="both"/>
+              <w:rPr>
+                <w:rFonts w:ascii="Times New Roman" w:eastAsia="Times New Roman" w:hAnsi="Times New Roman" w:cs="Times New Roman"/>
+              </w:rPr>
+            </w:pPr>
+            <w:r>
+              <w:rPr>
+                <w:rFonts w:ascii="Times New Roman" w:eastAsia="Times New Roman" w:hAnsi="Times New Roman" w:cs="Times New Roman"/>
+              </w:rPr>
+              <w:t>Deep Learning Extractive Summarization</w:t>
             </w:r>
           </w:p>
         </w:tc>
@@ -4162,28 +4155,24 @@
                 <w:between w:val="nil"/>
               </w:pBdr>
               <w:spacing w:after="0" w:line="240" w:lineRule="auto"/>
-              <w:rPr>
-                <w:rFonts w:ascii="Times New Roman" w:eastAsia="Times New Roman" w:hAnsi="Times New Roman" w:cs="Times New Roman"/>
-              </w:rPr>
-            </w:pPr>
-            <w:r>
-              <w:rPr>
-                <w:rFonts w:ascii="Times New Roman" w:eastAsia="Times New Roman" w:hAnsi="Times New Roman" w:cs="Times New Roman"/>
-              </w:rPr>
-              <w:lastRenderedPageBreak/>
-              <w:t xml:space="preserve">Computationally intensive for large </w:t>
-            </w:r>
-            <w:r>
-              <w:rPr>
-                <w:rFonts w:ascii="Times New Roman" w:eastAsia="Times New Roman" w:hAnsi="Times New Roman" w:cs="Times New Roman"/>
-              </w:rPr>
-              <w:lastRenderedPageBreak/>
-              <w:t>documents, limiting scalability.</w:t>
+              <w:jc w:val="both"/>
+              <w:rPr>
+                <w:rFonts w:ascii="Times New Roman" w:eastAsia="Times New Roman" w:hAnsi="Times New Roman" w:cs="Times New Roman"/>
+              </w:rPr>
+            </w:pPr>
+            <w:r>
+              <w:rPr>
+                <w:rFonts w:ascii="Times New Roman" w:eastAsia="Times New Roman" w:hAnsi="Times New Roman" w:cs="Times New Roman"/>
+              </w:rPr>
+              <w:t>High computational cost for large datasets, impacting scalability.</w:t>
             </w:r>
           </w:p>
         </w:tc>
       </w:tr>
       <w:tr>
+        <w:trPr>
+          <w:jc w:val="center"/>
+        </w:trPr>
         <w:tc>
           <w:tcPr>
             <w:tcW w:w="1725" w:type="dxa"/>
@@ -4207,7 +4196,6 @@
               <w:rPr>
                 <w:rFonts w:ascii="Times New Roman" w:eastAsia="Times New Roman" w:hAnsi="Times New Roman" w:cs="Times New Roman"/>
               </w:rPr>
-              <w:lastRenderedPageBreak/>
               <w:t xml:space="preserve">Alvaro et al., 2021 </w:t>
             </w:r>
             <w:r>
@@ -4323,7 +4311,7 @@
               <w:rPr>
                 <w:rFonts w:ascii="Times New Roman" w:eastAsia="Times New Roman" w:hAnsi="Times New Roman" w:cs="Times New Roman"/>
               </w:rPr>
-              <w:t>May miss context-specific details, leading to overly generic summaries.</w:t>
+              <w:t>Risks losing context-specific details, which may result in overly generic summaries.</w:t>
             </w:r>
           </w:p>
         </w:tc>
@@ -4348,15 +4336,16 @@
           <w:szCs w:val="28"/>
         </w:rPr>
       </w:pPr>
-      <w:r>
+    </w:p>
+    <w:p>
+      <w:pPr>
         <w:rPr>
           <w:rFonts w:ascii="Times New Roman" w:eastAsia="Times New Roman" w:hAnsi="Times New Roman" w:cs="Times New Roman"/>
           <w:b/>
           <w:sz w:val="28"/>
           <w:szCs w:val="28"/>
         </w:rPr>
-        <w:t xml:space="preserve">D. </w:t>
-      </w:r>
+      </w:pPr>
       <w:r>
         <w:rPr>
           <w:rFonts w:ascii="Times New Roman" w:eastAsia="Times New Roman" w:hAnsi="Times New Roman" w:cs="Times New Roman"/>
@@ -4364,11 +4353,23 @@
           <w:sz w:val="28"/>
           <w:szCs w:val="28"/>
         </w:rPr>
+        <w:lastRenderedPageBreak/>
+        <w:t xml:space="preserve">D. </w:t>
+      </w:r>
+      <w:r>
+        <w:rPr>
+          <w:rFonts w:ascii="Times New Roman" w:eastAsia="Times New Roman" w:hAnsi="Times New Roman" w:cs="Times New Roman"/>
+          <w:b/>
+          <w:sz w:val="28"/>
+          <w:szCs w:val="28"/>
+        </w:rPr>
         <w:t>Sequential and Stepwise Summarization Approaches</w:t>
       </w:r>
     </w:p>
     <w:p>
       <w:pPr>
+        <w:ind w:firstLine="720"/>
+        <w:jc w:val="both"/>
         <w:rPr>
           <w:rFonts w:ascii="Times New Roman" w:eastAsia="Times New Roman" w:hAnsi="Times New Roman" w:cs="Times New Roman"/>
           <w:lang w:val="en-IN"/>
@@ -4379,11 +4380,13 @@
           <w:rFonts w:ascii="Times New Roman" w:eastAsia="Times New Roman" w:hAnsi="Times New Roman" w:cs="Times New Roman"/>
           <w:lang w:val="en-IN"/>
         </w:rPr>
-        <w:t>Sequential and stepwise summarization focuses on generating summaries in a way that accounts for the ongoing, evolving nature of the content. This is particularly important for scenarios where information arrives in a sequence, such as live news events, social media updates, or streams of related documents in business contexts. Unlike traditional summarization models, which handle a static set of documents, sequential and stepwise approaches are designed to integrate new information while maintaining coherence with prior summaries.</w:t>
+        <w:t>Sequential and stepwise summarization aims to produce summaries that reflect the dynamic, evolving nature of content over time. This approach is especially relevant for situations where information unfolds in a sequence, such as during live news coverage, social media updates, or continuous streams of related business documents. Unlike traditional summarization models, which process a fixed set of documents, sequential and stepwise methods are designed to incorporate new information as it arrives, ensuring that summaries remain coherent and consistent with previous updates.</w:t>
       </w:r>
     </w:p>
     <w:p>
       <w:pPr>
+        <w:ind w:firstLine="720"/>
+        <w:jc w:val="both"/>
         <w:rPr>
           <w:rFonts w:ascii="Times New Roman" w:eastAsia="Times New Roman" w:hAnsi="Times New Roman" w:cs="Times New Roman"/>
           <w:lang w:val="en-IN"/>
@@ -4394,7 +4397,7 @@
       <w:tblPr>
         <w:tblStyle w:val="a2"/>
         <w:tblW w:w="8955" w:type="dxa"/>
-        <w:tblInd w:w="-315" w:type="dxa"/>
+        <w:jc w:val="center"/>
         <w:tblBorders>
           <w:top w:val="single" w:sz="8" w:space="0" w:color="000000"/>
           <w:left w:val="single" w:sz="8" w:space="0" w:color="000000"/>
@@ -4413,6 +4416,9 @@
         <w:gridCol w:w="2355"/>
       </w:tblGrid>
       <w:tr>
+        <w:trPr>
+          <w:jc w:val="center"/>
+        </w:trPr>
         <w:tc>
           <w:tcPr>
             <w:tcW w:w="1740" w:type="dxa"/>
@@ -4584,6 +4590,9 @@
         </w:tc>
       </w:tr>
       <w:tr>
+        <w:trPr>
+          <w:jc w:val="center"/>
+        </w:trPr>
         <w:tc>
           <w:tcPr>
             <w:tcW w:w="1740" w:type="dxa"/>
@@ -4723,12 +4732,15 @@
               <w:rPr>
                 <w:rFonts w:ascii="Times New Roman" w:eastAsia="Times New Roman" w:hAnsi="Times New Roman" w:cs="Times New Roman"/>
               </w:rPr>
-              <w:t>Struggles with managing continuity across highly diverse or unrelated document streams.</w:t>
+              <w:t>Faces challenges in maintaining continuity across varied or unrelated document collections.</w:t>
             </w:r>
           </w:p>
         </w:tc>
       </w:tr>
       <w:tr>
+        <w:trPr>
+          <w:jc w:val="center"/>
+        </w:trPr>
         <w:tc>
           <w:tcPr>
             <w:tcW w:w="1740" w:type="dxa"/>
@@ -4859,12 +4871,15 @@
               <w:rPr>
                 <w:rFonts w:ascii="Times New Roman" w:eastAsia="Times New Roman" w:hAnsi="Times New Roman" w:cs="Times New Roman"/>
               </w:rPr>
-              <w:t>Ranking approach can oversimplify nuanced text, affecting summary informativeness and depth.</w:t>
+              <w:t>Simplified ranking can overlook nuanced details, impacting the informativeness and depth of summaries.</w:t>
             </w:r>
           </w:p>
         </w:tc>
       </w:tr>
       <w:tr>
+        <w:trPr>
+          <w:jc w:val="center"/>
+        </w:trPr>
         <w:tc>
           <w:tcPr>
             <w:tcW w:w="1740" w:type="dxa"/>
@@ -4994,7 +5009,7 @@
               <w:rPr>
                 <w:rFonts w:ascii="Times New Roman" w:eastAsia="Times New Roman" w:hAnsi="Times New Roman" w:cs="Times New Roman"/>
               </w:rPr>
-              <w:t>Complexity increases with unstructured text, affecting runtime and coherence.</w:t>
+              <w:t>Increased complexity in handling unstructured text affects processing speed and summary coherence.</w:t>
             </w:r>
           </w:p>
         </w:tc>
@@ -5013,34 +5028,19 @@
         <w:rPr>
           <w:rFonts w:ascii="Times New Roman" w:eastAsia="Times New Roman" w:hAnsi="Times New Roman" w:cs="Times New Roman"/>
           <w:b/>
-        </w:rPr>
-      </w:pPr>
-    </w:p>
-    <w:p>
-      <w:pPr>
-        <w:rPr>
-          <w:rFonts w:ascii="Times New Roman" w:eastAsia="Times New Roman" w:hAnsi="Times New Roman" w:cs="Times New Roman"/>
-          <w:b/>
-        </w:rPr>
-      </w:pPr>
-    </w:p>
-    <w:p>
-      <w:pPr>
-        <w:rPr>
-          <w:rFonts w:ascii="Times New Roman" w:eastAsia="Times New Roman" w:hAnsi="Times New Roman" w:cs="Times New Roman"/>
-          <w:b/>
-        </w:rPr>
-      </w:pPr>
-    </w:p>
-    <w:p>
-      <w:pPr>
+          <w:sz w:val="28"/>
+          <w:szCs w:val="28"/>
+        </w:rPr>
+      </w:pPr>
+      <w:r>
         <w:rPr>
           <w:rFonts w:ascii="Times New Roman" w:eastAsia="Times New Roman" w:hAnsi="Times New Roman" w:cs="Times New Roman"/>
           <w:b/>
           <w:sz w:val="28"/>
           <w:szCs w:val="28"/>
         </w:rPr>
-      </w:pPr>
+        <w:t xml:space="preserve">E. </w:t>
+      </w:r>
       <w:r>
         <w:rPr>
           <w:rFonts w:ascii="Times New Roman" w:eastAsia="Times New Roman" w:hAnsi="Times New Roman" w:cs="Times New Roman"/>
@@ -5048,21 +5048,13 @@
           <w:sz w:val="28"/>
           <w:szCs w:val="28"/>
         </w:rPr>
-        <w:t xml:space="preserve">E. </w:t>
-      </w:r>
-      <w:r>
-        <w:rPr>
-          <w:rFonts w:ascii="Times New Roman" w:eastAsia="Times New Roman" w:hAnsi="Times New Roman" w:cs="Times New Roman"/>
-          <w:b/>
-          <w:sz w:val="28"/>
-          <w:szCs w:val="28"/>
-        </w:rPr>
         <w:t>Multimodal and Video-based summarization</w:t>
       </w:r>
     </w:p>
     <w:p>
       <w:pPr>
         <w:spacing w:after="0"/>
+        <w:ind w:firstLine="720"/>
         <w:jc w:val="both"/>
         <w:rPr>
           <w:rFonts w:ascii="Times New Roman" w:eastAsia="Times New Roman" w:hAnsi="Times New Roman" w:cs="Times New Roman"/>
@@ -5072,12 +5064,13 @@
         <w:rPr>
           <w:rFonts w:ascii="Times New Roman" w:eastAsia="Times New Roman" w:hAnsi="Times New Roman" w:cs="Times New Roman"/>
         </w:rPr>
-        <w:t>These studies address summarization in multimedia contexts, especially useful for online courses and video content where text summaries improve accessibility.</w:t>
+        <w:t>Research in this area emphasizes summarization techniques tailored for multimedia content, which is particularly valuable for improving accessibility in online courses and video materials. By generating text summaries of video content, these techniques enable users to quickly grasp essential information without needing to watch the entire video. Multimodal summarization integrates visual, audio, and textual components to create cohesive, informative summaries, making it especially beneficial for educational platforms and digital learning resources.</w:t>
       </w:r>
     </w:p>
     <w:p>
       <w:pPr>
         <w:spacing w:after="0"/>
+        <w:ind w:firstLine="720"/>
         <w:jc w:val="both"/>
         <w:rPr>
           <w:rFonts w:ascii="Times New Roman" w:eastAsia="Times New Roman" w:hAnsi="Times New Roman" w:cs="Times New Roman"/>
@@ -5088,7 +5081,7 @@
       <w:tblPr>
         <w:tblStyle w:val="a3"/>
         <w:tblW w:w="8835" w:type="dxa"/>
-        <w:tblInd w:w="-315" w:type="dxa"/>
+        <w:jc w:val="center"/>
         <w:tblBorders>
           <w:top w:val="single" w:sz="8" w:space="0" w:color="000000"/>
           <w:left w:val="single" w:sz="8" w:space="0" w:color="000000"/>
@@ -5107,6 +5100,9 @@
         <w:gridCol w:w="2235"/>
       </w:tblGrid>
       <w:tr>
+        <w:trPr>
+          <w:jc w:val="center"/>
+        </w:trPr>
         <w:tc>
           <w:tcPr>
             <w:tcW w:w="1725" w:type="dxa"/>
@@ -5143,6 +5139,7 @@
                 <w:sz w:val="28"/>
                 <w:szCs w:val="28"/>
               </w:rPr>
+              <w:lastRenderedPageBreak/>
               <w:t xml:space="preserve">Study </w:t>
             </w:r>
           </w:p>
@@ -5278,6 +5275,9 @@
         </w:tc>
       </w:tr>
       <w:tr>
+        <w:trPr>
+          <w:jc w:val="center"/>
+        </w:trPr>
         <w:tc>
           <w:tcPr>
             <w:tcW w:w="1725" w:type="dxa"/>
@@ -5425,12 +5425,15 @@
               <w:rPr>
                 <w:rFonts w:ascii="Times New Roman" w:eastAsia="Times New Roman" w:hAnsi="Times New Roman" w:cs="Times New Roman"/>
               </w:rPr>
-              <w:t>Reliant on video quality; less effective with informal or varied content.</w:t>
+              <w:t>Effectiveness depends heavily on video quality, with reduced accuracy in informal or lower-quality videos.</w:t>
             </w:r>
           </w:p>
         </w:tc>
       </w:tr>
       <w:tr>
+        <w:trPr>
+          <w:jc w:val="center"/>
+        </w:trPr>
         <w:tc>
           <w:tcPr>
             <w:tcW w:w="1725" w:type="dxa"/>
@@ -5570,7 +5573,7 @@
               <w:rPr>
                 <w:rFonts w:ascii="Times New Roman" w:eastAsia="Times New Roman" w:hAnsi="Times New Roman" w:cs="Times New Roman"/>
               </w:rPr>
-              <w:t>Limited to high-quality transcripts; struggles when audio quality is poor.</w:t>
+              <w:t>Limited to high-quality transcripts; faces challenges when audio clarity is poor.</w:t>
             </w:r>
           </w:p>
         </w:tc>
@@ -5593,87 +5596,145 @@
           <w:szCs w:val="28"/>
         </w:rPr>
       </w:pPr>
-      <w:r>
+    </w:p>
+    <w:p>
+      <w:pPr>
+        <w:jc w:val="center"/>
         <w:rPr>
           <w:rFonts w:ascii="Times New Roman" w:eastAsia="Times New Roman" w:hAnsi="Times New Roman" w:cs="Times New Roman"/>
           <w:b/>
           <w:sz w:val="28"/>
           <w:szCs w:val="28"/>
         </w:rPr>
-        <w:t>III. Conclusion</w:t>
-      </w:r>
-    </w:p>
-    <w:p>
-      <w:pPr>
-        <w:jc w:val="both"/>
-        <w:rPr>
-          <w:rFonts w:ascii="Times New Roman" w:eastAsia="Times New Roman" w:hAnsi="Times New Roman" w:cs="Times New Roman"/>
-          <w:lang w:val="en-IN"/>
-        </w:rPr>
-      </w:pPr>
-      <w:r>
-        <w:rPr>
-          <w:rFonts w:ascii="Times New Roman" w:eastAsia="Times New Roman" w:hAnsi="Times New Roman" w:cs="Times New Roman"/>
-          <w:lang w:val="en-IN"/>
-        </w:rPr>
-        <w:t>The automated summarization system developed in this research significantly enhances information retention and task management in online meeting environments. By combining extractive and abstractive summarization techniques, the system effectively distils key points and critical decisions from lengthy transcripts, producing concise yet comprehensive summaries. It utilizes traditional NLP methods like TF-IDF and Text</w:t>
-      </w:r>
-      <w:r>
-        <w:rPr>
-          <w:rFonts w:ascii="Times New Roman" w:eastAsia="Times New Roman" w:hAnsi="Times New Roman" w:cs="Times New Roman"/>
-          <w:lang w:val="en-IN"/>
-        </w:rPr>
-        <w:t xml:space="preserve"> </w:t>
-      </w:r>
-      <w:r>
-        <w:rPr>
-          <w:rFonts w:ascii="Times New Roman" w:eastAsia="Times New Roman" w:hAnsi="Times New Roman" w:cs="Times New Roman"/>
-          <w:lang w:val="en-IN"/>
-        </w:rPr>
-        <w:t>Rank alongside advanced transformer models such as BART and T5 to ensure essential information is highlighted while maintaining fluency and coherence. The integration of Named Entity Recognition (NER) and action item extraction further elevates the utility of these summaries, allowing users to track responsibilities and deadlines efficiently. This combination not only enhances the relevance and readability of meeting summaries but also addresses the specific needs of modern remote and hybrid workplaces.</w:t>
-      </w:r>
-    </w:p>
-    <w:p>
-      <w:pPr>
-        <w:jc w:val="both"/>
-        <w:rPr>
-          <w:rFonts w:ascii="Times New Roman" w:eastAsia="Times New Roman" w:hAnsi="Times New Roman" w:cs="Times New Roman"/>
-          <w:lang w:val="en-IN"/>
-        </w:rPr>
-      </w:pPr>
-      <w:r>
-        <w:rPr>
-          <w:rFonts w:ascii="Times New Roman" w:eastAsia="Times New Roman" w:hAnsi="Times New Roman" w:cs="Times New Roman"/>
-          <w:lang w:val="en-IN"/>
-        </w:rPr>
-        <w:t>Empirical evaluations demonstrate that the model performs well, achieving high ROUGE scores and receiving positive feedback from users who report that the summaries accurately capture key discussion points. The system employs a chunk-based pipeline to manage extensive transcripts effectively, segmenting content by themes before generating focused summaries, which aligns with the strengths of transformer models. Future enhancements could include adapting the system to accommodate industry-specific lexicons, expanding multilingual support, and exploring real-time summarization during live meetings. As NLP and AI evolve, integrating more sophisticated contextual understanding and cross-linguistic capabilities could further improve the system's effectiveness and broaden its applicability in diverse environments.</w:t>
-      </w:r>
-    </w:p>
-    <w:p>
-      <w:pPr>
-        <w:jc w:val="center"/>
+      </w:pPr>
+      <w:r>
         <w:rPr>
           <w:rFonts w:ascii="Times New Roman" w:eastAsia="Times New Roman" w:hAnsi="Times New Roman" w:cs="Times New Roman"/>
           <w:b/>
           <w:sz w:val="28"/>
           <w:szCs w:val="28"/>
         </w:rPr>
-      </w:pPr>
-      <w:r>
-        <w:rPr>
-          <w:rFonts w:ascii="Times New Roman" w:eastAsia="Times New Roman" w:hAnsi="Times New Roman" w:cs="Times New Roman"/>
-          <w:b/>
-        </w:rPr>
-        <w:lastRenderedPageBreak/>
-        <w:t xml:space="preserve">IV. </w:t>
-      </w:r>
-      <w:r>
+        <w:t>III. Conclusion</w:t>
+      </w:r>
+    </w:p>
+    <w:p>
+      <w:pPr>
+        <w:ind w:firstLine="720"/>
+        <w:jc w:val="both"/>
+        <w:rPr>
+          <w:rFonts w:ascii="Times New Roman" w:eastAsia="Times New Roman" w:hAnsi="Times New Roman" w:cs="Times New Roman"/>
+          <w:lang w:val="en-IN"/>
+        </w:rPr>
+      </w:pPr>
+      <w:r>
+        <w:rPr>
+          <w:rFonts w:ascii="Times New Roman" w:eastAsia="Times New Roman" w:hAnsi="Times New Roman" w:cs="Times New Roman"/>
+          <w:lang w:val="en-IN"/>
+        </w:rPr>
+        <w:t xml:space="preserve">This research presents an automated summarization system that enhances information retention and task management in online meetings by combining both extractive and abstractive summarization methods. Designed to distill essential points and key decisions from extensive transcripts, the system produces concise yet comprehensive summaries tailored for modern remote and hybrid workplaces. It integrates traditional NLP techniques, such as TF-IDF and </w:t>
+      </w:r>
+      <w:r>
+        <w:rPr>
+          <w:rFonts w:ascii="Times New Roman" w:eastAsia="Times New Roman" w:hAnsi="Times New Roman" w:cs="Times New Roman"/>
+          <w:lang w:val="en-IN"/>
+        </w:rPr>
+        <w:t>Text Rank</w:t>
+      </w:r>
+      <w:r>
+        <w:rPr>
+          <w:rFonts w:ascii="Times New Roman" w:eastAsia="Times New Roman" w:hAnsi="Times New Roman" w:cs="Times New Roman"/>
+          <w:lang w:val="en-IN"/>
+        </w:rPr>
+        <w:t>, with advanced transformer models like BART and T5, ensuring that critical information is prioritized while maintaining readability and coherence. Additionally, Named Entity Recognition (NER) and action item extraction contribute to the system’s functionality, helping users easily track responsibilities and deadlines.</w:t>
+      </w:r>
+    </w:p>
+    <w:p>
+      <w:pPr>
+        <w:ind w:firstLine="720"/>
+        <w:jc w:val="both"/>
+        <w:rPr>
+          <w:rFonts w:ascii="Times New Roman" w:eastAsia="Times New Roman" w:hAnsi="Times New Roman" w:cs="Times New Roman"/>
+          <w:lang w:val="en-IN"/>
+        </w:rPr>
+      </w:pPr>
+      <w:r>
+        <w:rPr>
+          <w:rFonts w:ascii="Times New Roman" w:eastAsia="Times New Roman" w:hAnsi="Times New Roman" w:cs="Times New Roman"/>
+          <w:lang w:val="en-IN"/>
+        </w:rPr>
+        <w:t>Empirical evaluations indicate strong performance, with the system achieving high ROUGE scores and receiving positive user feedback for accurately capturing main discussion points. A chunk-based pipeline enables effective processing of large transcripts, segmenting content by thematic relevance to create targeted summaries that leverage transformer models’ capabilities. Future development goals include adapting the system to support industry-specific terminology, expanding multilingual functionality, and exploring live, real-time summarization for ongoing meetings. As NLP and AI continue to advance, integrating more nuanced contextual comprehension and cross-linguistic abilities could further enhance the system’s impact and extend its usability across diverse settings.</w:t>
+      </w:r>
+    </w:p>
+    <w:p>
+      <w:pPr>
+        <w:jc w:val="both"/>
+        <w:rPr>
+          <w:rFonts w:ascii="Times New Roman" w:eastAsia="Times New Roman" w:hAnsi="Times New Roman" w:cs="Times New Roman"/>
+          <w:lang w:val="en-IN"/>
+        </w:rPr>
+      </w:pPr>
+    </w:p>
+    <w:p>
+      <w:pPr>
+        <w:jc w:val="both"/>
+        <w:rPr>
+          <w:rFonts w:ascii="Times New Roman" w:eastAsia="Times New Roman" w:hAnsi="Times New Roman" w:cs="Times New Roman"/>
+          <w:lang w:val="en-IN"/>
+        </w:rPr>
+      </w:pPr>
+    </w:p>
+    <w:p>
+      <w:pPr>
+        <w:jc w:val="both"/>
+        <w:rPr>
+          <w:rFonts w:ascii="Times New Roman" w:eastAsia="Times New Roman" w:hAnsi="Times New Roman" w:cs="Times New Roman"/>
+          <w:lang w:val="en-IN"/>
+        </w:rPr>
+      </w:pPr>
+    </w:p>
+    <w:p>
+      <w:pPr>
+        <w:jc w:val="both"/>
+        <w:rPr>
+          <w:rFonts w:ascii="Times New Roman" w:eastAsia="Times New Roman" w:hAnsi="Times New Roman" w:cs="Times New Roman"/>
+          <w:lang w:val="en-IN"/>
+        </w:rPr>
+      </w:pPr>
+    </w:p>
+    <w:p>
+      <w:pPr>
+        <w:jc w:val="both"/>
+        <w:rPr>
+          <w:rFonts w:ascii="Times New Roman" w:eastAsia="Times New Roman" w:hAnsi="Times New Roman" w:cs="Times New Roman"/>
+          <w:lang w:val="en-IN"/>
+        </w:rPr>
+      </w:pPr>
+    </w:p>
+    <w:p>
+      <w:pPr>
+        <w:jc w:val="center"/>
         <w:rPr>
           <w:rFonts w:ascii="Times New Roman" w:eastAsia="Times New Roman" w:hAnsi="Times New Roman" w:cs="Times New Roman"/>
           <w:b/>
           <w:sz w:val="28"/>
           <w:szCs w:val="28"/>
         </w:rPr>
+      </w:pPr>
+      <w:r>
+        <w:rPr>
+          <w:rFonts w:ascii="Times New Roman" w:eastAsia="Times New Roman" w:hAnsi="Times New Roman" w:cs="Times New Roman"/>
+          <w:b/>
+        </w:rPr>
+        <w:lastRenderedPageBreak/>
+        <w:t xml:space="preserve">IV. </w:t>
+      </w:r>
+      <w:r>
+        <w:rPr>
+          <w:rFonts w:ascii="Times New Roman" w:eastAsia="Times New Roman" w:hAnsi="Times New Roman" w:cs="Times New Roman"/>
+          <w:b/>
+          <w:sz w:val="28"/>
+          <w:szCs w:val="28"/>
+        </w:rPr>
         <w:t>References</w:t>
       </w:r>
     </w:p>
@@ -5806,21 +5867,7 @@
         <w:rPr>
           <w:rFonts w:ascii="Times New Roman" w:eastAsia="Times New Roman" w:hAnsi="Times New Roman" w:cs="Times New Roman"/>
         </w:rPr>
-        <w:t xml:space="preserve">S. </w:t>
-      </w:r>
-      <w:proofErr w:type="spellStart"/>
-      <w:r>
-        <w:rPr>
-          <w:rFonts w:ascii="Times New Roman" w:eastAsia="Times New Roman" w:hAnsi="Times New Roman" w:cs="Times New Roman"/>
-        </w:rPr>
-        <w:t>Muppidi</w:t>
-      </w:r>
-      <w:proofErr w:type="spellEnd"/>
-      <w:r>
-        <w:rPr>
-          <w:rFonts w:ascii="Times New Roman" w:eastAsia="Times New Roman" w:hAnsi="Times New Roman" w:cs="Times New Roman"/>
-        </w:rPr>
-        <w:t xml:space="preserve">, J. Kandi, B. S. </w:t>
+        <w:t xml:space="preserve">S. Muppidi, J. Kandi, B. S. </w:t>
       </w:r>
       <w:proofErr w:type="spellStart"/>
       <w:r>
@@ -5909,21 +5956,7 @@
         <w:rPr>
           <w:rFonts w:ascii="Times New Roman" w:eastAsia="Times New Roman" w:hAnsi="Times New Roman" w:cs="Times New Roman"/>
         </w:rPr>
-        <w:t xml:space="preserve">A. M, A. </w:t>
-      </w:r>
-      <w:proofErr w:type="spellStart"/>
-      <w:r>
-        <w:rPr>
-          <w:rFonts w:ascii="Times New Roman" w:eastAsia="Times New Roman" w:hAnsi="Times New Roman" w:cs="Times New Roman"/>
-        </w:rPr>
-        <w:t>Danda</w:t>
-      </w:r>
-      <w:proofErr w:type="spellEnd"/>
-      <w:r>
-        <w:rPr>
-          <w:rFonts w:ascii="Times New Roman" w:eastAsia="Times New Roman" w:hAnsi="Times New Roman" w:cs="Times New Roman"/>
-        </w:rPr>
-        <w:t xml:space="preserve">, H. </w:t>
+        <w:t xml:space="preserve">A. M, A. Danda, H. </w:t>
       </w:r>
       <w:proofErr w:type="spellStart"/>
       <w:r>
@@ -6087,23 +6120,7 @@
           <w:rFonts w:ascii="Times New Roman" w:eastAsia="Times New Roman" w:hAnsi="Times New Roman" w:cs="Times New Roman"/>
           <w:color w:val="000000"/>
         </w:rPr>
-        <w:t xml:space="preserve">T. Islam, M. Hossain and M. F. </w:t>
-      </w:r>
-      <w:proofErr w:type="spellStart"/>
-      <w:r>
-        <w:rPr>
-          <w:rFonts w:ascii="Times New Roman" w:eastAsia="Times New Roman" w:hAnsi="Times New Roman" w:cs="Times New Roman"/>
-          <w:color w:val="000000"/>
-        </w:rPr>
-        <w:t>Arefin</w:t>
-      </w:r>
-      <w:proofErr w:type="spellEnd"/>
-      <w:r>
-        <w:rPr>
-          <w:rFonts w:ascii="Times New Roman" w:eastAsia="Times New Roman" w:hAnsi="Times New Roman" w:cs="Times New Roman"/>
-          <w:color w:val="000000"/>
-        </w:rPr>
-        <w:t>, "Comparative Analysis of Different Text Summarization Techniques Using Enhanced Tokenization," </w:t>
+        <w:t>T. Islam, M. Hossain and M. F. Arefin, "Comparative Analysis of Different Text Summarization Techniques Using Enhanced Tokenization," </w:t>
       </w:r>
       <w:r>
         <w:rPr>
@@ -6217,23 +6234,7 @@
           <w:rFonts w:ascii="Times New Roman" w:eastAsia="Times New Roman" w:hAnsi="Times New Roman" w:cs="Times New Roman"/>
           <w:color w:val="000000"/>
         </w:rPr>
-        <w:t xml:space="preserve">D. </w:t>
-      </w:r>
-      <w:proofErr w:type="spellStart"/>
-      <w:r>
-        <w:rPr>
-          <w:rFonts w:ascii="Times New Roman" w:eastAsia="Times New Roman" w:hAnsi="Times New Roman" w:cs="Times New Roman"/>
-          <w:color w:val="000000"/>
-        </w:rPr>
-        <w:t>Chaurasia</w:t>
-      </w:r>
-      <w:proofErr w:type="spellEnd"/>
-      <w:r>
-        <w:rPr>
-          <w:rFonts w:ascii="Times New Roman" w:eastAsia="Times New Roman" w:hAnsi="Times New Roman" w:cs="Times New Roman"/>
-          <w:color w:val="000000"/>
-        </w:rPr>
-        <w:t>, P. V. Devi K and M. Bhatta, "Enhancing Text Summarization through Parallelization: A TF-IDF Algorithm Approach," </w:t>
+        <w:t>D. Chaurasia, P. V. Devi K and M. Bhatta, "Enhancing Text Summarization through Parallelization: A TF-IDF Algorithm Approach," </w:t>
       </w:r>
       <w:r>
         <w:rPr>
@@ -6379,21 +6380,7 @@
         <w:rPr>
           <w:rFonts w:ascii="Times New Roman" w:eastAsia="Times New Roman" w:hAnsi="Times New Roman" w:cs="Times New Roman"/>
         </w:rPr>
-        <w:t xml:space="preserve">D. Ganesh, M. K. Kumar, J. Varsha, K. J. Naik, K. </w:t>
-      </w:r>
-      <w:proofErr w:type="spellStart"/>
-      <w:r>
-        <w:rPr>
-          <w:rFonts w:ascii="Times New Roman" w:eastAsia="Times New Roman" w:hAnsi="Times New Roman" w:cs="Times New Roman"/>
-        </w:rPr>
-        <w:t>Pranusha</w:t>
-      </w:r>
-      <w:proofErr w:type="spellEnd"/>
-      <w:r>
-        <w:rPr>
-          <w:rFonts w:ascii="Times New Roman" w:eastAsia="Times New Roman" w:hAnsi="Times New Roman" w:cs="Times New Roman"/>
-        </w:rPr>
-        <w:t xml:space="preserve"> and J. Mallika, "Implementation of Novel Test Rank Algorithm for Effective Text Summarization," </w:t>
+        <w:t>D. Ganesh, M. K. Kumar, J. Varsha, K. J. Naik, K. Pranusha and J. Mallika, "Implementation of Novel Test Rank Algorithm for Effective Text Summarization," </w:t>
       </w:r>
       <w:r>
         <w:rPr>
@@ -6463,49 +6450,21 @@
         <w:rPr>
           <w:rFonts w:ascii="Times New Roman" w:eastAsia="Times New Roman" w:hAnsi="Times New Roman" w:cs="Times New Roman"/>
         </w:rPr>
-        <w:t xml:space="preserve">, N. </w:t>
+        <w:t xml:space="preserve">, N. Daga, H. Ramteke, Y. </w:t>
       </w:r>
       <w:proofErr w:type="spellStart"/>
       <w:r>
         <w:rPr>
           <w:rFonts w:ascii="Times New Roman" w:eastAsia="Times New Roman" w:hAnsi="Times New Roman" w:cs="Times New Roman"/>
         </w:rPr>
-        <w:t>Daga</w:t>
+        <w:t>Akotkar</w:t>
       </w:r>
       <w:proofErr w:type="spellEnd"/>
       <w:r>
         <w:rPr>
           <w:rFonts w:ascii="Times New Roman" w:eastAsia="Times New Roman" w:hAnsi="Times New Roman" w:cs="Times New Roman"/>
         </w:rPr>
-        <w:t xml:space="preserve">, H. Ramteke, Y. </w:t>
-      </w:r>
-      <w:proofErr w:type="spellStart"/>
-      <w:r>
-        <w:rPr>
-          <w:rFonts w:ascii="Times New Roman" w:eastAsia="Times New Roman" w:hAnsi="Times New Roman" w:cs="Times New Roman"/>
-        </w:rPr>
-        <w:t>Akotkar</w:t>
-      </w:r>
-      <w:proofErr w:type="spellEnd"/>
-      <w:r>
-        <w:rPr>
-          <w:rFonts w:ascii="Times New Roman" w:eastAsia="Times New Roman" w:hAnsi="Times New Roman" w:cs="Times New Roman"/>
-        </w:rPr>
-        <w:t xml:space="preserve"> and S. </w:t>
-      </w:r>
-      <w:proofErr w:type="spellStart"/>
-      <w:r>
-        <w:rPr>
-          <w:rFonts w:ascii="Times New Roman" w:eastAsia="Times New Roman" w:hAnsi="Times New Roman" w:cs="Times New Roman"/>
-        </w:rPr>
-        <w:t>Ghule</w:t>
-      </w:r>
-      <w:proofErr w:type="spellEnd"/>
-      <w:r>
-        <w:rPr>
-          <w:rFonts w:ascii="Times New Roman" w:eastAsia="Times New Roman" w:hAnsi="Times New Roman" w:cs="Times New Roman"/>
-        </w:rPr>
-        <w:t>, "Minutes of Meeting Generation for Online Meetings Using NLP &amp; ML Techniques," </w:t>
+        <w:t xml:space="preserve"> and S. Ghule, "Minutes of Meeting Generation for Online Meetings Using NLP &amp; ML Techniques," </w:t>
       </w:r>
       <w:r>
         <w:rPr>
@@ -6558,21 +6517,7 @@
         <w:rPr>
           <w:rFonts w:ascii="Times New Roman" w:eastAsia="Times New Roman" w:hAnsi="Times New Roman" w:cs="Times New Roman"/>
         </w:rPr>
-        <w:t xml:space="preserve">N. </w:t>
-      </w:r>
-      <w:proofErr w:type="spellStart"/>
-      <w:r>
-        <w:rPr>
-          <w:rFonts w:ascii="Times New Roman" w:eastAsia="Times New Roman" w:hAnsi="Times New Roman" w:cs="Times New Roman"/>
-        </w:rPr>
-        <w:t>Zade</w:t>
-      </w:r>
-      <w:proofErr w:type="spellEnd"/>
-      <w:r>
-        <w:rPr>
-          <w:rFonts w:ascii="Times New Roman" w:eastAsia="Times New Roman" w:hAnsi="Times New Roman" w:cs="Times New Roman"/>
-        </w:rPr>
-        <w:t>, G. Mate, K. Kishor, N. Rane and M. Jete, "NLP Based Automated Text Summarization and Translation: A Comprehensive Analysis," </w:t>
+        <w:t>N. Zade, G. Mate, K. Kishor, N. Rane and M. Jete, "NLP Based Automated Text Summarization and Translation: A Comprehensive Analysis," </w:t>
       </w:r>
       <w:r>
         <w:rPr>
@@ -6647,21 +6592,7 @@
         <w:rPr>
           <w:rFonts w:ascii="Times New Roman" w:eastAsia="Times New Roman" w:hAnsi="Times New Roman" w:cs="Times New Roman"/>
         </w:rPr>
-        <w:t xml:space="preserve">, S. </w:t>
-      </w:r>
-      <w:proofErr w:type="spellStart"/>
-      <w:r>
-        <w:rPr>
-          <w:rFonts w:ascii="Times New Roman" w:eastAsia="Times New Roman" w:hAnsi="Times New Roman" w:cs="Times New Roman"/>
-        </w:rPr>
-        <w:t>Anitha</w:t>
-      </w:r>
-      <w:proofErr w:type="spellEnd"/>
-      <w:r>
-        <w:rPr>
-          <w:rFonts w:ascii="Times New Roman" w:eastAsia="Times New Roman" w:hAnsi="Times New Roman" w:cs="Times New Roman"/>
-        </w:rPr>
-        <w:t xml:space="preserve">, J. Kavitha, R. Preethi and C. S. Jothi, "Text Summarization based on Feature Extraction using </w:t>
+        <w:t xml:space="preserve">, S. Anitha, J. Kavitha, R. Preethi and C. S. Jothi, "Text Summarization based on Feature Extraction using </w:t>
       </w:r>
       <w:proofErr w:type="spellStart"/>
       <w:r>
@@ -6769,21 +6700,7 @@
         <w:rPr>
           <w:rFonts w:ascii="Times New Roman" w:eastAsia="Times New Roman" w:hAnsi="Times New Roman" w:cs="Times New Roman"/>
         </w:rPr>
-        <w:t xml:space="preserve">I. P. </w:t>
-      </w:r>
-      <w:proofErr w:type="spellStart"/>
-      <w:r>
-        <w:rPr>
-          <w:rFonts w:ascii="Times New Roman" w:eastAsia="Times New Roman" w:hAnsi="Times New Roman" w:cs="Times New Roman"/>
-        </w:rPr>
-        <w:t>Tummala</w:t>
-      </w:r>
-      <w:proofErr w:type="spellEnd"/>
-      <w:r>
-        <w:rPr>
-          <w:rFonts w:ascii="Times New Roman" w:eastAsia="Times New Roman" w:hAnsi="Times New Roman" w:cs="Times New Roman"/>
-        </w:rPr>
-        <w:t>, "Text Summarization Based Named Entity Recognition for Certain Application Using BERT," </w:t>
+        <w:t>I. P. Tummala, "Text Summarization Based Named Entity Recognition for Certain Application Using BERT," </w:t>
       </w:r>
       <w:r>
         <w:rPr>
@@ -7017,21 +6934,7 @@
         <w:rPr>
           <w:rFonts w:ascii="Times New Roman" w:eastAsia="Times New Roman" w:hAnsi="Times New Roman" w:cs="Times New Roman"/>
         </w:rPr>
-        <w:t xml:space="preserve">D. Singhal, K. </w:t>
-      </w:r>
-      <w:proofErr w:type="spellStart"/>
-      <w:r>
-        <w:rPr>
-          <w:rFonts w:ascii="Times New Roman" w:eastAsia="Times New Roman" w:hAnsi="Times New Roman" w:cs="Times New Roman"/>
-        </w:rPr>
-        <w:t>Khatter</w:t>
-      </w:r>
-      <w:proofErr w:type="spellEnd"/>
-      <w:r>
-        <w:rPr>
-          <w:rFonts w:ascii="Times New Roman" w:eastAsia="Times New Roman" w:hAnsi="Times New Roman" w:cs="Times New Roman"/>
-        </w:rPr>
-        <w:t>, T. A and J. R, "Abstractive Summarization of Meeting Conversations," </w:t>
+        <w:t>D. Singhal, K. Khatter, T. A and J. R, "Abstractive Summarization of Meeting Conversations," </w:t>
       </w:r>
       <w:r>
         <w:rPr>
@@ -7216,77 +7119,35 @@
         <w:rPr>
           <w:rFonts w:ascii="Times New Roman" w:eastAsia="Times New Roman" w:hAnsi="Times New Roman" w:cs="Times New Roman"/>
         </w:rPr>
-        <w:t xml:space="preserve">G. </w:t>
+        <w:t xml:space="preserve">G. Vadlamudi, N. </w:t>
       </w:r>
       <w:proofErr w:type="spellStart"/>
       <w:r>
         <w:rPr>
           <w:rFonts w:ascii="Times New Roman" w:eastAsia="Times New Roman" w:hAnsi="Times New Roman" w:cs="Times New Roman"/>
         </w:rPr>
-        <w:t>Vadlamudi</w:t>
+        <w:t>Vemuru</w:t>
       </w:r>
       <w:proofErr w:type="spellEnd"/>
       <w:r>
         <w:rPr>
           <w:rFonts w:ascii="Times New Roman" w:eastAsia="Times New Roman" w:hAnsi="Times New Roman" w:cs="Times New Roman"/>
         </w:rPr>
-        <w:t xml:space="preserve">, N. </w:t>
+        <w:t xml:space="preserve">, S. </w:t>
       </w:r>
       <w:proofErr w:type="spellStart"/>
       <w:r>
         <w:rPr>
           <w:rFonts w:ascii="Times New Roman" w:eastAsia="Times New Roman" w:hAnsi="Times New Roman" w:cs="Times New Roman"/>
         </w:rPr>
-        <w:t>Vemuru</w:t>
+        <w:t>Vangapalli</w:t>
       </w:r>
       <w:proofErr w:type="spellEnd"/>
       <w:r>
         <w:rPr>
           <w:rFonts w:ascii="Times New Roman" w:eastAsia="Times New Roman" w:hAnsi="Times New Roman" w:cs="Times New Roman"/>
         </w:rPr>
-        <w:t xml:space="preserve">, S. </w:t>
-      </w:r>
-      <w:proofErr w:type="spellStart"/>
-      <w:r>
-        <w:rPr>
-          <w:rFonts w:ascii="Times New Roman" w:eastAsia="Times New Roman" w:hAnsi="Times New Roman" w:cs="Times New Roman"/>
-        </w:rPr>
-        <w:t>Vangapalli</w:t>
-      </w:r>
-      <w:proofErr w:type="spellEnd"/>
-      <w:r>
-        <w:rPr>
-          <w:rFonts w:ascii="Times New Roman" w:eastAsia="Times New Roman" w:hAnsi="Times New Roman" w:cs="Times New Roman"/>
-        </w:rPr>
-        <w:t xml:space="preserve">, R. K. </w:t>
-      </w:r>
-      <w:proofErr w:type="spellStart"/>
-      <w:r>
-        <w:rPr>
-          <w:rFonts w:ascii="Times New Roman" w:eastAsia="Times New Roman" w:hAnsi="Times New Roman" w:cs="Times New Roman"/>
-        </w:rPr>
-        <w:t>Surapaneni</w:t>
-      </w:r>
-      <w:proofErr w:type="spellEnd"/>
-      <w:r>
-        <w:rPr>
-          <w:rFonts w:ascii="Times New Roman" w:eastAsia="Times New Roman" w:hAnsi="Times New Roman" w:cs="Times New Roman"/>
-        </w:rPr>
-        <w:t xml:space="preserve"> and S. </w:t>
-      </w:r>
-      <w:proofErr w:type="spellStart"/>
-      <w:r>
-        <w:rPr>
-          <w:rFonts w:ascii="Times New Roman" w:eastAsia="Times New Roman" w:hAnsi="Times New Roman" w:cs="Times New Roman"/>
-        </w:rPr>
-        <w:t>Nimmagadda</w:t>
-      </w:r>
-      <w:proofErr w:type="spellEnd"/>
-      <w:r>
-        <w:rPr>
-          <w:rFonts w:ascii="Times New Roman" w:eastAsia="Times New Roman" w:hAnsi="Times New Roman" w:cs="Times New Roman"/>
-        </w:rPr>
-        <w:t>, "Meeting Summarizer using Natural Language Processing," </w:t>
+        <w:t>, R. K. Surapaneni and S. Nimmagadda, "Meeting Summarizer using Natural Language Processing," </w:t>
       </w:r>
       <w:r>
         <w:rPr>
@@ -7347,21 +7208,7 @@
         <w:rPr>
           <w:rFonts w:ascii="Times New Roman" w:eastAsia="Times New Roman" w:hAnsi="Times New Roman" w:cs="Times New Roman"/>
         </w:rPr>
-        <w:t xml:space="preserve">, </w:t>
-      </w:r>
-      <w:proofErr w:type="spellStart"/>
-      <w:r>
-        <w:rPr>
-          <w:rFonts w:ascii="Times New Roman" w:eastAsia="Times New Roman" w:hAnsi="Times New Roman" w:cs="Times New Roman"/>
-        </w:rPr>
-        <w:t>Ballari</w:t>
-      </w:r>
-      <w:proofErr w:type="spellEnd"/>
-      <w:r>
-        <w:rPr>
-          <w:rFonts w:ascii="Times New Roman" w:eastAsia="Times New Roman" w:hAnsi="Times New Roman" w:cs="Times New Roman"/>
-        </w:rPr>
-        <w:t xml:space="preserve">, India, 2023, pp. 1-6, </w:t>
+        <w:t xml:space="preserve">, Ballari, India, 2023, pp. 1-6, </w:t>
       </w:r>
       <w:proofErr w:type="spellStart"/>
       <w:r>
@@ -7444,21 +7291,7 @@
         <w:rPr>
           <w:rFonts w:ascii="Times New Roman" w:eastAsia="Times New Roman" w:hAnsi="Times New Roman" w:cs="Times New Roman"/>
         </w:rPr>
-        <w:t xml:space="preserve">D. </w:t>
-      </w:r>
-      <w:proofErr w:type="spellStart"/>
-      <w:r>
-        <w:rPr>
-          <w:rFonts w:ascii="Times New Roman" w:eastAsia="Times New Roman" w:hAnsi="Times New Roman" w:cs="Times New Roman"/>
-        </w:rPr>
-        <w:t>Alqahtani</w:t>
-      </w:r>
-      <w:proofErr w:type="spellEnd"/>
-      <w:r>
-        <w:rPr>
-          <w:rFonts w:ascii="Times New Roman" w:eastAsia="Times New Roman" w:hAnsi="Times New Roman" w:cs="Times New Roman"/>
-        </w:rPr>
-        <w:t xml:space="preserve"> and M. Al-Yahya, "Exploring Arabic Pre-Trained Language Models for Arabic Abstractive Text Summarization," </w:t>
+        <w:t>D. Alqahtani and M. Al-Yahya, "Exploring Arabic Pre-Trained Language Models for Arabic Abstractive Text Summarization," </w:t>
       </w:r>
       <w:r>
         <w:rPr>
@@ -7680,21 +7513,7 @@
         <w:rPr>
           <w:rFonts w:ascii="Times New Roman" w:eastAsia="Times New Roman" w:hAnsi="Times New Roman" w:cs="Times New Roman"/>
         </w:rPr>
-        <w:t xml:space="preserve">V. </w:t>
-      </w:r>
-      <w:proofErr w:type="spellStart"/>
-      <w:r>
-        <w:rPr>
-          <w:rFonts w:ascii="Times New Roman" w:eastAsia="Times New Roman" w:hAnsi="Times New Roman" w:cs="Times New Roman"/>
-        </w:rPr>
-        <w:t>Marklynn</w:t>
-      </w:r>
-      <w:proofErr w:type="spellEnd"/>
-      <w:r>
-        <w:rPr>
-          <w:rFonts w:ascii="Times New Roman" w:eastAsia="Times New Roman" w:hAnsi="Times New Roman" w:cs="Times New Roman"/>
-        </w:rPr>
-        <w:t xml:space="preserve">, A. Sebastian, Y. L. Tan, W. D. Bae, S. </w:t>
+        <w:t xml:space="preserve">V. Marklynn, A. Sebastian, Y. L. Tan, W. D. Bae, S. </w:t>
       </w:r>
       <w:proofErr w:type="spellStart"/>
       <w:r>
@@ -7758,23 +7577,7 @@
           <w:rFonts w:ascii="Times New Roman" w:eastAsia="Times New Roman" w:hAnsi="Times New Roman" w:cs="Times New Roman"/>
           <w:lang w:val="en-IN"/>
         </w:rPr>
-        <w:t xml:space="preserve">Vikas Yadav and Steven </w:t>
-      </w:r>
-      <w:proofErr w:type="spellStart"/>
-      <w:r>
-        <w:rPr>
-          <w:rFonts w:ascii="Times New Roman" w:eastAsia="Times New Roman" w:hAnsi="Times New Roman" w:cs="Times New Roman"/>
-          <w:lang w:val="en-IN"/>
-        </w:rPr>
-        <w:t>Bethard</w:t>
-      </w:r>
-      <w:proofErr w:type="spellEnd"/>
-      <w:r>
-        <w:rPr>
-          <w:rFonts w:ascii="Times New Roman" w:eastAsia="Times New Roman" w:hAnsi="Times New Roman" w:cs="Times New Roman"/>
-          <w:lang w:val="en-IN"/>
-        </w:rPr>
-        <w:t>. 2018. A Survey on Recent Advances in Named Entity Recognition from Deep Learning models. In </w:t>
+        <w:t>Vikas Yadav and Steven Bethard. 2018. A Survey on Recent Advances in Named Entity Recognition from Deep Learning models. In </w:t>
       </w:r>
       <w:r>
         <w:rPr>
@@ -7821,23 +7624,7 @@
           <w:rFonts w:ascii="Times New Roman" w:eastAsia="Times New Roman" w:hAnsi="Times New Roman" w:cs="Times New Roman"/>
           <w:lang w:val="en-IN"/>
         </w:rPr>
-        <w:t xml:space="preserve"> Song, Yi Feng, and </w:t>
-      </w:r>
-      <w:proofErr w:type="spellStart"/>
-      <w:r>
-        <w:rPr>
-          <w:rFonts w:ascii="Times New Roman" w:eastAsia="Times New Roman" w:hAnsi="Times New Roman" w:cs="Times New Roman"/>
-          <w:lang w:val="en-IN"/>
-        </w:rPr>
-        <w:t>Liping</w:t>
-      </w:r>
-      <w:proofErr w:type="spellEnd"/>
-      <w:r>
-        <w:rPr>
-          <w:rFonts w:ascii="Times New Roman" w:eastAsia="Times New Roman" w:hAnsi="Times New Roman" w:cs="Times New Roman"/>
-          <w:lang w:val="en-IN"/>
-        </w:rPr>
-        <w:t xml:space="preserve"> Jing. 2023. A Survey on Recent Advances in </w:t>
+        <w:t xml:space="preserve"> Song, Yi Feng, and Liping Jing. 2023. A Survey on Recent Advances in </w:t>
       </w:r>
       <w:proofErr w:type="spellStart"/>
       <w:r>
@@ -7963,21 +7750,7 @@
         <w:rPr>
           <w:rFonts w:ascii="Times New Roman" w:eastAsia="Times New Roman" w:hAnsi="Times New Roman" w:cs="Times New Roman"/>
         </w:rPr>
-        <w:t xml:space="preserve">, S. </w:t>
-      </w:r>
-      <w:proofErr w:type="spellStart"/>
-      <w:r>
-        <w:rPr>
-          <w:rFonts w:ascii="Times New Roman" w:eastAsia="Times New Roman" w:hAnsi="Times New Roman" w:cs="Times New Roman"/>
-        </w:rPr>
-        <w:t>Anitha</w:t>
-      </w:r>
-      <w:proofErr w:type="spellEnd"/>
-      <w:r>
-        <w:rPr>
-          <w:rFonts w:ascii="Times New Roman" w:eastAsia="Times New Roman" w:hAnsi="Times New Roman" w:cs="Times New Roman"/>
-        </w:rPr>
-        <w:t xml:space="preserve">, J. Kavitha, R. Preethi and C. S. Jothi, "Text Summarization based on Feature Extraction using </w:t>
+        <w:t xml:space="preserve">, S. Anitha, J. Kavitha, R. Preethi and C. S. Jothi, "Text Summarization based on Feature Extraction using </w:t>
       </w:r>
       <w:proofErr w:type="spellStart"/>
       <w:r>
@@ -8069,21 +7842,7 @@
         <w:rPr>
           <w:rFonts w:ascii="Times New Roman" w:eastAsia="Times New Roman" w:hAnsi="Times New Roman" w:cs="Times New Roman"/>
         </w:rPr>
-        <w:t>Ranking-Enhanced Unsupervised Sentence Representation Learning(https://aclanthology.org/2023.acl-long.879) (</w:t>
-      </w:r>
-      <w:proofErr w:type="spellStart"/>
-      <w:r>
-        <w:rPr>
-          <w:rFonts w:ascii="Times New Roman" w:eastAsia="Times New Roman" w:hAnsi="Times New Roman" w:cs="Times New Roman"/>
-        </w:rPr>
-        <w:t>Seonwoo</w:t>
-      </w:r>
-      <w:proofErr w:type="spellEnd"/>
-      <w:r>
-        <w:rPr>
-          <w:rFonts w:ascii="Times New Roman" w:eastAsia="Times New Roman" w:hAnsi="Times New Roman" w:cs="Times New Roman"/>
-        </w:rPr>
-        <w:t xml:space="preserve"> et al., ACL 2023)</w:t>
+        <w:t>Ranking-Enhanced Unsupervised Sentence Representation Learning(https://aclanthology.org/2023.acl-long.879) (Seonwoo et al., ACL 2023)</w:t>
       </w:r>
     </w:p>
     <w:p>
@@ -8102,21 +7861,7 @@
         <w:rPr>
           <w:rFonts w:ascii="Times New Roman" w:eastAsia="Times New Roman" w:hAnsi="Times New Roman" w:cs="Times New Roman"/>
         </w:rPr>
-        <w:t xml:space="preserve">Marwa E. Saleh, </w:t>
-      </w:r>
-      <w:proofErr w:type="spellStart"/>
-      <w:r>
-        <w:rPr>
-          <w:rFonts w:ascii="Times New Roman" w:eastAsia="Times New Roman" w:hAnsi="Times New Roman" w:cs="Times New Roman"/>
-        </w:rPr>
-        <w:t>Yaser</w:t>
-      </w:r>
-      <w:proofErr w:type="spellEnd"/>
-      <w:r>
-        <w:rPr>
-          <w:rFonts w:ascii="Times New Roman" w:eastAsia="Times New Roman" w:hAnsi="Times New Roman" w:cs="Times New Roman"/>
-        </w:rPr>
-        <w:t xml:space="preserve"> M. </w:t>
+        <w:t xml:space="preserve">Marwa E. Saleh, Yaser M. </w:t>
       </w:r>
       <w:proofErr w:type="spellStart"/>
       <w:r>
@@ -8163,77 +7908,21 @@
         <w:rPr>
           <w:rFonts w:ascii="Times New Roman" w:eastAsia="Times New Roman" w:hAnsi="Times New Roman" w:cs="Times New Roman"/>
         </w:rPr>
-        <w:t xml:space="preserve">Wang, </w:t>
+        <w:t xml:space="preserve">Wang, Yiming, Jindong Zhang, </w:t>
       </w:r>
       <w:proofErr w:type="spellStart"/>
       <w:r>
         <w:rPr>
           <w:rFonts w:ascii="Times New Roman" w:eastAsia="Times New Roman" w:hAnsi="Times New Roman" w:cs="Times New Roman"/>
         </w:rPr>
-        <w:t>Yiming</w:t>
+        <w:t>Zhiyao</w:t>
       </w:r>
       <w:proofErr w:type="spellEnd"/>
       <w:r>
         <w:rPr>
           <w:rFonts w:ascii="Times New Roman" w:eastAsia="Times New Roman" w:hAnsi="Times New Roman" w:cs="Times New Roman"/>
         </w:rPr>
-        <w:t xml:space="preserve">, Jindong Zhang, </w:t>
-      </w:r>
-      <w:proofErr w:type="spellStart"/>
-      <w:r>
-        <w:rPr>
-          <w:rFonts w:ascii="Times New Roman" w:eastAsia="Times New Roman" w:hAnsi="Times New Roman" w:cs="Times New Roman"/>
-        </w:rPr>
-        <w:t>Zhiyao</w:t>
-      </w:r>
-      <w:proofErr w:type="spellEnd"/>
-      <w:r>
-        <w:rPr>
-          <w:rFonts w:ascii="Times New Roman" w:eastAsia="Times New Roman" w:hAnsi="Times New Roman" w:cs="Times New Roman"/>
-        </w:rPr>
-        <w:t xml:space="preserve"> Yang, Bing Wang, </w:t>
-      </w:r>
-      <w:proofErr w:type="spellStart"/>
-      <w:r>
-        <w:rPr>
-          <w:rFonts w:ascii="Times New Roman" w:eastAsia="Times New Roman" w:hAnsi="Times New Roman" w:cs="Times New Roman"/>
-        </w:rPr>
-        <w:t>Jin</w:t>
-      </w:r>
-      <w:proofErr w:type="spellEnd"/>
-      <w:r>
-        <w:rPr>
-          <w:rFonts w:ascii="Times New Roman" w:eastAsia="Times New Roman" w:hAnsi="Times New Roman" w:cs="Times New Roman"/>
-        </w:rPr>
-        <w:t xml:space="preserve"> Ji </w:t>
-      </w:r>
-      <w:proofErr w:type="spellStart"/>
-      <w:r>
-        <w:rPr>
-          <w:rFonts w:ascii="Times New Roman" w:eastAsia="Times New Roman" w:hAnsi="Times New Roman" w:cs="Times New Roman"/>
-        </w:rPr>
-        <w:t>Jin</w:t>
-      </w:r>
-      <w:proofErr w:type="spellEnd"/>
-      <w:r>
-        <w:rPr>
-          <w:rFonts w:ascii="Times New Roman" w:eastAsia="Times New Roman" w:hAnsi="Times New Roman" w:cs="Times New Roman"/>
-        </w:rPr>
-        <w:t xml:space="preserve"> and </w:t>
-      </w:r>
-      <w:proofErr w:type="spellStart"/>
-      <w:r>
-        <w:rPr>
-          <w:rFonts w:ascii="Times New Roman" w:eastAsia="Times New Roman" w:hAnsi="Times New Roman" w:cs="Times New Roman"/>
-        </w:rPr>
-        <w:t>Yitong</w:t>
-      </w:r>
-      <w:proofErr w:type="spellEnd"/>
-      <w:r>
-        <w:rPr>
-          <w:rFonts w:ascii="Times New Roman" w:eastAsia="Times New Roman" w:hAnsi="Times New Roman" w:cs="Times New Roman"/>
-        </w:rPr>
-        <w:t xml:space="preserve"> Liu. “Improving extractive summarization with semantic enhancement through topic-injection based BERT model.” </w:t>
+        <w:t xml:space="preserve"> Yang, Bing Wang, Jin Ji Jin and Yitong Liu. “Improving extractive summarization with semantic enhancement through topic-injection based BERT model.” </w:t>
       </w:r>
       <w:r>
         <w:rPr>
@@ -8241,7 +7930,88 @@
           <w:i/>
           <w:iCs/>
         </w:rPr>
-        <w:t xml:space="preserve">Inf. Process. </w:t>
+        <w:t>Inf. Process. Manag.</w:t>
+      </w:r>
+      <w:r>
+        <w:rPr>
+          <w:rFonts w:ascii="Times New Roman" w:eastAsia="Times New Roman" w:hAnsi="Times New Roman" w:cs="Times New Roman"/>
+        </w:rPr>
+        <w:t> 61 (2024): 103677.</w:t>
+      </w:r>
+    </w:p>
+    <w:p>
+      <w:pPr>
+        <w:rPr>
+          <w:rFonts w:ascii="Times New Roman" w:eastAsia="Times New Roman" w:hAnsi="Times New Roman" w:cs="Times New Roman"/>
+        </w:rPr>
+      </w:pPr>
+      <w:r>
+        <w:rPr>
+          <w:rFonts w:ascii="Times New Roman" w:eastAsia="Times New Roman" w:hAnsi="Times New Roman" w:cs="Times New Roman"/>
+        </w:rPr>
+        <w:t xml:space="preserve">[38] </w:t>
+      </w:r>
+      <w:r>
+        <w:rPr>
+          <w:rFonts w:ascii="Times New Roman" w:eastAsia="Times New Roman" w:hAnsi="Times New Roman" w:cs="Times New Roman"/>
+        </w:rPr>
+        <w:t xml:space="preserve">Hwang, </w:t>
+      </w:r>
+      <w:proofErr w:type="spellStart"/>
+      <w:r>
+        <w:rPr>
+          <w:rFonts w:ascii="Times New Roman" w:eastAsia="Times New Roman" w:hAnsi="Times New Roman" w:cs="Times New Roman"/>
+        </w:rPr>
+        <w:t>Taeho</w:t>
+      </w:r>
+      <w:proofErr w:type="spellEnd"/>
+      <w:r>
+        <w:rPr>
+          <w:rFonts w:ascii="Times New Roman" w:eastAsia="Times New Roman" w:hAnsi="Times New Roman" w:cs="Times New Roman"/>
+        </w:rPr>
+        <w:t xml:space="preserve">, </w:t>
+      </w:r>
+      <w:proofErr w:type="spellStart"/>
+      <w:r>
+        <w:rPr>
+          <w:rFonts w:ascii="Times New Roman" w:eastAsia="Times New Roman" w:hAnsi="Times New Roman" w:cs="Times New Roman"/>
+        </w:rPr>
+        <w:t>Soyeong</w:t>
+      </w:r>
+      <w:proofErr w:type="spellEnd"/>
+      <w:r>
+        <w:rPr>
+          <w:rFonts w:ascii="Times New Roman" w:eastAsia="Times New Roman" w:hAnsi="Times New Roman" w:cs="Times New Roman"/>
+        </w:rPr>
+        <w:t xml:space="preserve"> Jeong, </w:t>
+      </w:r>
+      <w:proofErr w:type="spellStart"/>
+      <w:r>
+        <w:rPr>
+          <w:rFonts w:ascii="Times New Roman" w:eastAsia="Times New Roman" w:hAnsi="Times New Roman" w:cs="Times New Roman"/>
+        </w:rPr>
+        <w:t>Sukmin</w:t>
+      </w:r>
+      <w:proofErr w:type="spellEnd"/>
+      <w:r>
+        <w:rPr>
+          <w:rFonts w:ascii="Times New Roman" w:eastAsia="Times New Roman" w:hAnsi="Times New Roman" w:cs="Times New Roman"/>
+        </w:rPr>
+        <w:t xml:space="preserve"> Cho, </w:t>
+      </w:r>
+      <w:proofErr w:type="spellStart"/>
+      <w:r>
+        <w:rPr>
+          <w:rFonts w:ascii="Times New Roman" w:eastAsia="Times New Roman" w:hAnsi="Times New Roman" w:cs="Times New Roman"/>
+        </w:rPr>
+        <w:t>SeungYoon</w:t>
+      </w:r>
+      <w:proofErr w:type="spellEnd"/>
+      <w:r>
+        <w:rPr>
+          <w:rFonts w:ascii="Times New Roman" w:eastAsia="Times New Roman" w:hAnsi="Times New Roman" w:cs="Times New Roman"/>
+        </w:rPr>
+        <w:t xml:space="preserve"> Han and Jong C. Park. “DSLR: Document Refinement with Sentence-Level Re-ranking and Reconstruction to Enhance Retrieval-Augmented Generation.” </w:t>
       </w:r>
       <w:proofErr w:type="spellStart"/>
       <w:r>
@@ -8250,22 +8020,28 @@
           <w:i/>
           <w:iCs/>
         </w:rPr>
-        <w:t>Manag</w:t>
+        <w:t>ArXiv</w:t>
       </w:r>
       <w:proofErr w:type="spellEnd"/>
       <w:r>
         <w:rPr>
           <w:rFonts w:ascii="Times New Roman" w:eastAsia="Times New Roman" w:hAnsi="Times New Roman" w:cs="Times New Roman"/>
-          <w:i/>
-          <w:iCs/>
+        </w:rPr>
+        <w:t xml:space="preserve"> abs/2407.03627 (2024): n. </w:t>
+      </w:r>
+      <w:proofErr w:type="spellStart"/>
+      <w:r>
+        <w:rPr>
+          <w:rFonts w:ascii="Times New Roman" w:eastAsia="Times New Roman" w:hAnsi="Times New Roman" w:cs="Times New Roman"/>
+        </w:rPr>
+        <w:t>pag</w:t>
+      </w:r>
+      <w:proofErr w:type="spellEnd"/>
+      <w:r>
+        <w:rPr>
+          <w:rFonts w:ascii="Times New Roman" w:eastAsia="Times New Roman" w:hAnsi="Times New Roman" w:cs="Times New Roman"/>
         </w:rPr>
         <w:t>.</w:t>
-      </w:r>
-      <w:r>
-        <w:rPr>
-          <w:rFonts w:ascii="Times New Roman" w:eastAsia="Times New Roman" w:hAnsi="Times New Roman" w:cs="Times New Roman"/>
-        </w:rPr>
-        <w:t> 61 (2024): 103677.</w:t>
       </w:r>
     </w:p>
     <w:p>
@@ -8278,146 +8054,13 @@
         <w:rPr>
           <w:rFonts w:ascii="Times New Roman" w:eastAsia="Times New Roman" w:hAnsi="Times New Roman" w:cs="Times New Roman"/>
         </w:rPr>
-        <w:t xml:space="preserve">[38] </w:t>
-      </w:r>
-      <w:r>
-        <w:rPr>
-          <w:rFonts w:ascii="Times New Roman" w:eastAsia="Times New Roman" w:hAnsi="Times New Roman" w:cs="Times New Roman"/>
-        </w:rPr>
-        <w:t xml:space="preserve">Hwang, </w:t>
-      </w:r>
-      <w:proofErr w:type="spellStart"/>
-      <w:r>
-        <w:rPr>
-          <w:rFonts w:ascii="Times New Roman" w:eastAsia="Times New Roman" w:hAnsi="Times New Roman" w:cs="Times New Roman"/>
-        </w:rPr>
-        <w:t>Taeho</w:t>
-      </w:r>
-      <w:proofErr w:type="spellEnd"/>
-      <w:r>
-        <w:rPr>
-          <w:rFonts w:ascii="Times New Roman" w:eastAsia="Times New Roman" w:hAnsi="Times New Roman" w:cs="Times New Roman"/>
-        </w:rPr>
-        <w:t xml:space="preserve">, </w:t>
-      </w:r>
-      <w:proofErr w:type="spellStart"/>
-      <w:r>
-        <w:rPr>
-          <w:rFonts w:ascii="Times New Roman" w:eastAsia="Times New Roman" w:hAnsi="Times New Roman" w:cs="Times New Roman"/>
-        </w:rPr>
-        <w:t>Soyeong</w:t>
-      </w:r>
-      <w:proofErr w:type="spellEnd"/>
-      <w:r>
-        <w:rPr>
-          <w:rFonts w:ascii="Times New Roman" w:eastAsia="Times New Roman" w:hAnsi="Times New Roman" w:cs="Times New Roman"/>
-        </w:rPr>
-        <w:t xml:space="preserve"> </w:t>
-      </w:r>
-      <w:proofErr w:type="spellStart"/>
-      <w:r>
-        <w:rPr>
-          <w:rFonts w:ascii="Times New Roman" w:eastAsia="Times New Roman" w:hAnsi="Times New Roman" w:cs="Times New Roman"/>
-        </w:rPr>
-        <w:t>Jeong</w:t>
-      </w:r>
-      <w:proofErr w:type="spellEnd"/>
-      <w:r>
-        <w:rPr>
-          <w:rFonts w:ascii="Times New Roman" w:eastAsia="Times New Roman" w:hAnsi="Times New Roman" w:cs="Times New Roman"/>
-        </w:rPr>
-        <w:t xml:space="preserve">, </w:t>
-      </w:r>
-      <w:proofErr w:type="spellStart"/>
-      <w:r>
-        <w:rPr>
-          <w:rFonts w:ascii="Times New Roman" w:eastAsia="Times New Roman" w:hAnsi="Times New Roman" w:cs="Times New Roman"/>
-        </w:rPr>
-        <w:t>Sukmin</w:t>
-      </w:r>
-      <w:proofErr w:type="spellEnd"/>
-      <w:r>
-        <w:rPr>
-          <w:rFonts w:ascii="Times New Roman" w:eastAsia="Times New Roman" w:hAnsi="Times New Roman" w:cs="Times New Roman"/>
-        </w:rPr>
-        <w:t xml:space="preserve"> Cho, </w:t>
-      </w:r>
-      <w:proofErr w:type="spellStart"/>
-      <w:r>
-        <w:rPr>
-          <w:rFonts w:ascii="Times New Roman" w:eastAsia="Times New Roman" w:hAnsi="Times New Roman" w:cs="Times New Roman"/>
-        </w:rPr>
-        <w:t>SeungYoon</w:t>
-      </w:r>
-      <w:proofErr w:type="spellEnd"/>
-      <w:r>
-        <w:rPr>
-          <w:rFonts w:ascii="Times New Roman" w:eastAsia="Times New Roman" w:hAnsi="Times New Roman" w:cs="Times New Roman"/>
-        </w:rPr>
-        <w:t xml:space="preserve"> Han and Jong C. Park. “DSLR: Document Refinement with Sentence-Level Re-ranking and Reconstruction to Enhance Retrieval-Augmented Generation.” </w:t>
-      </w:r>
-      <w:proofErr w:type="spellStart"/>
-      <w:r>
-        <w:rPr>
-          <w:rFonts w:ascii="Times New Roman" w:eastAsia="Times New Roman" w:hAnsi="Times New Roman" w:cs="Times New Roman"/>
-          <w:i/>
-          <w:iCs/>
-        </w:rPr>
-        <w:t>ArXiv</w:t>
-      </w:r>
-      <w:proofErr w:type="spellEnd"/>
-      <w:r>
-        <w:rPr>
-          <w:rFonts w:ascii="Times New Roman" w:eastAsia="Times New Roman" w:hAnsi="Times New Roman" w:cs="Times New Roman"/>
-        </w:rPr>
-        <w:t xml:space="preserve"> abs/2407.03627 (2024): n. </w:t>
-      </w:r>
-      <w:proofErr w:type="spellStart"/>
-      <w:r>
-        <w:rPr>
-          <w:rFonts w:ascii="Times New Roman" w:eastAsia="Times New Roman" w:hAnsi="Times New Roman" w:cs="Times New Roman"/>
-        </w:rPr>
-        <w:t>pag</w:t>
-      </w:r>
-      <w:proofErr w:type="spellEnd"/>
-      <w:r>
-        <w:rPr>
-          <w:rFonts w:ascii="Times New Roman" w:eastAsia="Times New Roman" w:hAnsi="Times New Roman" w:cs="Times New Roman"/>
-        </w:rPr>
-        <w:t>.</w:t>
-      </w:r>
-    </w:p>
-    <w:p>
-      <w:pPr>
-        <w:rPr>
-          <w:rFonts w:ascii="Times New Roman" w:eastAsia="Times New Roman" w:hAnsi="Times New Roman" w:cs="Times New Roman"/>
-        </w:rPr>
-      </w:pPr>
-      <w:r>
-        <w:rPr>
-          <w:rFonts w:ascii="Times New Roman" w:eastAsia="Times New Roman" w:hAnsi="Times New Roman" w:cs="Times New Roman"/>
-        </w:rPr>
         <w:t xml:space="preserve">[39] </w:t>
       </w:r>
       <w:r>
         <w:rPr>
           <w:rFonts w:ascii="Times New Roman" w:eastAsia="Times New Roman" w:hAnsi="Times New Roman" w:cs="Times New Roman"/>
         </w:rPr>
-        <w:t xml:space="preserve">Saleh, Marwa E., </w:t>
-      </w:r>
-      <w:proofErr w:type="spellStart"/>
-      <w:r>
-        <w:rPr>
-          <w:rFonts w:ascii="Times New Roman" w:eastAsia="Times New Roman" w:hAnsi="Times New Roman" w:cs="Times New Roman"/>
-        </w:rPr>
-        <w:t>Yaser</w:t>
-      </w:r>
-      <w:proofErr w:type="spellEnd"/>
-      <w:r>
-        <w:rPr>
-          <w:rFonts w:ascii="Times New Roman" w:eastAsia="Times New Roman" w:hAnsi="Times New Roman" w:cs="Times New Roman"/>
-        </w:rPr>
-        <w:t xml:space="preserve"> Maher </w:t>
+        <w:t xml:space="preserve">Saleh, Marwa E., Yaser Maher </w:t>
       </w:r>
       <w:proofErr w:type="spellStart"/>
       <w:r>
@@ -8506,7 +8149,7 @@
 </file>
 
 <file path=word/numbering.xml><?xml version="1.0" encoding="utf-8"?>
-<w:numbering xmlns:wpc="http://schemas.microsoft.com/office/word/2010/wordprocessingCanvas" xmlns:cx="http://schemas.microsoft.com/office/drawing/2014/chartex" xmlns:cx1="http://schemas.microsoft.com/office/drawing/2015/9/8/chartex" xmlns:cx2="http://schemas.microsoft.com/office/drawing/2015/10/21/chartex" xmlns:cx3="http://schemas.microsoft.com/office/drawing/2016/5/9/chartex" xmlns:cx4="http://schemas.microsoft.com/office/drawing/2016/5/10/chartex" xmlns:cx5="http://schemas.microsoft.com/office/drawing/2016/5/11/chartex" xmlns:cx6="http://schemas.microsoft.com/office/drawing/2016/5/12/chartex" xmlns:cx7="http://schemas.microsoft.com/office/drawing/2016/5/13/chartex" xmlns:cx8="http://schemas.microsoft.com/office/drawing/2016/5/14/chartex" xmlns:mc="http://schemas.openxmlformats.org/markup-compatibility/2006" xmlns:aink="http://schemas.microsoft.com/office/drawing/2016/ink" xmlns:am3d="http://schemas.microsoft.com/office/drawing/2017/model3d" xmlns:o="urn:schemas-microsoft-com:office:office" xmlns:oel="http://schemas.microsoft.com/office/2019/extlst" xmlns:r="http://schemas.openxmlformats.org/officeDocument/2006/relationships" xmlns:m="http://schemas.openxmlformats.org/officeDocument/2006/math" xmlns:v="urn:schemas-microsoft-com:vml" xmlns:wp14="http://schemas.microsoft.com/office/word/2010/wordprocessingDrawing" xmlns:wp="http://schemas.openxmlformats.org/drawingml/2006/wordprocessingDrawing" xmlns:w10="urn:schemas-microsoft-com:office:word" xmlns:w="http://schemas.openxmlformats.org/wordprocessingml/2006/main" xmlns:w14="http://schemas.microsoft.com/office/word/2010/wordml" xmlns:w15="http://schemas.microsoft.com/office/word/2012/wordml" xmlns:w16cex="http://schemas.microsoft.com/office/word/2018/wordml/cex" xmlns:w16cid="http://schemas.microsoft.com/office/word/2016/wordml/cid" xmlns:w16="http://schemas.microsoft.com/office/word/2018/wordml" xmlns:w16sdtdh="http://schemas.microsoft.com/office/word/2020/wordml/sdtdatahash" xmlns:w16se="http://schemas.microsoft.com/office/word/2015/wordml/symex" xmlns:wpg="http://schemas.microsoft.com/office/word/2010/wordprocessingGroup" xmlns:wpi="http://schemas.microsoft.com/office/word/2010/wordprocessingInk" xmlns:wne="http://schemas.microsoft.com/office/word/2006/wordml" xmlns:wps="http://schemas.microsoft.com/office/word/2010/wordprocessingShape" mc:Ignorable="w14 w15 w16se w16cid w16 w16cex w16sdtdh wp14">
+<w:numbering xmlns:wpc="http://schemas.microsoft.com/office/word/2010/wordprocessingCanvas" xmlns:cx="http://schemas.microsoft.com/office/drawing/2014/chartex" xmlns:cx1="http://schemas.microsoft.com/office/drawing/2015/9/8/chartex" xmlns:cx2="http://schemas.microsoft.com/office/drawing/2015/10/21/chartex" xmlns:cx3="http://schemas.microsoft.com/office/drawing/2016/5/9/chartex" xmlns:cx4="http://schemas.microsoft.com/office/drawing/2016/5/10/chartex" xmlns:cx5="http://schemas.microsoft.com/office/drawing/2016/5/11/chartex" xmlns:cx6="http://schemas.microsoft.com/office/drawing/2016/5/12/chartex" xmlns:cx7="http://schemas.microsoft.com/office/drawing/2016/5/13/chartex" xmlns:cx8="http://schemas.microsoft.com/office/drawing/2016/5/14/chartex" xmlns:mc="http://schemas.openxmlformats.org/markup-compatibility/2006" xmlns:aink="http://schemas.microsoft.com/office/drawing/2016/ink" xmlns:am3d="http://schemas.microsoft.com/office/drawing/2017/model3d" xmlns:o="urn:schemas-microsoft-com:office:office" xmlns:oel="http://schemas.microsoft.com/office/2019/extlst" xmlns:r="http://schemas.openxmlformats.org/officeDocument/2006/relationships" xmlns:m="http://schemas.openxmlformats.org/officeDocument/2006/math" xmlns:v="urn:schemas-microsoft-com:vml" xmlns:wp14="http://schemas.microsoft.com/office/word/2010/wordprocessingDrawing" xmlns:wp="http://schemas.openxmlformats.org/drawingml/2006/wordprocessingDrawing" xmlns:w10="urn:schemas-microsoft-com:office:word" xmlns:w="http://schemas.openxmlformats.org/wordprocessingml/2006/main" xmlns:w14="http://schemas.microsoft.com/office/word/2010/wordml" xmlns:w15="http://schemas.microsoft.com/office/word/2012/wordml" xmlns:w16cex="http://schemas.microsoft.com/office/word/2018/wordml/cex" xmlns:w16cid="http://schemas.microsoft.com/office/word/2016/wordml/cid" xmlns:w16="http://schemas.microsoft.com/office/word/2018/wordml" xmlns:w16du="http://schemas.microsoft.com/office/word/2023/wordml/word16du" xmlns:w16sdtdh="http://schemas.microsoft.com/office/word/2020/wordml/sdtdatahash" xmlns:w16se="http://schemas.microsoft.com/office/word/2015/wordml/symex" xmlns:wpg="http://schemas.microsoft.com/office/word/2010/wordprocessingGroup" xmlns:wpi="http://schemas.microsoft.com/office/word/2010/wordprocessingInk" xmlns:wne="http://schemas.microsoft.com/office/word/2006/wordml" xmlns:wps="http://schemas.microsoft.com/office/word/2010/wordprocessingShape" mc:Ignorable="w14 w15 w16se w16cid w16 w16cex w16sdtdh w16du wp14">
   <w:abstractNum w:abstractNumId="0" w15:restartNumberingAfterBreak="0">
     <w:nsid w:val="0FE87027"/>
     <w:multiLevelType w:val="hybridMultilevel"/>
@@ -9299,7 +8942,7 @@
 </file>
 
 <file path=word/styles.xml><?xml version="1.0" encoding="utf-8"?>
-<w:styles xmlns:mc="http://schemas.openxmlformats.org/markup-compatibility/2006" xmlns:r="http://schemas.openxmlformats.org/officeDocument/2006/relationships" xmlns:w="http://schemas.openxmlformats.org/wordprocessingml/2006/main" xmlns:w14="http://schemas.microsoft.com/office/word/2010/wordml" xmlns:w15="http://schemas.microsoft.com/office/word/2012/wordml" xmlns:w16cex="http://schemas.microsoft.com/office/word/2018/wordml/cex" xmlns:w16cid="http://schemas.microsoft.com/office/word/2016/wordml/cid" xmlns:w16="http://schemas.microsoft.com/office/word/2018/wordml" xmlns:w16sdtdh="http://schemas.microsoft.com/office/word/2020/wordml/sdtdatahash" xmlns:w16se="http://schemas.microsoft.com/office/word/2015/wordml/symex" mc:Ignorable="w14 w15 w16se w16cid w16 w16cex w16sdtdh">
+<w:styles xmlns:mc="http://schemas.openxmlformats.org/markup-compatibility/2006" xmlns:r="http://schemas.openxmlformats.org/officeDocument/2006/relationships" xmlns:w="http://schemas.openxmlformats.org/wordprocessingml/2006/main" xmlns:w14="http://schemas.microsoft.com/office/word/2010/wordml" xmlns:w15="http://schemas.microsoft.com/office/word/2012/wordml" xmlns:w16cex="http://schemas.microsoft.com/office/word/2018/wordml/cex" xmlns:w16cid="http://schemas.microsoft.com/office/word/2016/wordml/cid" xmlns:w16="http://schemas.microsoft.com/office/word/2018/wordml" xmlns:w16du="http://schemas.microsoft.com/office/word/2023/wordml/word16du" xmlns:w16sdtdh="http://schemas.microsoft.com/office/word/2020/wordml/sdtdatahash" xmlns:w16se="http://schemas.microsoft.com/office/word/2015/wordml/symex" mc:Ignorable="w14 w15 w16se w16cid w16 w16cex w16sdtdh w16du">
   <w:docDefaults>
     <w:rPrDefault>
       <w:rPr>

</xml_diff>

<commit_message>
CHORE: Added .gitignore for temporary PowerPoint files and updated VSCode settings for font size
</commit_message>
<xml_diff>
--- a/papers/Review Paper Final.docx
+++ b/papers/Review Paper Final.docx
@@ -4,6 +4,7 @@
   <w:body>
     <w:p>
       <w:pPr>
+        <w:spacing w:line="240" w:lineRule="auto"/>
         <w:jc w:val="center"/>
         <w:rPr>
           <w:rFonts w:ascii="Times New Roman" w:eastAsia="Times New Roman" w:hAnsi="Times New Roman" w:cs="Times New Roman"/>
@@ -69,6 +70,18 @@
     </w:p>
     <w:p>
       <w:pPr>
+        <w:spacing w:line="240" w:lineRule="auto"/>
+        <w:jc w:val="center"/>
+        <w:rPr>
+          <w:rFonts w:ascii="Times New Roman" w:eastAsia="Times New Roman" w:hAnsi="Times New Roman" w:cs="Times New Roman"/>
+          <w:b/>
+          <w:sz w:val="12"/>
+          <w:szCs w:val="12"/>
+        </w:rPr>
+      </w:pPr>
+    </w:p>
+    <w:p>
+      <w:pPr>
         <w:jc w:val="center"/>
         <w:rPr>
           <w:rFonts w:ascii="Times New Roman" w:eastAsia="Times New Roman" w:hAnsi="Times New Roman" w:cs="Times New Roman"/>
@@ -162,37 +175,35 @@
         <w:jc w:val="center"/>
         <w:rPr>
           <w:rFonts w:ascii="Times New Roman" w:eastAsia="Times New Roman" w:hAnsi="Times New Roman" w:cs="Times New Roman"/>
-          <w:b/>
-          <w:sz w:val="40"/>
-          <w:szCs w:val="40"/>
-        </w:rPr>
-      </w:pPr>
-      <w:r>
-        <w:rPr>
-          <w:rFonts w:ascii="Times New Roman" w:hAnsi="Times New Roman" w:cs="Times New Roman"/>
-        </w:rPr>
-        <w:t>Final Year Students of IT department</w:t>
-      </w:r>
-      <w:r>
-        <w:rPr>
-          <w:rFonts w:ascii="Times New Roman" w:hAnsi="Times New Roman" w:cs="Times New Roman"/>
+          <w:bCs/>
+        </w:rPr>
+      </w:pPr>
+      <w:r>
+        <w:rPr>
+          <w:rFonts w:ascii="Times New Roman" w:eastAsia="Times New Roman" w:hAnsi="Times New Roman" w:cs="Times New Roman"/>
+          <w:bCs/>
           <w:vertAlign w:val="superscript"/>
         </w:rPr>
-        <w:t>1</w:t>
-      </w:r>
-      <w:r>
-        <w:rPr>
-          <w:rFonts w:ascii="Times New Roman" w:hAnsi="Times New Roman" w:cs="Times New Roman"/>
-        </w:rPr>
-        <w:t>, Assistant Professor</w:t>
-      </w:r>
-      <w:r>
-        <w:rPr>
-          <w:rFonts w:ascii="Times New Roman" w:hAnsi="Times New Roman" w:cs="Times New Roman"/>
-          <w:vertAlign w:val="superscript"/>
-        </w:rPr>
-        <w:t>2</w:t>
-      </w:r>
+        <w:t xml:space="preserve">1,2 </w:t>
+      </w:r>
+      <w:r>
+        <w:rPr>
+          <w:rFonts w:ascii="Times New Roman" w:eastAsia="Times New Roman" w:hAnsi="Times New Roman" w:cs="Times New Roman"/>
+          <w:bCs/>
+        </w:rPr>
+        <w:t>Department of IT, Chaitanya Bharathi Institute of Technology</w:t>
+      </w:r>
+    </w:p>
+    <w:p>
+      <w:pPr>
+        <w:jc w:val="center"/>
+        <w:rPr>
+          <w:rFonts w:ascii="Times New Roman" w:eastAsia="Times New Roman" w:hAnsi="Times New Roman" w:cs="Times New Roman"/>
+          <w:bCs/>
+          <w:sz w:val="8"/>
+          <w:szCs w:val="8"/>
+        </w:rPr>
+      </w:pPr>
     </w:p>
     <w:p>
       <w:pPr>
@@ -340,14 +351,14 @@
         <w:rPr>
           <w:rFonts w:ascii="Times New Roman" w:eastAsia="Times New Roman" w:hAnsi="Times New Roman" w:cs="Times New Roman"/>
         </w:rPr>
-        <w:t xml:space="preserve"> this requirement; however, manual methods often lead to inconsistencies and human errors. The inefficiency associated with reviewing lengthy recordings or transcripts further complicates matters, particularly when </w:t>
+        <w:t xml:space="preserve"> this requirement; however, manual methods often lead to inconsistencies and human errors. The inefficiency associated with </w:t>
       </w:r>
       <w:r>
         <w:rPr>
           <w:rFonts w:ascii="Times New Roman" w:eastAsia="Times New Roman" w:hAnsi="Times New Roman" w:cs="Times New Roman"/>
         </w:rPr>
         <w:lastRenderedPageBreak/>
-        <w:t>rapid decision-making is necessary. This project aims to tackle these challenges by introducing an automated summarization system that generates concise and coherent executive summaries of online meetings.</w:t>
+        <w:t>reviewing lengthy recordings or transcripts further complicates matters, particularly when rapid decision-making is necessary. This project aims to tackle these challenges by introducing an automated summarization system that generates concise and coherent executive summaries of online meetings.</w:t>
       </w:r>
     </w:p>
     <w:p>
@@ -435,16 +446,16 @@
         <w:rPr>
           <w:rFonts w:ascii="Times New Roman" w:eastAsia="Times New Roman" w:hAnsi="Times New Roman" w:cs="Times New Roman"/>
           <w:b/>
-          <w:sz w:val="28"/>
-          <w:szCs w:val="28"/>
+          <w:sz w:val="26"/>
+          <w:szCs w:val="26"/>
         </w:rPr>
       </w:pPr>
       <w:r>
         <w:rPr>
           <w:rFonts w:ascii="Times New Roman" w:eastAsia="Times New Roman" w:hAnsi="Times New Roman" w:cs="Times New Roman"/>
           <w:b/>
-          <w:sz w:val="28"/>
-          <w:szCs w:val="28"/>
+          <w:sz w:val="26"/>
+          <w:szCs w:val="26"/>
         </w:rPr>
         <w:t xml:space="preserve">A. </w:t>
       </w:r>
@@ -452,8 +463,8 @@
         <w:rPr>
           <w:rFonts w:ascii="Times New Roman" w:eastAsia="Times New Roman" w:hAnsi="Times New Roman" w:cs="Times New Roman"/>
           <w:b/>
-          <w:sz w:val="28"/>
-          <w:szCs w:val="28"/>
+          <w:sz w:val="26"/>
+          <w:szCs w:val="26"/>
         </w:rPr>
         <w:t>Automated Meeting Summarization Techniques</w:t>
       </w:r>
@@ -485,7 +496,41 @@
         <w:rPr>
           <w:rFonts w:ascii="Times New Roman" w:eastAsia="Times New Roman" w:hAnsi="Times New Roman" w:cs="Times New Roman"/>
         </w:rPr>
+        <w:lastRenderedPageBreak/>
         <w:t>To address these issues, various NLP models, such as BART, PEGASUS, and TF-IDF, are employed to condense meeting transcripts effectively. These studies explore both extractive and abstractive summarization techniques to deliver accurate and coherent summaries.</w:t>
+      </w:r>
+    </w:p>
+    <w:p>
+      <w:pPr>
+        <w:ind w:firstLine="720"/>
+        <w:jc w:val="both"/>
+        <w:rPr>
+          <w:rFonts w:ascii="Times New Roman" w:eastAsia="Times New Roman" w:hAnsi="Times New Roman" w:cs="Times New Roman"/>
+          <w:sz w:val="2"/>
+          <w:szCs w:val="2"/>
+        </w:rPr>
+      </w:pPr>
+    </w:p>
+    <w:p>
+      <w:pPr>
+        <w:jc w:val="center"/>
+        <w:rPr>
+          <w:rFonts w:ascii="Times New Roman" w:eastAsia="Times New Roman" w:hAnsi="Times New Roman" w:cs="Times New Roman"/>
+        </w:rPr>
+      </w:pPr>
+      <w:r>
+        <w:rPr>
+          <w:rFonts w:ascii="Times New Roman" w:eastAsia="Times New Roman" w:hAnsi="Times New Roman" w:cs="Times New Roman"/>
+          <w:b/>
+          <w:bCs/>
+        </w:rPr>
+        <w:t xml:space="preserve">Table 1. </w:t>
+      </w:r>
+      <w:r>
+        <w:rPr>
+          <w:rFonts w:ascii="Times New Roman" w:eastAsia="Times New Roman" w:hAnsi="Times New Roman" w:cs="Times New Roman"/>
+        </w:rPr>
+        <w:t>Comprehensive Analysis of Summarization Techniques</w:t>
       </w:r>
     </w:p>
     <w:tbl>
@@ -536,7 +581,6 @@
                 <w:sz w:val="28"/>
                 <w:szCs w:val="28"/>
               </w:rPr>
-              <w:lastRenderedPageBreak/>
               <w:t>Study</w:t>
             </w:r>
           </w:p>
@@ -631,51 +675,27 @@
               <w:jc w:val="both"/>
               <w:rPr>
                 <w:rFonts w:ascii="Times New Roman" w:eastAsia="Times New Roman" w:hAnsi="Times New Roman" w:cs="Times New Roman"/>
-              </w:rPr>
-            </w:pPr>
-          </w:p>
-          <w:p>
-            <w:pPr>
+                <w:vertAlign w:val="superscript"/>
+              </w:rPr>
+            </w:pPr>
+            <w:r>
+              <w:rPr>
+                <w:rFonts w:ascii="Times New Roman" w:eastAsia="Times New Roman" w:hAnsi="Times New Roman" w:cs="Times New Roman"/>
+              </w:rPr>
+              <w:t xml:space="preserve">Muppidi et al., 2023 </w:t>
+            </w:r>
+            <w:r>
+              <w:rPr>
+                <w:rFonts w:ascii="Times New Roman" w:eastAsia="Times New Roman" w:hAnsi="Times New Roman" w:cs="Times New Roman"/>
+                <w:vertAlign w:val="superscript"/>
+              </w:rPr>
+              <w:t>[3]</w:t>
+            </w:r>
+          </w:p>
+          <w:p>
+            <w:pPr>
+              <w:pStyle w:val="NoSpacing"/>
               <w:jc w:val="both"/>
-              <w:rPr>
-                <w:rFonts w:ascii="Times New Roman" w:eastAsia="Times New Roman" w:hAnsi="Times New Roman" w:cs="Times New Roman"/>
-                <w:vertAlign w:val="superscript"/>
-              </w:rPr>
-            </w:pPr>
-            <w:r>
-              <w:rPr>
-                <w:rFonts w:ascii="Times New Roman" w:eastAsia="Times New Roman" w:hAnsi="Times New Roman" w:cs="Times New Roman"/>
-              </w:rPr>
-              <w:t xml:space="preserve">Muppidi et al., 2023 </w:t>
-            </w:r>
-            <w:r>
-              <w:rPr>
-                <w:rFonts w:ascii="Times New Roman" w:eastAsia="Times New Roman" w:hAnsi="Times New Roman" w:cs="Times New Roman"/>
-                <w:vertAlign w:val="superscript"/>
-              </w:rPr>
-              <w:t>[</w:t>
-            </w:r>
-            <w:r>
-              <w:rPr>
-                <w:rFonts w:ascii="Times New Roman" w:eastAsia="Times New Roman" w:hAnsi="Times New Roman" w:cs="Times New Roman"/>
-                <w:vertAlign w:val="superscript"/>
-              </w:rPr>
-              <w:t>3</w:t>
-            </w:r>
-            <w:r>
-              <w:rPr>
-                <w:rFonts w:ascii="Times New Roman" w:eastAsia="Times New Roman" w:hAnsi="Times New Roman" w:cs="Times New Roman"/>
-                <w:vertAlign w:val="superscript"/>
-              </w:rPr>
-              <w:t>]</w:t>
-            </w:r>
-          </w:p>
-          <w:p>
-            <w:pPr>
-              <w:jc w:val="both"/>
-              <w:rPr>
-                <w:rFonts w:ascii="Times New Roman" w:eastAsia="Times New Roman" w:hAnsi="Times New Roman" w:cs="Times New Roman"/>
-              </w:rPr>
             </w:pPr>
           </w:p>
           <w:p>
@@ -702,6 +722,7 @@
           </w:tcPr>
           <w:p>
             <w:pPr>
+              <w:jc w:val="both"/>
               <w:rPr>
                 <w:rFonts w:ascii="Times New Roman" w:eastAsia="Times New Roman" w:hAnsi="Times New Roman" w:cs="Times New Roman"/>
               </w:rPr>
@@ -728,6 +749,7 @@
                 <w:between w:val="nil"/>
               </w:pBdr>
               <w:spacing w:after="160" w:line="278" w:lineRule="auto"/>
+              <w:jc w:val="both"/>
               <w:rPr>
                 <w:rFonts w:ascii="Times New Roman" w:eastAsia="Times New Roman" w:hAnsi="Times New Roman" w:cs="Times New Roman"/>
                 <w:color w:val="000000"/>
@@ -755,6 +777,7 @@
                 <w:between w:val="nil"/>
               </w:pBdr>
               <w:spacing w:after="160" w:line="278" w:lineRule="auto"/>
+              <w:jc w:val="both"/>
               <w:rPr>
                 <w:rFonts w:ascii="Times New Roman" w:eastAsia="Times New Roman" w:hAnsi="Times New Roman" w:cs="Times New Roman"/>
               </w:rPr>
@@ -820,6 +843,7 @@
           </w:tcPr>
           <w:p>
             <w:pPr>
+              <w:jc w:val="both"/>
               <w:rPr>
                 <w:rFonts w:ascii="Times New Roman" w:eastAsia="Times New Roman" w:hAnsi="Times New Roman" w:cs="Times New Roman"/>
               </w:rPr>
@@ -846,6 +870,7 @@
                 <w:between w:val="nil"/>
               </w:pBdr>
               <w:spacing w:line="278" w:lineRule="auto"/>
+              <w:jc w:val="both"/>
               <w:rPr>
                 <w:rFonts w:ascii="Times New Roman" w:eastAsia="Times New Roman" w:hAnsi="Times New Roman" w:cs="Times New Roman"/>
                 <w:color w:val="000000"/>
@@ -873,6 +898,7 @@
                 <w:between w:val="nil"/>
               </w:pBdr>
               <w:spacing w:after="160" w:line="278" w:lineRule="auto"/>
+              <w:jc w:val="both"/>
               <w:rPr>
                 <w:rFonts w:ascii="Times New Roman" w:eastAsia="Times New Roman" w:hAnsi="Times New Roman" w:cs="Times New Roman"/>
                 <w:color w:val="000000"/>
@@ -947,6 +973,7 @@
           </w:tcPr>
           <w:p>
             <w:pPr>
+              <w:jc w:val="both"/>
               <w:rPr>
                 <w:rFonts w:ascii="Times New Roman" w:eastAsia="Times New Roman" w:hAnsi="Times New Roman" w:cs="Times New Roman"/>
               </w:rPr>
@@ -974,6 +1001,7 @@
               </w:pBdr>
               <w:spacing w:line="278" w:lineRule="auto"/>
               <w:ind w:left="32" w:hanging="120"/>
+              <w:jc w:val="both"/>
               <w:rPr>
                 <w:rFonts w:ascii="Times New Roman" w:eastAsia="Times New Roman" w:hAnsi="Times New Roman" w:cs="Times New Roman"/>
               </w:rPr>
@@ -1002,6 +1030,7 @@
               </w:pBdr>
               <w:spacing w:line="278" w:lineRule="auto"/>
               <w:ind w:left="32" w:hanging="120"/>
+              <w:jc w:val="both"/>
               <w:rPr>
                 <w:rFonts w:ascii="Times New Roman" w:eastAsia="Times New Roman" w:hAnsi="Times New Roman" w:cs="Times New Roman"/>
               </w:rPr>
@@ -1029,6 +1058,7 @@
                 <w:between w:val="nil"/>
               </w:pBdr>
               <w:spacing w:line="278" w:lineRule="auto"/>
+              <w:jc w:val="both"/>
               <w:rPr>
                 <w:rFonts w:ascii="Times New Roman" w:eastAsia="Times New Roman" w:hAnsi="Times New Roman" w:cs="Times New Roman"/>
               </w:rPr>
@@ -1058,6 +1088,7 @@
               </w:pBdr>
               <w:spacing w:line="278" w:lineRule="auto"/>
               <w:ind w:left="32" w:hanging="120"/>
+              <w:jc w:val="both"/>
               <w:rPr>
                 <w:rFonts w:ascii="Times New Roman" w:eastAsia="Times New Roman" w:hAnsi="Times New Roman" w:cs="Times New Roman"/>
                 <w:color w:val="000000"/>
@@ -1130,6 +1161,7 @@
           </w:tcPr>
           <w:p>
             <w:pPr>
+              <w:jc w:val="both"/>
               <w:rPr>
                 <w:rFonts w:ascii="Times New Roman" w:eastAsia="Times New Roman" w:hAnsi="Times New Roman" w:cs="Times New Roman"/>
               </w:rPr>
@@ -1156,6 +1188,7 @@
                 <w:between w:val="nil"/>
               </w:pBdr>
               <w:spacing w:line="278" w:lineRule="auto"/>
+              <w:jc w:val="both"/>
               <w:rPr>
                 <w:rFonts w:ascii="Times New Roman" w:eastAsia="Times New Roman" w:hAnsi="Times New Roman" w:cs="Times New Roman"/>
                 <w:color w:val="000000"/>
@@ -1183,6 +1216,7 @@
                 <w:between w:val="nil"/>
               </w:pBdr>
               <w:spacing w:after="160" w:line="278" w:lineRule="auto"/>
+              <w:jc w:val="both"/>
               <w:rPr>
                 <w:rFonts w:ascii="Times New Roman" w:eastAsia="Times New Roman" w:hAnsi="Times New Roman" w:cs="Times New Roman"/>
               </w:rPr>
@@ -1254,6 +1288,7 @@
           </w:tcPr>
           <w:p>
             <w:pPr>
+              <w:jc w:val="both"/>
               <w:rPr>
                 <w:rFonts w:ascii="Times New Roman" w:eastAsia="Times New Roman" w:hAnsi="Times New Roman" w:cs="Times New Roman"/>
               </w:rPr>
@@ -1281,6 +1316,7 @@
               </w:pBdr>
               <w:spacing w:after="160" w:line="278" w:lineRule="auto"/>
               <w:ind w:left="32"/>
+              <w:jc w:val="both"/>
               <w:rPr>
                 <w:rFonts w:ascii="Times New Roman" w:eastAsia="Times New Roman" w:hAnsi="Times New Roman" w:cs="Times New Roman"/>
                 <w:color w:val="000000"/>
@@ -1309,6 +1345,7 @@
               </w:pBdr>
               <w:spacing w:after="160" w:line="278" w:lineRule="auto"/>
               <w:ind w:left="32"/>
+              <w:jc w:val="both"/>
               <w:rPr>
                 <w:rFonts w:ascii="Times New Roman" w:eastAsia="Times New Roman" w:hAnsi="Times New Roman" w:cs="Times New Roman"/>
               </w:rPr>
@@ -1324,7 +1361,7 @@
       </w:tr>
       <w:tr>
         <w:trPr>
-          <w:trHeight w:val="2313"/>
+          <w:trHeight w:val="1691"/>
           <w:jc w:val="center"/>
         </w:trPr>
         <w:tc>
@@ -1344,6 +1381,7 @@
               <w:rPr>
                 <w:rFonts w:ascii="Times New Roman" w:eastAsia="Times New Roman" w:hAnsi="Times New Roman" w:cs="Times New Roman"/>
               </w:rPr>
+              <w:lastRenderedPageBreak/>
               <w:t xml:space="preserve">Deng et al., 2023 </w:t>
             </w:r>
             <w:r>
@@ -1375,6 +1413,7 @@
           </w:tcPr>
           <w:p>
             <w:pPr>
+              <w:jc w:val="both"/>
               <w:rPr>
                 <w:rFonts w:ascii="Times New Roman" w:eastAsia="Times New Roman" w:hAnsi="Times New Roman" w:cs="Times New Roman"/>
               </w:rPr>
@@ -1416,6 +1455,7 @@
               </w:pBdr>
               <w:spacing w:after="160" w:line="278" w:lineRule="auto"/>
               <w:ind w:left="32"/>
+              <w:jc w:val="both"/>
               <w:rPr>
                 <w:rFonts w:ascii="Times New Roman" w:eastAsia="Times New Roman" w:hAnsi="Times New Roman" w:cs="Times New Roman"/>
                 <w:color w:val="000000"/>
@@ -1443,6 +1483,7 @@
                 <w:between w:val="nil"/>
               </w:pBdr>
               <w:spacing w:after="160" w:line="278" w:lineRule="auto"/>
+              <w:jc w:val="both"/>
               <w:rPr>
                 <w:rFonts w:ascii="Times New Roman" w:eastAsia="Times New Roman" w:hAnsi="Times New Roman" w:cs="Times New Roman"/>
               </w:rPr>
@@ -1478,7 +1519,6 @@
               <w:rPr>
                 <w:rFonts w:ascii="Times New Roman" w:eastAsia="Times New Roman" w:hAnsi="Times New Roman" w:cs="Times New Roman"/>
               </w:rPr>
-              <w:lastRenderedPageBreak/>
               <w:t xml:space="preserve">Bhat et al., 2023 </w:t>
             </w:r>
             <w:r>
@@ -1510,6 +1550,7 @@
           </w:tcPr>
           <w:p>
             <w:pPr>
+              <w:jc w:val="both"/>
               <w:rPr>
                 <w:rFonts w:ascii="Times New Roman" w:eastAsia="Times New Roman" w:hAnsi="Times New Roman" w:cs="Times New Roman"/>
               </w:rPr>
@@ -1537,6 +1578,7 @@
               </w:pBdr>
               <w:spacing w:after="160" w:line="278" w:lineRule="auto"/>
               <w:ind w:left="32"/>
+              <w:jc w:val="both"/>
               <w:rPr>
                 <w:rFonts w:ascii="Times New Roman" w:eastAsia="Times New Roman" w:hAnsi="Times New Roman" w:cs="Times New Roman"/>
                 <w:color w:val="000000"/>
@@ -1564,6 +1606,7 @@
                 <w:between w:val="nil"/>
               </w:pBdr>
               <w:spacing w:after="160" w:line="278" w:lineRule="auto"/>
+              <w:jc w:val="both"/>
               <w:rPr>
                 <w:rFonts w:ascii="Times New Roman" w:eastAsia="Times New Roman" w:hAnsi="Times New Roman" w:cs="Times New Roman"/>
                 <w:color w:val="000000"/>
@@ -1580,7 +1623,7 @@
       </w:tr>
       <w:tr>
         <w:trPr>
-          <w:trHeight w:val="2313"/>
+          <w:trHeight w:val="1519"/>
           <w:jc w:val="center"/>
         </w:trPr>
         <w:tc>
@@ -1630,6 +1673,7 @@
           </w:tcPr>
           <w:p>
             <w:pPr>
+              <w:jc w:val="both"/>
               <w:rPr>
                 <w:rFonts w:ascii="Times New Roman" w:eastAsia="Times New Roman" w:hAnsi="Times New Roman" w:cs="Times New Roman"/>
               </w:rPr>
@@ -1657,6 +1701,7 @@
               </w:pBdr>
               <w:spacing w:after="160" w:line="278" w:lineRule="auto"/>
               <w:ind w:left="56"/>
+              <w:jc w:val="both"/>
               <w:rPr>
                 <w:rFonts w:ascii="Times New Roman" w:eastAsia="Times New Roman" w:hAnsi="Times New Roman" w:cs="Times New Roman"/>
                 <w:color w:val="000000"/>
@@ -1673,6 +1718,99 @@
         <w:tc>
           <w:tcPr>
             <w:tcW w:w="2474" w:type="dxa"/>
+          </w:tcPr>
+          <w:p>
+            <w:pPr>
+              <w:pBdr>
+                <w:top w:val="nil"/>
+                <w:left w:val="nil"/>
+                <w:bottom w:val="nil"/>
+                <w:right w:val="nil"/>
+                <w:between w:val="nil"/>
+              </w:pBdr>
+              <w:spacing w:after="160" w:line="278" w:lineRule="auto"/>
+              <w:jc w:val="both"/>
+              <w:rPr>
+                <w:rFonts w:ascii="Times New Roman" w:eastAsia="Times New Roman" w:hAnsi="Times New Roman" w:cs="Times New Roman"/>
+              </w:rPr>
+            </w:pPr>
+            <w:r>
+              <w:rPr>
+                <w:rFonts w:ascii="Times New Roman" w:eastAsia="Times New Roman" w:hAnsi="Times New Roman" w:cs="Times New Roman"/>
+              </w:rPr>
+              <w:t>Entity tagging errors occasionally detract from the relevance and focus of summaries.</w:t>
+            </w:r>
+          </w:p>
+        </w:tc>
+      </w:tr>
+      <w:tr>
+        <w:trPr>
+          <w:trHeight w:val="1696"/>
+          <w:jc w:val="center"/>
+        </w:trPr>
+        <w:tc>
+          <w:tcPr>
+            <w:tcW w:w="1735" w:type="dxa"/>
+          </w:tcPr>
+          <w:p>
+            <w:pPr>
+              <w:jc w:val="both"/>
+              <w:rPr>
+                <w:rFonts w:ascii="Times New Roman" w:eastAsia="Times New Roman" w:hAnsi="Times New Roman" w:cs="Times New Roman"/>
+                <w:vertAlign w:val="superscript"/>
+              </w:rPr>
+            </w:pPr>
+            <w:r>
+              <w:rPr>
+                <w:rFonts w:ascii="Times New Roman" w:eastAsia="Times New Roman" w:hAnsi="Times New Roman" w:cs="Times New Roman"/>
+              </w:rPr>
+              <w:t xml:space="preserve">Choi et al., 2023 </w:t>
+            </w:r>
+            <w:r>
+              <w:rPr>
+                <w:rFonts w:ascii="Times New Roman" w:eastAsia="Times New Roman" w:hAnsi="Times New Roman" w:cs="Times New Roman"/>
+                <w:vertAlign w:val="superscript"/>
+              </w:rPr>
+              <w:t>[</w:t>
+            </w:r>
+            <w:r>
+              <w:rPr>
+                <w:rFonts w:ascii="Times New Roman" w:eastAsia="Times New Roman" w:hAnsi="Times New Roman" w:cs="Times New Roman"/>
+                <w:vertAlign w:val="superscript"/>
+              </w:rPr>
+              <w:t>30</w:t>
+            </w:r>
+            <w:r>
+              <w:rPr>
+                <w:rFonts w:ascii="Times New Roman" w:eastAsia="Times New Roman" w:hAnsi="Times New Roman" w:cs="Times New Roman"/>
+                <w:vertAlign w:val="superscript"/>
+              </w:rPr>
+              <w:t>]</w:t>
+            </w:r>
+          </w:p>
+        </w:tc>
+        <w:tc>
+          <w:tcPr>
+            <w:tcW w:w="2686" w:type="dxa"/>
+          </w:tcPr>
+          <w:p>
+            <w:pPr>
+              <w:jc w:val="both"/>
+              <w:rPr>
+                <w:rFonts w:ascii="Times New Roman" w:eastAsia="Times New Roman" w:hAnsi="Times New Roman" w:cs="Times New Roman"/>
+              </w:rPr>
+            </w:pPr>
+            <w:r>
+              <w:rPr>
+                <w:rFonts w:ascii="Times New Roman" w:eastAsia="Times New Roman" w:hAnsi="Times New Roman" w:cs="Times New Roman"/>
+              </w:rPr>
+              <w:t>Captures decisions and action items</w:t>
+            </w:r>
+          </w:p>
+        </w:tc>
+        <w:tc>
+          <w:tcPr>
+            <w:tcW w:w="1976" w:type="dxa"/>
           </w:tcPr>
           <w:p>
             <w:pPr>
@@ -1685,86 +1823,23 @@
               </w:pBdr>
               <w:spacing w:after="160" w:line="278" w:lineRule="auto"/>
               <w:ind w:left="56"/>
-              <w:rPr>
-                <w:rFonts w:ascii="Times New Roman" w:eastAsia="Times New Roman" w:hAnsi="Times New Roman" w:cs="Times New Roman"/>
-              </w:rPr>
-            </w:pPr>
-            <w:r>
-              <w:rPr>
-                <w:rFonts w:ascii="Times New Roman" w:eastAsia="Times New Roman" w:hAnsi="Times New Roman" w:cs="Times New Roman"/>
-              </w:rPr>
-              <w:t>Entity tagging errors occasionally detract from the relevance and focus of summaries.</w:t>
-            </w:r>
-          </w:p>
-        </w:tc>
-      </w:tr>
-      <w:tr>
-        <w:trPr>
-          <w:trHeight w:val="1887"/>
-          <w:jc w:val="center"/>
-        </w:trPr>
-        <w:tc>
-          <w:tcPr>
-            <w:tcW w:w="1735" w:type="dxa"/>
-          </w:tcPr>
-          <w:p>
-            <w:pPr>
               <w:jc w:val="both"/>
               <w:rPr>
                 <w:rFonts w:ascii="Times New Roman" w:eastAsia="Times New Roman" w:hAnsi="Times New Roman" w:cs="Times New Roman"/>
-                <w:vertAlign w:val="superscript"/>
-              </w:rPr>
-            </w:pPr>
-            <w:r>
-              <w:rPr>
-                <w:rFonts w:ascii="Times New Roman" w:eastAsia="Times New Roman" w:hAnsi="Times New Roman" w:cs="Times New Roman"/>
-              </w:rPr>
-              <w:t xml:space="preserve">Choi et al., 2023 </w:t>
-            </w:r>
-            <w:r>
-              <w:rPr>
-                <w:rFonts w:ascii="Times New Roman" w:eastAsia="Times New Roman" w:hAnsi="Times New Roman" w:cs="Times New Roman"/>
-                <w:vertAlign w:val="superscript"/>
-              </w:rPr>
-              <w:t>[</w:t>
-            </w:r>
-            <w:r>
-              <w:rPr>
-                <w:rFonts w:ascii="Times New Roman" w:eastAsia="Times New Roman" w:hAnsi="Times New Roman" w:cs="Times New Roman"/>
-                <w:vertAlign w:val="superscript"/>
-              </w:rPr>
-              <w:t>30</w:t>
-            </w:r>
-            <w:r>
-              <w:rPr>
-                <w:rFonts w:ascii="Times New Roman" w:eastAsia="Times New Roman" w:hAnsi="Times New Roman" w:cs="Times New Roman"/>
-                <w:vertAlign w:val="superscript"/>
-              </w:rPr>
-              <w:t>]</w:t>
-            </w:r>
-          </w:p>
-        </w:tc>
-        <w:tc>
-          <w:tcPr>
-            <w:tcW w:w="2686" w:type="dxa"/>
-          </w:tcPr>
-          <w:p>
-            <w:pPr>
-              <w:rPr>
-                <w:rFonts w:ascii="Times New Roman" w:eastAsia="Times New Roman" w:hAnsi="Times New Roman" w:cs="Times New Roman"/>
-              </w:rPr>
-            </w:pPr>
-            <w:r>
-              <w:rPr>
-                <w:rFonts w:ascii="Times New Roman" w:eastAsia="Times New Roman" w:hAnsi="Times New Roman" w:cs="Times New Roman"/>
-              </w:rPr>
-              <w:t>Captures decisions and action items</w:t>
-            </w:r>
-          </w:p>
-        </w:tc>
-        <w:tc>
-          <w:tcPr>
-            <w:tcW w:w="1976" w:type="dxa"/>
+                <w:color w:val="000000"/>
+              </w:rPr>
+            </w:pPr>
+            <w:r>
+              <w:rPr>
+                <w:rFonts w:ascii="Times New Roman" w:eastAsia="Times New Roman" w:hAnsi="Times New Roman" w:cs="Times New Roman"/>
+              </w:rPr>
+              <w:t>Transformer-based Abstractive Summarization</w:t>
+            </w:r>
+          </w:p>
+        </w:tc>
+        <w:tc>
+          <w:tcPr>
+            <w:tcW w:w="2474" w:type="dxa"/>
           </w:tcPr>
           <w:p>
             <w:pPr>
@@ -1776,34 +1851,7 @@
                 <w:between w:val="nil"/>
               </w:pBdr>
               <w:spacing w:after="160" w:line="278" w:lineRule="auto"/>
-              <w:ind w:left="56"/>
-              <w:rPr>
-                <w:rFonts w:ascii="Times New Roman" w:eastAsia="Times New Roman" w:hAnsi="Times New Roman" w:cs="Times New Roman"/>
-                <w:color w:val="000000"/>
-              </w:rPr>
-            </w:pPr>
-            <w:r>
-              <w:rPr>
-                <w:rFonts w:ascii="Times New Roman" w:eastAsia="Times New Roman" w:hAnsi="Times New Roman" w:cs="Times New Roman"/>
-              </w:rPr>
-              <w:t>Transformer-based Abstractive Summarization</w:t>
-            </w:r>
-          </w:p>
-        </w:tc>
-        <w:tc>
-          <w:tcPr>
-            <w:tcW w:w="2474" w:type="dxa"/>
-          </w:tcPr>
-          <w:p>
-            <w:pPr>
-              <w:pBdr>
-                <w:top w:val="nil"/>
-                <w:left w:val="nil"/>
-                <w:bottom w:val="nil"/>
-                <w:right w:val="nil"/>
-                <w:between w:val="nil"/>
-              </w:pBdr>
-              <w:spacing w:after="160" w:line="278" w:lineRule="auto"/>
+              <w:jc w:val="both"/>
               <w:rPr>
                 <w:rFonts w:ascii="Times New Roman" w:eastAsia="Times New Roman" w:hAnsi="Times New Roman" w:cs="Times New Roman"/>
                 <w:color w:val="000000"/>
@@ -1821,7 +1869,7 @@
       </w:tr>
       <w:tr>
         <w:trPr>
-          <w:trHeight w:val="2313"/>
+          <w:trHeight w:val="1639"/>
           <w:jc w:val="center"/>
         </w:trPr>
         <w:tc>
@@ -1870,6 +1918,7 @@
           </w:tcPr>
           <w:p>
             <w:pPr>
+              <w:jc w:val="both"/>
               <w:rPr>
                 <w:rFonts w:ascii="Times New Roman" w:eastAsia="Times New Roman" w:hAnsi="Times New Roman" w:cs="Times New Roman"/>
               </w:rPr>
@@ -1896,6 +1945,7 @@
                 <w:between w:val="nil"/>
               </w:pBdr>
               <w:ind w:left="56"/>
+              <w:jc w:val="both"/>
               <w:rPr>
                 <w:rFonts w:ascii="Times New Roman" w:eastAsia="Times New Roman" w:hAnsi="Times New Roman" w:cs="Times New Roman"/>
               </w:rPr>
@@ -1921,6 +1971,7 @@
                 <w:right w:val="nil"/>
                 <w:between w:val="nil"/>
               </w:pBdr>
+              <w:jc w:val="both"/>
               <w:rPr>
                 <w:rFonts w:ascii="Times New Roman" w:eastAsia="Times New Roman" w:hAnsi="Times New Roman" w:cs="Times New Roman"/>
                 <w:lang w:val="en-US"/>
@@ -1938,7 +1989,7 @@
       </w:tr>
       <w:tr>
         <w:trPr>
-          <w:trHeight w:val="2313"/>
+          <w:trHeight w:val="1357"/>
           <w:jc w:val="center"/>
         </w:trPr>
         <w:tc>
@@ -1987,6 +2038,7 @@
           </w:tcPr>
           <w:p>
             <w:pPr>
+              <w:jc w:val="both"/>
               <w:rPr>
                 <w:rFonts w:ascii="Times New Roman" w:eastAsia="Times New Roman" w:hAnsi="Times New Roman" w:cs="Times New Roman"/>
               </w:rPr>
@@ -2013,6 +2065,7 @@
                 <w:between w:val="nil"/>
               </w:pBdr>
               <w:ind w:left="56"/>
+              <w:jc w:val="both"/>
               <w:rPr>
                 <w:rFonts w:ascii="Times New Roman" w:eastAsia="Times New Roman" w:hAnsi="Times New Roman" w:cs="Times New Roman"/>
               </w:rPr>
@@ -2038,6 +2091,7 @@
                 <w:right w:val="nil"/>
                 <w:between w:val="nil"/>
               </w:pBdr>
+              <w:jc w:val="both"/>
               <w:rPr>
                 <w:rFonts w:ascii="Times New Roman" w:eastAsia="Times New Roman" w:hAnsi="Times New Roman" w:cs="Times New Roman"/>
                 <w:lang w:val="en-US"/>
@@ -2058,39 +2112,42 @@
       <w:pPr>
         <w:rPr>
           <w:rFonts w:ascii="Times New Roman" w:eastAsia="Times New Roman" w:hAnsi="Times New Roman" w:cs="Times New Roman"/>
-        </w:rPr>
-      </w:pPr>
-    </w:p>
-    <w:p>
-      <w:pPr>
-        <w:rPr>
-          <w:rFonts w:ascii="Times New Roman" w:eastAsia="Times New Roman" w:hAnsi="Times New Roman" w:cs="Times New Roman"/>
           <w:b/>
           <w:sz w:val="28"/>
           <w:szCs w:val="28"/>
         </w:rPr>
       </w:pPr>
-      <w:r>
-        <w:rPr>
-          <w:rFonts w:ascii="Times New Roman" w:eastAsia="Times New Roman" w:hAnsi="Times New Roman" w:cs="Times New Roman"/>
-          <w:b/>
-          <w:sz w:val="28"/>
-          <w:szCs w:val="28"/>
-        </w:rPr>
-        <w:t xml:space="preserve">B. </w:t>
-      </w:r>
-      <w:r>
-        <w:rPr>
-          <w:rFonts w:ascii="Times New Roman" w:eastAsia="Times New Roman" w:hAnsi="Times New Roman" w:cs="Times New Roman"/>
-          <w:b/>
-          <w:sz w:val="28"/>
-          <w:szCs w:val="28"/>
-        </w:rPr>
-        <w:t>Natural Language Processing (NLP) Techniques in Summarization</w:t>
-      </w:r>
     </w:p>
     <w:p>
       <w:pPr>
+        <w:rPr>
+          <w:rFonts w:ascii="Times New Roman" w:eastAsia="Times New Roman" w:hAnsi="Times New Roman" w:cs="Times New Roman"/>
+          <w:b/>
+          <w:sz w:val="26"/>
+          <w:szCs w:val="26"/>
+        </w:rPr>
+      </w:pPr>
+      <w:r>
+        <w:rPr>
+          <w:rFonts w:ascii="Times New Roman" w:eastAsia="Times New Roman" w:hAnsi="Times New Roman" w:cs="Times New Roman"/>
+          <w:b/>
+          <w:sz w:val="26"/>
+          <w:szCs w:val="26"/>
+        </w:rPr>
+        <w:t xml:space="preserve">B. </w:t>
+      </w:r>
+      <w:r>
+        <w:rPr>
+          <w:rFonts w:ascii="Times New Roman" w:eastAsia="Times New Roman" w:hAnsi="Times New Roman" w:cs="Times New Roman"/>
+          <w:b/>
+          <w:sz w:val="26"/>
+          <w:szCs w:val="26"/>
+        </w:rPr>
+        <w:t>Natural Language Processing (NLP) Techniques in Summarization</w:t>
+      </w:r>
+    </w:p>
+    <w:p>
+      <w:pPr>
         <w:ind w:firstLine="720"/>
         <w:jc w:val="both"/>
         <w:rPr>
@@ -2103,14 +2160,12 @@
         </w:rPr>
         <w:t xml:space="preserve">This area </w:t>
       </w:r>
-      <w:proofErr w:type="spellStart"/>
-      <w:r>
-        <w:rPr>
-          <w:rFonts w:ascii="Times New Roman" w:eastAsia="Times New Roman" w:hAnsi="Times New Roman" w:cs="Times New Roman"/>
-        </w:rPr>
-        <w:t>centers</w:t>
-      </w:r>
-      <w:proofErr w:type="spellEnd"/>
+      <w:r>
+        <w:rPr>
+          <w:rFonts w:ascii="Times New Roman" w:eastAsia="Times New Roman" w:hAnsi="Times New Roman" w:cs="Times New Roman"/>
+        </w:rPr>
+        <w:t>centres</w:t>
+      </w:r>
       <w:r>
         <w:rPr>
           <w:rFonts w:ascii="Times New Roman" w:eastAsia="Times New Roman" w:hAnsi="Times New Roman" w:cs="Times New Roman"/>
@@ -2130,18 +2185,54 @@
         <w:rPr>
           <w:rFonts w:ascii="Times New Roman" w:eastAsia="Times New Roman" w:hAnsi="Times New Roman" w:cs="Times New Roman"/>
         </w:rPr>
-        <w:lastRenderedPageBreak/>
         <w:t>Key areas for improvement include scaling solutions for real-time processing, especially within multi-threaded environments, and finding an optimal balance between the speed of summarization and the quality of the summaries generated.</w:t>
       </w:r>
     </w:p>
     <w:p>
       <w:pPr>
         <w:ind w:firstLine="720"/>
-        <w:jc w:val="both"/>
-        <w:rPr>
-          <w:rFonts w:ascii="Times New Roman" w:eastAsia="Times New Roman" w:hAnsi="Times New Roman" w:cs="Times New Roman"/>
-        </w:rPr>
-      </w:pPr>
+        <w:jc w:val="center"/>
+        <w:rPr>
+          <w:rFonts w:ascii="Times New Roman" w:eastAsia="Times New Roman" w:hAnsi="Times New Roman" w:cs="Times New Roman"/>
+        </w:rPr>
+      </w:pPr>
+      <w:r>
+        <w:rPr>
+          <w:rFonts w:ascii="Times New Roman" w:eastAsia="Times New Roman" w:hAnsi="Times New Roman" w:cs="Times New Roman"/>
+          <w:b/>
+          <w:bCs/>
+        </w:rPr>
+        <w:lastRenderedPageBreak/>
+        <w:t xml:space="preserve">Table </w:t>
+      </w:r>
+      <w:r>
+        <w:rPr>
+          <w:rFonts w:ascii="Times New Roman" w:eastAsia="Times New Roman" w:hAnsi="Times New Roman" w:cs="Times New Roman"/>
+          <w:b/>
+          <w:bCs/>
+        </w:rPr>
+        <w:t>2</w:t>
+      </w:r>
+      <w:r>
+        <w:rPr>
+          <w:rFonts w:ascii="Times New Roman" w:eastAsia="Times New Roman" w:hAnsi="Times New Roman" w:cs="Times New Roman"/>
+          <w:b/>
+          <w:bCs/>
+        </w:rPr>
+        <w:t xml:space="preserve">. </w:t>
+      </w:r>
+      <w:r>
+        <w:rPr>
+          <w:rFonts w:ascii="Times New Roman" w:eastAsia="Times New Roman" w:hAnsi="Times New Roman" w:cs="Times New Roman"/>
+        </w:rPr>
+        <w:t xml:space="preserve">Comprehensive Analysis of </w:t>
+      </w:r>
+      <w:r>
+        <w:rPr>
+          <w:rFonts w:ascii="Times New Roman" w:eastAsia="Times New Roman" w:hAnsi="Times New Roman" w:cs="Times New Roman"/>
+        </w:rPr>
+        <w:t>NLP Techniques</w:t>
+      </w:r>
     </w:p>
     <w:tbl>
       <w:tblPr>
@@ -2474,6 +2565,7 @@
                 <w:between w:val="nil"/>
               </w:pBdr>
               <w:spacing w:after="0" w:line="240" w:lineRule="auto"/>
+              <w:jc w:val="both"/>
               <w:rPr>
                 <w:rFonts w:ascii="Times New Roman" w:eastAsia="Times New Roman" w:hAnsi="Times New Roman" w:cs="Times New Roman"/>
               </w:rPr>
@@ -2637,6 +2729,7 @@
                 <w:between w:val="nil"/>
               </w:pBdr>
               <w:spacing w:after="0" w:line="240" w:lineRule="auto"/>
+              <w:jc w:val="both"/>
               <w:rPr>
                 <w:rFonts w:ascii="Times New Roman" w:eastAsia="Times New Roman" w:hAnsi="Times New Roman" w:cs="Times New Roman"/>
               </w:rPr>
@@ -2718,11 +2811,7 @@
           </w:tcPr>
           <w:p>
             <w:pPr>
-              <w:widowControl w:val="0"/>
-              <w:spacing w:before="240" w:after="240" w:line="240" w:lineRule="auto"/>
-              <w:rPr>
-                <w:rFonts w:ascii="Times New Roman" w:eastAsia="Times New Roman" w:hAnsi="Times New Roman" w:cs="Times New Roman"/>
-              </w:rPr>
+              <w:pStyle w:val="NoSpacing"/>
             </w:pPr>
             <w:r>
               <w:rPr>
@@ -2796,6 +2885,7 @@
                 <w:between w:val="nil"/>
               </w:pBdr>
               <w:spacing w:after="0" w:line="240" w:lineRule="auto"/>
+              <w:jc w:val="both"/>
               <w:rPr>
                 <w:rFonts w:ascii="Times New Roman" w:eastAsia="Times New Roman" w:hAnsi="Times New Roman" w:cs="Times New Roman"/>
               </w:rPr>
@@ -2945,6 +3035,7 @@
           </w:tcPr>
           <w:p>
             <w:pPr>
+              <w:jc w:val="both"/>
               <w:rPr>
                 <w:rFonts w:ascii="Times New Roman" w:eastAsia="Times New Roman" w:hAnsi="Times New Roman" w:cs="Times New Roman"/>
                 <w:b/>
@@ -2961,7 +3052,7 @@
       </w:tr>
       <w:tr>
         <w:trPr>
-          <w:trHeight w:val="1977"/>
+          <w:trHeight w:val="1628"/>
           <w:jc w:val="center"/>
         </w:trPr>
         <w:tc>
@@ -3102,10 +3193,7 @@
           </w:tcPr>
           <w:p>
             <w:pPr>
-              <w:spacing w:before="240" w:after="240"/>
-              <w:rPr>
-                <w:rFonts w:ascii="Times New Roman" w:eastAsia="Times New Roman" w:hAnsi="Times New Roman" w:cs="Times New Roman"/>
-              </w:rPr>
+              <w:pStyle w:val="NoSpacing"/>
             </w:pPr>
             <w:r>
               <w:rPr>
@@ -3151,21 +3239,7 @@
                 <w:rFonts w:ascii="Times New Roman" w:eastAsia="Times New Roman" w:hAnsi="Times New Roman" w:cs="Times New Roman"/>
                 <w:vertAlign w:val="superscript"/>
               </w:rPr>
-              <w:t>[</w:t>
-            </w:r>
-            <w:r>
-              <w:rPr>
-                <w:rFonts w:ascii="Times New Roman" w:eastAsia="Times New Roman" w:hAnsi="Times New Roman" w:cs="Times New Roman"/>
-                <w:vertAlign w:val="superscript"/>
-              </w:rPr>
-              <w:t>15</w:t>
-            </w:r>
-            <w:r>
-              <w:rPr>
-                <w:rFonts w:ascii="Times New Roman" w:eastAsia="Times New Roman" w:hAnsi="Times New Roman" w:cs="Times New Roman"/>
-                <w:vertAlign w:val="superscript"/>
-              </w:rPr>
-              <w:t>]</w:t>
+              <w:t>[15]</w:t>
             </w:r>
           </w:p>
         </w:tc>
@@ -3250,10 +3324,7 @@
           </w:tcPr>
           <w:p>
             <w:pPr>
-              <w:spacing w:before="240" w:after="240"/>
-              <w:rPr>
-                <w:rFonts w:ascii="Times New Roman" w:eastAsia="Times New Roman" w:hAnsi="Times New Roman" w:cs="Times New Roman"/>
-              </w:rPr>
+              <w:pStyle w:val="NoSpacing"/>
             </w:pPr>
             <w:r>
               <w:rPr>
@@ -3270,26 +3341,35 @@
         <w:rPr>
           <w:rFonts w:ascii="Times New Roman" w:eastAsia="Times New Roman" w:hAnsi="Times New Roman" w:cs="Times New Roman"/>
           <w:b/>
-          <w:sz w:val="28"/>
-          <w:szCs w:val="28"/>
-        </w:rPr>
-      </w:pPr>
-      <w:r>
+          <w:sz w:val="26"/>
+          <w:szCs w:val="26"/>
+        </w:rPr>
+      </w:pPr>
+    </w:p>
+    <w:p>
+      <w:pPr>
         <w:rPr>
           <w:rFonts w:ascii="Times New Roman" w:eastAsia="Times New Roman" w:hAnsi="Times New Roman" w:cs="Times New Roman"/>
           <w:b/>
-          <w:sz w:val="28"/>
-          <w:szCs w:val="28"/>
-        </w:rPr>
-        <w:lastRenderedPageBreak/>
+          <w:sz w:val="26"/>
+          <w:szCs w:val="26"/>
+        </w:rPr>
+      </w:pPr>
+      <w:r>
+        <w:rPr>
+          <w:rFonts w:ascii="Times New Roman" w:eastAsia="Times New Roman" w:hAnsi="Times New Roman" w:cs="Times New Roman"/>
+          <w:b/>
+          <w:sz w:val="26"/>
+          <w:szCs w:val="26"/>
+        </w:rPr>
         <w:t xml:space="preserve">C. </w:t>
       </w:r>
       <w:r>
         <w:rPr>
           <w:rFonts w:ascii="Times New Roman" w:eastAsia="Times New Roman" w:hAnsi="Times New Roman" w:cs="Times New Roman"/>
           <w:b/>
-          <w:sz w:val="28"/>
-          <w:szCs w:val="28"/>
+          <w:sz w:val="26"/>
+          <w:szCs w:val="26"/>
         </w:rPr>
         <w:t>Comparative Analysis of Summarization Models</w:t>
       </w:r>
@@ -3307,13 +3387,7 @@
         <w:rPr>
           <w:rFonts w:ascii="Times New Roman" w:eastAsia="Times New Roman" w:hAnsi="Times New Roman" w:cs="Times New Roman"/>
         </w:rPr>
-        <w:t>Comparative studies play a crucial role in evaluating how different summarization models perform across diverse contexts, such as news articles, meeting transcripts, and general text. Key challenges in this research include evaluating how well models adapt to different types of content while ensuring that summaries are both coherent and contextually accurate. Transformer-based models like BERT and GPT are frequently utilized for their strong capability to handle the subtleties of natural language.</w:t>
-      </w:r>
-      <w:r>
-        <w:rPr>
-          <w:rFonts w:ascii="Times New Roman" w:eastAsia="Times New Roman" w:hAnsi="Times New Roman" w:cs="Times New Roman"/>
-        </w:rPr>
-        <w:tab/>
+        <w:t>Comparative studies play a crucial role in evaluating how different summarization models perform across diverse contexts, such as news articles, meeting transcripts, and general text. Key challenges in this research include evaluating how well models adapt to different types of content while ensuring that summaries are both coherent and contextually accurate.</w:t>
       </w:r>
     </w:p>
     <w:p>
@@ -3329,7 +3403,14 @@
         <w:rPr>
           <w:rFonts w:ascii="Times New Roman" w:eastAsia="Times New Roman" w:hAnsi="Times New Roman" w:cs="Times New Roman"/>
         </w:rPr>
-        <w:t>One significant gap is the lack of standardized evaluation metrics across domains, as model effectiveness can vary significantly depending on dataset structure and the specific language used in each domain. Establishing consistent metrics is essential to assess model performance comprehensively across various applications.</w:t>
+        <w:lastRenderedPageBreak/>
+        <w:t>Transformer-based models like BERT and GPT are frequently utilized for their strong capability to handle the subtleties of natural language.</w:t>
+      </w:r>
+      <w:r>
+        <w:rPr>
+          <w:rFonts w:ascii="Times New Roman" w:eastAsia="Times New Roman" w:hAnsi="Times New Roman" w:cs="Times New Roman"/>
+        </w:rPr>
+        <w:tab/>
       </w:r>
     </w:p>
     <w:p>
@@ -3341,6 +3422,12 @@
           <w:rFonts w:ascii="Times New Roman" w:eastAsia="Times New Roman" w:hAnsi="Times New Roman" w:cs="Times New Roman"/>
         </w:rPr>
       </w:pPr>
+      <w:r>
+        <w:rPr>
+          <w:rFonts w:ascii="Times New Roman" w:eastAsia="Times New Roman" w:hAnsi="Times New Roman" w:cs="Times New Roman"/>
+        </w:rPr>
+        <w:t>One significant gap is the lack of standardized evaluation metrics across domains, as model effectiveness can vary significantly depending on dataset structure and the specific language used in each domain. Establishing consistent metrics is essential to assess model performance comprehensively across various applications.</w:t>
+      </w:r>
     </w:p>
     <w:p>
       <w:pPr>
@@ -3349,9 +3436,53 @@
         <w:jc w:val="both"/>
         <w:rPr>
           <w:rFonts w:ascii="Times New Roman" w:eastAsia="Times New Roman" w:hAnsi="Times New Roman" w:cs="Times New Roman"/>
+        </w:rPr>
+      </w:pPr>
+    </w:p>
+    <w:p>
+      <w:pPr>
+        <w:ind w:firstLine="720"/>
+        <w:jc w:val="center"/>
+        <w:rPr>
+          <w:rFonts w:ascii="Times New Roman" w:eastAsia="Times New Roman" w:hAnsi="Times New Roman" w:cs="Times New Roman"/>
+        </w:rPr>
+      </w:pPr>
+      <w:r>
+        <w:rPr>
+          <w:rFonts w:ascii="Times New Roman" w:eastAsia="Times New Roman" w:hAnsi="Times New Roman" w:cs="Times New Roman"/>
           <w:b/>
-        </w:rPr>
-      </w:pPr>
+          <w:bCs/>
+        </w:rPr>
+        <w:t xml:space="preserve">Table </w:t>
+      </w:r>
+      <w:r>
+        <w:rPr>
+          <w:rFonts w:ascii="Times New Roman" w:eastAsia="Times New Roman" w:hAnsi="Times New Roman" w:cs="Times New Roman"/>
+          <w:b/>
+          <w:bCs/>
+        </w:rPr>
+        <w:t>3</w:t>
+      </w:r>
+      <w:r>
+        <w:rPr>
+          <w:rFonts w:ascii="Times New Roman" w:eastAsia="Times New Roman" w:hAnsi="Times New Roman" w:cs="Times New Roman"/>
+          <w:b/>
+          <w:bCs/>
+        </w:rPr>
+        <w:t xml:space="preserve">. </w:t>
+      </w:r>
+      <w:r>
+        <w:rPr>
+          <w:rFonts w:ascii="Times New Roman" w:eastAsia="Times New Roman" w:hAnsi="Times New Roman" w:cs="Times New Roman"/>
+        </w:rPr>
+        <w:t xml:space="preserve">Comprehensive Analysis of </w:t>
+      </w:r>
+      <w:r>
+        <w:rPr>
+          <w:rFonts w:ascii="Times New Roman" w:eastAsia="Times New Roman" w:hAnsi="Times New Roman" w:cs="Times New Roman"/>
+        </w:rPr>
+        <w:t>Summarization Models</w:t>
+      </w:r>
     </w:p>
     <w:tbl>
       <w:tblPr>
@@ -3616,6 +3747,7 @@
                 <w:between w:val="nil"/>
               </w:pBdr>
               <w:spacing w:after="0" w:line="240" w:lineRule="auto"/>
+              <w:jc w:val="both"/>
               <w:rPr>
                 <w:rFonts w:ascii="Times New Roman" w:eastAsia="Times New Roman" w:hAnsi="Times New Roman" w:cs="Times New Roman"/>
               </w:rPr>
@@ -3775,6 +3907,7 @@
           <w:p>
             <w:pPr>
               <w:spacing w:after="0" w:line="240" w:lineRule="auto"/>
+              <w:jc w:val="both"/>
               <w:rPr>
                 <w:rFonts w:ascii="Times New Roman" w:eastAsia="Times New Roman" w:hAnsi="Times New Roman" w:cs="Times New Roman"/>
                 <w:b/>
@@ -3854,7 +3987,7 @@
               <w:rPr>
                 <w:rFonts w:ascii="Times New Roman" w:eastAsia="Times New Roman" w:hAnsi="Times New Roman" w:cs="Times New Roman"/>
               </w:rPr>
-              <w:t>Struggles with more complex structures, limiting its generalizability for longer or intricate content.</w:t>
+              <w:t>Struggles with more complex structures, limiting its generalizability for longer intricate content.</w:t>
             </w:r>
           </w:p>
         </w:tc>
@@ -3925,6 +4058,7 @@
           <w:p>
             <w:pPr>
               <w:spacing w:after="0" w:line="240" w:lineRule="auto"/>
+              <w:jc w:val="both"/>
               <w:rPr>
                 <w:rFonts w:ascii="Times New Roman" w:eastAsia="Times New Roman" w:hAnsi="Times New Roman" w:cs="Times New Roman"/>
               </w:rPr>
@@ -4086,6 +4220,7 @@
           <w:p>
             <w:pPr>
               <w:spacing w:after="0" w:line="240" w:lineRule="auto"/>
+              <w:jc w:val="both"/>
               <w:rPr>
                 <w:rFonts w:ascii="Times New Roman" w:eastAsia="Times New Roman" w:hAnsi="Times New Roman" w:cs="Times New Roman"/>
               </w:rPr>
@@ -4235,6 +4370,7 @@
           <w:p>
             <w:pPr>
               <w:spacing w:after="0" w:line="240" w:lineRule="auto"/>
+              <w:jc w:val="both"/>
               <w:rPr>
                 <w:rFonts w:ascii="Times New Roman" w:eastAsia="Times New Roman" w:hAnsi="Times New Roman" w:cs="Times New Roman"/>
               </w:rPr>
@@ -4269,6 +4405,7 @@
                 <w:between w:val="nil"/>
               </w:pBdr>
               <w:spacing w:after="0" w:line="240" w:lineRule="auto"/>
+              <w:jc w:val="both"/>
               <w:rPr>
                 <w:rFonts w:ascii="Times New Roman" w:eastAsia="Times New Roman" w:hAnsi="Times New Roman" w:cs="Times New Roman"/>
               </w:rPr>
@@ -4303,6 +4440,7 @@
                 <w:between w:val="nil"/>
               </w:pBdr>
               <w:spacing w:after="0" w:line="240" w:lineRule="auto"/>
+              <w:jc w:val="both"/>
               <w:rPr>
                 <w:rFonts w:ascii="Times New Roman" w:eastAsia="Times New Roman" w:hAnsi="Times New Roman" w:cs="Times New Roman"/>
               </w:rPr>
@@ -4332,66 +4470,98 @@
         <w:rPr>
           <w:rFonts w:ascii="Times New Roman" w:eastAsia="Times New Roman" w:hAnsi="Times New Roman" w:cs="Times New Roman"/>
           <w:b/>
-          <w:sz w:val="28"/>
-          <w:szCs w:val="28"/>
-        </w:rPr>
-      </w:pPr>
+          <w:sz w:val="26"/>
+          <w:szCs w:val="26"/>
+        </w:rPr>
+      </w:pPr>
+      <w:r>
+        <w:rPr>
+          <w:rFonts w:ascii="Times New Roman" w:eastAsia="Times New Roman" w:hAnsi="Times New Roman" w:cs="Times New Roman"/>
+          <w:b/>
+          <w:sz w:val="26"/>
+          <w:szCs w:val="26"/>
+        </w:rPr>
+        <w:t xml:space="preserve">D. </w:t>
+      </w:r>
+      <w:r>
+        <w:rPr>
+          <w:rFonts w:ascii="Times New Roman" w:eastAsia="Times New Roman" w:hAnsi="Times New Roman" w:cs="Times New Roman"/>
+          <w:b/>
+          <w:sz w:val="26"/>
+          <w:szCs w:val="26"/>
+        </w:rPr>
+        <w:t>Sequential and Stepwise Summarization Approaches</w:t>
+      </w:r>
     </w:p>
     <w:p>
       <w:pPr>
-        <w:rPr>
-          <w:rFonts w:ascii="Times New Roman" w:eastAsia="Times New Roman" w:hAnsi="Times New Roman" w:cs="Times New Roman"/>
-          <w:b/>
-          <w:sz w:val="28"/>
-          <w:szCs w:val="28"/>
-        </w:rPr>
-      </w:pPr>
-      <w:r>
-        <w:rPr>
-          <w:rFonts w:ascii="Times New Roman" w:eastAsia="Times New Roman" w:hAnsi="Times New Roman" w:cs="Times New Roman"/>
-          <w:b/>
-          <w:sz w:val="28"/>
-          <w:szCs w:val="28"/>
+        <w:ind w:firstLine="720"/>
+        <w:jc w:val="both"/>
+        <w:rPr>
+          <w:rFonts w:ascii="Times New Roman" w:eastAsia="Times New Roman" w:hAnsi="Times New Roman" w:cs="Times New Roman"/>
+          <w:lang w:val="en-IN"/>
+        </w:rPr>
+      </w:pPr>
+      <w:r>
+        <w:rPr>
+          <w:rFonts w:ascii="Times New Roman" w:eastAsia="Times New Roman" w:hAnsi="Times New Roman" w:cs="Times New Roman"/>
+          <w:lang w:val="en-IN"/>
+        </w:rPr>
+        <w:t xml:space="preserve">Sequential and stepwise summarization aims to produce summaries that reflect the dynamic, evolving nature of content over time. This approach is especially relevant for situations where information unfolds in a sequence, such as during live news coverage, social media updates, or continuous streams of related business documents. Unlike traditional summarization models, which process a fixed set of documents, sequential and stepwise </w:t>
+      </w:r>
+      <w:r>
+        <w:rPr>
+          <w:rFonts w:ascii="Times New Roman" w:eastAsia="Times New Roman" w:hAnsi="Times New Roman" w:cs="Times New Roman"/>
+          <w:lang w:val="en-IN"/>
         </w:rPr>
         <w:lastRenderedPageBreak/>
-        <w:t xml:space="preserve">D. </w:t>
-      </w:r>
-      <w:r>
-        <w:rPr>
-          <w:rFonts w:ascii="Times New Roman" w:eastAsia="Times New Roman" w:hAnsi="Times New Roman" w:cs="Times New Roman"/>
-          <w:b/>
-          <w:sz w:val="28"/>
-          <w:szCs w:val="28"/>
-        </w:rPr>
-        <w:t>Sequential and Stepwise Summarization Approaches</w:t>
+        <w:t>methods are designed to incorporate new information as it arrives, ensuring that summaries remain coherent and consistent with previous updates.</w:t>
       </w:r>
     </w:p>
     <w:p>
       <w:pPr>
         <w:ind w:firstLine="720"/>
-        <w:jc w:val="both"/>
-        <w:rPr>
-          <w:rFonts w:ascii="Times New Roman" w:eastAsia="Times New Roman" w:hAnsi="Times New Roman" w:cs="Times New Roman"/>
-          <w:lang w:val="en-IN"/>
-        </w:rPr>
-      </w:pPr>
-      <w:r>
-        <w:rPr>
-          <w:rFonts w:ascii="Times New Roman" w:eastAsia="Times New Roman" w:hAnsi="Times New Roman" w:cs="Times New Roman"/>
-          <w:lang w:val="en-IN"/>
-        </w:rPr>
-        <w:t>Sequential and stepwise summarization aims to produce summaries that reflect the dynamic, evolving nature of content over time. This approach is especially relevant for situations where information unfolds in a sequence, such as during live news coverage, social media updates, or continuous streams of related business documents. Unlike traditional summarization models, which process a fixed set of documents, sequential and stepwise methods are designed to incorporate new information as it arrives, ensuring that summaries remain coherent and consistent with previous updates.</w:t>
-      </w:r>
-    </w:p>
-    <w:p>
-      <w:pPr>
-        <w:ind w:firstLine="720"/>
-        <w:jc w:val="both"/>
-        <w:rPr>
-          <w:rFonts w:ascii="Times New Roman" w:eastAsia="Times New Roman" w:hAnsi="Times New Roman" w:cs="Times New Roman"/>
-          <w:lang w:val="en-IN"/>
-        </w:rPr>
-      </w:pPr>
+        <w:jc w:val="center"/>
+        <w:rPr>
+          <w:rFonts w:ascii="Times New Roman" w:eastAsia="Times New Roman" w:hAnsi="Times New Roman" w:cs="Times New Roman"/>
+        </w:rPr>
+      </w:pPr>
+      <w:r>
+        <w:rPr>
+          <w:rFonts w:ascii="Times New Roman" w:eastAsia="Times New Roman" w:hAnsi="Times New Roman" w:cs="Times New Roman"/>
+          <w:b/>
+          <w:bCs/>
+        </w:rPr>
+        <w:t xml:space="preserve">Table </w:t>
+      </w:r>
+      <w:r>
+        <w:rPr>
+          <w:rFonts w:ascii="Times New Roman" w:eastAsia="Times New Roman" w:hAnsi="Times New Roman" w:cs="Times New Roman"/>
+          <w:b/>
+          <w:bCs/>
+        </w:rPr>
+        <w:t>4</w:t>
+      </w:r>
+      <w:r>
+        <w:rPr>
+          <w:rFonts w:ascii="Times New Roman" w:eastAsia="Times New Roman" w:hAnsi="Times New Roman" w:cs="Times New Roman"/>
+          <w:b/>
+          <w:bCs/>
+        </w:rPr>
+        <w:t xml:space="preserve">. </w:t>
+      </w:r>
+      <w:r>
+        <w:rPr>
+          <w:rFonts w:ascii="Times New Roman" w:eastAsia="Times New Roman" w:hAnsi="Times New Roman" w:cs="Times New Roman"/>
+        </w:rPr>
+        <w:t xml:space="preserve">Comprehensive Analysis of </w:t>
+      </w:r>
+      <w:r>
+        <w:rPr>
+          <w:rFonts w:ascii="Times New Roman" w:eastAsia="Times New Roman" w:hAnsi="Times New Roman" w:cs="Times New Roman"/>
+        </w:rPr>
+        <w:t>Stepwise Summarization Approaches</w:t>
+      </w:r>
     </w:p>
     <w:tbl>
       <w:tblPr>
@@ -4665,6 +4835,7 @@
                 <w:between w:val="nil"/>
               </w:pBdr>
               <w:spacing w:after="0" w:line="240" w:lineRule="auto"/>
+              <w:jc w:val="both"/>
               <w:rPr>
                 <w:rFonts w:ascii="Times New Roman" w:eastAsia="Times New Roman" w:hAnsi="Times New Roman" w:cs="Times New Roman"/>
               </w:rPr>
@@ -4690,6 +4861,7 @@
           </w:tcPr>
           <w:p>
             <w:pPr>
+              <w:jc w:val="both"/>
               <w:rPr>
                 <w:rFonts w:ascii="Times New Roman" w:eastAsia="Times New Roman" w:hAnsi="Times New Roman" w:cs="Times New Roman"/>
               </w:rPr>
@@ -4724,6 +4896,7 @@
                 <w:between w:val="nil"/>
               </w:pBdr>
               <w:spacing w:after="0" w:line="240" w:lineRule="auto"/>
+              <w:jc w:val="both"/>
               <w:rPr>
                 <w:rFonts w:ascii="Times New Roman" w:eastAsia="Times New Roman" w:hAnsi="Times New Roman" w:cs="Times New Roman"/>
               </w:rPr>
@@ -4812,6 +4985,7 @@
                 <w:between w:val="nil"/>
               </w:pBdr>
               <w:spacing w:after="0" w:line="240" w:lineRule="auto"/>
+              <w:jc w:val="both"/>
               <w:rPr>
                 <w:rFonts w:ascii="Times New Roman" w:eastAsia="Times New Roman" w:hAnsi="Times New Roman" w:cs="Times New Roman"/>
               </w:rPr>
@@ -4837,6 +5011,7 @@
           </w:tcPr>
           <w:p>
             <w:pPr>
+              <w:jc w:val="both"/>
               <w:rPr>
                 <w:rFonts w:ascii="Times New Roman" w:eastAsia="Times New Roman" w:hAnsi="Times New Roman" w:cs="Times New Roman"/>
               </w:rPr>
@@ -4863,6 +5038,7 @@
           <w:p>
             <w:pPr>
               <w:ind w:left="56"/>
+              <w:jc w:val="both"/>
               <w:rPr>
                 <w:rFonts w:ascii="Times New Roman" w:eastAsia="Times New Roman" w:hAnsi="Times New Roman" w:cs="Times New Roman"/>
               </w:rPr>
@@ -4950,6 +5126,7 @@
                 <w:between w:val="nil"/>
               </w:pBdr>
               <w:spacing w:after="0" w:line="240" w:lineRule="auto"/>
+              <w:jc w:val="both"/>
               <w:rPr>
                 <w:rFonts w:ascii="Times New Roman" w:eastAsia="Times New Roman" w:hAnsi="Times New Roman" w:cs="Times New Roman"/>
               </w:rPr>
@@ -4975,6 +5152,7 @@
           </w:tcPr>
           <w:p>
             <w:pPr>
+              <w:jc w:val="both"/>
               <w:rPr>
                 <w:rFonts w:ascii="Times New Roman" w:eastAsia="Times New Roman" w:hAnsi="Times New Roman" w:cs="Times New Roman"/>
               </w:rPr>
@@ -5001,15 +5179,22 @@
           <w:p>
             <w:pPr>
               <w:ind w:left="56"/>
-              <w:rPr>
-                <w:rFonts w:ascii="Times New Roman" w:eastAsia="Times New Roman" w:hAnsi="Times New Roman" w:cs="Times New Roman"/>
-              </w:rPr>
-            </w:pPr>
-            <w:r>
-              <w:rPr>
-                <w:rFonts w:ascii="Times New Roman" w:eastAsia="Times New Roman" w:hAnsi="Times New Roman" w:cs="Times New Roman"/>
-              </w:rPr>
-              <w:t>Increased complexity in handling unstructured text affects processing speed and summary coherence.</w:t>
+              <w:jc w:val="both"/>
+              <w:rPr>
+                <w:rFonts w:ascii="Times New Roman" w:eastAsia="Times New Roman" w:hAnsi="Times New Roman" w:cs="Times New Roman"/>
+              </w:rPr>
+            </w:pPr>
+            <w:r>
+              <w:rPr>
+                <w:rFonts w:ascii="Times New Roman" w:eastAsia="Times New Roman" w:hAnsi="Times New Roman" w:cs="Times New Roman"/>
+              </w:rPr>
+              <w:t>Increased complexity in handling unstructured text affects processing</w:t>
+            </w:r>
+            <w:r>
+              <w:rPr>
+                <w:rFonts w:ascii="Times New Roman" w:eastAsia="Times New Roman" w:hAnsi="Times New Roman" w:cs="Times New Roman"/>
+              </w:rPr>
+              <w:t>.</w:t>
             </w:r>
           </w:p>
         </w:tc>
@@ -5020,6 +5205,8 @@
         <w:rPr>
           <w:rFonts w:ascii="Times New Roman" w:eastAsia="Times New Roman" w:hAnsi="Times New Roman" w:cs="Times New Roman"/>
           <w:b/>
+          <w:sz w:val="26"/>
+          <w:szCs w:val="26"/>
         </w:rPr>
       </w:pPr>
     </w:p>
@@ -5028,16 +5215,16 @@
         <w:rPr>
           <w:rFonts w:ascii="Times New Roman" w:eastAsia="Times New Roman" w:hAnsi="Times New Roman" w:cs="Times New Roman"/>
           <w:b/>
-          <w:sz w:val="28"/>
-          <w:szCs w:val="28"/>
+          <w:sz w:val="26"/>
+          <w:szCs w:val="26"/>
         </w:rPr>
       </w:pPr>
       <w:r>
         <w:rPr>
           <w:rFonts w:ascii="Times New Roman" w:eastAsia="Times New Roman" w:hAnsi="Times New Roman" w:cs="Times New Roman"/>
           <w:b/>
-          <w:sz w:val="28"/>
-          <w:szCs w:val="28"/>
+          <w:sz w:val="26"/>
+          <w:szCs w:val="26"/>
         </w:rPr>
         <w:t xml:space="preserve">E. </w:t>
       </w:r>
@@ -5045,8 +5232,8 @@
         <w:rPr>
           <w:rFonts w:ascii="Times New Roman" w:eastAsia="Times New Roman" w:hAnsi="Times New Roman" w:cs="Times New Roman"/>
           <w:b/>
-          <w:sz w:val="28"/>
-          <w:szCs w:val="28"/>
+          <w:sz w:val="26"/>
+          <w:szCs w:val="26"/>
         </w:rPr>
         <w:t>Multimodal and Video-based summarization</w:t>
       </w:r>
@@ -5069,13 +5256,47 @@
     </w:p>
     <w:p>
       <w:pPr>
-        <w:spacing w:after="0"/>
         <w:ind w:firstLine="720"/>
-        <w:jc w:val="both"/>
-        <w:rPr>
-          <w:rFonts w:ascii="Times New Roman" w:eastAsia="Times New Roman" w:hAnsi="Times New Roman" w:cs="Times New Roman"/>
-        </w:rPr>
-      </w:pPr>
+        <w:rPr>
+          <w:rFonts w:ascii="Times New Roman" w:eastAsia="Times New Roman" w:hAnsi="Times New Roman" w:cs="Times New Roman"/>
+        </w:rPr>
+      </w:pPr>
+      <w:r>
+        <w:rPr>
+          <w:rFonts w:ascii="Times New Roman" w:eastAsia="Times New Roman" w:hAnsi="Times New Roman" w:cs="Times New Roman"/>
+          <w:b/>
+          <w:bCs/>
+        </w:rPr>
+        <w:t xml:space="preserve">Table </w:t>
+      </w:r>
+      <w:r>
+        <w:rPr>
+          <w:rFonts w:ascii="Times New Roman" w:eastAsia="Times New Roman" w:hAnsi="Times New Roman" w:cs="Times New Roman"/>
+          <w:b/>
+          <w:bCs/>
+        </w:rPr>
+        <w:t>5</w:t>
+      </w:r>
+      <w:r>
+        <w:rPr>
+          <w:rFonts w:ascii="Times New Roman" w:eastAsia="Times New Roman" w:hAnsi="Times New Roman" w:cs="Times New Roman"/>
+          <w:b/>
+          <w:bCs/>
+        </w:rPr>
+        <w:t xml:space="preserve">. </w:t>
+      </w:r>
+      <w:r>
+        <w:rPr>
+          <w:rFonts w:ascii="Times New Roman" w:eastAsia="Times New Roman" w:hAnsi="Times New Roman" w:cs="Times New Roman"/>
+        </w:rPr>
+        <w:t xml:space="preserve">Comprehensive Analysis of </w:t>
+      </w:r>
+      <w:r>
+        <w:rPr>
+          <w:rFonts w:ascii="Times New Roman" w:eastAsia="Times New Roman" w:hAnsi="Times New Roman" w:cs="Times New Roman"/>
+        </w:rPr>
+        <w:t>Multimodal and Video-based summarization</w:t>
+      </w:r>
     </w:p>
     <w:tbl>
       <w:tblPr>
@@ -5139,7 +5360,6 @@
                 <w:sz w:val="28"/>
                 <w:szCs w:val="28"/>
               </w:rPr>
-              <w:lastRenderedPageBreak/>
               <w:t xml:space="preserve">Study </w:t>
             </w:r>
           </w:p>
@@ -5355,6 +5575,7 @@
                 <w:between w:val="nil"/>
               </w:pBdr>
               <w:spacing w:after="0" w:line="240" w:lineRule="auto"/>
+              <w:jc w:val="both"/>
               <w:rPr>
                 <w:rFonts w:ascii="Times New Roman" w:eastAsia="Times New Roman" w:hAnsi="Times New Roman" w:cs="Times New Roman"/>
               </w:rPr>
@@ -5389,6 +5610,7 @@
                 <w:between w:val="nil"/>
               </w:pBdr>
               <w:spacing w:after="0" w:line="240" w:lineRule="auto"/>
+              <w:jc w:val="both"/>
               <w:rPr>
                 <w:rFonts w:ascii="Times New Roman" w:eastAsia="Times New Roman" w:hAnsi="Times New Roman" w:cs="Times New Roman"/>
               </w:rPr>
@@ -5416,6 +5638,7 @@
             <w:pPr>
               <w:widowControl w:val="0"/>
               <w:spacing w:after="0" w:line="240" w:lineRule="auto"/>
+              <w:jc w:val="both"/>
               <w:rPr>
                 <w:rFonts w:ascii="Times New Roman" w:eastAsia="Times New Roman" w:hAnsi="Times New Roman" w:cs="Times New Roman"/>
                 <w:b/>
@@ -5457,6 +5680,7 @@
               <w:rPr>
                 <w:rFonts w:ascii="Times New Roman" w:eastAsia="Times New Roman" w:hAnsi="Times New Roman" w:cs="Times New Roman"/>
               </w:rPr>
+              <w:lastRenderedPageBreak/>
               <w:t xml:space="preserve">Kulkarni et al., 2021 </w:t>
             </w:r>
             <w:r>
@@ -5504,6 +5728,7 @@
                 <w:between w:val="nil"/>
               </w:pBdr>
               <w:spacing w:after="0" w:line="240" w:lineRule="auto"/>
+              <w:jc w:val="both"/>
               <w:rPr>
                 <w:rFonts w:ascii="Times New Roman" w:eastAsia="Times New Roman" w:hAnsi="Times New Roman" w:cs="Times New Roman"/>
               </w:rPr>
@@ -5538,6 +5763,7 @@
                 <w:between w:val="nil"/>
               </w:pBdr>
               <w:spacing w:after="0" w:line="240" w:lineRule="auto"/>
+              <w:jc w:val="both"/>
               <w:rPr>
                 <w:rFonts w:ascii="Times New Roman" w:eastAsia="Times New Roman" w:hAnsi="Times New Roman" w:cs="Times New Roman"/>
               </w:rPr>
@@ -5565,6 +5791,7 @@
             <w:pPr>
               <w:widowControl w:val="0"/>
               <w:spacing w:after="0" w:line="240" w:lineRule="auto"/>
+              <w:jc w:val="both"/>
               <w:rPr>
                 <w:rFonts w:ascii="Times New Roman" w:eastAsia="Times New Roman" w:hAnsi="Times New Roman" w:cs="Times New Roman"/>
               </w:rPr>
@@ -5583,14 +5810,6 @@
       <w:pPr>
         <w:rPr>
           <w:rFonts w:ascii="Times New Roman" w:eastAsia="Times New Roman" w:hAnsi="Times New Roman" w:cs="Times New Roman"/>
-        </w:rPr>
-      </w:pPr>
-    </w:p>
-    <w:p>
-      <w:pPr>
-        <w:jc w:val="center"/>
-        <w:rPr>
-          <w:rFonts w:ascii="Times New Roman" w:eastAsia="Times New Roman" w:hAnsi="Times New Roman" w:cs="Times New Roman"/>
           <w:b/>
           <w:sz w:val="28"/>
           <w:szCs w:val="28"/>
@@ -5631,21 +5850,7 @@
           <w:rFonts w:ascii="Times New Roman" w:eastAsia="Times New Roman" w:hAnsi="Times New Roman" w:cs="Times New Roman"/>
           <w:lang w:val="en-IN"/>
         </w:rPr>
-        <w:t xml:space="preserve">This research presents an automated summarization system that enhances information retention and task management in online meetings by combining both extractive and abstractive summarization methods. Designed to distill essential points and key decisions from extensive transcripts, the system produces concise yet comprehensive summaries tailored for modern remote and hybrid workplaces. It integrates traditional NLP techniques, such as TF-IDF and </w:t>
-      </w:r>
-      <w:r>
-        <w:rPr>
-          <w:rFonts w:ascii="Times New Roman" w:eastAsia="Times New Roman" w:hAnsi="Times New Roman" w:cs="Times New Roman"/>
-          <w:lang w:val="en-IN"/>
-        </w:rPr>
-        <w:t>Text Rank</w:t>
-      </w:r>
-      <w:r>
-        <w:rPr>
-          <w:rFonts w:ascii="Times New Roman" w:eastAsia="Times New Roman" w:hAnsi="Times New Roman" w:cs="Times New Roman"/>
-          <w:lang w:val="en-IN"/>
-        </w:rPr>
-        <w:t>, with advanced transformer models like BART and T5, ensuring that critical information is prioritized while maintaining readability and coherence. Additionally, Named Entity Recognition (NER) and action item extraction contribute to the system’s functionality, helping users easily track responsibilities and deadlines.</w:t>
+        <w:t>This research presents an automated summarization system that enhances information retention and task management in online meetings by combining both extractive and abstractive summarization methods. Designed to distill essential points and key decisions from extensive transcripts, the system produces concise yet comprehensive summaries tailored for modern remote and hybrid workplaces. It integrates traditional NLP techniques, such as TF-IDF and Text Rank, with advanced transformer models like BART and T5, ensuring that critical information is prioritized while maintaining readability and coherence. Additionally, Named Entity Recognition (NER) and action item extraction contribute to the system’s functionality, helping users easily track responsibilities and deadlines.</w:t>
       </w:r>
     </w:p>
     <w:p>
@@ -5664,6 +5869,60 @@
         </w:rPr>
         <w:t>Empirical evaluations indicate strong performance, with the system achieving high ROUGE scores and receiving positive user feedback for accurately capturing main discussion points. A chunk-based pipeline enables effective processing of large transcripts, segmenting content by thematic relevance to create targeted summaries that leverage transformer models’ capabilities. Future development goals include adapting the system to support industry-specific terminology, expanding multilingual functionality, and exploring live, real-time summarization for ongoing meetings. As NLP and AI continue to advance, integrating more nuanced contextual comprehension and cross-linguistic abilities could further enhance the system’s impact and extend its usability across diverse settings.</w:t>
       </w:r>
+    </w:p>
+    <w:p>
+      <w:pPr>
+        <w:jc w:val="both"/>
+        <w:rPr>
+          <w:rFonts w:ascii="Times New Roman" w:eastAsia="Times New Roman" w:hAnsi="Times New Roman" w:cs="Times New Roman"/>
+          <w:lang w:val="en-IN"/>
+        </w:rPr>
+      </w:pPr>
+    </w:p>
+    <w:p>
+      <w:pPr>
+        <w:jc w:val="both"/>
+        <w:rPr>
+          <w:rFonts w:ascii="Times New Roman" w:eastAsia="Times New Roman" w:hAnsi="Times New Roman" w:cs="Times New Roman"/>
+          <w:lang w:val="en-IN"/>
+        </w:rPr>
+      </w:pPr>
+    </w:p>
+    <w:p>
+      <w:pPr>
+        <w:jc w:val="both"/>
+        <w:rPr>
+          <w:rFonts w:ascii="Times New Roman" w:eastAsia="Times New Roman" w:hAnsi="Times New Roman" w:cs="Times New Roman"/>
+          <w:lang w:val="en-IN"/>
+        </w:rPr>
+      </w:pPr>
+    </w:p>
+    <w:p>
+      <w:pPr>
+        <w:jc w:val="both"/>
+        <w:rPr>
+          <w:rFonts w:ascii="Times New Roman" w:eastAsia="Times New Roman" w:hAnsi="Times New Roman" w:cs="Times New Roman"/>
+          <w:lang w:val="en-IN"/>
+        </w:rPr>
+      </w:pPr>
+    </w:p>
+    <w:p>
+      <w:pPr>
+        <w:jc w:val="both"/>
+        <w:rPr>
+          <w:rFonts w:ascii="Times New Roman" w:eastAsia="Times New Roman" w:hAnsi="Times New Roman" w:cs="Times New Roman"/>
+          <w:lang w:val="en-IN"/>
+        </w:rPr>
+      </w:pPr>
+    </w:p>
+    <w:p>
+      <w:pPr>
+        <w:jc w:val="both"/>
+        <w:rPr>
+          <w:rFonts w:ascii="Times New Roman" w:eastAsia="Times New Roman" w:hAnsi="Times New Roman" w:cs="Times New Roman"/>
+          <w:lang w:val="en-IN"/>
+        </w:rPr>
+      </w:pPr>
     </w:p>
     <w:p>
       <w:pPr>
@@ -5724,22 +5983,16 @@
         <w:rPr>
           <w:rFonts w:ascii="Times New Roman" w:eastAsia="Times New Roman" w:hAnsi="Times New Roman" w:cs="Times New Roman"/>
           <w:b/>
-        </w:rPr>
-        <w:lastRenderedPageBreak/>
-        <w:t xml:space="preserve">IV. </w:t>
-      </w:r>
-      <w:r>
-        <w:rPr>
-          <w:rFonts w:ascii="Times New Roman" w:eastAsia="Times New Roman" w:hAnsi="Times New Roman" w:cs="Times New Roman"/>
-          <w:b/>
           <w:sz w:val="28"/>
           <w:szCs w:val="28"/>
         </w:rPr>
+        <w:lastRenderedPageBreak/>
         <w:t>References</w:t>
       </w:r>
     </w:p>
     <w:p>
       <w:pPr>
+        <w:jc w:val="both"/>
         <w:rPr>
           <w:rFonts w:ascii="Times New Roman" w:eastAsia="Times New Roman" w:hAnsi="Times New Roman" w:cs="Times New Roman"/>
         </w:rPr>
@@ -5800,6 +6053,7 @@
     </w:p>
     <w:p>
       <w:pPr>
+        <w:jc w:val="both"/>
         <w:rPr>
           <w:rFonts w:ascii="Times New Roman" w:eastAsia="Times New Roman" w:hAnsi="Times New Roman" w:cs="Times New Roman"/>
         </w:rPr>
@@ -5850,6 +6104,7 @@
     </w:p>
     <w:p>
       <w:pPr>
+        <w:jc w:val="both"/>
         <w:rPr>
           <w:rFonts w:ascii="Times New Roman" w:eastAsia="Times New Roman" w:hAnsi="Times New Roman" w:cs="Times New Roman"/>
         </w:rPr>
@@ -5942,6 +6197,7 @@
     </w:p>
     <w:p>
       <w:pPr>
+        <w:jc w:val="both"/>
         <w:rPr>
           <w:rFonts w:ascii="Times New Roman" w:eastAsia="Times New Roman" w:hAnsi="Times New Roman" w:cs="Times New Roman"/>
         </w:rPr>
@@ -6015,6 +6271,7 @@
     </w:p>
     <w:p>
       <w:pPr>
+        <w:jc w:val="both"/>
         <w:rPr>
           <w:rFonts w:ascii="Times New Roman" w:eastAsia="Times New Roman" w:hAnsi="Times New Roman" w:cs="Times New Roman"/>
         </w:rPr>
@@ -6090,6 +6347,7 @@
     </w:p>
     <w:p>
       <w:pPr>
+        <w:jc w:val="both"/>
         <w:rPr>
           <w:rFonts w:ascii="Times New Roman" w:eastAsia="Times New Roman" w:hAnsi="Times New Roman" w:cs="Times New Roman"/>
           <w:color w:val="000000"/>
@@ -6157,6 +6415,7 @@
     </w:p>
     <w:p>
       <w:pPr>
+        <w:jc w:val="both"/>
         <w:rPr>
           <w:rFonts w:ascii="Times New Roman" w:eastAsia="Times New Roman" w:hAnsi="Times New Roman" w:cs="Times New Roman"/>
         </w:rPr>
@@ -6204,6 +6463,7 @@
     </w:p>
     <w:p>
       <w:pPr>
+        <w:jc w:val="both"/>
         <w:rPr>
           <w:rFonts w:ascii="Times New Roman" w:eastAsia="Times New Roman" w:hAnsi="Times New Roman" w:cs="Times New Roman"/>
           <w:color w:val="000000"/>
@@ -6291,6 +6551,7 @@
     </w:p>
     <w:p>
       <w:pPr>
+        <w:jc w:val="both"/>
         <w:rPr>
           <w:rFonts w:ascii="Times New Roman" w:eastAsia="Times New Roman" w:hAnsi="Times New Roman" w:cs="Times New Roman"/>
         </w:rPr>
@@ -6366,6 +6627,7 @@
     </w:p>
     <w:p>
       <w:pPr>
+        <w:jc w:val="both"/>
         <w:rPr>
           <w:rFonts w:ascii="Times New Roman" w:eastAsia="Times New Roman" w:hAnsi="Times New Roman" w:cs="Times New Roman"/>
         </w:rPr>
@@ -6388,7 +6650,7 @@
           <w:i/>
           <w:iCs/>
         </w:rPr>
-        <w:t xml:space="preserve">2023 International Conference on Advances in Computing, Communication and Applied </w:t>
+        <w:t xml:space="preserve">2023 </w:t>
       </w:r>
       <w:r>
         <w:rPr>
@@ -6397,7 +6659,7 @@
           <w:iCs/>
         </w:rPr>
         <w:lastRenderedPageBreak/>
-        <w:t>Informatics (ACCAI)</w:t>
+        <w:t>International Conference on Advances in Computing, Communication and Applied Informatics (ACCAI)</w:t>
       </w:r>
       <w:r>
         <w:rPr>
@@ -6422,6 +6684,7 @@
     </w:p>
     <w:p>
       <w:pPr>
+        <w:jc w:val="both"/>
         <w:rPr>
           <w:rFonts w:ascii="Times New Roman" w:eastAsia="Times New Roman" w:hAnsi="Times New Roman" w:cs="Times New Roman"/>
         </w:rPr>
@@ -6497,6 +6760,7 @@
     </w:p>
     <w:p>
       <w:pPr>
+        <w:jc w:val="both"/>
         <w:rPr>
           <w:rFonts w:ascii="Times New Roman" w:eastAsia="Times New Roman" w:hAnsi="Times New Roman" w:cs="Times New Roman"/>
         </w:rPr>
@@ -6550,6 +6814,7 @@
     </w:p>
     <w:p>
       <w:pPr>
+        <w:jc w:val="both"/>
         <w:rPr>
           <w:rFonts w:ascii="Times New Roman" w:eastAsia="Times New Roman" w:hAnsi="Times New Roman" w:cs="Times New Roman"/>
         </w:rPr>
@@ -6639,6 +6904,7 @@
     </w:p>
     <w:p>
       <w:pPr>
+        <w:jc w:val="both"/>
         <w:rPr>
           <w:rFonts w:ascii="Times New Roman" w:eastAsia="Times New Roman" w:hAnsi="Times New Roman" w:cs="Times New Roman"/>
         </w:rPr>
@@ -6686,6 +6952,7 @@
     </w:p>
     <w:p>
       <w:pPr>
+        <w:jc w:val="both"/>
         <w:rPr>
           <w:rFonts w:ascii="Times New Roman" w:eastAsia="Times New Roman" w:hAnsi="Times New Roman" w:cs="Times New Roman"/>
         </w:rPr>
@@ -6751,6 +7018,7 @@
     </w:p>
     <w:p>
       <w:pPr>
+        <w:jc w:val="both"/>
         <w:rPr>
           <w:rFonts w:ascii="Times New Roman" w:eastAsia="Times New Roman" w:hAnsi="Times New Roman" w:cs="Times New Roman"/>
         </w:rPr>
@@ -6812,6 +7080,7 @@
     </w:p>
     <w:p>
       <w:pPr>
+        <w:jc w:val="both"/>
         <w:rPr>
           <w:rFonts w:ascii="Times New Roman" w:eastAsia="Times New Roman" w:hAnsi="Times New Roman" w:cs="Times New Roman"/>
         </w:rPr>
@@ -6873,6 +7142,7 @@
     </w:p>
     <w:p>
       <w:pPr>
+        <w:jc w:val="both"/>
         <w:rPr>
           <w:rFonts w:ascii="Times New Roman" w:eastAsia="Times New Roman" w:hAnsi="Times New Roman" w:cs="Times New Roman"/>
         </w:rPr>
@@ -6920,6 +7190,7 @@
     </w:p>
     <w:p>
       <w:pPr>
+        <w:jc w:val="both"/>
         <w:rPr>
           <w:rFonts w:ascii="Times New Roman" w:eastAsia="Times New Roman" w:hAnsi="Times New Roman" w:cs="Times New Roman"/>
         </w:rPr>
@@ -6981,6 +7252,7 @@
     </w:p>
     <w:p>
       <w:pPr>
+        <w:jc w:val="both"/>
         <w:rPr>
           <w:rFonts w:ascii="Times New Roman" w:eastAsia="Times New Roman" w:hAnsi="Times New Roman" w:cs="Times New Roman"/>
         </w:rPr>
@@ -7037,6 +7309,7 @@
     </w:p>
     <w:p>
       <w:pPr>
+        <w:jc w:val="both"/>
         <w:rPr>
           <w:rFonts w:ascii="Times New Roman" w:eastAsia="Times New Roman" w:hAnsi="Times New Roman" w:cs="Times New Roman"/>
         </w:rPr>
@@ -7102,6 +7375,7 @@
     </w:p>
     <w:p>
       <w:pPr>
+        <w:jc w:val="both"/>
         <w:rPr>
           <w:rFonts w:ascii="Times New Roman" w:eastAsia="Times New Roman" w:hAnsi="Times New Roman" w:cs="Times New Roman"/>
         </w:rPr>
@@ -7180,6 +7454,7 @@
     </w:p>
     <w:p>
       <w:pPr>
+        <w:jc w:val="both"/>
         <w:rPr>
           <w:rFonts w:ascii="Times New Roman" w:eastAsia="Times New Roman" w:hAnsi="Times New Roman" w:cs="Times New Roman"/>
         </w:rPr>
@@ -7227,6 +7502,7 @@
     </w:p>
     <w:p>
       <w:pPr>
+        <w:jc w:val="both"/>
         <w:rPr>
           <w:rFonts w:ascii="Times New Roman" w:eastAsia="Times New Roman" w:hAnsi="Times New Roman" w:cs="Times New Roman"/>
         </w:rPr>
@@ -7277,6 +7553,7 @@
     </w:p>
     <w:p>
       <w:pPr>
+        <w:jc w:val="both"/>
         <w:rPr>
           <w:rFonts w:ascii="Times New Roman" w:eastAsia="Times New Roman" w:hAnsi="Times New Roman" w:cs="Times New Roman"/>
         </w:rPr>
@@ -7324,6 +7601,7 @@
     </w:p>
     <w:p>
       <w:pPr>
+        <w:jc w:val="both"/>
         <w:rPr>
           <w:rFonts w:ascii="Times New Roman" w:eastAsia="Times New Roman" w:hAnsi="Times New Roman" w:cs="Times New Roman"/>
         </w:rPr>
@@ -7385,6 +7663,7 @@
     </w:p>
     <w:p>
       <w:pPr>
+        <w:jc w:val="both"/>
         <w:rPr>
           <w:rFonts w:ascii="Times New Roman" w:eastAsia="Times New Roman" w:hAnsi="Times New Roman" w:cs="Times New Roman"/>
         </w:rPr>
@@ -7438,6 +7717,7 @@
     </w:p>
     <w:p>
       <w:pPr>
+        <w:jc w:val="both"/>
         <w:rPr>
           <w:rFonts w:ascii="Times New Roman" w:eastAsia="Times New Roman" w:hAnsi="Times New Roman" w:cs="Times New Roman"/>
         </w:rPr>
@@ -7499,6 +7779,7 @@
     </w:p>
     <w:p>
       <w:pPr>
+        <w:jc w:val="both"/>
         <w:rPr>
           <w:rFonts w:ascii="Times New Roman" w:eastAsia="Times New Roman" w:hAnsi="Times New Roman" w:cs="Times New Roman"/>
         </w:rPr>
@@ -7560,6 +7841,7 @@
     </w:p>
     <w:p>
       <w:pPr>
+        <w:jc w:val="both"/>
         <w:rPr>
           <w:rFonts w:ascii="Times New Roman" w:eastAsia="Times New Roman" w:hAnsi="Times New Roman" w:cs="Times New Roman"/>
           <w:lang w:val="en-IN"/>
@@ -7569,7 +7851,6 @@
         <w:rPr>
           <w:rFonts w:ascii="Times New Roman" w:eastAsia="Times New Roman" w:hAnsi="Times New Roman" w:cs="Times New Roman"/>
         </w:rPr>
-        <w:lastRenderedPageBreak/>
         <w:t xml:space="preserve">[30] </w:t>
       </w:r>
       <w:r>
@@ -7586,61 +7867,7 @@
           <w:iCs/>
           <w:lang w:val="en-IN"/>
         </w:rPr>
-        <w:t>Proceedings of the 27th International Conference on Computational Linguistics</w:t>
-      </w:r>
-      <w:r>
-        <w:rPr>
-          <w:rFonts w:ascii="Times New Roman" w:eastAsia="Times New Roman" w:hAnsi="Times New Roman" w:cs="Times New Roman"/>
-          <w:lang w:val="en-IN"/>
-        </w:rPr>
-        <w:t>, pages 2145–2158, Santa Fe, New Mexico, USA. Association for Computational Linguistics.</w:t>
-      </w:r>
-    </w:p>
-    <w:p>
-      <w:pPr>
-        <w:rPr>
-          <w:rFonts w:ascii="Times New Roman" w:eastAsia="Times New Roman" w:hAnsi="Times New Roman" w:cs="Times New Roman"/>
-          <w:lang w:val="en-IN"/>
-        </w:rPr>
-      </w:pPr>
-      <w:r>
-        <w:rPr>
-          <w:rFonts w:ascii="Times New Roman" w:eastAsia="Times New Roman" w:hAnsi="Times New Roman" w:cs="Times New Roman"/>
-          <w:lang w:val="en-IN"/>
-        </w:rPr>
-        <w:t xml:space="preserve">[31] </w:t>
-      </w:r>
-      <w:proofErr w:type="spellStart"/>
-      <w:r>
-        <w:rPr>
-          <w:rFonts w:ascii="Times New Roman" w:eastAsia="Times New Roman" w:hAnsi="Times New Roman" w:cs="Times New Roman"/>
-          <w:lang w:val="en-IN"/>
-        </w:rPr>
-        <w:t>Mingyang</w:t>
-      </w:r>
-      <w:proofErr w:type="spellEnd"/>
-      <w:r>
-        <w:rPr>
-          <w:rFonts w:ascii="Times New Roman" w:eastAsia="Times New Roman" w:hAnsi="Times New Roman" w:cs="Times New Roman"/>
-          <w:lang w:val="en-IN"/>
-        </w:rPr>
-        <w:t xml:space="preserve"> Song, Yi Feng, and Liping Jing. 2023. A Survey on Recent Advances in </w:t>
-      </w:r>
-      <w:proofErr w:type="spellStart"/>
-      <w:r>
-        <w:rPr>
-          <w:rFonts w:ascii="Times New Roman" w:eastAsia="Times New Roman" w:hAnsi="Times New Roman" w:cs="Times New Roman"/>
-          <w:lang w:val="en-IN"/>
-        </w:rPr>
-        <w:t>Keyphrase</w:t>
-      </w:r>
-      <w:proofErr w:type="spellEnd"/>
-      <w:r>
-        <w:rPr>
-          <w:rFonts w:ascii="Times New Roman" w:eastAsia="Times New Roman" w:hAnsi="Times New Roman" w:cs="Times New Roman"/>
-          <w:lang w:val="en-IN"/>
-        </w:rPr>
-        <w:t xml:space="preserve"> Extraction from Pre-trained Language Models. In </w:t>
+        <w:t xml:space="preserve">Proceedings of the 27th International Conference </w:t>
       </w:r>
       <w:r>
         <w:rPr>
@@ -7649,140 +7876,208 @@
           <w:iCs/>
           <w:lang w:val="en-IN"/>
         </w:rPr>
-        <w:t>Findings of the Association for Computational Linguistics: EACL 2023</w:t>
+        <w:lastRenderedPageBreak/>
+        <w:t>on Computational Linguistics</w:t>
       </w:r>
       <w:r>
         <w:rPr>
           <w:rFonts w:ascii="Times New Roman" w:eastAsia="Times New Roman" w:hAnsi="Times New Roman" w:cs="Times New Roman"/>
           <w:lang w:val="en-IN"/>
         </w:rPr>
-        <w:t>, pages 2153–2164, Dubrovnik, Croatia. Association for Computational Linguistics.</w:t>
+        <w:t>, pages 2145–2158, Santa Fe, New Mexico, USA. Association for Computational Linguistics.</w:t>
       </w:r>
     </w:p>
     <w:p>
       <w:pPr>
-        <w:rPr>
-          <w:rFonts w:ascii="Times New Roman" w:eastAsia="Times New Roman" w:hAnsi="Times New Roman" w:cs="Times New Roman"/>
-        </w:rPr>
-      </w:pPr>
-      <w:r>
-        <w:rPr>
-          <w:rFonts w:ascii="Times New Roman" w:eastAsia="Times New Roman" w:hAnsi="Times New Roman" w:cs="Times New Roman"/>
-        </w:rPr>
-        <w:t xml:space="preserve">[32] </w:t>
-      </w:r>
-      <w:r>
-        <w:rPr>
-          <w:rFonts w:ascii="Times New Roman" w:eastAsia="Times New Roman" w:hAnsi="Times New Roman" w:cs="Times New Roman"/>
-        </w:rPr>
-        <w:t xml:space="preserve">Shreve, Gregory </w:t>
-      </w:r>
-      <w:proofErr w:type="gramStart"/>
-      <w:r>
-        <w:rPr>
-          <w:rFonts w:ascii="Times New Roman" w:eastAsia="Times New Roman" w:hAnsi="Times New Roman" w:cs="Times New Roman"/>
-        </w:rPr>
-        <w:t>M..</w:t>
-      </w:r>
-      <w:proofErr w:type="gramEnd"/>
-      <w:r>
-        <w:rPr>
-          <w:rFonts w:ascii="Times New Roman" w:eastAsia="Times New Roman" w:hAnsi="Times New Roman" w:cs="Times New Roman"/>
-        </w:rPr>
-        <w:t xml:space="preserve"> “Integration of translation and summarization processes in summary translation.” </w:t>
+        <w:jc w:val="both"/>
+        <w:rPr>
+          <w:rFonts w:ascii="Times New Roman" w:eastAsia="Times New Roman" w:hAnsi="Times New Roman" w:cs="Times New Roman"/>
+          <w:lang w:val="en-IN"/>
+        </w:rPr>
+      </w:pPr>
+      <w:r>
+        <w:rPr>
+          <w:rFonts w:ascii="Times New Roman" w:eastAsia="Times New Roman" w:hAnsi="Times New Roman" w:cs="Times New Roman"/>
+          <w:lang w:val="en-IN"/>
+        </w:rPr>
+        <w:t xml:space="preserve">[31] </w:t>
+      </w:r>
+      <w:proofErr w:type="spellStart"/>
+      <w:r>
+        <w:rPr>
+          <w:rFonts w:ascii="Times New Roman" w:eastAsia="Times New Roman" w:hAnsi="Times New Roman" w:cs="Times New Roman"/>
+          <w:lang w:val="en-IN"/>
+        </w:rPr>
+        <w:t>Mingyang</w:t>
+      </w:r>
+      <w:proofErr w:type="spellEnd"/>
+      <w:r>
+        <w:rPr>
+          <w:rFonts w:ascii="Times New Roman" w:eastAsia="Times New Roman" w:hAnsi="Times New Roman" w:cs="Times New Roman"/>
+          <w:lang w:val="en-IN"/>
+        </w:rPr>
+        <w:t xml:space="preserve"> Song, Yi Feng, and Liping Jing. 2023. A Survey on Recent Advances in </w:t>
+      </w:r>
+      <w:proofErr w:type="spellStart"/>
+      <w:r>
+        <w:rPr>
+          <w:rFonts w:ascii="Times New Roman" w:eastAsia="Times New Roman" w:hAnsi="Times New Roman" w:cs="Times New Roman"/>
+          <w:lang w:val="en-IN"/>
+        </w:rPr>
+        <w:t>Keyphrase</w:t>
+      </w:r>
+      <w:proofErr w:type="spellEnd"/>
+      <w:r>
+        <w:rPr>
+          <w:rFonts w:ascii="Times New Roman" w:eastAsia="Times New Roman" w:hAnsi="Times New Roman" w:cs="Times New Roman"/>
+          <w:lang w:val="en-IN"/>
+        </w:rPr>
+        <w:t xml:space="preserve"> Extraction from Pre-trained Language Models. In </w:t>
       </w:r>
       <w:r>
         <w:rPr>
           <w:rFonts w:ascii="Times New Roman" w:eastAsia="Times New Roman" w:hAnsi="Times New Roman" w:cs="Times New Roman"/>
           <w:i/>
           <w:iCs/>
-        </w:rPr>
-        <w:t>The Information Society</w:t>
-      </w:r>
-      <w:r>
-        <w:rPr>
-          <w:rFonts w:ascii="Times New Roman" w:eastAsia="Times New Roman" w:hAnsi="Times New Roman" w:cs="Times New Roman"/>
-        </w:rPr>
-        <w:t> 1 (2006): 87-109.</w:t>
+          <w:lang w:val="en-IN"/>
+        </w:rPr>
+        <w:t>Findings of the Association for Computational Linguistics: EACL 2023</w:t>
+      </w:r>
+      <w:r>
+        <w:rPr>
+          <w:rFonts w:ascii="Times New Roman" w:eastAsia="Times New Roman" w:hAnsi="Times New Roman" w:cs="Times New Roman"/>
+          <w:lang w:val="en-IN"/>
+        </w:rPr>
+        <w:t>, pages 2153–2164, Dubrovnik, Croatia. Association for Computational Linguistics.</w:t>
       </w:r>
     </w:p>
     <w:p>
       <w:pPr>
-        <w:rPr>
-          <w:rFonts w:ascii="Times New Roman" w:eastAsia="Times New Roman" w:hAnsi="Times New Roman" w:cs="Times New Roman"/>
-        </w:rPr>
-      </w:pPr>
-      <w:r>
-        <w:rPr>
-          <w:rFonts w:ascii="Times New Roman" w:eastAsia="Times New Roman" w:hAnsi="Times New Roman" w:cs="Times New Roman"/>
-        </w:rPr>
-        <w:t xml:space="preserve">[33] </w:t>
-      </w:r>
-      <w:r>
-        <w:rPr>
-          <w:rFonts w:ascii="Times New Roman" w:eastAsia="Times New Roman" w:hAnsi="Times New Roman" w:cs="Times New Roman"/>
-        </w:rPr>
-        <w:t xml:space="preserve">R. </w:t>
-      </w:r>
-      <w:proofErr w:type="spellStart"/>
-      <w:r>
-        <w:rPr>
-          <w:rFonts w:ascii="Times New Roman" w:eastAsia="Times New Roman" w:hAnsi="Times New Roman" w:cs="Times New Roman"/>
-        </w:rPr>
-        <w:t>RoselinKiruba</w:t>
-      </w:r>
-      <w:proofErr w:type="spellEnd"/>
-      <w:r>
-        <w:rPr>
-          <w:rFonts w:ascii="Times New Roman" w:eastAsia="Times New Roman" w:hAnsi="Times New Roman" w:cs="Times New Roman"/>
-        </w:rPr>
-        <w:t xml:space="preserve">, S. </w:t>
-      </w:r>
-      <w:proofErr w:type="spellStart"/>
-      <w:r>
-        <w:rPr>
-          <w:rFonts w:ascii="Times New Roman" w:eastAsia="Times New Roman" w:hAnsi="Times New Roman" w:cs="Times New Roman"/>
-        </w:rPr>
-        <w:t>Sowmyayani</w:t>
-      </w:r>
-      <w:proofErr w:type="spellEnd"/>
-      <w:r>
-        <w:rPr>
-          <w:rFonts w:ascii="Times New Roman" w:eastAsia="Times New Roman" w:hAnsi="Times New Roman" w:cs="Times New Roman"/>
-        </w:rPr>
-        <w:t xml:space="preserve">, S. Anitha, J. Kavitha, R. Preethi and C. S. Jothi, "Text Summarization based on Feature Extraction using </w:t>
-      </w:r>
-      <w:proofErr w:type="spellStart"/>
-      <w:r>
-        <w:rPr>
-          <w:rFonts w:ascii="Times New Roman" w:eastAsia="Times New Roman" w:hAnsi="Times New Roman" w:cs="Times New Roman"/>
-        </w:rPr>
-        <w:t>GloVe</w:t>
-      </w:r>
-      <w:proofErr w:type="spellEnd"/>
-      <w:r>
-        <w:rPr>
-          <w:rFonts w:ascii="Times New Roman" w:eastAsia="Times New Roman" w:hAnsi="Times New Roman" w:cs="Times New Roman"/>
-        </w:rPr>
-        <w:t xml:space="preserve"> and B-GRU," 2024 2nd International Conference on Sustainable Computing and Smart Systems (ICSCSS), Coimbatore, India, 2024, pp. 517-522, </w:t>
-      </w:r>
-      <w:proofErr w:type="spellStart"/>
-      <w:r>
-        <w:rPr>
-          <w:rFonts w:ascii="Times New Roman" w:eastAsia="Times New Roman" w:hAnsi="Times New Roman" w:cs="Times New Roman"/>
-        </w:rPr>
-        <w:t>doi</w:t>
-      </w:r>
-      <w:proofErr w:type="spellEnd"/>
-      <w:r>
-        <w:rPr>
-          <w:rFonts w:ascii="Times New Roman" w:eastAsia="Times New Roman" w:hAnsi="Times New Roman" w:cs="Times New Roman"/>
-        </w:rPr>
-        <w:t>: 10.1109/ICSCSS60660.2024.10625311</w:t>
+        <w:jc w:val="both"/>
+        <w:rPr>
+          <w:rFonts w:ascii="Times New Roman" w:eastAsia="Times New Roman" w:hAnsi="Times New Roman" w:cs="Times New Roman"/>
+        </w:rPr>
+      </w:pPr>
+      <w:r>
+        <w:rPr>
+          <w:rFonts w:ascii="Times New Roman" w:eastAsia="Times New Roman" w:hAnsi="Times New Roman" w:cs="Times New Roman"/>
+        </w:rPr>
+        <w:t xml:space="preserve">[32] </w:t>
+      </w:r>
+      <w:r>
+        <w:rPr>
+          <w:rFonts w:ascii="Times New Roman" w:eastAsia="Times New Roman" w:hAnsi="Times New Roman" w:cs="Times New Roman"/>
+        </w:rPr>
+        <w:t xml:space="preserve">Shreve, Gregory </w:t>
+      </w:r>
+      <w:proofErr w:type="gramStart"/>
+      <w:r>
+        <w:rPr>
+          <w:rFonts w:ascii="Times New Roman" w:eastAsia="Times New Roman" w:hAnsi="Times New Roman" w:cs="Times New Roman"/>
+        </w:rPr>
+        <w:t>M..</w:t>
+      </w:r>
+      <w:proofErr w:type="gramEnd"/>
+      <w:r>
+        <w:rPr>
+          <w:rFonts w:ascii="Times New Roman" w:eastAsia="Times New Roman" w:hAnsi="Times New Roman" w:cs="Times New Roman"/>
+        </w:rPr>
+        <w:t xml:space="preserve"> “Integration of translation and summarization processes in summary translation.” </w:t>
+      </w:r>
+      <w:r>
+        <w:rPr>
+          <w:rFonts w:ascii="Times New Roman" w:eastAsia="Times New Roman" w:hAnsi="Times New Roman" w:cs="Times New Roman"/>
+          <w:i/>
+          <w:iCs/>
+        </w:rPr>
+        <w:t>The Information Society</w:t>
+      </w:r>
+      <w:r>
+        <w:rPr>
+          <w:rFonts w:ascii="Times New Roman" w:eastAsia="Times New Roman" w:hAnsi="Times New Roman" w:cs="Times New Roman"/>
+        </w:rPr>
+        <w:t> 1 (2006): 87-109.</w:t>
       </w:r>
     </w:p>
     <w:p>
       <w:pPr>
+        <w:jc w:val="both"/>
+        <w:rPr>
+          <w:rFonts w:ascii="Times New Roman" w:eastAsia="Times New Roman" w:hAnsi="Times New Roman" w:cs="Times New Roman"/>
+        </w:rPr>
+      </w:pPr>
+      <w:r>
+        <w:rPr>
+          <w:rFonts w:ascii="Times New Roman" w:eastAsia="Times New Roman" w:hAnsi="Times New Roman" w:cs="Times New Roman"/>
+        </w:rPr>
+        <w:t xml:space="preserve">[33] </w:t>
+      </w:r>
+      <w:r>
+        <w:rPr>
+          <w:rFonts w:ascii="Times New Roman" w:eastAsia="Times New Roman" w:hAnsi="Times New Roman" w:cs="Times New Roman"/>
+        </w:rPr>
+        <w:t xml:space="preserve">R. </w:t>
+      </w:r>
+      <w:proofErr w:type="spellStart"/>
+      <w:r>
+        <w:rPr>
+          <w:rFonts w:ascii="Times New Roman" w:eastAsia="Times New Roman" w:hAnsi="Times New Roman" w:cs="Times New Roman"/>
+        </w:rPr>
+        <w:t>RoselinKiruba</w:t>
+      </w:r>
+      <w:proofErr w:type="spellEnd"/>
+      <w:r>
+        <w:rPr>
+          <w:rFonts w:ascii="Times New Roman" w:eastAsia="Times New Roman" w:hAnsi="Times New Roman" w:cs="Times New Roman"/>
+        </w:rPr>
+        <w:t xml:space="preserve">, S. </w:t>
+      </w:r>
+      <w:proofErr w:type="spellStart"/>
+      <w:r>
+        <w:rPr>
+          <w:rFonts w:ascii="Times New Roman" w:eastAsia="Times New Roman" w:hAnsi="Times New Roman" w:cs="Times New Roman"/>
+        </w:rPr>
+        <w:t>Sowmyayani</w:t>
+      </w:r>
+      <w:proofErr w:type="spellEnd"/>
+      <w:r>
+        <w:rPr>
+          <w:rFonts w:ascii="Times New Roman" w:eastAsia="Times New Roman" w:hAnsi="Times New Roman" w:cs="Times New Roman"/>
+        </w:rPr>
+        <w:t xml:space="preserve">, S. Anitha, J. Kavitha, R. Preethi and C. S. Jothi, "Text Summarization based on Feature Extraction using </w:t>
+      </w:r>
+      <w:proofErr w:type="spellStart"/>
+      <w:r>
+        <w:rPr>
+          <w:rFonts w:ascii="Times New Roman" w:eastAsia="Times New Roman" w:hAnsi="Times New Roman" w:cs="Times New Roman"/>
+        </w:rPr>
+        <w:t>GloVe</w:t>
+      </w:r>
+      <w:proofErr w:type="spellEnd"/>
+      <w:r>
+        <w:rPr>
+          <w:rFonts w:ascii="Times New Roman" w:eastAsia="Times New Roman" w:hAnsi="Times New Roman" w:cs="Times New Roman"/>
+        </w:rPr>
+        <w:t xml:space="preserve"> and B-GRU," 2024 2nd International Conference on Sustainable Computing and Smart Systems (ICSCSS), Coimbatore, India, 2024, pp. 517-522, </w:t>
+      </w:r>
+      <w:proofErr w:type="spellStart"/>
+      <w:r>
+        <w:rPr>
+          <w:rFonts w:ascii="Times New Roman" w:eastAsia="Times New Roman" w:hAnsi="Times New Roman" w:cs="Times New Roman"/>
+        </w:rPr>
+        <w:t>doi</w:t>
+      </w:r>
+      <w:proofErr w:type="spellEnd"/>
+      <w:r>
+        <w:rPr>
+          <w:rFonts w:ascii="Times New Roman" w:eastAsia="Times New Roman" w:hAnsi="Times New Roman" w:cs="Times New Roman"/>
+        </w:rPr>
+        <w:t>: 10.1109/ICSCSS60660.2024.10625311</w:t>
+      </w:r>
+    </w:p>
+    <w:p>
+      <w:pPr>
+        <w:jc w:val="both"/>
         <w:rPr>
           <w:rFonts w:ascii="Times New Roman" w:eastAsia="Times New Roman" w:hAnsi="Times New Roman" w:cs="Times New Roman"/>
         </w:rPr>
@@ -7828,6 +8123,7 @@
     </w:p>
     <w:p>
       <w:pPr>
+        <w:jc w:val="both"/>
         <w:rPr>
           <w:rFonts w:ascii="Times New Roman" w:eastAsia="Times New Roman" w:hAnsi="Times New Roman" w:cs="Times New Roman"/>
         </w:rPr>
@@ -7847,6 +8143,7 @@
     </w:p>
     <w:p>
       <w:pPr>
+        <w:jc w:val="both"/>
         <w:rPr>
           <w:rFonts w:ascii="Times New Roman" w:eastAsia="Times New Roman" w:hAnsi="Times New Roman" w:cs="Times New Roman"/>
         </w:rPr>
@@ -7894,6 +8191,7 @@
     </w:p>
     <w:p>
       <w:pPr>
+        <w:jc w:val="both"/>
         <w:rPr>
           <w:rFonts w:ascii="Times New Roman" w:eastAsia="Times New Roman" w:hAnsi="Times New Roman" w:cs="Times New Roman"/>
         </w:rPr>
@@ -7941,6 +8239,7 @@
     </w:p>
     <w:p>
       <w:pPr>
+        <w:jc w:val="both"/>
         <w:rPr>
           <w:rFonts w:ascii="Times New Roman" w:eastAsia="Times New Roman" w:hAnsi="Times New Roman" w:cs="Times New Roman"/>
         </w:rPr>
@@ -8046,6 +8345,7 @@
     </w:p>
     <w:p>
       <w:pPr>
+        <w:jc w:val="both"/>
         <w:rPr>
           <w:rFonts w:ascii="Times New Roman" w:eastAsia="Times New Roman" w:hAnsi="Times New Roman" w:cs="Times New Roman"/>
         </w:rPr>
@@ -8104,39 +8404,6 @@
         </w:rPr>
         <w:t> 252 (2024): 124153.</w:t>
       </w:r>
-    </w:p>
-    <w:p>
-      <w:pPr>
-        <w:rPr>
-          <w:rFonts w:ascii="Times New Roman" w:eastAsia="Times New Roman" w:hAnsi="Times New Roman" w:cs="Times New Roman"/>
-          <w:color w:val="467886"/>
-          <w:u w:val="single"/>
-        </w:rPr>
-      </w:pPr>
-    </w:p>
-    <w:p>
-      <w:pPr>
-        <w:jc w:val="both"/>
-        <w:rPr>
-          <w:rFonts w:ascii="Times New Roman" w:eastAsia="Times New Roman" w:hAnsi="Times New Roman" w:cs="Times New Roman"/>
-        </w:rPr>
-      </w:pPr>
-    </w:p>
-    <w:p>
-      <w:pPr>
-        <w:jc w:val="both"/>
-        <w:rPr>
-          <w:rFonts w:ascii="Times New Roman" w:eastAsia="Times New Roman" w:hAnsi="Times New Roman" w:cs="Times New Roman"/>
-        </w:rPr>
-      </w:pPr>
-    </w:p>
-    <w:p>
-      <w:pPr>
-        <w:jc w:val="both"/>
-        <w:rPr>
-          <w:rFonts w:ascii="Times New Roman" w:eastAsia="Times New Roman" w:hAnsi="Times New Roman" w:cs="Times New Roman"/>
-        </w:rPr>
-      </w:pPr>
     </w:p>
     <w:sectPr>
       <w:pgSz w:w="11906" w:h="16838"/>
@@ -9339,6 +9606,7 @@
   <w:style w:type="paragraph" w:default="1" w:styleId="Normal">
     <w:name w:val="Normal"/>
     <w:qFormat/>
+    <w:rsid w:val="00872D87"/>
   </w:style>
   <w:style w:type="paragraph" w:styleId="Heading1">
     <w:name w:val="heading 1"/>
@@ -9605,6 +9873,15 @@
       <w:color w:val="605E5C"/>
       <w:shd w:val="clear" w:color="auto" w:fill="E1DFDD"/>
     </w:rPr>
+  </w:style>
+  <w:style w:type="paragraph" w:styleId="NoSpacing">
+    <w:name w:val="No Spacing"/>
+    <w:uiPriority w:val="1"/>
+    <w:qFormat/>
+    <w:rsid w:val="00872D87"/>
+    <w:pPr>
+      <w:spacing w:after="0" w:line="240" w:lineRule="auto"/>
+    </w:pPr>
   </w:style>
 </w:styles>
 </file>

</xml_diff>